<commit_message>
Worked out how I aim going to perform hole filling
</commit_message>
<xml_diff>
--- a/Matlab Coursework1/ICV_Coursework1_Report.docx
+++ b/Matlab Coursework1/ICV_Coursework1_Report.docx
@@ -2653,7 +2653,207 @@
           <w:sz w:val="20"/>
           <w:szCs w:val="20"/>
         </w:rPr>
-        <w:t xml:space="preserve"> </w:t>
+        <w:t xml:space="preserve"> I skew very much in the wrong </w:t>
+      </w:r>
+      <w:proofErr w:type="spellStart"/>
+      <w:r>
+        <w:rPr>
+          <w:rFonts w:ascii="Arial" w:hAnsi="Arial" w:cs="Arial"/>
+          <w:b/>
+          <w:bCs/>
+          <w:sz w:val="20"/>
+          <w:szCs w:val="20"/>
+        </w:rPr>
+        <w:t>dimentio</w:t>
+      </w:r>
+      <w:proofErr w:type="spellEnd"/>
+      <w:r>
+        <w:rPr>
+          <w:rFonts w:ascii="Arial" w:hAnsi="Arial" w:cs="Arial"/>
+          <w:b/>
+          <w:bCs/>
+          <w:sz w:val="20"/>
+          <w:szCs w:val="20"/>
+        </w:rPr>
+        <w:t>. Resulting in a matrix that implied I had skew</w:t>
+      </w:r>
+      <w:r>
+        <w:rPr>
+          <w:rFonts w:ascii="Arial" w:hAnsi="Arial" w:cs="Arial"/>
+          <w:b/>
+          <w:bCs/>
+          <w:sz w:val="20"/>
+          <w:szCs w:val="20"/>
+        </w:rPr>
+        <w:t xml:space="preserve">. Turns out this was </w:t>
+      </w:r>
+      <w:r>
+        <w:rPr>
+          <w:rFonts w:ascii="Arial" w:hAnsi="Arial" w:cs="Arial"/>
+          <w:b/>
+          <w:bCs/>
+          <w:sz w:val="20"/>
+          <w:szCs w:val="20"/>
+        </w:rPr>
+        <w:t>actually</w:t>
+      </w:r>
+      <w:r>
+        <w:rPr>
+          <w:rFonts w:ascii="Arial" w:hAnsi="Arial" w:cs="Arial"/>
+          <w:b/>
+          <w:bCs/>
+          <w:sz w:val="20"/>
+          <w:szCs w:val="20"/>
+        </w:rPr>
+        <w:t xml:space="preserve"> that I was multiply the matrix in the wrong order. Resulting in a y skew instead of an x skew.</w:t>
+      </w:r>
+    </w:p>
+    <w:p>
+      <w:pPr>
+        <w:pBdr>
+          <w:top w:val="single" w:sz="4" w:space="1" w:color="auto"/>
+          <w:left w:val="single" w:sz="4" w:space="4" w:color="auto"/>
+          <w:bottom w:val="single" w:sz="4" w:space="1" w:color="auto"/>
+          <w:right w:val="single" w:sz="4" w:space="4" w:color="auto"/>
+        </w:pBdr>
+        <w:jc w:val="both"/>
+        <w:rPr>
+          <w:rFonts w:ascii="Arial" w:hAnsi="Arial" w:cs="Arial"/>
+          <w:b/>
+          <w:bCs/>
+          <w:sz w:val="20"/>
+          <w:szCs w:val="20"/>
+        </w:rPr>
+      </w:pPr>
+    </w:p>
+    <w:p>
+      <w:pPr>
+        <w:pBdr>
+          <w:top w:val="single" w:sz="4" w:space="1" w:color="auto"/>
+          <w:left w:val="single" w:sz="4" w:space="4" w:color="auto"/>
+          <w:bottom w:val="single" w:sz="4" w:space="1" w:color="auto"/>
+          <w:right w:val="single" w:sz="4" w:space="4" w:color="auto"/>
+        </w:pBdr>
+        <w:jc w:val="both"/>
+        <w:rPr>
+          <w:rFonts w:ascii="Arial" w:hAnsi="Arial" w:cs="Arial"/>
+          <w:b/>
+          <w:bCs/>
+          <w:sz w:val="20"/>
+          <w:szCs w:val="20"/>
+        </w:rPr>
+      </w:pPr>
+    </w:p>
+    <w:p>
+      <w:pPr>
+        <w:pBdr>
+          <w:top w:val="single" w:sz="4" w:space="1" w:color="auto"/>
+          <w:left w:val="single" w:sz="4" w:space="4" w:color="auto"/>
+          <w:bottom w:val="single" w:sz="4" w:space="1" w:color="auto"/>
+          <w:right w:val="single" w:sz="4" w:space="4" w:color="auto"/>
+        </w:pBdr>
+        <w:jc w:val="both"/>
+        <w:rPr>
+          <w:rFonts w:ascii="Arial" w:hAnsi="Arial" w:cs="Arial"/>
+          <w:b/>
+          <w:bCs/>
+          <w:sz w:val="20"/>
+          <w:szCs w:val="20"/>
+        </w:rPr>
+      </w:pPr>
+      <w:r>
+        <w:rPr>
+          <w:rFonts w:ascii="Arial" w:hAnsi="Arial" w:cs="Arial"/>
+          <w:b/>
+          <w:bCs/>
+          <w:sz w:val="20"/>
+          <w:szCs w:val="20"/>
+        </w:rPr>
+        <w:t>I was skewing with the bottom left pixel at 1,1 not 0,0</w:t>
+      </w:r>
+    </w:p>
+    <w:p>
+      <w:pPr>
+        <w:pBdr>
+          <w:top w:val="single" w:sz="4" w:space="1" w:color="auto"/>
+          <w:left w:val="single" w:sz="4" w:space="4" w:color="auto"/>
+          <w:bottom w:val="single" w:sz="4" w:space="1" w:color="auto"/>
+          <w:right w:val="single" w:sz="4" w:space="4" w:color="auto"/>
+        </w:pBdr>
+        <w:jc w:val="both"/>
+        <w:rPr>
+          <w:rFonts w:ascii="Arial" w:hAnsi="Arial" w:cs="Arial"/>
+          <w:b/>
+          <w:bCs/>
+          <w:sz w:val="20"/>
+          <w:szCs w:val="20"/>
+        </w:rPr>
+      </w:pPr>
+    </w:p>
+    <w:p>
+      <w:pPr>
+        <w:pBdr>
+          <w:top w:val="single" w:sz="4" w:space="1" w:color="auto"/>
+          <w:left w:val="single" w:sz="4" w:space="4" w:color="auto"/>
+          <w:bottom w:val="single" w:sz="4" w:space="1" w:color="auto"/>
+          <w:right w:val="single" w:sz="4" w:space="4" w:color="auto"/>
+        </w:pBdr>
+        <w:jc w:val="both"/>
+        <w:rPr>
+          <w:rFonts w:ascii="Arial" w:hAnsi="Arial" w:cs="Arial"/>
+          <w:b/>
+          <w:bCs/>
+          <w:sz w:val="20"/>
+          <w:szCs w:val="20"/>
+        </w:rPr>
+      </w:pPr>
+    </w:p>
+    <w:p>
+      <w:pPr>
+        <w:pBdr>
+          <w:top w:val="single" w:sz="4" w:space="1" w:color="auto"/>
+          <w:left w:val="single" w:sz="4" w:space="4" w:color="auto"/>
+          <w:bottom w:val="single" w:sz="4" w:space="1" w:color="auto"/>
+          <w:right w:val="single" w:sz="4" w:space="4" w:color="auto"/>
+        </w:pBdr>
+        <w:jc w:val="both"/>
+        <w:rPr>
+          <w:rFonts w:ascii="Arial" w:hAnsi="Arial" w:cs="Arial"/>
+          <w:b/>
+          <w:bCs/>
+          <w:sz w:val="20"/>
+          <w:szCs w:val="20"/>
+        </w:rPr>
+      </w:pPr>
+      <w:r>
+        <w:rPr>
+          <w:rFonts w:ascii="Arial" w:hAnsi="Arial" w:cs="Arial"/>
+          <w:b/>
+          <w:bCs/>
+          <w:sz w:val="20"/>
+          <w:szCs w:val="20"/>
+        </w:rPr>
+        <w:t xml:space="preserve">In </w:t>
+      </w:r>
+      <w:r>
+        <w:rPr>
+          <w:rFonts w:ascii="Arial" w:hAnsi="Arial" w:cs="Arial"/>
+          <w:b/>
+          <w:bCs/>
+          <w:sz w:val="20"/>
+          <w:szCs w:val="20"/>
+        </w:rPr>
+        <w:t>addition,</w:t>
+      </w:r>
+      <w:r>
+        <w:rPr>
+          <w:rFonts w:ascii="Arial" w:hAnsi="Arial" w:cs="Arial"/>
+          <w:b/>
+          <w:bCs/>
+          <w:sz w:val="20"/>
+          <w:szCs w:val="20"/>
+        </w:rPr>
+        <w:t xml:space="preserve"> b</w:t>
       </w:r>
       <w:bookmarkStart w:id="0" w:name="_GoBack"/>
       <w:bookmarkEnd w:id="0"/>
@@ -2665,187 +2865,7 @@
           <w:sz w:val="20"/>
           <w:szCs w:val="20"/>
         </w:rPr>
-        <w:t xml:space="preserve">I skew very much in the wrong </w:t>
-      </w:r>
-      <w:proofErr w:type="spellStart"/>
-      <w:r>
-        <w:rPr>
-          <w:rFonts w:ascii="Arial" w:hAnsi="Arial" w:cs="Arial"/>
-          <w:b/>
-          <w:bCs/>
-          <w:sz w:val="20"/>
-          <w:szCs w:val="20"/>
-        </w:rPr>
-        <w:t>dimentio</w:t>
-      </w:r>
-      <w:proofErr w:type="spellEnd"/>
-      <w:r>
-        <w:rPr>
-          <w:rFonts w:ascii="Arial" w:hAnsi="Arial" w:cs="Arial"/>
-          <w:b/>
-          <w:bCs/>
-          <w:sz w:val="20"/>
-          <w:szCs w:val="20"/>
-        </w:rPr>
-        <w:t>. Resulting in a matrix that implied I had skew</w:t>
-      </w:r>
-      <w:r>
-        <w:rPr>
-          <w:rFonts w:ascii="Arial" w:hAnsi="Arial" w:cs="Arial"/>
-          <w:b/>
-          <w:bCs/>
-          <w:sz w:val="20"/>
-          <w:szCs w:val="20"/>
-        </w:rPr>
-        <w:t xml:space="preserve">. Turns out this was </w:t>
-      </w:r>
-      <w:r>
-        <w:rPr>
-          <w:rFonts w:ascii="Arial" w:hAnsi="Arial" w:cs="Arial"/>
-          <w:b/>
-          <w:bCs/>
-          <w:sz w:val="20"/>
-          <w:szCs w:val="20"/>
-        </w:rPr>
-        <w:t>actually</w:t>
-      </w:r>
-      <w:r>
-        <w:rPr>
-          <w:rFonts w:ascii="Arial" w:hAnsi="Arial" w:cs="Arial"/>
-          <w:b/>
-          <w:bCs/>
-          <w:sz w:val="20"/>
-          <w:szCs w:val="20"/>
-        </w:rPr>
-        <w:t xml:space="preserve"> that I was multiply the matrix in the wrong order. Resulting in a y skew instead of an x skew.</w:t>
-      </w:r>
-    </w:p>
-    <w:p>
-      <w:pPr>
-        <w:pBdr>
-          <w:top w:val="single" w:sz="4" w:space="1" w:color="auto"/>
-          <w:left w:val="single" w:sz="4" w:space="4" w:color="auto"/>
-          <w:bottom w:val="single" w:sz="4" w:space="1" w:color="auto"/>
-          <w:right w:val="single" w:sz="4" w:space="4" w:color="auto"/>
-        </w:pBdr>
-        <w:jc w:val="both"/>
-        <w:rPr>
-          <w:rFonts w:ascii="Arial" w:hAnsi="Arial" w:cs="Arial"/>
-          <w:b/>
-          <w:bCs/>
-          <w:sz w:val="20"/>
-          <w:szCs w:val="20"/>
-        </w:rPr>
-      </w:pPr>
-    </w:p>
-    <w:p>
-      <w:pPr>
-        <w:pBdr>
-          <w:top w:val="single" w:sz="4" w:space="1" w:color="auto"/>
-          <w:left w:val="single" w:sz="4" w:space="4" w:color="auto"/>
-          <w:bottom w:val="single" w:sz="4" w:space="1" w:color="auto"/>
-          <w:right w:val="single" w:sz="4" w:space="4" w:color="auto"/>
-        </w:pBdr>
-        <w:jc w:val="both"/>
-        <w:rPr>
-          <w:rFonts w:ascii="Arial" w:hAnsi="Arial" w:cs="Arial"/>
-          <w:b/>
-          <w:bCs/>
-          <w:sz w:val="20"/>
-          <w:szCs w:val="20"/>
-        </w:rPr>
-      </w:pPr>
-    </w:p>
-    <w:p>
-      <w:pPr>
-        <w:pBdr>
-          <w:top w:val="single" w:sz="4" w:space="1" w:color="auto"/>
-          <w:left w:val="single" w:sz="4" w:space="4" w:color="auto"/>
-          <w:bottom w:val="single" w:sz="4" w:space="1" w:color="auto"/>
-          <w:right w:val="single" w:sz="4" w:space="4" w:color="auto"/>
-        </w:pBdr>
-        <w:jc w:val="both"/>
-        <w:rPr>
-          <w:rFonts w:ascii="Arial" w:hAnsi="Arial" w:cs="Arial"/>
-          <w:b/>
-          <w:bCs/>
-          <w:sz w:val="20"/>
-          <w:szCs w:val="20"/>
-        </w:rPr>
-      </w:pPr>
-      <w:r>
-        <w:rPr>
-          <w:rFonts w:ascii="Arial" w:hAnsi="Arial" w:cs="Arial"/>
-          <w:b/>
-          <w:bCs/>
-          <w:sz w:val="20"/>
-          <w:szCs w:val="20"/>
-        </w:rPr>
-        <w:t>I was skewing with the bottom left pixel at 1,1 not 0,0</w:t>
-      </w:r>
-    </w:p>
-    <w:p>
-      <w:pPr>
-        <w:pBdr>
-          <w:top w:val="single" w:sz="4" w:space="1" w:color="auto"/>
-          <w:left w:val="single" w:sz="4" w:space="4" w:color="auto"/>
-          <w:bottom w:val="single" w:sz="4" w:space="1" w:color="auto"/>
-          <w:right w:val="single" w:sz="4" w:space="4" w:color="auto"/>
-        </w:pBdr>
-        <w:jc w:val="both"/>
-        <w:rPr>
-          <w:rFonts w:ascii="Arial" w:hAnsi="Arial" w:cs="Arial"/>
-          <w:b/>
-          <w:bCs/>
-          <w:sz w:val="20"/>
-          <w:szCs w:val="20"/>
-        </w:rPr>
-      </w:pPr>
-    </w:p>
-    <w:p>
-      <w:pPr>
-        <w:pBdr>
-          <w:top w:val="single" w:sz="4" w:space="1" w:color="auto"/>
-          <w:left w:val="single" w:sz="4" w:space="4" w:color="auto"/>
-          <w:bottom w:val="single" w:sz="4" w:space="1" w:color="auto"/>
-          <w:right w:val="single" w:sz="4" w:space="4" w:color="auto"/>
-        </w:pBdr>
-        <w:jc w:val="both"/>
-        <w:rPr>
-          <w:rFonts w:ascii="Arial" w:hAnsi="Arial" w:cs="Arial"/>
-          <w:b/>
-          <w:bCs/>
-          <w:sz w:val="20"/>
-          <w:szCs w:val="20"/>
-        </w:rPr>
-      </w:pPr>
-    </w:p>
-    <w:p>
-      <w:pPr>
-        <w:pBdr>
-          <w:top w:val="single" w:sz="4" w:space="1" w:color="auto"/>
-          <w:left w:val="single" w:sz="4" w:space="4" w:color="auto"/>
-          <w:bottom w:val="single" w:sz="4" w:space="1" w:color="auto"/>
-          <w:right w:val="single" w:sz="4" w:space="4" w:color="auto"/>
-        </w:pBdr>
-        <w:jc w:val="both"/>
-        <w:rPr>
-          <w:rFonts w:ascii="Arial" w:hAnsi="Arial" w:cs="Arial"/>
-          <w:b/>
-          <w:bCs/>
-          <w:sz w:val="20"/>
-          <w:szCs w:val="20"/>
-        </w:rPr>
-      </w:pPr>
-      <w:r>
-        <w:rPr>
-          <w:rFonts w:ascii="Arial" w:hAnsi="Arial" w:cs="Arial"/>
-          <w:b/>
-          <w:bCs/>
-          <w:sz w:val="20"/>
-          <w:szCs w:val="20"/>
-        </w:rPr>
-        <w:t xml:space="preserve">In addition because </w:t>
+        <w:t xml:space="preserve">ecause </w:t>
       </w:r>
       <w:proofErr w:type="spellStart"/>
       <w:r>
@@ -3133,8 +3153,92 @@
           <w:sz w:val="20"/>
           <w:szCs w:val="20"/>
         </w:rPr>
-        <w:t>I had no problems with rotation until I got to gap filling. The main problem I had was differentiating between a hole and a piece of the edge of the .</w:t>
+        <w:t xml:space="preserve">I had no problems with rotation until I got to gap filling. The main problem I had was differentiating between a hole and a piece of the </w:t>
       </w:r>
+      <w:r>
+        <w:rPr>
+          <w:rFonts w:ascii="Arial" w:hAnsi="Arial" w:cs="Arial"/>
+          <w:b/>
+          <w:bCs/>
+          <w:sz w:val="20"/>
+          <w:szCs w:val="20"/>
+        </w:rPr>
+        <w:t>extension to the image so the rotation is not cut off.</w:t>
+      </w:r>
+    </w:p>
+    <w:p>
+      <w:pPr>
+        <w:pBdr>
+          <w:top w:val="single" w:sz="4" w:space="1" w:color="auto"/>
+          <w:left w:val="single" w:sz="4" w:space="4" w:color="auto"/>
+          <w:bottom w:val="single" w:sz="4" w:space="1" w:color="auto"/>
+          <w:right w:val="single" w:sz="4" w:space="4" w:color="auto"/>
+        </w:pBdr>
+        <w:jc w:val="both"/>
+        <w:rPr>
+          <w:rFonts w:ascii="Arial" w:hAnsi="Arial" w:cs="Arial"/>
+          <w:b/>
+          <w:bCs/>
+          <w:sz w:val="20"/>
+          <w:szCs w:val="20"/>
+        </w:rPr>
+      </w:pPr>
+    </w:p>
+    <w:p>
+      <w:pPr>
+        <w:pBdr>
+          <w:top w:val="single" w:sz="4" w:space="1" w:color="auto"/>
+          <w:left w:val="single" w:sz="4" w:space="4" w:color="auto"/>
+          <w:bottom w:val="single" w:sz="4" w:space="1" w:color="auto"/>
+          <w:right w:val="single" w:sz="4" w:space="4" w:color="auto"/>
+        </w:pBdr>
+        <w:jc w:val="both"/>
+        <w:rPr>
+          <w:rFonts w:ascii="Arial" w:hAnsi="Arial" w:cs="Arial"/>
+          <w:b/>
+          <w:bCs/>
+          <w:sz w:val="20"/>
+          <w:szCs w:val="20"/>
+        </w:rPr>
+      </w:pPr>
+      <w:r>
+        <w:rPr>
+          <w:rFonts w:ascii="Arial" w:hAnsi="Arial" w:cs="Arial"/>
+          <w:b/>
+          <w:bCs/>
+          <w:sz w:val="20"/>
+          <w:szCs w:val="20"/>
+        </w:rPr>
+        <w:t>I made an array of -1’s with dimension large enough to fit the whole output image. Then I output the new pixels into their required positions</w:t>
+      </w:r>
+      <w:r>
+        <w:rPr>
+          <w:rFonts w:ascii="Arial" w:hAnsi="Arial" w:cs="Arial"/>
+          <w:b/>
+          <w:bCs/>
+          <w:sz w:val="20"/>
+          <w:szCs w:val="20"/>
+        </w:rPr>
+        <w:t xml:space="preserve">. Next I loop thought each pixel in the image ignoring any pixels where they had 1 or less non -1 in there 4-neightborhood. This results in my images being very slightly enlarged on the edges. </w:t>
+      </w:r>
+    </w:p>
+    <w:p>
+      <w:pPr>
+        <w:pBdr>
+          <w:top w:val="single" w:sz="4" w:space="1" w:color="auto"/>
+          <w:left w:val="single" w:sz="4" w:space="4" w:color="auto"/>
+          <w:bottom w:val="single" w:sz="4" w:space="1" w:color="auto"/>
+          <w:right w:val="single" w:sz="4" w:space="4" w:color="auto"/>
+        </w:pBdr>
+        <w:jc w:val="both"/>
+        <w:rPr>
+          <w:rFonts w:ascii="Arial" w:hAnsi="Arial" w:cs="Arial"/>
+          <w:b/>
+          <w:bCs/>
+          <w:sz w:val="20"/>
+          <w:szCs w:val="20"/>
+        </w:rPr>
+      </w:pPr>
     </w:p>
     <w:p>
       <w:pPr>
@@ -26068,7 +26172,7 @@
 </file>
 
 <file path=customXml/itemProps1.xml><?xml version="1.0" encoding="utf-8"?>
-<ds:datastoreItem xmlns:ds="http://schemas.openxmlformats.org/officeDocument/2006/customXml" ds:itemID="{DE995AE2-67F6-4F26-9B91-B2D0E08027DA}">
+<ds:datastoreItem xmlns:ds="http://schemas.openxmlformats.org/officeDocument/2006/customXml" ds:itemID="{5E5A717F-BAB6-4868-A98A-FE909918AA01}">
   <ds:schemaRefs>
     <ds:schemaRef ds:uri="http://schemas.openxmlformats.org/officeDocument/2006/bibliography"/>
   </ds:schemaRefs>

</xml_diff>

<commit_message>
almost finished dealing with overlapped pixels.
</commit_message>
<xml_diff>
--- a/Matlab Coursework1/ICV_Coursework1_Report.docx
+++ b/Matlab Coursework1/ICV_Coursework1_Report.docx
@@ -746,19 +746,8 @@
                                 <w:sz w:val="20"/>
                                 <w:szCs w:val="20"/>
                               </w:rPr>
-                              <w:t xml:space="preserve"> </w:t>
+                              <w:t xml:space="preserve"> deg</w:t>
                             </w:r>
-                            <w:proofErr w:type="spellStart"/>
-                            <w:r>
-                              <w:rPr>
-                                <w:rFonts w:ascii="Arial" w:hAnsi="Arial" w:cs="Arial"/>
-                                <w:color w:val="7F7F7F"/>
-                                <w:sz w:val="20"/>
-                                <w:szCs w:val="20"/>
-                              </w:rPr>
-                              <w:t>deg</w:t>
-                            </w:r>
-                            <w:proofErr w:type="spellEnd"/>
                           </w:p>
                           <w:p>
                             <w:pPr>
@@ -806,19 +795,8 @@
                           <w:sz w:val="20"/>
                           <w:szCs w:val="20"/>
                         </w:rPr>
-                        <w:t xml:space="preserve"> </w:t>
+                        <w:t xml:space="preserve"> deg</w:t>
                       </w:r>
-                      <w:proofErr w:type="spellStart"/>
-                      <w:r>
-                        <w:rPr>
-                          <w:rFonts w:ascii="Arial" w:hAnsi="Arial" w:cs="Arial"/>
-                          <w:color w:val="7F7F7F"/>
-                          <w:sz w:val="20"/>
-                          <w:szCs w:val="20"/>
-                        </w:rPr>
-                        <w:t>deg</w:t>
-                      </w:r>
-                      <w:proofErr w:type="spellEnd"/>
                     </w:p>
                     <w:p>
                       <w:pPr>
@@ -912,19 +890,8 @@
                                 <w:sz w:val="20"/>
                                 <w:szCs w:val="20"/>
                               </w:rPr>
-                              <w:t xml:space="preserve"> </w:t>
+                              <w:t xml:space="preserve"> deg</w:t>
                             </w:r>
-                            <w:proofErr w:type="spellStart"/>
-                            <w:r>
-                              <w:rPr>
-                                <w:rFonts w:ascii="Arial" w:hAnsi="Arial" w:cs="Arial"/>
-                                <w:color w:val="7F7F7F"/>
-                                <w:sz w:val="20"/>
-                                <w:szCs w:val="20"/>
-                              </w:rPr>
-                              <w:t>deg</w:t>
-                            </w:r>
-                            <w:proofErr w:type="spellEnd"/>
                           </w:p>
                           <w:p>
                             <w:pPr>
@@ -972,19 +939,8 @@
                           <w:sz w:val="20"/>
                           <w:szCs w:val="20"/>
                         </w:rPr>
-                        <w:t xml:space="preserve"> </w:t>
+                        <w:t xml:space="preserve"> deg</w:t>
                       </w:r>
-                      <w:proofErr w:type="spellStart"/>
-                      <w:r>
-                        <w:rPr>
-                          <w:rFonts w:ascii="Arial" w:hAnsi="Arial" w:cs="Arial"/>
-                          <w:color w:val="7F7F7F"/>
-                          <w:sz w:val="20"/>
-                          <w:szCs w:val="20"/>
-                        </w:rPr>
-                        <w:t>deg</w:t>
-                      </w:r>
-                      <w:proofErr w:type="spellEnd"/>
                     </w:p>
                     <w:p>
                       <w:pPr>
@@ -1078,19 +1034,8 @@
                                 <w:sz w:val="20"/>
                                 <w:szCs w:val="20"/>
                               </w:rPr>
-                              <w:t xml:space="preserve"> </w:t>
+                              <w:t xml:space="preserve"> deg</w:t>
                             </w:r>
-                            <w:proofErr w:type="spellStart"/>
-                            <w:r>
-                              <w:rPr>
-                                <w:rFonts w:ascii="Arial" w:hAnsi="Arial" w:cs="Arial"/>
-                                <w:color w:val="7F7F7F"/>
-                                <w:sz w:val="20"/>
-                                <w:szCs w:val="20"/>
-                              </w:rPr>
-                              <w:t>deg</w:t>
-                            </w:r>
-                            <w:proofErr w:type="spellEnd"/>
                           </w:p>
                           <w:p>
                             <w:pPr>
@@ -1138,19 +1083,8 @@
                           <w:sz w:val="20"/>
                           <w:szCs w:val="20"/>
                         </w:rPr>
-                        <w:t xml:space="preserve"> </w:t>
+                        <w:t xml:space="preserve"> deg</w:t>
                       </w:r>
-                      <w:proofErr w:type="spellStart"/>
-                      <w:r>
-                        <w:rPr>
-                          <w:rFonts w:ascii="Arial" w:hAnsi="Arial" w:cs="Arial"/>
-                          <w:color w:val="7F7F7F"/>
-                          <w:sz w:val="20"/>
-                          <w:szCs w:val="20"/>
-                        </w:rPr>
-                        <w:t>deg</w:t>
-                      </w:r>
-                      <w:proofErr w:type="spellEnd"/>
                     </w:p>
                     <w:p>
                       <w:pPr>
@@ -1472,19 +1406,8 @@
                                 <w:sz w:val="20"/>
                                 <w:szCs w:val="20"/>
                               </w:rPr>
-                              <w:t xml:space="preserve"> </w:t>
+                              <w:t xml:space="preserve"> deg</w:t>
                             </w:r>
-                            <w:proofErr w:type="spellStart"/>
-                            <w:r>
-                              <w:rPr>
-                                <w:rFonts w:ascii="Arial" w:hAnsi="Arial" w:cs="Arial"/>
-                                <w:color w:val="7F7F7F"/>
-                                <w:sz w:val="20"/>
-                                <w:szCs w:val="20"/>
-                              </w:rPr>
-                              <w:t>deg</w:t>
-                            </w:r>
-                            <w:proofErr w:type="spellEnd"/>
                           </w:p>
                           <w:p>
                             <w:pPr>
@@ -1532,19 +1455,8 @@
                           <w:sz w:val="20"/>
                           <w:szCs w:val="20"/>
                         </w:rPr>
-                        <w:t xml:space="preserve"> </w:t>
+                        <w:t xml:space="preserve"> deg</w:t>
                       </w:r>
-                      <w:proofErr w:type="spellStart"/>
-                      <w:r>
-                        <w:rPr>
-                          <w:rFonts w:ascii="Arial" w:hAnsi="Arial" w:cs="Arial"/>
-                          <w:color w:val="7F7F7F"/>
-                          <w:sz w:val="20"/>
-                          <w:szCs w:val="20"/>
-                        </w:rPr>
-                        <w:t>deg</w:t>
-                      </w:r>
-                      <w:proofErr w:type="spellEnd"/>
                     </w:p>
                     <w:p>
                       <w:pPr>
@@ -1936,19 +1848,8 @@
                                 <w:sz w:val="20"/>
                                 <w:szCs w:val="20"/>
                               </w:rPr>
-                              <w:t xml:space="preserve">θ = 10 </w:t>
+                              <w:t>θ = 10 deg</w:t>
                             </w:r>
-                            <w:proofErr w:type="spellStart"/>
-                            <w:r>
-                              <w:rPr>
-                                <w:rFonts w:ascii="Arial" w:hAnsi="Arial" w:cs="Arial"/>
-                                <w:color w:val="7F7F7F"/>
-                                <w:sz w:val="20"/>
-                                <w:szCs w:val="20"/>
-                              </w:rPr>
-                              <w:t>deg</w:t>
-                            </w:r>
-                            <w:proofErr w:type="spellEnd"/>
                           </w:p>
                           <w:p>
                             <w:pPr>
@@ -1987,19 +1888,8 @@
                           <w:sz w:val="20"/>
                           <w:szCs w:val="20"/>
                         </w:rPr>
-                        <w:t xml:space="preserve">θ = 10 </w:t>
+                        <w:t>θ = 10 deg</w:t>
                       </w:r>
-                      <w:proofErr w:type="spellStart"/>
-                      <w:r>
-                        <w:rPr>
-                          <w:rFonts w:ascii="Arial" w:hAnsi="Arial" w:cs="Arial"/>
-                          <w:color w:val="7F7F7F"/>
-                          <w:sz w:val="20"/>
-                          <w:szCs w:val="20"/>
-                        </w:rPr>
-                        <w:t>deg</w:t>
-                      </w:r>
-                      <w:proofErr w:type="spellEnd"/>
                     </w:p>
                     <w:p>
                       <w:pPr>
@@ -2093,19 +1983,8 @@
                                 <w:sz w:val="20"/>
                                 <w:szCs w:val="20"/>
                               </w:rPr>
-                              <w:t xml:space="preserve"> </w:t>
+                              <w:t xml:space="preserve"> deg</w:t>
                             </w:r>
-                            <w:proofErr w:type="spellStart"/>
-                            <w:r>
-                              <w:rPr>
-                                <w:rFonts w:ascii="Arial" w:hAnsi="Arial" w:cs="Arial"/>
-                                <w:color w:val="7F7F7F"/>
-                                <w:sz w:val="20"/>
-                                <w:szCs w:val="20"/>
-                              </w:rPr>
-                              <w:t>deg</w:t>
-                            </w:r>
-                            <w:proofErr w:type="spellEnd"/>
                           </w:p>
                           <w:p>
                             <w:pPr>
@@ -2153,19 +2032,8 @@
                           <w:sz w:val="20"/>
                           <w:szCs w:val="20"/>
                         </w:rPr>
-                        <w:t xml:space="preserve"> </w:t>
+                        <w:t xml:space="preserve"> deg</w:t>
                       </w:r>
-                      <w:proofErr w:type="spellStart"/>
-                      <w:r>
-                        <w:rPr>
-                          <w:rFonts w:ascii="Arial" w:hAnsi="Arial" w:cs="Arial"/>
-                          <w:color w:val="7F7F7F"/>
-                          <w:sz w:val="20"/>
-                          <w:szCs w:val="20"/>
-                        </w:rPr>
-                        <w:t>deg</w:t>
-                      </w:r>
-                      <w:proofErr w:type="spellEnd"/>
                     </w:p>
                     <w:p>
                       <w:pPr>
@@ -2259,19 +2127,8 @@
                                 <w:sz w:val="20"/>
                                 <w:szCs w:val="20"/>
                               </w:rPr>
-                              <w:t xml:space="preserve"> </w:t>
+                              <w:t xml:space="preserve"> deg</w:t>
                             </w:r>
-                            <w:proofErr w:type="spellStart"/>
-                            <w:r>
-                              <w:rPr>
-                                <w:rFonts w:ascii="Arial" w:hAnsi="Arial" w:cs="Arial"/>
-                                <w:color w:val="7F7F7F"/>
-                                <w:sz w:val="20"/>
-                                <w:szCs w:val="20"/>
-                              </w:rPr>
-                              <w:t>deg</w:t>
-                            </w:r>
-                            <w:proofErr w:type="spellEnd"/>
                           </w:p>
                           <w:p>
                             <w:pPr>
@@ -2319,19 +2176,8 @@
                           <w:sz w:val="20"/>
                           <w:szCs w:val="20"/>
                         </w:rPr>
-                        <w:t xml:space="preserve"> </w:t>
+                        <w:t xml:space="preserve"> deg</w:t>
                       </w:r>
-                      <w:proofErr w:type="spellStart"/>
-                      <w:r>
-                        <w:rPr>
-                          <w:rFonts w:ascii="Arial" w:hAnsi="Arial" w:cs="Arial"/>
-                          <w:color w:val="7F7F7F"/>
-                          <w:sz w:val="20"/>
-                          <w:szCs w:val="20"/>
-                        </w:rPr>
-                        <w:t>deg</w:t>
-                      </w:r>
-                      <w:proofErr w:type="spellEnd"/>
                     </w:p>
                     <w:p>
                       <w:pPr>
@@ -2653,29 +2499,7 @@
           <w:sz w:val="20"/>
           <w:szCs w:val="20"/>
         </w:rPr>
-        <w:t xml:space="preserve"> I skew very much in the wrong </w:t>
-      </w:r>
-      <w:proofErr w:type="spellStart"/>
-      <w:r>
-        <w:rPr>
-          <w:rFonts w:ascii="Arial" w:hAnsi="Arial" w:cs="Arial"/>
-          <w:b/>
-          <w:bCs/>
-          <w:sz w:val="20"/>
-          <w:szCs w:val="20"/>
-        </w:rPr>
-        <w:t>dimentio</w:t>
-      </w:r>
-      <w:proofErr w:type="spellEnd"/>
-      <w:r>
-        <w:rPr>
-          <w:rFonts w:ascii="Arial" w:hAnsi="Arial" w:cs="Arial"/>
-          <w:b/>
-          <w:bCs/>
-          <w:sz w:val="20"/>
-          <w:szCs w:val="20"/>
-        </w:rPr>
-        <w:t>. Resulting in a matrix that implied I had skew</w:t>
+        <w:t xml:space="preserve"> I skew very much in the wrong dimentio. Resulting in a matrix that implied I had skew</w:t>
       </w:r>
       <w:r>
         <w:rPr>
@@ -2687,6 +2511,7 @@
         </w:rPr>
         <w:t xml:space="preserve">. Turns out this was </w:t>
       </w:r>
+      <w:proofErr w:type="gramStart"/>
       <w:r>
         <w:rPr>
           <w:rFonts w:ascii="Arial" w:hAnsi="Arial" w:cs="Arial"/>
@@ -2705,7 +2530,18 @@
           <w:sz w:val="20"/>
           <w:szCs w:val="20"/>
         </w:rPr>
-        <w:t xml:space="preserve"> that I was multiply the matrix in the wrong order. Resulting in a y skew instead of an x skew.</w:t>
+        <w:t xml:space="preserve"> that</w:t>
+      </w:r>
+      <w:proofErr w:type="gramEnd"/>
+      <w:r>
+        <w:rPr>
+          <w:rFonts w:ascii="Arial" w:hAnsi="Arial" w:cs="Arial"/>
+          <w:b/>
+          <w:bCs/>
+          <w:sz w:val="20"/>
+          <w:szCs w:val="20"/>
+        </w:rPr>
+        <w:t xml:space="preserve"> I was multiply the matrix in the wrong order. Resulting in a y skew instead of an x skew.</w:t>
       </w:r>
     </w:p>
     <w:p>
@@ -2853,7 +2689,453 @@
           <w:sz w:val="20"/>
           <w:szCs w:val="20"/>
         </w:rPr>
-        <w:t xml:space="preserve"> b</w:t>
+        <w:t xml:space="preserve"> because matlab treats the top left as the origin. The skew matrix is the symtrical matrix of the standard bottom left </w:t>
+      </w:r>
+      <w:proofErr w:type="gramStart"/>
+      <w:r>
+        <w:rPr>
+          <w:rFonts w:ascii="Arial" w:hAnsi="Arial" w:cs="Arial"/>
+          <w:b/>
+          <w:bCs/>
+          <w:sz w:val="20"/>
+          <w:szCs w:val="20"/>
+        </w:rPr>
+        <w:t>origin based</w:t>
+      </w:r>
+      <w:proofErr w:type="gramEnd"/>
+      <w:r>
+        <w:rPr>
+          <w:rFonts w:ascii="Arial" w:hAnsi="Arial" w:cs="Arial"/>
+          <w:b/>
+          <w:bCs/>
+          <w:sz w:val="20"/>
+          <w:szCs w:val="20"/>
+        </w:rPr>
+        <w:t xml:space="preserve"> matrix.</w:t>
+      </w:r>
+    </w:p>
+    <w:p>
+      <w:pPr>
+        <w:pBdr>
+          <w:top w:val="single" w:sz="4" w:space="1" w:color="auto"/>
+          <w:left w:val="single" w:sz="4" w:space="4" w:color="auto"/>
+          <w:bottom w:val="single" w:sz="4" w:space="1" w:color="auto"/>
+          <w:right w:val="single" w:sz="4" w:space="4" w:color="auto"/>
+        </w:pBdr>
+        <w:jc w:val="both"/>
+        <w:rPr>
+          <w:rFonts w:ascii="Arial" w:hAnsi="Arial" w:cs="Arial"/>
+          <w:b/>
+          <w:bCs/>
+          <w:sz w:val="20"/>
+          <w:szCs w:val="20"/>
+        </w:rPr>
+      </w:pPr>
+    </w:p>
+    <w:p>
+      <w:pPr>
+        <w:pBdr>
+          <w:top w:val="single" w:sz="4" w:space="1" w:color="auto"/>
+          <w:left w:val="single" w:sz="4" w:space="4" w:color="auto"/>
+          <w:bottom w:val="single" w:sz="4" w:space="1" w:color="auto"/>
+          <w:right w:val="single" w:sz="4" w:space="4" w:color="auto"/>
+        </w:pBdr>
+        <w:jc w:val="both"/>
+        <w:rPr>
+          <w:rFonts w:ascii="Arial" w:hAnsi="Arial" w:cs="Arial"/>
+          <w:b/>
+          <w:bCs/>
+          <w:sz w:val="20"/>
+          <w:szCs w:val="20"/>
+        </w:rPr>
+      </w:pPr>
+    </w:p>
+    <w:p>
+      <w:pPr>
+        <w:pBdr>
+          <w:top w:val="single" w:sz="4" w:space="1" w:color="auto"/>
+          <w:left w:val="single" w:sz="4" w:space="4" w:color="auto"/>
+          <w:bottom w:val="single" w:sz="4" w:space="1" w:color="auto"/>
+          <w:right w:val="single" w:sz="4" w:space="4" w:color="auto"/>
+        </w:pBdr>
+        <w:jc w:val="both"/>
+        <w:rPr>
+          <w:rFonts w:ascii="Arial" w:hAnsi="Arial" w:cs="Arial"/>
+          <w:b/>
+          <w:bCs/>
+          <w:sz w:val="20"/>
+          <w:szCs w:val="20"/>
+        </w:rPr>
+      </w:pPr>
+      <w:r>
+        <w:rPr>
+          <w:rFonts w:ascii="Arial" w:hAnsi="Arial" w:cs="Arial"/>
+          <w:b/>
+          <w:bCs/>
+          <w:sz w:val="20"/>
+          <w:szCs w:val="20"/>
+        </w:rPr>
+        <w:t xml:space="preserve">New problem. When I use a negative value for the angel it errors out. As the </w:t>
+      </w:r>
+      <w:r>
+        <w:rPr>
+          <w:rFonts w:ascii="Arial" w:hAnsi="Arial" w:cs="Arial"/>
+          <w:b/>
+          <w:bCs/>
+          <w:sz w:val="20"/>
+          <w:szCs w:val="20"/>
+        </w:rPr>
+        <w:t>position of some points is below 0.</w:t>
+      </w:r>
+    </w:p>
+    <w:p>
+      <w:pPr>
+        <w:pBdr>
+          <w:top w:val="single" w:sz="4" w:space="1" w:color="auto"/>
+          <w:left w:val="single" w:sz="4" w:space="4" w:color="auto"/>
+          <w:bottom w:val="single" w:sz="4" w:space="1" w:color="auto"/>
+          <w:right w:val="single" w:sz="4" w:space="4" w:color="auto"/>
+        </w:pBdr>
+        <w:jc w:val="both"/>
+        <w:rPr>
+          <w:rFonts w:ascii="Arial" w:hAnsi="Arial" w:cs="Arial"/>
+          <w:b/>
+          <w:bCs/>
+          <w:sz w:val="20"/>
+          <w:szCs w:val="20"/>
+        </w:rPr>
+      </w:pPr>
+    </w:p>
+    <w:p>
+      <w:pPr>
+        <w:pBdr>
+          <w:top w:val="single" w:sz="4" w:space="1" w:color="auto"/>
+          <w:left w:val="single" w:sz="4" w:space="4" w:color="auto"/>
+          <w:bottom w:val="single" w:sz="4" w:space="1" w:color="auto"/>
+          <w:right w:val="single" w:sz="4" w:space="4" w:color="auto"/>
+        </w:pBdr>
+        <w:jc w:val="both"/>
+        <w:rPr>
+          <w:rFonts w:ascii="Arial" w:hAnsi="Arial" w:cs="Arial"/>
+          <w:b/>
+          <w:bCs/>
+          <w:sz w:val="20"/>
+          <w:szCs w:val="20"/>
+        </w:rPr>
+      </w:pPr>
+      <w:r>
+        <w:rPr>
+          <w:rFonts w:ascii="Arial" w:hAnsi="Arial" w:cs="Arial"/>
+          <w:b/>
+          <w:bCs/>
+          <w:sz w:val="20"/>
+          <w:szCs w:val="20"/>
+        </w:rPr>
+        <w:t>Solved by sizing the image based on the difference in location of the max and min points in the image. Then shifting the image into positive space to display the image.</w:t>
+      </w:r>
+    </w:p>
+    <w:p>
+      <w:pPr>
+        <w:pBdr>
+          <w:top w:val="single" w:sz="4" w:space="1" w:color="auto"/>
+          <w:left w:val="single" w:sz="4" w:space="4" w:color="auto"/>
+          <w:bottom w:val="single" w:sz="4" w:space="1" w:color="auto"/>
+          <w:right w:val="single" w:sz="4" w:space="4" w:color="auto"/>
+        </w:pBdr>
+        <w:jc w:val="both"/>
+        <w:rPr>
+          <w:rFonts w:ascii="Arial" w:hAnsi="Arial" w:cs="Arial"/>
+          <w:b/>
+          <w:bCs/>
+          <w:sz w:val="20"/>
+          <w:szCs w:val="20"/>
+        </w:rPr>
+      </w:pPr>
+    </w:p>
+    <w:p>
+      <w:pPr>
+        <w:pBdr>
+          <w:top w:val="single" w:sz="4" w:space="1" w:color="auto"/>
+          <w:left w:val="single" w:sz="4" w:space="4" w:color="auto"/>
+          <w:bottom w:val="single" w:sz="4" w:space="1" w:color="auto"/>
+          <w:right w:val="single" w:sz="4" w:space="4" w:color="auto"/>
+        </w:pBdr>
+        <w:jc w:val="both"/>
+        <w:rPr>
+          <w:rFonts w:ascii="Arial" w:hAnsi="Arial" w:cs="Arial"/>
+          <w:b/>
+          <w:bCs/>
+          <w:sz w:val="20"/>
+          <w:szCs w:val="20"/>
+        </w:rPr>
+      </w:pPr>
+      <w:r>
+        <w:rPr>
+          <w:rFonts w:ascii="Arial" w:hAnsi="Arial" w:cs="Arial"/>
+          <w:b/>
+          <w:bCs/>
+          <w:sz w:val="20"/>
+          <w:szCs w:val="20"/>
+        </w:rPr>
+        <w:t xml:space="preserve">Because matlab matrix origin is in the top left then to get then </w:t>
+      </w:r>
+      <w:r>
+        <w:rPr>
+          <w:rFonts w:ascii="Arial" w:hAnsi="Arial" w:cs="Arial"/>
+          <w:b/>
+          <w:bCs/>
+          <w:sz w:val="20"/>
+          <w:szCs w:val="20"/>
+        </w:rPr>
+        <w:t xml:space="preserve">to get a right shifting skew from the bottom left we need to </w:t>
+      </w:r>
+    </w:p>
+    <w:p>
+      <w:pPr>
+        <w:pBdr>
+          <w:top w:val="single" w:sz="4" w:space="1" w:color="auto"/>
+          <w:left w:val="single" w:sz="4" w:space="4" w:color="auto"/>
+          <w:bottom w:val="single" w:sz="4" w:space="1" w:color="auto"/>
+          <w:right w:val="single" w:sz="4" w:space="4" w:color="auto"/>
+        </w:pBdr>
+        <w:jc w:val="both"/>
+        <w:rPr>
+          <w:rFonts w:ascii="Arial" w:hAnsi="Arial" w:cs="Arial"/>
+          <w:b/>
+          <w:bCs/>
+          <w:sz w:val="20"/>
+          <w:szCs w:val="20"/>
+        </w:rPr>
+      </w:pPr>
+    </w:p>
+    <w:p>
+      <w:pPr>
+        <w:pBdr>
+          <w:top w:val="single" w:sz="4" w:space="1" w:color="auto"/>
+          <w:left w:val="single" w:sz="4" w:space="4" w:color="auto"/>
+          <w:bottom w:val="single" w:sz="4" w:space="1" w:color="auto"/>
+          <w:right w:val="single" w:sz="4" w:space="4" w:color="auto"/>
+        </w:pBdr>
+        <w:jc w:val="both"/>
+        <w:rPr>
+          <w:rFonts w:ascii="Arial" w:hAnsi="Arial" w:cs="Arial"/>
+          <w:b/>
+          <w:bCs/>
+          <w:sz w:val="20"/>
+          <w:szCs w:val="20"/>
+        </w:rPr>
+      </w:pPr>
+      <w:r>
+        <w:rPr>
+          <w:rFonts w:ascii="Arial" w:hAnsi="Arial" w:cs="Arial"/>
+          <w:b/>
+          <w:bCs/>
+          <w:sz w:val="20"/>
+          <w:szCs w:val="20"/>
+        </w:rPr>
+        <w:t xml:space="preserve">I had no problems with rotation until I got to gap filling. The main problem I had was differentiating between a hole and a piece of the </w:t>
+      </w:r>
+      <w:r>
+        <w:rPr>
+          <w:rFonts w:ascii="Arial" w:hAnsi="Arial" w:cs="Arial"/>
+          <w:b/>
+          <w:bCs/>
+          <w:sz w:val="20"/>
+          <w:szCs w:val="20"/>
+        </w:rPr>
+        <w:t xml:space="preserve">extension to the </w:t>
+      </w:r>
+      <w:proofErr w:type="gramStart"/>
+      <w:r>
+        <w:rPr>
+          <w:rFonts w:ascii="Arial" w:hAnsi="Arial" w:cs="Arial"/>
+          <w:b/>
+          <w:bCs/>
+          <w:sz w:val="20"/>
+          <w:szCs w:val="20"/>
+        </w:rPr>
+        <w:t>image</w:t>
+      </w:r>
+      <w:proofErr w:type="gramEnd"/>
+      <w:r>
+        <w:rPr>
+          <w:rFonts w:ascii="Arial" w:hAnsi="Arial" w:cs="Arial"/>
+          <w:b/>
+          <w:bCs/>
+          <w:sz w:val="20"/>
+          <w:szCs w:val="20"/>
+        </w:rPr>
+        <w:t xml:space="preserve"> so the rotation is not cut off.</w:t>
+      </w:r>
+    </w:p>
+    <w:p>
+      <w:pPr>
+        <w:pBdr>
+          <w:top w:val="single" w:sz="4" w:space="1" w:color="auto"/>
+          <w:left w:val="single" w:sz="4" w:space="4" w:color="auto"/>
+          <w:bottom w:val="single" w:sz="4" w:space="1" w:color="auto"/>
+          <w:right w:val="single" w:sz="4" w:space="4" w:color="auto"/>
+        </w:pBdr>
+        <w:jc w:val="both"/>
+        <w:rPr>
+          <w:rFonts w:ascii="Arial" w:hAnsi="Arial" w:cs="Arial"/>
+          <w:b/>
+          <w:bCs/>
+          <w:sz w:val="20"/>
+          <w:szCs w:val="20"/>
+        </w:rPr>
+      </w:pPr>
+    </w:p>
+    <w:p>
+      <w:pPr>
+        <w:pBdr>
+          <w:top w:val="single" w:sz="4" w:space="1" w:color="auto"/>
+          <w:left w:val="single" w:sz="4" w:space="4" w:color="auto"/>
+          <w:bottom w:val="single" w:sz="4" w:space="1" w:color="auto"/>
+          <w:right w:val="single" w:sz="4" w:space="4" w:color="auto"/>
+        </w:pBdr>
+        <w:jc w:val="both"/>
+        <w:rPr>
+          <w:rFonts w:ascii="Arial" w:hAnsi="Arial" w:cs="Arial"/>
+          <w:b/>
+          <w:bCs/>
+          <w:sz w:val="20"/>
+          <w:szCs w:val="20"/>
+        </w:rPr>
+      </w:pPr>
+      <w:r>
+        <w:rPr>
+          <w:rFonts w:ascii="Arial" w:hAnsi="Arial" w:cs="Arial"/>
+          <w:b/>
+          <w:bCs/>
+          <w:sz w:val="20"/>
+          <w:szCs w:val="20"/>
+        </w:rPr>
+        <w:t>I made an array of -1’s with dimension large enough to fit the whole output image. Then I output the new pixels into their required positions</w:t>
+      </w:r>
+      <w:r>
+        <w:rPr>
+          <w:rFonts w:ascii="Arial" w:hAnsi="Arial" w:cs="Arial"/>
+          <w:b/>
+          <w:bCs/>
+          <w:sz w:val="20"/>
+          <w:szCs w:val="20"/>
+        </w:rPr>
+        <w:t xml:space="preserve">. </w:t>
+      </w:r>
+      <w:proofErr w:type="gramStart"/>
+      <w:r>
+        <w:rPr>
+          <w:rFonts w:ascii="Arial" w:hAnsi="Arial" w:cs="Arial"/>
+          <w:b/>
+          <w:bCs/>
+          <w:sz w:val="20"/>
+          <w:szCs w:val="20"/>
+        </w:rPr>
+        <w:t>Next</w:t>
+      </w:r>
+      <w:proofErr w:type="gramEnd"/>
+      <w:r>
+        <w:rPr>
+          <w:rFonts w:ascii="Arial" w:hAnsi="Arial" w:cs="Arial"/>
+          <w:b/>
+          <w:bCs/>
+          <w:sz w:val="20"/>
+          <w:szCs w:val="20"/>
+        </w:rPr>
+        <w:t xml:space="preserve"> I loop thought each pixel in the image ignoring any pixels where they had 1 or less non -1 in there 4-neightborhood. This results in my images being very slightly enlarged on the edges. </w:t>
+      </w:r>
+    </w:p>
+    <w:p>
+      <w:pPr>
+        <w:pBdr>
+          <w:top w:val="single" w:sz="4" w:space="1" w:color="auto"/>
+          <w:left w:val="single" w:sz="4" w:space="4" w:color="auto"/>
+          <w:bottom w:val="single" w:sz="4" w:space="1" w:color="auto"/>
+          <w:right w:val="single" w:sz="4" w:space="4" w:color="auto"/>
+        </w:pBdr>
+        <w:jc w:val="both"/>
+        <w:rPr>
+          <w:rFonts w:ascii="Arial" w:hAnsi="Arial" w:cs="Arial"/>
+          <w:b/>
+          <w:bCs/>
+          <w:sz w:val="20"/>
+          <w:szCs w:val="20"/>
+        </w:rPr>
+      </w:pPr>
+    </w:p>
+    <w:p>
+      <w:pPr>
+        <w:pBdr>
+          <w:top w:val="single" w:sz="4" w:space="1" w:color="auto"/>
+          <w:left w:val="single" w:sz="4" w:space="4" w:color="auto"/>
+          <w:bottom w:val="single" w:sz="4" w:space="1" w:color="auto"/>
+          <w:right w:val="single" w:sz="4" w:space="4" w:color="auto"/>
+        </w:pBdr>
+        <w:jc w:val="both"/>
+        <w:rPr>
+          <w:rFonts w:ascii="Arial" w:hAnsi="Arial" w:cs="Arial"/>
+          <w:b/>
+          <w:bCs/>
+          <w:sz w:val="20"/>
+          <w:szCs w:val="20"/>
+        </w:rPr>
+      </w:pPr>
+      <w:r>
+        <w:rPr>
+          <w:rFonts w:ascii="Arial" w:hAnsi="Arial" w:cs="Arial"/>
+          <w:b/>
+          <w:bCs/>
+          <w:sz w:val="20"/>
+          <w:szCs w:val="20"/>
+        </w:rPr>
+        <w:t>My hole filling is failing to fill anything with white.</w:t>
+      </w:r>
+    </w:p>
+    <w:p>
+      <w:pPr>
+        <w:pBdr>
+          <w:top w:val="single" w:sz="4" w:space="1" w:color="auto"/>
+          <w:left w:val="single" w:sz="4" w:space="4" w:color="auto"/>
+          <w:bottom w:val="single" w:sz="4" w:space="1" w:color="auto"/>
+          <w:right w:val="single" w:sz="4" w:space="4" w:color="auto"/>
+        </w:pBdr>
+        <w:jc w:val="both"/>
+        <w:rPr>
+          <w:rFonts w:ascii="Arial" w:hAnsi="Arial" w:cs="Arial"/>
+          <w:b/>
+          <w:bCs/>
+          <w:sz w:val="20"/>
+          <w:szCs w:val="20"/>
+        </w:rPr>
+      </w:pPr>
+    </w:p>
+    <w:p>
+      <w:pPr>
+        <w:pBdr>
+          <w:top w:val="single" w:sz="4" w:space="1" w:color="auto"/>
+          <w:left w:val="single" w:sz="4" w:space="4" w:color="auto"/>
+          <w:bottom w:val="single" w:sz="4" w:space="1" w:color="auto"/>
+          <w:right w:val="single" w:sz="4" w:space="4" w:color="auto"/>
+        </w:pBdr>
+        <w:jc w:val="both"/>
+        <w:rPr>
+          <w:rFonts w:ascii="Arial" w:hAnsi="Arial" w:cs="Arial"/>
+          <w:b/>
+          <w:bCs/>
+          <w:sz w:val="20"/>
+          <w:szCs w:val="20"/>
+        </w:rPr>
+      </w:pPr>
+      <w:r>
+        <w:rPr>
+          <w:rFonts w:ascii="Arial" w:hAnsi="Arial" w:cs="Arial"/>
+          <w:b/>
+          <w:bCs/>
+          <w:sz w:val="20"/>
+          <w:szCs w:val="20"/>
+        </w:rPr>
+        <w:t xml:space="preserve">Learnt how cell </w:t>
       </w:r>
       <w:bookmarkStart w:id="0" w:name="_GoBack"/>
       <w:bookmarkEnd w:id="0"/>
@@ -2865,380 +3147,8 @@
           <w:sz w:val="20"/>
           <w:szCs w:val="20"/>
         </w:rPr>
-        <w:t xml:space="preserve">ecause </w:t>
+        <w:t>arrays worked so that I could find overlayed pixels.</w:t>
       </w:r>
-      <w:proofErr w:type="spellStart"/>
-      <w:r>
-        <w:rPr>
-          <w:rFonts w:ascii="Arial" w:hAnsi="Arial" w:cs="Arial"/>
-          <w:b/>
-          <w:bCs/>
-          <w:sz w:val="20"/>
-          <w:szCs w:val="20"/>
-        </w:rPr>
-        <w:t>matlab</w:t>
-      </w:r>
-      <w:proofErr w:type="spellEnd"/>
-      <w:r>
-        <w:rPr>
-          <w:rFonts w:ascii="Arial" w:hAnsi="Arial" w:cs="Arial"/>
-          <w:b/>
-          <w:bCs/>
-          <w:sz w:val="20"/>
-          <w:szCs w:val="20"/>
-        </w:rPr>
-        <w:t xml:space="preserve"> treats the top left as the origin. The skew matrix is the </w:t>
-      </w:r>
-      <w:proofErr w:type="spellStart"/>
-      <w:r>
-        <w:rPr>
-          <w:rFonts w:ascii="Arial" w:hAnsi="Arial" w:cs="Arial"/>
-          <w:b/>
-          <w:bCs/>
-          <w:sz w:val="20"/>
-          <w:szCs w:val="20"/>
-        </w:rPr>
-        <w:t>symtrical</w:t>
-      </w:r>
-      <w:proofErr w:type="spellEnd"/>
-      <w:r>
-        <w:rPr>
-          <w:rFonts w:ascii="Arial" w:hAnsi="Arial" w:cs="Arial"/>
-          <w:b/>
-          <w:bCs/>
-          <w:sz w:val="20"/>
-          <w:szCs w:val="20"/>
-        </w:rPr>
-        <w:t xml:space="preserve"> matrix of the standard bottom left origin based matrix.</w:t>
-      </w:r>
-    </w:p>
-    <w:p>
-      <w:pPr>
-        <w:pBdr>
-          <w:top w:val="single" w:sz="4" w:space="1" w:color="auto"/>
-          <w:left w:val="single" w:sz="4" w:space="4" w:color="auto"/>
-          <w:bottom w:val="single" w:sz="4" w:space="1" w:color="auto"/>
-          <w:right w:val="single" w:sz="4" w:space="4" w:color="auto"/>
-        </w:pBdr>
-        <w:jc w:val="both"/>
-        <w:rPr>
-          <w:rFonts w:ascii="Arial" w:hAnsi="Arial" w:cs="Arial"/>
-          <w:b/>
-          <w:bCs/>
-          <w:sz w:val="20"/>
-          <w:szCs w:val="20"/>
-        </w:rPr>
-      </w:pPr>
-    </w:p>
-    <w:p>
-      <w:pPr>
-        <w:pBdr>
-          <w:top w:val="single" w:sz="4" w:space="1" w:color="auto"/>
-          <w:left w:val="single" w:sz="4" w:space="4" w:color="auto"/>
-          <w:bottom w:val="single" w:sz="4" w:space="1" w:color="auto"/>
-          <w:right w:val="single" w:sz="4" w:space="4" w:color="auto"/>
-        </w:pBdr>
-        <w:jc w:val="both"/>
-        <w:rPr>
-          <w:rFonts w:ascii="Arial" w:hAnsi="Arial" w:cs="Arial"/>
-          <w:b/>
-          <w:bCs/>
-          <w:sz w:val="20"/>
-          <w:szCs w:val="20"/>
-        </w:rPr>
-      </w:pPr>
-    </w:p>
-    <w:p>
-      <w:pPr>
-        <w:pBdr>
-          <w:top w:val="single" w:sz="4" w:space="1" w:color="auto"/>
-          <w:left w:val="single" w:sz="4" w:space="4" w:color="auto"/>
-          <w:bottom w:val="single" w:sz="4" w:space="1" w:color="auto"/>
-          <w:right w:val="single" w:sz="4" w:space="4" w:color="auto"/>
-        </w:pBdr>
-        <w:jc w:val="both"/>
-        <w:rPr>
-          <w:rFonts w:ascii="Arial" w:hAnsi="Arial" w:cs="Arial"/>
-          <w:b/>
-          <w:bCs/>
-          <w:sz w:val="20"/>
-          <w:szCs w:val="20"/>
-        </w:rPr>
-      </w:pPr>
-      <w:r>
-        <w:rPr>
-          <w:rFonts w:ascii="Arial" w:hAnsi="Arial" w:cs="Arial"/>
-          <w:b/>
-          <w:bCs/>
-          <w:sz w:val="20"/>
-          <w:szCs w:val="20"/>
-        </w:rPr>
-        <w:t xml:space="preserve">New problem. When I use a negative value for the angel it errors out. As the </w:t>
-      </w:r>
-      <w:r>
-        <w:rPr>
-          <w:rFonts w:ascii="Arial" w:hAnsi="Arial" w:cs="Arial"/>
-          <w:b/>
-          <w:bCs/>
-          <w:sz w:val="20"/>
-          <w:szCs w:val="20"/>
-        </w:rPr>
-        <w:t>position of some points is below 0.</w:t>
-      </w:r>
-    </w:p>
-    <w:p>
-      <w:pPr>
-        <w:pBdr>
-          <w:top w:val="single" w:sz="4" w:space="1" w:color="auto"/>
-          <w:left w:val="single" w:sz="4" w:space="4" w:color="auto"/>
-          <w:bottom w:val="single" w:sz="4" w:space="1" w:color="auto"/>
-          <w:right w:val="single" w:sz="4" w:space="4" w:color="auto"/>
-        </w:pBdr>
-        <w:jc w:val="both"/>
-        <w:rPr>
-          <w:rFonts w:ascii="Arial" w:hAnsi="Arial" w:cs="Arial"/>
-          <w:b/>
-          <w:bCs/>
-          <w:sz w:val="20"/>
-          <w:szCs w:val="20"/>
-        </w:rPr>
-      </w:pPr>
-    </w:p>
-    <w:p>
-      <w:pPr>
-        <w:pBdr>
-          <w:top w:val="single" w:sz="4" w:space="1" w:color="auto"/>
-          <w:left w:val="single" w:sz="4" w:space="4" w:color="auto"/>
-          <w:bottom w:val="single" w:sz="4" w:space="1" w:color="auto"/>
-          <w:right w:val="single" w:sz="4" w:space="4" w:color="auto"/>
-        </w:pBdr>
-        <w:jc w:val="both"/>
-        <w:rPr>
-          <w:rFonts w:ascii="Arial" w:hAnsi="Arial" w:cs="Arial"/>
-          <w:b/>
-          <w:bCs/>
-          <w:sz w:val="20"/>
-          <w:szCs w:val="20"/>
-        </w:rPr>
-      </w:pPr>
-      <w:r>
-        <w:rPr>
-          <w:rFonts w:ascii="Arial" w:hAnsi="Arial" w:cs="Arial"/>
-          <w:b/>
-          <w:bCs/>
-          <w:sz w:val="20"/>
-          <w:szCs w:val="20"/>
-        </w:rPr>
-        <w:t>Solved by sizing the image based on the difference in location of the max and min points in the image. Then shifting the image into positive space to display the image.</w:t>
-      </w:r>
-    </w:p>
-    <w:p>
-      <w:pPr>
-        <w:pBdr>
-          <w:top w:val="single" w:sz="4" w:space="1" w:color="auto"/>
-          <w:left w:val="single" w:sz="4" w:space="4" w:color="auto"/>
-          <w:bottom w:val="single" w:sz="4" w:space="1" w:color="auto"/>
-          <w:right w:val="single" w:sz="4" w:space="4" w:color="auto"/>
-        </w:pBdr>
-        <w:jc w:val="both"/>
-        <w:rPr>
-          <w:rFonts w:ascii="Arial" w:hAnsi="Arial" w:cs="Arial"/>
-          <w:b/>
-          <w:bCs/>
-          <w:sz w:val="20"/>
-          <w:szCs w:val="20"/>
-        </w:rPr>
-      </w:pPr>
-    </w:p>
-    <w:p>
-      <w:pPr>
-        <w:pBdr>
-          <w:top w:val="single" w:sz="4" w:space="1" w:color="auto"/>
-          <w:left w:val="single" w:sz="4" w:space="4" w:color="auto"/>
-          <w:bottom w:val="single" w:sz="4" w:space="1" w:color="auto"/>
-          <w:right w:val="single" w:sz="4" w:space="4" w:color="auto"/>
-        </w:pBdr>
-        <w:jc w:val="both"/>
-        <w:rPr>
-          <w:rFonts w:ascii="Arial" w:hAnsi="Arial" w:cs="Arial"/>
-          <w:b/>
-          <w:bCs/>
-          <w:sz w:val="20"/>
-          <w:szCs w:val="20"/>
-        </w:rPr>
-      </w:pPr>
-      <w:r>
-        <w:rPr>
-          <w:rFonts w:ascii="Arial" w:hAnsi="Arial" w:cs="Arial"/>
-          <w:b/>
-          <w:bCs/>
-          <w:sz w:val="20"/>
-          <w:szCs w:val="20"/>
-        </w:rPr>
-        <w:t xml:space="preserve">Because </w:t>
-      </w:r>
-      <w:proofErr w:type="spellStart"/>
-      <w:r>
-        <w:rPr>
-          <w:rFonts w:ascii="Arial" w:hAnsi="Arial" w:cs="Arial"/>
-          <w:b/>
-          <w:bCs/>
-          <w:sz w:val="20"/>
-          <w:szCs w:val="20"/>
-        </w:rPr>
-        <w:t>matlab</w:t>
-      </w:r>
-      <w:proofErr w:type="spellEnd"/>
-      <w:r>
-        <w:rPr>
-          <w:rFonts w:ascii="Arial" w:hAnsi="Arial" w:cs="Arial"/>
-          <w:b/>
-          <w:bCs/>
-          <w:sz w:val="20"/>
-          <w:szCs w:val="20"/>
-        </w:rPr>
-        <w:t xml:space="preserve"> matrix origin is in the top left then to get then </w:t>
-      </w:r>
-      <w:r>
-        <w:rPr>
-          <w:rFonts w:ascii="Arial" w:hAnsi="Arial" w:cs="Arial"/>
-          <w:b/>
-          <w:bCs/>
-          <w:sz w:val="20"/>
-          <w:szCs w:val="20"/>
-        </w:rPr>
-        <w:t xml:space="preserve">to get a right shifting skew from the bottom left we need to </w:t>
-      </w:r>
-    </w:p>
-    <w:p>
-      <w:pPr>
-        <w:pBdr>
-          <w:top w:val="single" w:sz="4" w:space="1" w:color="auto"/>
-          <w:left w:val="single" w:sz="4" w:space="4" w:color="auto"/>
-          <w:bottom w:val="single" w:sz="4" w:space="1" w:color="auto"/>
-          <w:right w:val="single" w:sz="4" w:space="4" w:color="auto"/>
-        </w:pBdr>
-        <w:jc w:val="both"/>
-        <w:rPr>
-          <w:rFonts w:ascii="Arial" w:hAnsi="Arial" w:cs="Arial"/>
-          <w:b/>
-          <w:bCs/>
-          <w:sz w:val="20"/>
-          <w:szCs w:val="20"/>
-        </w:rPr>
-      </w:pPr>
-    </w:p>
-    <w:p>
-      <w:pPr>
-        <w:pBdr>
-          <w:top w:val="single" w:sz="4" w:space="1" w:color="auto"/>
-          <w:left w:val="single" w:sz="4" w:space="4" w:color="auto"/>
-          <w:bottom w:val="single" w:sz="4" w:space="1" w:color="auto"/>
-          <w:right w:val="single" w:sz="4" w:space="4" w:color="auto"/>
-        </w:pBdr>
-        <w:jc w:val="both"/>
-        <w:rPr>
-          <w:rFonts w:ascii="Arial" w:hAnsi="Arial" w:cs="Arial"/>
-          <w:b/>
-          <w:bCs/>
-          <w:sz w:val="20"/>
-          <w:szCs w:val="20"/>
-        </w:rPr>
-      </w:pPr>
-      <w:r>
-        <w:rPr>
-          <w:rFonts w:ascii="Arial" w:hAnsi="Arial" w:cs="Arial"/>
-          <w:b/>
-          <w:bCs/>
-          <w:sz w:val="20"/>
-          <w:szCs w:val="20"/>
-        </w:rPr>
-        <w:t xml:space="preserve">I had no problems with rotation until I got to gap filling. The main problem I had was differentiating between a hole and a piece of the </w:t>
-      </w:r>
-      <w:r>
-        <w:rPr>
-          <w:rFonts w:ascii="Arial" w:hAnsi="Arial" w:cs="Arial"/>
-          <w:b/>
-          <w:bCs/>
-          <w:sz w:val="20"/>
-          <w:szCs w:val="20"/>
-        </w:rPr>
-        <w:t>extension to the image so the rotation is not cut off.</w:t>
-      </w:r>
-    </w:p>
-    <w:p>
-      <w:pPr>
-        <w:pBdr>
-          <w:top w:val="single" w:sz="4" w:space="1" w:color="auto"/>
-          <w:left w:val="single" w:sz="4" w:space="4" w:color="auto"/>
-          <w:bottom w:val="single" w:sz="4" w:space="1" w:color="auto"/>
-          <w:right w:val="single" w:sz="4" w:space="4" w:color="auto"/>
-        </w:pBdr>
-        <w:jc w:val="both"/>
-        <w:rPr>
-          <w:rFonts w:ascii="Arial" w:hAnsi="Arial" w:cs="Arial"/>
-          <w:b/>
-          <w:bCs/>
-          <w:sz w:val="20"/>
-          <w:szCs w:val="20"/>
-        </w:rPr>
-      </w:pPr>
-    </w:p>
-    <w:p>
-      <w:pPr>
-        <w:pBdr>
-          <w:top w:val="single" w:sz="4" w:space="1" w:color="auto"/>
-          <w:left w:val="single" w:sz="4" w:space="4" w:color="auto"/>
-          <w:bottom w:val="single" w:sz="4" w:space="1" w:color="auto"/>
-          <w:right w:val="single" w:sz="4" w:space="4" w:color="auto"/>
-        </w:pBdr>
-        <w:jc w:val="both"/>
-        <w:rPr>
-          <w:rFonts w:ascii="Arial" w:hAnsi="Arial" w:cs="Arial"/>
-          <w:b/>
-          <w:bCs/>
-          <w:sz w:val="20"/>
-          <w:szCs w:val="20"/>
-        </w:rPr>
-      </w:pPr>
-      <w:r>
-        <w:rPr>
-          <w:rFonts w:ascii="Arial" w:hAnsi="Arial" w:cs="Arial"/>
-          <w:b/>
-          <w:bCs/>
-          <w:sz w:val="20"/>
-          <w:szCs w:val="20"/>
-        </w:rPr>
-        <w:t>I made an array of -1’s with dimension large enough to fit the whole output image. Then I output the new pixels into their required positions</w:t>
-      </w:r>
-      <w:r>
-        <w:rPr>
-          <w:rFonts w:ascii="Arial" w:hAnsi="Arial" w:cs="Arial"/>
-          <w:b/>
-          <w:bCs/>
-          <w:sz w:val="20"/>
-          <w:szCs w:val="20"/>
-        </w:rPr>
-        <w:t xml:space="preserve">. Next I loop thought each pixel in the image ignoring any pixels where they had 1 or less non -1 in there 4-neightborhood. This results in my images being very slightly enlarged on the edges. </w:t>
-      </w:r>
-    </w:p>
-    <w:p>
-      <w:pPr>
-        <w:pBdr>
-          <w:top w:val="single" w:sz="4" w:space="1" w:color="auto"/>
-          <w:left w:val="single" w:sz="4" w:space="4" w:color="auto"/>
-          <w:bottom w:val="single" w:sz="4" w:space="1" w:color="auto"/>
-          <w:right w:val="single" w:sz="4" w:space="4" w:color="auto"/>
-        </w:pBdr>
-        <w:jc w:val="both"/>
-        <w:rPr>
-          <w:rFonts w:ascii="Arial" w:hAnsi="Arial" w:cs="Arial"/>
-          <w:b/>
-          <w:bCs/>
-          <w:sz w:val="20"/>
-          <w:szCs w:val="20"/>
-        </w:rPr>
-      </w:pPr>
     </w:p>
     <w:p>
       <w:pPr>
@@ -5591,8 +5501,20 @@
           <w:sz w:val="20"/>
           <w:szCs w:val="20"/>
         </w:rPr>
-        <w:t>A box blur</w:t>
+        <w:t xml:space="preserve">A box </w:t>
       </w:r>
+      <w:proofErr w:type="gramStart"/>
+      <w:r>
+        <w:rPr>
+          <w:rFonts w:ascii="Arial" w:hAnsi="Arial" w:cs="Arial"/>
+          <w:b/>
+          <w:bCs/>
+          <w:sz w:val="20"/>
+          <w:szCs w:val="20"/>
+        </w:rPr>
+        <w:t>blur</w:t>
+      </w:r>
+      <w:proofErr w:type="gramEnd"/>
     </w:p>
     <w:p>
       <w:pPr>
@@ -26172,7 +26094,7 @@
 </file>
 
 <file path=customXml/itemProps1.xml><?xml version="1.0" encoding="utf-8"?>
-<ds:datastoreItem xmlns:ds="http://schemas.openxmlformats.org/officeDocument/2006/customXml" ds:itemID="{5E5A717F-BAB6-4868-A98A-FE909918AA01}">
+<ds:datastoreItem xmlns:ds="http://schemas.openxmlformats.org/officeDocument/2006/customXml" ds:itemID="{D16966AD-489A-4520-B582-F04F07C73365}">
   <ds:schemaRefs>
     <ds:schemaRef ds:uri="http://schemas.openxmlformats.org/officeDocument/2006/bibliography"/>
   </ds:schemaRefs>

</xml_diff>

<commit_message>
Need to work out how intersection works.
</commit_message>
<xml_diff>
--- a/Matlab Coursework1/ICV_Coursework1_Report.docx
+++ b/Matlab Coursework1/ICV_Coursework1_Report.docx
@@ -17327,7 +17327,6 @@
                               </w:rPr>
                               <w:t>2</w:t>
                             </w:r>
-                            <w:bookmarkStart w:id="0" w:name="_GoBack"/>
                             <w:r>
                               <w:rPr>
                                 <w:noProof/>
@@ -17382,7 +17381,6 @@
                                 </wp:inline>
                               </w:drawing>
                             </w:r>
-                            <w:bookmarkEnd w:id="0"/>
                           </w:p>
                           <w:p>
                             <w:pPr>
@@ -17430,7 +17428,6 @@
                         </w:rPr>
                         <w:t>2</w:t>
                       </w:r>
-                      <w:bookmarkStart w:id="1" w:name="_GoBack"/>
                       <w:r>
                         <w:rPr>
                           <w:noProof/>
@@ -17485,7 +17482,6 @@
                           </wp:inline>
                         </w:drawing>
                       </w:r>
-                      <w:bookmarkEnd w:id="1"/>
                     </w:p>
                     <w:p>
                       <w:pPr>
@@ -21595,50 +21591,64 @@
         <w:jc w:val="both"/>
         <w:rPr>
           <w:rFonts w:ascii="Arial" w:hAnsi="Arial" w:cs="Arial"/>
-          <w:b/>
-          <w:bCs/>
-          <w:sz w:val="20"/>
-          <w:szCs w:val="20"/>
-        </w:rPr>
-      </w:pPr>
-    </w:p>
-    <w:p>
-      <w:pPr>
-        <w:pBdr>
-          <w:top w:val="single" w:sz="4" w:space="1" w:color="auto"/>
-          <w:left w:val="single" w:sz="4" w:space="4" w:color="auto"/>
-          <w:bottom w:val="single" w:sz="4" w:space="1" w:color="auto"/>
-          <w:right w:val="single" w:sz="4" w:space="4" w:color="auto"/>
-        </w:pBdr>
-        <w:spacing w:line="276" w:lineRule="auto"/>
-        <w:jc w:val="both"/>
-        <w:rPr>
-          <w:rFonts w:ascii="Arial" w:hAnsi="Arial" w:cs="Arial"/>
-          <w:b/>
-          <w:bCs/>
-          <w:sz w:val="20"/>
-          <w:szCs w:val="20"/>
-        </w:rPr>
-      </w:pPr>
-    </w:p>
-    <w:p>
-      <w:pPr>
-        <w:pBdr>
-          <w:top w:val="single" w:sz="4" w:space="1" w:color="auto"/>
-          <w:left w:val="single" w:sz="4" w:space="4" w:color="auto"/>
-          <w:bottom w:val="single" w:sz="4" w:space="1" w:color="auto"/>
-          <w:right w:val="single" w:sz="4" w:space="4" w:color="auto"/>
-        </w:pBdr>
-        <w:spacing w:line="276" w:lineRule="auto"/>
-        <w:jc w:val="both"/>
-        <w:rPr>
-          <w:rFonts w:ascii="Arial" w:hAnsi="Arial" w:cs="Arial"/>
-          <w:b/>
-          <w:bCs/>
-          <w:sz w:val="20"/>
-          <w:szCs w:val="20"/>
-        </w:rPr>
-      </w:pPr>
+          <w:sz w:val="20"/>
+          <w:szCs w:val="20"/>
+        </w:rPr>
+      </w:pPr>
+      <w:r>
+        <w:rPr>
+          <w:rFonts w:ascii="Arial" w:hAnsi="Arial" w:cs="Arial"/>
+          <w:sz w:val="20"/>
+          <w:szCs w:val="20"/>
+        </w:rPr>
+        <w:t>I was unsure how to deal with the multiple channels, so I decided to find the minimum of each channel at its j histogram value.</w:t>
+      </w:r>
+    </w:p>
+    <w:p>
+      <w:pPr>
+        <w:pBdr>
+          <w:top w:val="single" w:sz="4" w:space="1" w:color="auto"/>
+          <w:left w:val="single" w:sz="4" w:space="4" w:color="auto"/>
+          <w:bottom w:val="single" w:sz="4" w:space="1" w:color="auto"/>
+          <w:right w:val="single" w:sz="4" w:space="4" w:color="auto"/>
+        </w:pBdr>
+        <w:spacing w:line="276" w:lineRule="auto"/>
+        <w:jc w:val="both"/>
+        <w:rPr>
+          <w:rFonts w:ascii="Arial" w:hAnsi="Arial" w:cs="Arial"/>
+          <w:sz w:val="20"/>
+          <w:szCs w:val="20"/>
+        </w:rPr>
+      </w:pPr>
+    </w:p>
+    <w:p>
+      <w:pPr>
+        <w:pBdr>
+          <w:top w:val="single" w:sz="4" w:space="1" w:color="auto"/>
+          <w:left w:val="single" w:sz="4" w:space="4" w:color="auto"/>
+          <w:bottom w:val="single" w:sz="4" w:space="1" w:color="auto"/>
+          <w:right w:val="single" w:sz="4" w:space="4" w:color="auto"/>
+        </w:pBdr>
+        <w:spacing w:line="276" w:lineRule="auto"/>
+        <w:jc w:val="both"/>
+        <w:rPr>
+          <w:rFonts w:ascii="Arial" w:hAnsi="Arial" w:cs="Arial"/>
+          <w:b/>
+          <w:bCs/>
+          <w:sz w:val="20"/>
+          <w:szCs w:val="20"/>
+        </w:rPr>
+      </w:pPr>
+      <w:r>
+        <w:rPr>
+          <w:rFonts w:ascii="Arial" w:hAnsi="Arial" w:cs="Arial"/>
+          <w:sz w:val="20"/>
+          <w:szCs w:val="20"/>
+        </w:rPr>
+        <w:t>I also choose to normalize the intersection value.</w:t>
+      </w:r>
+      <w:bookmarkStart w:id="0" w:name="_GoBack"/>
+      <w:bookmarkEnd w:id="0"/>
     </w:p>
     <w:p>
       <w:pPr>
@@ -21830,6 +21840,7 @@
           <w:sz w:val="20"/>
           <w:szCs w:val="20"/>
         </w:rPr>
+        <w:lastRenderedPageBreak/>
         <w:br w:type="page"/>
       </w:r>
     </w:p>
@@ -22916,42 +22927,242 @@
           <w:szCs w:val="20"/>
         </w:rPr>
       </w:pPr>
-    </w:p>
-    <w:p>
-      <w:pPr>
-        <w:pBdr>
-          <w:top w:val="single" w:sz="4" w:space="1" w:color="auto"/>
-          <w:left w:val="single" w:sz="4" w:space="4" w:color="auto"/>
-          <w:bottom w:val="single" w:sz="4" w:space="1" w:color="auto"/>
-          <w:right w:val="single" w:sz="4" w:space="4" w:color="auto"/>
-        </w:pBdr>
-        <w:jc w:val="both"/>
-        <w:rPr>
-          <w:rFonts w:ascii="Arial" w:hAnsi="Arial" w:cs="Arial"/>
-          <w:b/>
-          <w:bCs/>
-          <w:sz w:val="20"/>
-          <w:szCs w:val="20"/>
-        </w:rPr>
-      </w:pPr>
-    </w:p>
-    <w:p>
-      <w:pPr>
-        <w:pBdr>
-          <w:top w:val="single" w:sz="4" w:space="1" w:color="auto"/>
-          <w:left w:val="single" w:sz="4" w:space="4" w:color="auto"/>
-          <w:bottom w:val="single" w:sz="4" w:space="1" w:color="auto"/>
-          <w:right w:val="single" w:sz="4" w:space="4" w:color="auto"/>
-        </w:pBdr>
-        <w:jc w:val="both"/>
-        <w:rPr>
-          <w:rFonts w:ascii="Arial" w:hAnsi="Arial" w:cs="Arial"/>
-          <w:b/>
-          <w:bCs/>
-          <w:sz w:val="20"/>
-          <w:szCs w:val="20"/>
-        </w:rPr>
-      </w:pPr>
+      <w:r>
+        <w:rPr>
+          <w:rFonts w:ascii="Arial" w:hAnsi="Arial" w:cs="Arial"/>
+          <w:b/>
+          <w:bCs/>
+          <w:sz w:val="20"/>
+          <w:szCs w:val="20"/>
+        </w:rPr>
+        <w:t>What does the intersection value represent?</w:t>
+      </w:r>
+    </w:p>
+    <w:p>
+      <w:pPr>
+        <w:pBdr>
+          <w:top w:val="single" w:sz="4" w:space="1" w:color="auto"/>
+          <w:left w:val="single" w:sz="4" w:space="4" w:color="auto"/>
+          <w:bottom w:val="single" w:sz="4" w:space="1" w:color="auto"/>
+          <w:right w:val="single" w:sz="4" w:space="4" w:color="auto"/>
+        </w:pBdr>
+        <w:jc w:val="both"/>
+        <w:rPr>
+          <w:rFonts w:ascii="Arial" w:hAnsi="Arial" w:cs="Arial"/>
+          <w:b/>
+          <w:bCs/>
+          <w:sz w:val="20"/>
+          <w:szCs w:val="20"/>
+        </w:rPr>
+      </w:pPr>
+    </w:p>
+    <w:p>
+      <w:pPr>
+        <w:pBdr>
+          <w:top w:val="single" w:sz="4" w:space="1" w:color="auto"/>
+          <w:left w:val="single" w:sz="4" w:space="4" w:color="auto"/>
+          <w:bottom w:val="single" w:sz="4" w:space="1" w:color="auto"/>
+          <w:right w:val="single" w:sz="4" w:space="4" w:color="auto"/>
+        </w:pBdr>
+        <w:jc w:val="both"/>
+        <w:rPr>
+          <w:rFonts w:ascii="Arial" w:hAnsi="Arial" w:cs="Arial"/>
+          <w:sz w:val="20"/>
+          <w:szCs w:val="20"/>
+        </w:rPr>
+      </w:pPr>
+      <w:r>
+        <w:rPr>
+          <w:rFonts w:ascii="Arial" w:hAnsi="Arial" w:cs="Arial"/>
+          <w:sz w:val="20"/>
+          <w:szCs w:val="20"/>
+        </w:rPr>
+        <w:t xml:space="preserve">The intersection value represents the number of pixels </w:t>
+      </w:r>
+    </w:p>
+    <w:p>
+      <w:pPr>
+        <w:pBdr>
+          <w:top w:val="single" w:sz="4" w:space="1" w:color="auto"/>
+          <w:left w:val="single" w:sz="4" w:space="4" w:color="auto"/>
+          <w:bottom w:val="single" w:sz="4" w:space="1" w:color="auto"/>
+          <w:right w:val="single" w:sz="4" w:space="4" w:color="auto"/>
+        </w:pBdr>
+        <w:jc w:val="both"/>
+        <w:rPr>
+          <w:rFonts w:ascii="Arial" w:hAnsi="Arial" w:cs="Arial"/>
+          <w:b/>
+          <w:bCs/>
+          <w:sz w:val="20"/>
+          <w:szCs w:val="20"/>
+        </w:rPr>
+      </w:pPr>
+    </w:p>
+    <w:p>
+      <w:pPr>
+        <w:pBdr>
+          <w:top w:val="single" w:sz="4" w:space="1" w:color="auto"/>
+          <w:left w:val="single" w:sz="4" w:space="4" w:color="auto"/>
+          <w:bottom w:val="single" w:sz="4" w:space="1" w:color="auto"/>
+          <w:right w:val="single" w:sz="4" w:space="4" w:color="auto"/>
+        </w:pBdr>
+        <w:jc w:val="both"/>
+        <w:rPr>
+          <w:rFonts w:ascii="Arial" w:hAnsi="Arial" w:cs="Arial"/>
+          <w:b/>
+          <w:bCs/>
+          <w:sz w:val="20"/>
+          <w:szCs w:val="20"/>
+        </w:rPr>
+      </w:pPr>
+      <w:r>
+        <w:rPr>
+          <w:rFonts w:ascii="Arial" w:hAnsi="Arial" w:cs="Arial"/>
+          <w:b/>
+          <w:bCs/>
+          <w:sz w:val="20"/>
+          <w:szCs w:val="20"/>
+        </w:rPr>
+        <w:t>Can you make decisions about where the scene in the video changes?</w:t>
+      </w:r>
+    </w:p>
+    <w:p>
+      <w:pPr>
+        <w:pBdr>
+          <w:top w:val="single" w:sz="4" w:space="1" w:color="auto"/>
+          <w:left w:val="single" w:sz="4" w:space="4" w:color="auto"/>
+          <w:bottom w:val="single" w:sz="4" w:space="1" w:color="auto"/>
+          <w:right w:val="single" w:sz="4" w:space="4" w:color="auto"/>
+        </w:pBdr>
+        <w:jc w:val="both"/>
+        <w:rPr>
+          <w:rFonts w:ascii="Arial" w:hAnsi="Arial" w:cs="Arial"/>
+          <w:b/>
+          <w:bCs/>
+          <w:sz w:val="20"/>
+          <w:szCs w:val="20"/>
+        </w:rPr>
+      </w:pPr>
+    </w:p>
+    <w:p>
+      <w:pPr>
+        <w:pBdr>
+          <w:top w:val="single" w:sz="4" w:space="1" w:color="auto"/>
+          <w:left w:val="single" w:sz="4" w:space="4" w:color="auto"/>
+          <w:bottom w:val="single" w:sz="4" w:space="1" w:color="auto"/>
+          <w:right w:val="single" w:sz="4" w:space="4" w:color="auto"/>
+        </w:pBdr>
+        <w:jc w:val="both"/>
+        <w:rPr>
+          <w:rFonts w:ascii="Arial" w:hAnsi="Arial" w:cs="Arial"/>
+          <w:b/>
+          <w:bCs/>
+          <w:sz w:val="20"/>
+          <w:szCs w:val="20"/>
+        </w:rPr>
+      </w:pPr>
+      <w:r>
+        <w:rPr>
+          <w:rFonts w:ascii="Arial" w:hAnsi="Arial" w:cs="Arial"/>
+          <w:b/>
+          <w:bCs/>
+          <w:sz w:val="20"/>
+          <w:szCs w:val="20"/>
+        </w:rPr>
+        <w:t>How robust is the histogram intersection technique to changes?</w:t>
+      </w:r>
+    </w:p>
+    <w:p>
+      <w:pPr>
+        <w:pBdr>
+          <w:top w:val="single" w:sz="4" w:space="1" w:color="auto"/>
+          <w:left w:val="single" w:sz="4" w:space="4" w:color="auto"/>
+          <w:bottom w:val="single" w:sz="4" w:space="1" w:color="auto"/>
+          <w:right w:val="single" w:sz="4" w:space="4" w:color="auto"/>
+        </w:pBdr>
+        <w:jc w:val="both"/>
+        <w:rPr>
+          <w:rFonts w:ascii="Arial" w:hAnsi="Arial" w:cs="Arial"/>
+          <w:b/>
+          <w:bCs/>
+          <w:sz w:val="20"/>
+          <w:szCs w:val="20"/>
+        </w:rPr>
+      </w:pPr>
+    </w:p>
+    <w:p>
+      <w:pPr>
+        <w:pBdr>
+          <w:top w:val="single" w:sz="4" w:space="1" w:color="auto"/>
+          <w:left w:val="single" w:sz="4" w:space="4" w:color="auto"/>
+          <w:bottom w:val="single" w:sz="4" w:space="1" w:color="auto"/>
+          <w:right w:val="single" w:sz="4" w:space="4" w:color="auto"/>
+        </w:pBdr>
+        <w:jc w:val="both"/>
+        <w:rPr>
+          <w:rFonts w:ascii="Arial" w:hAnsi="Arial" w:cs="Arial"/>
+          <w:b/>
+          <w:bCs/>
+          <w:sz w:val="20"/>
+          <w:szCs w:val="20"/>
+        </w:rPr>
+      </w:pPr>
+      <w:r>
+        <w:rPr>
+          <w:rFonts w:ascii="Arial" w:hAnsi="Arial" w:cs="Arial"/>
+          <w:b/>
+          <w:bCs/>
+          <w:sz w:val="20"/>
+          <w:szCs w:val="20"/>
+        </w:rPr>
+        <w:t>Where does it fail?</w:t>
+      </w:r>
+    </w:p>
+    <w:p>
+      <w:pPr>
+        <w:pBdr>
+          <w:top w:val="single" w:sz="4" w:space="1" w:color="auto"/>
+          <w:left w:val="single" w:sz="4" w:space="4" w:color="auto"/>
+          <w:bottom w:val="single" w:sz="4" w:space="1" w:color="auto"/>
+          <w:right w:val="single" w:sz="4" w:space="4" w:color="auto"/>
+        </w:pBdr>
+        <w:jc w:val="both"/>
+        <w:rPr>
+          <w:rFonts w:ascii="Arial" w:hAnsi="Arial" w:cs="Arial"/>
+          <w:b/>
+          <w:bCs/>
+          <w:sz w:val="20"/>
+          <w:szCs w:val="20"/>
+        </w:rPr>
+      </w:pPr>
+    </w:p>
+    <w:p>
+      <w:pPr>
+        <w:pBdr>
+          <w:top w:val="single" w:sz="4" w:space="1" w:color="auto"/>
+          <w:left w:val="single" w:sz="4" w:space="4" w:color="auto"/>
+          <w:bottom w:val="single" w:sz="4" w:space="1" w:color="auto"/>
+          <w:right w:val="single" w:sz="4" w:space="4" w:color="auto"/>
+        </w:pBdr>
+        <w:jc w:val="both"/>
+        <w:rPr>
+          <w:rFonts w:ascii="Arial" w:hAnsi="Arial" w:cs="Arial"/>
+          <w:b/>
+          <w:bCs/>
+          <w:sz w:val="20"/>
+          <w:szCs w:val="20"/>
+        </w:rPr>
+      </w:pPr>
+      <w:r>
+        <w:rPr>
+          <w:rFonts w:ascii="Arial" w:hAnsi="Arial" w:cs="Arial"/>
+          <w:b/>
+          <w:bCs/>
+          <w:sz w:val="20"/>
+          <w:szCs w:val="20"/>
+        </w:rPr>
+        <w:t>What would be other applications areas where histogram calculations and histogram intersection can be used?</w:t>
+      </w:r>
     </w:p>
     <w:p>
       <w:pPr>
@@ -26431,7 +26642,7 @@
 </file>
 
 <file path=customXml/itemProps1.xml><?xml version="1.0" encoding="utf-8"?>
-<ds:datastoreItem xmlns:ds="http://schemas.openxmlformats.org/officeDocument/2006/customXml" ds:itemID="{0ACE2984-5C58-49AA-B82D-26B54D4866D3}">
+<ds:datastoreItem xmlns:ds="http://schemas.openxmlformats.org/officeDocument/2006/customXml" ds:itemID="{00898599-808C-4B3E-8055-9ED533429EC9}">
   <ds:schemaRefs>
     <ds:schemaRef ds:uri="http://schemas.openxmlformats.org/officeDocument/2006/bibliography"/>
   </ds:schemaRefs>

</xml_diff>

<commit_message>
q1 and q2 changes
</commit_message>
<xml_diff>
--- a/Matlab Coursework1/ICV_Coursework1_Report.docx
+++ b/Matlab Coursework1/ICV_Coursework1_Report.docx
@@ -472,6 +472,59 @@
                                 <w:sz w:val="20"/>
                               </w:rPr>
                             </w:pPr>
+                            <w:r>
+                              <w:rPr>
+                                <w:noProof/>
+                              </w:rPr>
+                              <w:drawing>
+                                <wp:inline distT="0" distB="0" distL="0" distR="0" wp14:anchorId="7EA2C96A" wp14:editId="5A66BD19">
+                                  <wp:extent cx="1327150" cy="744855"/>
+                                  <wp:effectExtent l="0" t="0" r="6350" b="0"/>
+                                  <wp:docPr id="11" name="Picture 11"/>
+                                  <wp:cNvGraphicFramePr>
+                                    <a:graphicFrameLocks xmlns:a="http://schemas.openxmlformats.org/drawingml/2006/main" noChangeAspect="1"/>
+                                  </wp:cNvGraphicFramePr>
+                                  <a:graphic xmlns:a="http://schemas.openxmlformats.org/drawingml/2006/main">
+                                    <a:graphicData uri="http://schemas.openxmlformats.org/drawingml/2006/picture">
+                                      <pic:pic xmlns:pic="http://schemas.openxmlformats.org/drawingml/2006/picture">
+                                        <pic:nvPicPr>
+                                          <pic:cNvPr id="0" name="Picture 1"/>
+                                          <pic:cNvPicPr>
+                                            <a:picLocks noChangeAspect="1" noChangeArrowheads="1"/>
+                                          </pic:cNvPicPr>
+                                        </pic:nvPicPr>
+                                        <pic:blipFill>
+                                          <a:blip r:embed="rId9">
+                                            <a:extLst>
+                                              <a:ext uri="{28A0092B-C50C-407E-A947-70E740481C1C}">
+                                                <a14:useLocalDpi xmlns:a14="http://schemas.microsoft.com/office/drawing/2010/main" val="0"/>
+                                              </a:ext>
+                                            </a:extLst>
+                                          </a:blip>
+                                          <a:srcRect/>
+                                          <a:stretch>
+                                            <a:fillRect/>
+                                          </a:stretch>
+                                        </pic:blipFill>
+                                        <pic:spPr bwMode="auto">
+                                          <a:xfrm>
+                                            <a:off x="0" y="0"/>
+                                            <a:ext cx="1327150" cy="744855"/>
+                                          </a:xfrm>
+                                          <a:prstGeom prst="rect">
+                                            <a:avLst/>
+                                          </a:prstGeom>
+                                          <a:noFill/>
+                                          <a:ln>
+                                            <a:noFill/>
+                                          </a:ln>
+                                        </pic:spPr>
+                                      </pic:pic>
+                                    </a:graphicData>
+                                  </a:graphic>
+                                </wp:inline>
+                              </w:drawing>
+                            </w:r>
                           </w:p>
                         </w:txbxContent>
                       </wps:txbx>
@@ -504,6 +557,59 @@
                           <w:sz w:val="20"/>
                         </w:rPr>
                       </w:pPr>
+                      <w:r>
+                        <w:rPr>
+                          <w:noProof/>
+                        </w:rPr>
+                        <w:drawing>
+                          <wp:inline distT="0" distB="0" distL="0" distR="0" wp14:anchorId="7EA2C96A" wp14:editId="5A66BD19">
+                            <wp:extent cx="1327150" cy="744855"/>
+                            <wp:effectExtent l="0" t="0" r="6350" b="0"/>
+                            <wp:docPr id="11" name="Picture 11"/>
+                            <wp:cNvGraphicFramePr>
+                              <a:graphicFrameLocks xmlns:a="http://schemas.openxmlformats.org/drawingml/2006/main" noChangeAspect="1"/>
+                            </wp:cNvGraphicFramePr>
+                            <a:graphic xmlns:a="http://schemas.openxmlformats.org/drawingml/2006/main">
+                              <a:graphicData uri="http://schemas.openxmlformats.org/drawingml/2006/picture">
+                                <pic:pic xmlns:pic="http://schemas.openxmlformats.org/drawingml/2006/picture">
+                                  <pic:nvPicPr>
+                                    <pic:cNvPr id="0" name="Picture 1"/>
+                                    <pic:cNvPicPr>
+                                      <a:picLocks noChangeAspect="1" noChangeArrowheads="1"/>
+                                    </pic:cNvPicPr>
+                                  </pic:nvPicPr>
+                                  <pic:blipFill>
+                                    <a:blip r:embed="rId9">
+                                      <a:extLst>
+                                        <a:ext uri="{28A0092B-C50C-407E-A947-70E740481C1C}">
+                                          <a14:useLocalDpi xmlns:a14="http://schemas.microsoft.com/office/drawing/2010/main" val="0"/>
+                                        </a:ext>
+                                      </a:extLst>
+                                    </a:blip>
+                                    <a:srcRect/>
+                                    <a:stretch>
+                                      <a:fillRect/>
+                                    </a:stretch>
+                                  </pic:blipFill>
+                                  <pic:spPr bwMode="auto">
+                                    <a:xfrm>
+                                      <a:off x="0" y="0"/>
+                                      <a:ext cx="1327150" cy="744855"/>
+                                    </a:xfrm>
+                                    <a:prstGeom prst="rect">
+                                      <a:avLst/>
+                                    </a:prstGeom>
+                                    <a:noFill/>
+                                    <a:ln>
+                                      <a:noFill/>
+                                    </a:ln>
+                                  </pic:spPr>
+                                </pic:pic>
+                              </a:graphicData>
+                            </a:graphic>
+                          </wp:inline>
+                        </w:drawing>
+                      </w:r>
                     </w:p>
                   </w:txbxContent>
                 </v:textbox>
@@ -746,8 +852,19 @@
                                 <w:sz w:val="20"/>
                                 <w:szCs w:val="20"/>
                               </w:rPr>
-                              <w:t xml:space="preserve"> deg</w:t>
+                              <w:t xml:space="preserve"> </w:t>
                             </w:r>
+                            <w:proofErr w:type="spellStart"/>
+                            <w:r>
+                              <w:rPr>
+                                <w:rFonts w:ascii="Arial" w:hAnsi="Arial" w:cs="Arial"/>
+                                <w:color w:val="7F7F7F"/>
+                                <w:sz w:val="20"/>
+                                <w:szCs w:val="20"/>
+                              </w:rPr>
+                              <w:t>deg</w:t>
+                            </w:r>
+                            <w:proofErr w:type="spellEnd"/>
                           </w:p>
                           <w:p>
                             <w:pPr>
@@ -795,8 +912,19 @@
                           <w:sz w:val="20"/>
                           <w:szCs w:val="20"/>
                         </w:rPr>
-                        <w:t xml:space="preserve"> deg</w:t>
+                        <w:t xml:space="preserve"> </w:t>
                       </w:r>
+                      <w:proofErr w:type="spellStart"/>
+                      <w:r>
+                        <w:rPr>
+                          <w:rFonts w:ascii="Arial" w:hAnsi="Arial" w:cs="Arial"/>
+                          <w:color w:val="7F7F7F"/>
+                          <w:sz w:val="20"/>
+                          <w:szCs w:val="20"/>
+                        </w:rPr>
+                        <w:t>deg</w:t>
+                      </w:r>
+                      <w:proofErr w:type="spellEnd"/>
                     </w:p>
                     <w:p>
                       <w:pPr>
@@ -890,8 +1018,19 @@
                                 <w:sz w:val="20"/>
                                 <w:szCs w:val="20"/>
                               </w:rPr>
-                              <w:t xml:space="preserve"> deg</w:t>
+                              <w:t xml:space="preserve"> </w:t>
                             </w:r>
+                            <w:proofErr w:type="spellStart"/>
+                            <w:r>
+                              <w:rPr>
+                                <w:rFonts w:ascii="Arial" w:hAnsi="Arial" w:cs="Arial"/>
+                                <w:color w:val="7F7F7F"/>
+                                <w:sz w:val="20"/>
+                                <w:szCs w:val="20"/>
+                              </w:rPr>
+                              <w:t>deg</w:t>
+                            </w:r>
+                            <w:proofErr w:type="spellEnd"/>
                           </w:p>
                           <w:p>
                             <w:pPr>
@@ -939,8 +1078,19 @@
                           <w:sz w:val="20"/>
                           <w:szCs w:val="20"/>
                         </w:rPr>
-                        <w:t xml:space="preserve"> deg</w:t>
+                        <w:t xml:space="preserve"> </w:t>
                       </w:r>
+                      <w:proofErr w:type="spellStart"/>
+                      <w:r>
+                        <w:rPr>
+                          <w:rFonts w:ascii="Arial" w:hAnsi="Arial" w:cs="Arial"/>
+                          <w:color w:val="7F7F7F"/>
+                          <w:sz w:val="20"/>
+                          <w:szCs w:val="20"/>
+                        </w:rPr>
+                        <w:t>deg</w:t>
+                      </w:r>
+                      <w:proofErr w:type="spellEnd"/>
                     </w:p>
                     <w:p>
                       <w:pPr>
@@ -1034,8 +1184,19 @@
                                 <w:sz w:val="20"/>
                                 <w:szCs w:val="20"/>
                               </w:rPr>
-                              <w:t xml:space="preserve"> deg</w:t>
+                              <w:t xml:space="preserve"> </w:t>
                             </w:r>
+                            <w:proofErr w:type="spellStart"/>
+                            <w:r>
+                              <w:rPr>
+                                <w:rFonts w:ascii="Arial" w:hAnsi="Arial" w:cs="Arial"/>
+                                <w:color w:val="7F7F7F"/>
+                                <w:sz w:val="20"/>
+                                <w:szCs w:val="20"/>
+                              </w:rPr>
+                              <w:t>deg</w:t>
+                            </w:r>
+                            <w:proofErr w:type="spellEnd"/>
                           </w:p>
                           <w:p>
                             <w:pPr>
@@ -1083,8 +1244,19 @@
                           <w:sz w:val="20"/>
                           <w:szCs w:val="20"/>
                         </w:rPr>
-                        <w:t xml:space="preserve"> deg</w:t>
+                        <w:t xml:space="preserve"> </w:t>
                       </w:r>
+                      <w:proofErr w:type="spellStart"/>
+                      <w:r>
+                        <w:rPr>
+                          <w:rFonts w:ascii="Arial" w:hAnsi="Arial" w:cs="Arial"/>
+                          <w:color w:val="7F7F7F"/>
+                          <w:sz w:val="20"/>
+                          <w:szCs w:val="20"/>
+                        </w:rPr>
+                        <w:t>deg</w:t>
+                      </w:r>
+                      <w:proofErr w:type="spellEnd"/>
                     </w:p>
                     <w:p>
                       <w:pPr>
@@ -1406,8 +1578,19 @@
                                 <w:sz w:val="20"/>
                                 <w:szCs w:val="20"/>
                               </w:rPr>
-                              <w:t xml:space="preserve"> deg</w:t>
+                              <w:t xml:space="preserve"> </w:t>
                             </w:r>
+                            <w:proofErr w:type="spellStart"/>
+                            <w:r>
+                              <w:rPr>
+                                <w:rFonts w:ascii="Arial" w:hAnsi="Arial" w:cs="Arial"/>
+                                <w:color w:val="7F7F7F"/>
+                                <w:sz w:val="20"/>
+                                <w:szCs w:val="20"/>
+                              </w:rPr>
+                              <w:t>deg</w:t>
+                            </w:r>
+                            <w:proofErr w:type="spellEnd"/>
                           </w:p>
                           <w:p>
                             <w:pPr>
@@ -1455,8 +1638,19 @@
                           <w:sz w:val="20"/>
                           <w:szCs w:val="20"/>
                         </w:rPr>
-                        <w:t xml:space="preserve"> deg</w:t>
+                        <w:t xml:space="preserve"> </w:t>
                       </w:r>
+                      <w:proofErr w:type="spellStart"/>
+                      <w:r>
+                        <w:rPr>
+                          <w:rFonts w:ascii="Arial" w:hAnsi="Arial" w:cs="Arial"/>
+                          <w:color w:val="7F7F7F"/>
+                          <w:sz w:val="20"/>
+                          <w:szCs w:val="20"/>
+                        </w:rPr>
+                        <w:t>deg</w:t>
+                      </w:r>
+                      <w:proofErr w:type="spellEnd"/>
                     </w:p>
                     <w:p>
                       <w:pPr>
@@ -1848,8 +2042,19 @@
                                 <w:sz w:val="20"/>
                                 <w:szCs w:val="20"/>
                               </w:rPr>
-                              <w:t>θ = 10 deg</w:t>
+                              <w:t xml:space="preserve">θ = 10 </w:t>
                             </w:r>
+                            <w:proofErr w:type="spellStart"/>
+                            <w:r>
+                              <w:rPr>
+                                <w:rFonts w:ascii="Arial" w:hAnsi="Arial" w:cs="Arial"/>
+                                <w:color w:val="7F7F7F"/>
+                                <w:sz w:val="20"/>
+                                <w:szCs w:val="20"/>
+                              </w:rPr>
+                              <w:t>deg</w:t>
+                            </w:r>
+                            <w:proofErr w:type="spellEnd"/>
                           </w:p>
                           <w:p>
                             <w:pPr>
@@ -1888,8 +2093,19 @@
                           <w:sz w:val="20"/>
                           <w:szCs w:val="20"/>
                         </w:rPr>
-                        <w:t>θ = 10 deg</w:t>
+                        <w:t xml:space="preserve">θ = 10 </w:t>
                       </w:r>
+                      <w:proofErr w:type="spellStart"/>
+                      <w:r>
+                        <w:rPr>
+                          <w:rFonts w:ascii="Arial" w:hAnsi="Arial" w:cs="Arial"/>
+                          <w:color w:val="7F7F7F"/>
+                          <w:sz w:val="20"/>
+                          <w:szCs w:val="20"/>
+                        </w:rPr>
+                        <w:t>deg</w:t>
+                      </w:r>
+                      <w:proofErr w:type="spellEnd"/>
                     </w:p>
                     <w:p>
                       <w:pPr>
@@ -1983,8 +2199,19 @@
                                 <w:sz w:val="20"/>
                                 <w:szCs w:val="20"/>
                               </w:rPr>
-                              <w:t xml:space="preserve"> deg</w:t>
+                              <w:t xml:space="preserve"> </w:t>
                             </w:r>
+                            <w:proofErr w:type="spellStart"/>
+                            <w:r>
+                              <w:rPr>
+                                <w:rFonts w:ascii="Arial" w:hAnsi="Arial" w:cs="Arial"/>
+                                <w:color w:val="7F7F7F"/>
+                                <w:sz w:val="20"/>
+                                <w:szCs w:val="20"/>
+                              </w:rPr>
+                              <w:t>deg</w:t>
+                            </w:r>
+                            <w:proofErr w:type="spellEnd"/>
                           </w:p>
                           <w:p>
                             <w:pPr>
@@ -2032,8 +2259,19 @@
                           <w:sz w:val="20"/>
                           <w:szCs w:val="20"/>
                         </w:rPr>
-                        <w:t xml:space="preserve"> deg</w:t>
+                        <w:t xml:space="preserve"> </w:t>
                       </w:r>
+                      <w:proofErr w:type="spellStart"/>
+                      <w:r>
+                        <w:rPr>
+                          <w:rFonts w:ascii="Arial" w:hAnsi="Arial" w:cs="Arial"/>
+                          <w:color w:val="7F7F7F"/>
+                          <w:sz w:val="20"/>
+                          <w:szCs w:val="20"/>
+                        </w:rPr>
+                        <w:t>deg</w:t>
+                      </w:r>
+                      <w:proofErr w:type="spellEnd"/>
                     </w:p>
                     <w:p>
                       <w:pPr>
@@ -2127,8 +2365,19 @@
                                 <w:sz w:val="20"/>
                                 <w:szCs w:val="20"/>
                               </w:rPr>
-                              <w:t xml:space="preserve"> deg</w:t>
+                              <w:t xml:space="preserve"> </w:t>
                             </w:r>
+                            <w:proofErr w:type="spellStart"/>
+                            <w:r>
+                              <w:rPr>
+                                <w:rFonts w:ascii="Arial" w:hAnsi="Arial" w:cs="Arial"/>
+                                <w:color w:val="7F7F7F"/>
+                                <w:sz w:val="20"/>
+                                <w:szCs w:val="20"/>
+                              </w:rPr>
+                              <w:t>deg</w:t>
+                            </w:r>
+                            <w:proofErr w:type="spellEnd"/>
                           </w:p>
                           <w:p>
                             <w:pPr>
@@ -2176,8 +2425,19 @@
                           <w:sz w:val="20"/>
                           <w:szCs w:val="20"/>
                         </w:rPr>
-                        <w:t xml:space="preserve"> deg</w:t>
+                        <w:t xml:space="preserve"> </w:t>
                       </w:r>
+                      <w:proofErr w:type="spellStart"/>
+                      <w:r>
+                        <w:rPr>
+                          <w:rFonts w:ascii="Arial" w:hAnsi="Arial" w:cs="Arial"/>
+                          <w:color w:val="7F7F7F"/>
+                          <w:sz w:val="20"/>
+                          <w:szCs w:val="20"/>
+                        </w:rPr>
+                        <w:t>deg</w:t>
+                      </w:r>
+                      <w:proofErr w:type="spellEnd"/>
                     </w:p>
                     <w:p>
                       <w:pPr>
@@ -2499,7 +2759,29 @@
           <w:sz w:val="20"/>
           <w:szCs w:val="20"/>
         </w:rPr>
-        <w:t xml:space="preserve"> I skew very much in the wrong dimentio. Resulting in a matrix that implied I had skew</w:t>
+        <w:t xml:space="preserve"> I skew very much in the wrong </w:t>
+      </w:r>
+      <w:proofErr w:type="spellStart"/>
+      <w:r>
+        <w:rPr>
+          <w:rFonts w:ascii="Arial" w:hAnsi="Arial" w:cs="Arial"/>
+          <w:b/>
+          <w:bCs/>
+          <w:sz w:val="20"/>
+          <w:szCs w:val="20"/>
+        </w:rPr>
+        <w:t>dimentio</w:t>
+      </w:r>
+      <w:proofErr w:type="spellEnd"/>
+      <w:r>
+        <w:rPr>
+          <w:rFonts w:ascii="Arial" w:hAnsi="Arial" w:cs="Arial"/>
+          <w:b/>
+          <w:bCs/>
+          <w:sz w:val="20"/>
+          <w:szCs w:val="20"/>
+        </w:rPr>
+        <w:t>. Resulting in a matrix that implied I had skew</w:t>
       </w:r>
       <w:r>
         <w:rPr>
@@ -2511,7 +2793,6 @@
         </w:rPr>
         <w:t xml:space="preserve">. Turns out this was </w:t>
       </w:r>
-      <w:proofErr w:type="gramStart"/>
       <w:r>
         <w:rPr>
           <w:rFonts w:ascii="Arial" w:hAnsi="Arial" w:cs="Arial"/>
@@ -2530,18 +2811,7 @@
           <w:sz w:val="20"/>
           <w:szCs w:val="20"/>
         </w:rPr>
-        <w:t xml:space="preserve"> that</w:t>
-      </w:r>
-      <w:proofErr w:type="gramEnd"/>
-      <w:r>
-        <w:rPr>
-          <w:rFonts w:ascii="Arial" w:hAnsi="Arial" w:cs="Arial"/>
-          <w:b/>
-          <w:bCs/>
-          <w:sz w:val="20"/>
-          <w:szCs w:val="20"/>
-        </w:rPr>
-        <w:t xml:space="preserve"> I was multiply the matrix in the wrong order. Resulting in a y skew instead of an x skew.</w:t>
+        <w:t xml:space="preserve"> that I was multiply the matrix in the wrong order. Resulting in a y skew instead of an x skew.</w:t>
       </w:r>
     </w:p>
     <w:p>
@@ -2689,9 +2959,9 @@
           <w:sz w:val="20"/>
           <w:szCs w:val="20"/>
         </w:rPr>
-        <w:t xml:space="preserve"> because matlab treats the top left as the origin. The skew matrix is the symtrical matrix of the standard bottom left </w:t>
+        <w:t xml:space="preserve"> because </w:t>
       </w:r>
-      <w:proofErr w:type="gramStart"/>
+      <w:proofErr w:type="spellStart"/>
       <w:r>
         <w:rPr>
           <w:rFonts w:ascii="Arial" w:hAnsi="Arial" w:cs="Arial"/>
@@ -2700,9 +2970,9 @@
           <w:sz w:val="20"/>
           <w:szCs w:val="20"/>
         </w:rPr>
-        <w:t>origin based</w:t>
+        <w:t>matlab</w:t>
       </w:r>
-      <w:proofErr w:type="gramEnd"/>
+      <w:proofErr w:type="spellEnd"/>
       <w:r>
         <w:rPr>
           <w:rFonts w:ascii="Arial" w:hAnsi="Arial" w:cs="Arial"/>
@@ -2711,7 +2981,29 @@
           <w:sz w:val="20"/>
           <w:szCs w:val="20"/>
         </w:rPr>
-        <w:t xml:space="preserve"> matrix.</w:t>
+        <w:t xml:space="preserve"> treats the top left as the origin. The skew matrix is the </w:t>
+      </w:r>
+      <w:proofErr w:type="spellStart"/>
+      <w:r>
+        <w:rPr>
+          <w:rFonts w:ascii="Arial" w:hAnsi="Arial" w:cs="Arial"/>
+          <w:b/>
+          <w:bCs/>
+          <w:sz w:val="20"/>
+          <w:szCs w:val="20"/>
+        </w:rPr>
+        <w:t>symtrical</w:t>
+      </w:r>
+      <w:proofErr w:type="spellEnd"/>
+      <w:r>
+        <w:rPr>
+          <w:rFonts w:ascii="Arial" w:hAnsi="Arial" w:cs="Arial"/>
+          <w:b/>
+          <w:bCs/>
+          <w:sz w:val="20"/>
+          <w:szCs w:val="20"/>
+        </w:rPr>
+        <w:t xml:space="preserve"> matrix of the standard bottom left origin based matrix.</w:t>
       </w:r>
     </w:p>
     <w:p>
@@ -2877,7 +3169,29 @@
           <w:sz w:val="20"/>
           <w:szCs w:val="20"/>
         </w:rPr>
-        <w:t xml:space="preserve">Because matlab matrix origin is in the top left then to get then </w:t>
+        <w:t xml:space="preserve">Because </w:t>
+      </w:r>
+      <w:proofErr w:type="spellStart"/>
+      <w:r>
+        <w:rPr>
+          <w:rFonts w:ascii="Arial" w:hAnsi="Arial" w:cs="Arial"/>
+          <w:b/>
+          <w:bCs/>
+          <w:sz w:val="20"/>
+          <w:szCs w:val="20"/>
+        </w:rPr>
+        <w:t>matlab</w:t>
+      </w:r>
+      <w:proofErr w:type="spellEnd"/>
+      <w:r>
+        <w:rPr>
+          <w:rFonts w:ascii="Arial" w:hAnsi="Arial" w:cs="Arial"/>
+          <w:b/>
+          <w:bCs/>
+          <w:sz w:val="20"/>
+          <w:szCs w:val="20"/>
+        </w:rPr>
+        <w:t xml:space="preserve"> matrix origin is in the top left then to get then </w:t>
       </w:r>
       <w:r>
         <w:rPr>
@@ -2943,29 +3257,7 @@
           <w:sz w:val="20"/>
           <w:szCs w:val="20"/>
         </w:rPr>
-        <w:t xml:space="preserve">extension to the </w:t>
-      </w:r>
-      <w:proofErr w:type="gramStart"/>
-      <w:r>
-        <w:rPr>
-          <w:rFonts w:ascii="Arial" w:hAnsi="Arial" w:cs="Arial"/>
-          <w:b/>
-          <w:bCs/>
-          <w:sz w:val="20"/>
-          <w:szCs w:val="20"/>
-        </w:rPr>
-        <w:t>image</w:t>
-      </w:r>
-      <w:proofErr w:type="gramEnd"/>
-      <w:r>
-        <w:rPr>
-          <w:rFonts w:ascii="Arial" w:hAnsi="Arial" w:cs="Arial"/>
-          <w:b/>
-          <w:bCs/>
-          <w:sz w:val="20"/>
-          <w:szCs w:val="20"/>
-        </w:rPr>
-        <w:t xml:space="preserve"> so the rotation is not cut off.</w:t>
+        <w:t>extension to the image so the rotation is not cut off.</w:t>
       </w:r>
     </w:p>
     <w:p>
@@ -3021,9 +3313,9 @@
           <w:sz w:val="20"/>
           <w:szCs w:val="20"/>
         </w:rPr>
-        <w:t xml:space="preserve">. </w:t>
+        <w:t xml:space="preserve">. Next I loop thought each pixel in the image ignoring any pixels where they had 1 or less non -1 in </w:t>
       </w:r>
-      <w:proofErr w:type="gramStart"/>
+      <w:proofErr w:type="spellStart"/>
       <w:r>
         <w:rPr>
           <w:rFonts w:ascii="Arial" w:hAnsi="Arial" w:cs="Arial"/>
@@ -3032,9 +3324,9 @@
           <w:sz w:val="20"/>
           <w:szCs w:val="20"/>
         </w:rPr>
-        <w:t>Next</w:t>
+        <w:t>there</w:t>
       </w:r>
-      <w:proofErr w:type="gramEnd"/>
+      <w:proofErr w:type="spellEnd"/>
       <w:r>
         <w:rPr>
           <w:rFonts w:ascii="Arial" w:hAnsi="Arial" w:cs="Arial"/>
@@ -3043,7 +3335,7 @@
           <w:sz w:val="20"/>
           <w:szCs w:val="20"/>
         </w:rPr>
-        <w:t xml:space="preserve"> I loop thought each pixel in the image ignoring any pixels where they had 1 or less non -1 in there 4-neightborhood. This results in my images being very slightly enlarged on the edges. </w:t>
+        <w:t xml:space="preserve"> 4-neightborhood. This results in my images being very slightly enlarged on the edges. </w:t>
       </w:r>
     </w:p>
     <w:p>
@@ -3135,10 +3427,9 @@
           <w:sz w:val="20"/>
           <w:szCs w:val="20"/>
         </w:rPr>
-        <w:t xml:space="preserve">Learnt how cell </w:t>
+        <w:t xml:space="preserve">Learnt how cell arrays worked so that I could find </w:t>
       </w:r>
-      <w:bookmarkStart w:id="0" w:name="_GoBack"/>
-      <w:bookmarkEnd w:id="0"/>
+      <w:proofErr w:type="spellStart"/>
       <w:r>
         <w:rPr>
           <w:rFonts w:ascii="Arial" w:hAnsi="Arial" w:cs="Arial"/>
@@ -3147,7 +3438,18 @@
           <w:sz w:val="20"/>
           <w:szCs w:val="20"/>
         </w:rPr>
-        <w:t>arrays worked so that I could find overlayed pixels.</w:t>
+        <w:t>overlayed</w:t>
+      </w:r>
+      <w:proofErr w:type="spellEnd"/>
+      <w:r>
+        <w:rPr>
+          <w:rFonts w:ascii="Arial" w:hAnsi="Arial" w:cs="Arial"/>
+          <w:b/>
+          <w:bCs/>
+          <w:sz w:val="20"/>
+          <w:szCs w:val="20"/>
+        </w:rPr>
+        <w:t xml:space="preserve"> pixels.</w:t>
       </w:r>
     </w:p>
     <w:p>
@@ -5501,20 +5803,8 @@
           <w:sz w:val="20"/>
           <w:szCs w:val="20"/>
         </w:rPr>
-        <w:t xml:space="preserve">A box </w:t>
+        <w:t>A box blur</w:t>
       </w:r>
-      <w:proofErr w:type="gramStart"/>
-      <w:r>
-        <w:rPr>
-          <w:rFonts w:ascii="Arial" w:hAnsi="Arial" w:cs="Arial"/>
-          <w:b/>
-          <w:bCs/>
-          <w:sz w:val="20"/>
-          <w:szCs w:val="20"/>
-        </w:rPr>
-        <w:t>blur</w:t>
-      </w:r>
-      <w:proofErr w:type="gramEnd"/>
     </w:p>
     <w:p>
       <w:pPr>
@@ -5813,7 +6103,7 @@
                                           </pic:cNvPicPr>
                                         </pic:nvPicPr>
                                         <pic:blipFill>
-                                          <a:blip r:embed="rId9">
+                                          <a:blip r:embed="rId10">
                                             <a:extLst>
                                               <a:ext uri="{28A0092B-C50C-407E-A947-70E740481C1C}">
                                                 <a14:useLocalDpi xmlns:a14="http://schemas.microsoft.com/office/drawing/2010/main" val="0"/>
@@ -5912,7 +6202,7 @@
                                     </pic:cNvPicPr>
                                   </pic:nvPicPr>
                                   <pic:blipFill>
-                                    <a:blip r:embed="rId9">
+                                    <a:blip r:embed="rId10">
                                       <a:extLst>
                                         <a:ext uri="{28A0092B-C50C-407E-A947-70E740481C1C}">
                                           <a14:useLocalDpi xmlns:a14="http://schemas.microsoft.com/office/drawing/2010/main" val="0"/>
@@ -6051,7 +6341,7 @@
                                           </pic:cNvPicPr>
                                         </pic:nvPicPr>
                                         <pic:blipFill>
-                                          <a:blip r:embed="rId10">
+                                          <a:blip r:embed="rId11">
                                             <a:extLst>
                                               <a:ext uri="{28A0092B-C50C-407E-A947-70E740481C1C}">
                                                 <a14:useLocalDpi xmlns:a14="http://schemas.microsoft.com/office/drawing/2010/main" val="0"/>
@@ -6149,7 +6439,7 @@
                                     </pic:cNvPicPr>
                                   </pic:nvPicPr>
                                   <pic:blipFill>
-                                    <a:blip r:embed="rId10">
+                                    <a:blip r:embed="rId11">
                                       <a:extLst>
                                         <a:ext uri="{28A0092B-C50C-407E-A947-70E740481C1C}">
                                           <a14:useLocalDpi xmlns:a14="http://schemas.microsoft.com/office/drawing/2010/main" val="0"/>
@@ -6455,174 +6745,108 @@
         <w:jc w:val="both"/>
         <w:rPr>
           <w:rFonts w:ascii="Arial" w:hAnsi="Arial" w:cs="Arial"/>
-          <w:b/>
-          <w:bCs/>
-          <w:sz w:val="20"/>
-          <w:szCs w:val="20"/>
-        </w:rPr>
-      </w:pPr>
-    </w:p>
-    <w:p>
-      <w:pPr>
-        <w:pBdr>
-          <w:top w:val="single" w:sz="4" w:space="1" w:color="auto"/>
-          <w:left w:val="single" w:sz="4" w:space="4" w:color="auto"/>
-          <w:bottom w:val="single" w:sz="4" w:space="1" w:color="auto"/>
-          <w:right w:val="single" w:sz="4" w:space="4" w:color="auto"/>
-        </w:pBdr>
-        <w:jc w:val="both"/>
-        <w:rPr>
-          <w:rFonts w:ascii="Arial" w:hAnsi="Arial" w:cs="Arial"/>
-          <w:b/>
-          <w:bCs/>
-          <w:sz w:val="20"/>
-          <w:szCs w:val="20"/>
-        </w:rPr>
-      </w:pPr>
-    </w:p>
-    <w:p>
-      <w:pPr>
-        <w:pBdr>
-          <w:top w:val="single" w:sz="4" w:space="1" w:color="auto"/>
-          <w:left w:val="single" w:sz="4" w:space="4" w:color="auto"/>
-          <w:bottom w:val="single" w:sz="4" w:space="1" w:color="auto"/>
-          <w:right w:val="single" w:sz="4" w:space="4" w:color="auto"/>
-        </w:pBdr>
-        <w:jc w:val="both"/>
-        <w:rPr>
-          <w:rFonts w:ascii="Arial" w:hAnsi="Arial" w:cs="Arial"/>
-          <w:b/>
-          <w:bCs/>
-          <w:sz w:val="20"/>
-          <w:szCs w:val="20"/>
-        </w:rPr>
-      </w:pPr>
-    </w:p>
-    <w:p>
-      <w:pPr>
-        <w:pBdr>
-          <w:top w:val="single" w:sz="4" w:space="1" w:color="auto"/>
-          <w:left w:val="single" w:sz="4" w:space="4" w:color="auto"/>
-          <w:bottom w:val="single" w:sz="4" w:space="1" w:color="auto"/>
-          <w:right w:val="single" w:sz="4" w:space="4" w:color="auto"/>
-        </w:pBdr>
-        <w:jc w:val="both"/>
-        <w:rPr>
-          <w:rFonts w:ascii="Arial" w:hAnsi="Arial" w:cs="Arial"/>
-          <w:b/>
-          <w:bCs/>
-          <w:sz w:val="20"/>
-          <w:szCs w:val="20"/>
-        </w:rPr>
-      </w:pPr>
-    </w:p>
-    <w:p>
-      <w:pPr>
-        <w:pBdr>
-          <w:top w:val="single" w:sz="4" w:space="1" w:color="auto"/>
-          <w:left w:val="single" w:sz="4" w:space="4" w:color="auto"/>
-          <w:bottom w:val="single" w:sz="4" w:space="1" w:color="auto"/>
-          <w:right w:val="single" w:sz="4" w:space="4" w:color="auto"/>
-        </w:pBdr>
-        <w:jc w:val="both"/>
-        <w:rPr>
-          <w:rFonts w:ascii="Arial" w:hAnsi="Arial" w:cs="Arial"/>
-          <w:b/>
-          <w:bCs/>
-          <w:sz w:val="20"/>
-          <w:szCs w:val="20"/>
-        </w:rPr>
-      </w:pPr>
-    </w:p>
-    <w:p>
-      <w:pPr>
-        <w:pBdr>
-          <w:top w:val="single" w:sz="4" w:space="1" w:color="auto"/>
-          <w:left w:val="single" w:sz="4" w:space="4" w:color="auto"/>
-          <w:bottom w:val="single" w:sz="4" w:space="1" w:color="auto"/>
-          <w:right w:val="single" w:sz="4" w:space="4" w:color="auto"/>
-        </w:pBdr>
-        <w:jc w:val="both"/>
-        <w:rPr>
-          <w:rFonts w:ascii="Arial" w:hAnsi="Arial" w:cs="Arial"/>
-          <w:b/>
-          <w:bCs/>
-          <w:sz w:val="20"/>
-          <w:szCs w:val="20"/>
-        </w:rPr>
-      </w:pPr>
-    </w:p>
-    <w:p>
-      <w:pPr>
-        <w:pBdr>
-          <w:top w:val="single" w:sz="4" w:space="1" w:color="auto"/>
-          <w:left w:val="single" w:sz="4" w:space="4" w:color="auto"/>
-          <w:bottom w:val="single" w:sz="4" w:space="1" w:color="auto"/>
-          <w:right w:val="single" w:sz="4" w:space="4" w:color="auto"/>
-        </w:pBdr>
-        <w:jc w:val="both"/>
-        <w:rPr>
-          <w:rFonts w:ascii="Arial" w:hAnsi="Arial" w:cs="Arial"/>
-          <w:b/>
-          <w:bCs/>
-          <w:sz w:val="20"/>
-          <w:szCs w:val="20"/>
-        </w:rPr>
-      </w:pPr>
-    </w:p>
-    <w:p>
-      <w:pPr>
-        <w:pBdr>
-          <w:top w:val="single" w:sz="4" w:space="1" w:color="auto"/>
-          <w:left w:val="single" w:sz="4" w:space="4" w:color="auto"/>
-          <w:bottom w:val="single" w:sz="4" w:space="1" w:color="auto"/>
-          <w:right w:val="single" w:sz="4" w:space="4" w:color="auto"/>
-        </w:pBdr>
-        <w:jc w:val="both"/>
-        <w:rPr>
-          <w:rFonts w:ascii="Arial" w:hAnsi="Arial" w:cs="Arial"/>
-          <w:b/>
-          <w:bCs/>
-          <w:sz w:val="20"/>
-          <w:szCs w:val="20"/>
-        </w:rPr>
-      </w:pPr>
-    </w:p>
-    <w:p>
-      <w:pPr>
-        <w:pBdr>
-          <w:top w:val="single" w:sz="4" w:space="1" w:color="auto"/>
-          <w:left w:val="single" w:sz="4" w:space="4" w:color="auto"/>
-          <w:bottom w:val="single" w:sz="4" w:space="1" w:color="auto"/>
-          <w:right w:val="single" w:sz="4" w:space="4" w:color="auto"/>
-        </w:pBdr>
-        <w:jc w:val="both"/>
-        <w:rPr>
-          <w:rFonts w:ascii="Arial" w:hAnsi="Arial" w:cs="Arial"/>
-          <w:b/>
-          <w:bCs/>
-          <w:sz w:val="20"/>
-          <w:szCs w:val="20"/>
-        </w:rPr>
-      </w:pPr>
-    </w:p>
-    <w:p>
-      <w:pPr>
-        <w:pBdr>
-          <w:top w:val="single" w:sz="4" w:space="1" w:color="auto"/>
-          <w:left w:val="single" w:sz="4" w:space="4" w:color="auto"/>
-          <w:bottom w:val="single" w:sz="4" w:space="1" w:color="auto"/>
-          <w:right w:val="single" w:sz="4" w:space="4" w:color="auto"/>
-        </w:pBdr>
-        <w:jc w:val="both"/>
-        <w:rPr>
-          <w:rFonts w:ascii="Arial" w:hAnsi="Arial" w:cs="Arial"/>
-          <w:b/>
-          <w:bCs/>
-          <w:sz w:val="20"/>
-          <w:szCs w:val="20"/>
-        </w:rPr>
-      </w:pPr>
+          <w:sz w:val="20"/>
+          <w:szCs w:val="20"/>
+        </w:rPr>
+      </w:pPr>
+      <w:r>
+        <w:rPr>
+          <w:rFonts w:ascii="Arial" w:hAnsi="Arial" w:cs="Arial"/>
+          <w:sz w:val="20"/>
+          <w:szCs w:val="20"/>
+        </w:rPr>
+        <w:t xml:space="preserve">This </w:t>
+      </w:r>
+      <w:r>
+        <w:rPr>
+          <w:rFonts w:ascii="Arial" w:hAnsi="Arial" w:cs="Arial"/>
+          <w:sz w:val="20"/>
+          <w:szCs w:val="20"/>
+        </w:rPr>
+        <w:t>box blur kernel averages the value of the target pixel by the pixels surrounding it. The matrix constant 1/9 reduces the floating maths to a multiplication with he output of the mask on a target pixel.</w:t>
+      </w:r>
+    </w:p>
+    <w:p>
+      <w:pPr>
+        <w:pBdr>
+          <w:top w:val="single" w:sz="4" w:space="1" w:color="auto"/>
+          <w:left w:val="single" w:sz="4" w:space="4" w:color="auto"/>
+          <w:bottom w:val="single" w:sz="4" w:space="1" w:color="auto"/>
+          <w:right w:val="single" w:sz="4" w:space="4" w:color="auto"/>
+        </w:pBdr>
+        <w:jc w:val="both"/>
+        <w:rPr>
+          <w:rFonts w:ascii="Arial" w:hAnsi="Arial" w:cs="Arial"/>
+          <w:sz w:val="20"/>
+          <w:szCs w:val="20"/>
+        </w:rPr>
+      </w:pPr>
+    </w:p>
+    <w:p>
+      <w:pPr>
+        <w:pBdr>
+          <w:top w:val="single" w:sz="4" w:space="1" w:color="auto"/>
+          <w:left w:val="single" w:sz="4" w:space="4" w:color="auto"/>
+          <w:bottom w:val="single" w:sz="4" w:space="1" w:color="auto"/>
+          <w:right w:val="single" w:sz="4" w:space="4" w:color="auto"/>
+        </w:pBdr>
+        <w:jc w:val="both"/>
+        <w:rPr>
+          <w:rFonts w:ascii="Arial" w:hAnsi="Arial" w:cs="Arial"/>
+          <w:sz w:val="20"/>
+          <w:szCs w:val="20"/>
+        </w:rPr>
+      </w:pPr>
+      <w:r>
+        <w:rPr>
+          <w:rFonts w:ascii="Arial" w:hAnsi="Arial" w:cs="Arial"/>
+          <w:sz w:val="20"/>
+          <w:szCs w:val="20"/>
+        </w:rPr>
+        <w:t>The pixel is added together by this mask and divided by 9 (the weight of the mask) so that the pixels are in the range 0-255.</w:t>
+      </w:r>
+    </w:p>
+    <w:p>
+      <w:pPr>
+        <w:pBdr>
+          <w:top w:val="single" w:sz="4" w:space="1" w:color="auto"/>
+          <w:left w:val="single" w:sz="4" w:space="4" w:color="auto"/>
+          <w:bottom w:val="single" w:sz="4" w:space="1" w:color="auto"/>
+          <w:right w:val="single" w:sz="4" w:space="4" w:color="auto"/>
+        </w:pBdr>
+        <w:jc w:val="both"/>
+        <w:rPr>
+          <w:rFonts w:ascii="Arial" w:hAnsi="Arial" w:cs="Arial"/>
+          <w:sz w:val="20"/>
+          <w:szCs w:val="20"/>
+        </w:rPr>
+      </w:pPr>
+    </w:p>
+    <w:p>
+      <w:pPr>
+        <w:pBdr>
+          <w:top w:val="single" w:sz="4" w:space="1" w:color="auto"/>
+          <w:left w:val="single" w:sz="4" w:space="4" w:color="auto"/>
+          <w:bottom w:val="single" w:sz="4" w:space="1" w:color="auto"/>
+          <w:right w:val="single" w:sz="4" w:space="4" w:color="auto"/>
+        </w:pBdr>
+        <w:jc w:val="both"/>
+        <w:rPr>
+          <w:rFonts w:ascii="Arial" w:hAnsi="Arial" w:cs="Arial"/>
+          <w:b/>
+          <w:bCs/>
+          <w:sz w:val="20"/>
+          <w:szCs w:val="20"/>
+        </w:rPr>
+      </w:pPr>
+      <w:r>
+        <w:rPr>
+          <w:rFonts w:ascii="Arial" w:hAnsi="Arial" w:cs="Arial"/>
+          <w:sz w:val="20"/>
+          <w:szCs w:val="20"/>
+        </w:rPr>
+        <w:t>I chose to convert the image to grey scale because of the comment in the instruction stating that the input array is normally a grey level image.</w:t>
+      </w:r>
     </w:p>
     <w:p>
       <w:pPr>
@@ -7104,7 +7328,7 @@
                                           </pic:cNvPicPr>
                                         </pic:nvPicPr>
                                         <pic:blipFill>
-                                          <a:blip r:embed="rId11">
+                                          <a:blip r:embed="rId12">
                                             <a:extLst>
                                               <a:ext uri="{28A0092B-C50C-407E-A947-70E740481C1C}">
                                                 <a14:useLocalDpi xmlns:a14="http://schemas.microsoft.com/office/drawing/2010/main" val="0"/>
@@ -7220,7 +7444,7 @@
                                     </pic:cNvPicPr>
                                   </pic:nvPicPr>
                                   <pic:blipFill>
-                                    <a:blip r:embed="rId11">
+                                    <a:blip r:embed="rId12">
                                       <a:extLst>
                                         <a:ext uri="{28A0092B-C50C-407E-A947-70E740481C1C}">
                                           <a14:useLocalDpi xmlns:a14="http://schemas.microsoft.com/office/drawing/2010/main" val="0"/>
@@ -7355,7 +7579,7 @@
                                           </pic:cNvPicPr>
                                         </pic:nvPicPr>
                                         <pic:blipFill>
-                                          <a:blip r:embed="rId12">
+                                          <a:blip r:embed="rId13">
                                             <a:extLst>
                                               <a:ext uri="{28A0092B-C50C-407E-A947-70E740481C1C}">
                                                 <a14:useLocalDpi xmlns:a14="http://schemas.microsoft.com/office/drawing/2010/main" val="0"/>
@@ -7449,7 +7673,7 @@
                                     </pic:cNvPicPr>
                                   </pic:nvPicPr>
                                   <pic:blipFill>
-                                    <a:blip r:embed="rId12">
+                                    <a:blip r:embed="rId13">
                                       <a:extLst>
                                         <a:ext uri="{28A0092B-C50C-407E-A947-70E740481C1C}">
                                           <a14:useLocalDpi xmlns:a14="http://schemas.microsoft.com/office/drawing/2010/main" val="0"/>
@@ -7822,480 +8046,380 @@
         <w:jc w:val="both"/>
         <w:rPr>
           <w:rFonts w:ascii="Arial" w:hAnsi="Arial" w:cs="Arial"/>
-          <w:b/>
-          <w:bCs/>
-          <w:sz w:val="20"/>
-          <w:szCs w:val="20"/>
-        </w:rPr>
-      </w:pPr>
-    </w:p>
-    <w:p>
-      <w:pPr>
-        <w:pBdr>
-          <w:top w:val="single" w:sz="4" w:space="1" w:color="auto"/>
-          <w:left w:val="single" w:sz="4" w:space="4" w:color="auto"/>
-          <w:bottom w:val="single" w:sz="4" w:space="1" w:color="auto"/>
-          <w:right w:val="single" w:sz="4" w:space="4" w:color="auto"/>
-        </w:pBdr>
-        <w:jc w:val="both"/>
-        <w:rPr>
-          <w:rFonts w:ascii="Arial" w:hAnsi="Arial" w:cs="Arial"/>
-          <w:b/>
-          <w:bCs/>
-          <w:sz w:val="20"/>
-          <w:szCs w:val="20"/>
-        </w:rPr>
-      </w:pPr>
-    </w:p>
-    <w:p>
-      <w:pPr>
-        <w:pBdr>
-          <w:top w:val="single" w:sz="4" w:space="1" w:color="auto"/>
-          <w:left w:val="single" w:sz="4" w:space="4" w:color="auto"/>
-          <w:bottom w:val="single" w:sz="4" w:space="1" w:color="auto"/>
-          <w:right w:val="single" w:sz="4" w:space="4" w:color="auto"/>
-        </w:pBdr>
-        <w:jc w:val="both"/>
-        <w:rPr>
-          <w:rFonts w:ascii="Arial" w:hAnsi="Arial" w:cs="Arial"/>
-          <w:b/>
-          <w:bCs/>
-          <w:sz w:val="20"/>
-          <w:szCs w:val="20"/>
-        </w:rPr>
-      </w:pPr>
-    </w:p>
-    <w:p>
-      <w:pPr>
-        <w:pBdr>
-          <w:top w:val="single" w:sz="4" w:space="1" w:color="auto"/>
-          <w:left w:val="single" w:sz="4" w:space="4" w:color="auto"/>
-          <w:bottom w:val="single" w:sz="4" w:space="1" w:color="auto"/>
-          <w:right w:val="single" w:sz="4" w:space="4" w:color="auto"/>
-        </w:pBdr>
-        <w:jc w:val="both"/>
-        <w:rPr>
-          <w:rFonts w:ascii="Arial" w:hAnsi="Arial" w:cs="Arial"/>
-          <w:b/>
-          <w:bCs/>
-          <w:sz w:val="20"/>
-          <w:szCs w:val="20"/>
-        </w:rPr>
-      </w:pPr>
-    </w:p>
-    <w:p>
-      <w:pPr>
-        <w:pBdr>
-          <w:top w:val="single" w:sz="4" w:space="1" w:color="auto"/>
-          <w:left w:val="single" w:sz="4" w:space="4" w:color="auto"/>
-          <w:bottom w:val="single" w:sz="4" w:space="1" w:color="auto"/>
-          <w:right w:val="single" w:sz="4" w:space="4" w:color="auto"/>
-        </w:pBdr>
-        <w:jc w:val="both"/>
-        <w:rPr>
-          <w:rFonts w:ascii="Arial" w:hAnsi="Arial" w:cs="Arial"/>
-          <w:b/>
-          <w:bCs/>
-          <w:sz w:val="20"/>
-          <w:szCs w:val="20"/>
-        </w:rPr>
-      </w:pPr>
-    </w:p>
-    <w:p>
-      <w:pPr>
-        <w:pBdr>
-          <w:top w:val="single" w:sz="4" w:space="1" w:color="auto"/>
-          <w:left w:val="single" w:sz="4" w:space="4" w:color="auto"/>
-          <w:bottom w:val="single" w:sz="4" w:space="1" w:color="auto"/>
-          <w:right w:val="single" w:sz="4" w:space="4" w:color="auto"/>
-        </w:pBdr>
-        <w:jc w:val="both"/>
-        <w:rPr>
-          <w:rFonts w:ascii="Arial" w:hAnsi="Arial" w:cs="Arial"/>
-          <w:b/>
-          <w:bCs/>
-          <w:sz w:val="20"/>
-          <w:szCs w:val="20"/>
-        </w:rPr>
-      </w:pPr>
-    </w:p>
-    <w:p>
-      <w:pPr>
-        <w:pBdr>
-          <w:top w:val="single" w:sz="4" w:space="1" w:color="auto"/>
-          <w:left w:val="single" w:sz="4" w:space="4" w:color="auto"/>
-          <w:bottom w:val="single" w:sz="4" w:space="1" w:color="auto"/>
-          <w:right w:val="single" w:sz="4" w:space="4" w:color="auto"/>
-        </w:pBdr>
-        <w:jc w:val="both"/>
-        <w:rPr>
-          <w:rFonts w:ascii="Arial" w:hAnsi="Arial" w:cs="Arial"/>
-          <w:b/>
-          <w:bCs/>
-          <w:sz w:val="20"/>
-          <w:szCs w:val="20"/>
-        </w:rPr>
-      </w:pPr>
-    </w:p>
-    <w:p>
-      <w:pPr>
-        <w:pBdr>
-          <w:top w:val="single" w:sz="4" w:space="1" w:color="auto"/>
-          <w:left w:val="single" w:sz="4" w:space="4" w:color="auto"/>
-          <w:bottom w:val="single" w:sz="4" w:space="1" w:color="auto"/>
-          <w:right w:val="single" w:sz="4" w:space="4" w:color="auto"/>
-        </w:pBdr>
-        <w:jc w:val="both"/>
-        <w:rPr>
-          <w:rFonts w:ascii="Arial" w:hAnsi="Arial" w:cs="Arial"/>
-          <w:b/>
-          <w:bCs/>
-          <w:sz w:val="20"/>
-          <w:szCs w:val="20"/>
-        </w:rPr>
-      </w:pPr>
-    </w:p>
-    <w:p>
-      <w:pPr>
-        <w:pBdr>
-          <w:top w:val="single" w:sz="4" w:space="1" w:color="auto"/>
-          <w:left w:val="single" w:sz="4" w:space="4" w:color="auto"/>
-          <w:bottom w:val="single" w:sz="4" w:space="1" w:color="auto"/>
-          <w:right w:val="single" w:sz="4" w:space="4" w:color="auto"/>
-        </w:pBdr>
-        <w:jc w:val="both"/>
-        <w:rPr>
-          <w:rFonts w:ascii="Arial" w:hAnsi="Arial" w:cs="Arial"/>
-          <w:b/>
-          <w:bCs/>
-          <w:sz w:val="20"/>
-          <w:szCs w:val="20"/>
-        </w:rPr>
-      </w:pPr>
-    </w:p>
-    <w:p>
-      <w:pPr>
-        <w:pBdr>
-          <w:top w:val="single" w:sz="4" w:space="1" w:color="auto"/>
-          <w:left w:val="single" w:sz="4" w:space="4" w:color="auto"/>
-          <w:bottom w:val="single" w:sz="4" w:space="1" w:color="auto"/>
-          <w:right w:val="single" w:sz="4" w:space="4" w:color="auto"/>
-        </w:pBdr>
-        <w:jc w:val="both"/>
-        <w:rPr>
-          <w:rFonts w:ascii="Arial" w:hAnsi="Arial" w:cs="Arial"/>
-          <w:b/>
-          <w:bCs/>
-          <w:sz w:val="20"/>
-          <w:szCs w:val="20"/>
-        </w:rPr>
-      </w:pPr>
-    </w:p>
-    <w:p>
-      <w:pPr>
-        <w:pBdr>
-          <w:top w:val="single" w:sz="4" w:space="1" w:color="auto"/>
-          <w:left w:val="single" w:sz="4" w:space="4" w:color="auto"/>
-          <w:bottom w:val="single" w:sz="4" w:space="1" w:color="auto"/>
-          <w:right w:val="single" w:sz="4" w:space="4" w:color="auto"/>
-        </w:pBdr>
-        <w:jc w:val="both"/>
-        <w:rPr>
-          <w:rFonts w:ascii="Arial" w:hAnsi="Arial" w:cs="Arial"/>
-          <w:b/>
-          <w:bCs/>
-          <w:sz w:val="20"/>
-          <w:szCs w:val="20"/>
-        </w:rPr>
-      </w:pPr>
-    </w:p>
-    <w:p>
-      <w:pPr>
-        <w:pBdr>
-          <w:top w:val="single" w:sz="4" w:space="1" w:color="auto"/>
-          <w:left w:val="single" w:sz="4" w:space="4" w:color="auto"/>
-          <w:bottom w:val="single" w:sz="4" w:space="1" w:color="auto"/>
-          <w:right w:val="single" w:sz="4" w:space="4" w:color="auto"/>
-        </w:pBdr>
-        <w:jc w:val="both"/>
-        <w:rPr>
-          <w:rFonts w:ascii="Arial" w:hAnsi="Arial" w:cs="Arial"/>
-          <w:b/>
-          <w:bCs/>
-          <w:sz w:val="20"/>
-          <w:szCs w:val="20"/>
-        </w:rPr>
-      </w:pPr>
-    </w:p>
-    <w:p>
-      <w:pPr>
-        <w:pBdr>
-          <w:top w:val="single" w:sz="4" w:space="1" w:color="auto"/>
-          <w:left w:val="single" w:sz="4" w:space="4" w:color="auto"/>
-          <w:bottom w:val="single" w:sz="4" w:space="1" w:color="auto"/>
-          <w:right w:val="single" w:sz="4" w:space="4" w:color="auto"/>
-        </w:pBdr>
-        <w:jc w:val="both"/>
-        <w:rPr>
-          <w:rFonts w:ascii="Arial" w:hAnsi="Arial" w:cs="Arial"/>
-          <w:b/>
-          <w:bCs/>
-          <w:sz w:val="20"/>
-          <w:szCs w:val="20"/>
-        </w:rPr>
-      </w:pPr>
-    </w:p>
-    <w:p>
-      <w:pPr>
-        <w:pBdr>
-          <w:top w:val="single" w:sz="4" w:space="1" w:color="auto"/>
-          <w:left w:val="single" w:sz="4" w:space="4" w:color="auto"/>
-          <w:bottom w:val="single" w:sz="4" w:space="1" w:color="auto"/>
-          <w:right w:val="single" w:sz="4" w:space="4" w:color="auto"/>
-        </w:pBdr>
-        <w:jc w:val="both"/>
-        <w:rPr>
-          <w:rFonts w:ascii="Arial" w:hAnsi="Arial" w:cs="Arial"/>
-          <w:b/>
-          <w:bCs/>
-          <w:sz w:val="20"/>
-          <w:szCs w:val="20"/>
-        </w:rPr>
-      </w:pPr>
-    </w:p>
-    <w:p>
-      <w:pPr>
-        <w:pBdr>
-          <w:top w:val="single" w:sz="4" w:space="1" w:color="auto"/>
-          <w:left w:val="single" w:sz="4" w:space="4" w:color="auto"/>
-          <w:bottom w:val="single" w:sz="4" w:space="1" w:color="auto"/>
-          <w:right w:val="single" w:sz="4" w:space="4" w:color="auto"/>
-        </w:pBdr>
-        <w:jc w:val="both"/>
-        <w:rPr>
-          <w:rFonts w:ascii="Arial" w:hAnsi="Arial" w:cs="Arial"/>
-          <w:b/>
-          <w:bCs/>
-          <w:sz w:val="20"/>
-          <w:szCs w:val="20"/>
-        </w:rPr>
-      </w:pPr>
-    </w:p>
-    <w:p>
-      <w:pPr>
-        <w:pBdr>
-          <w:top w:val="single" w:sz="4" w:space="1" w:color="auto"/>
-          <w:left w:val="single" w:sz="4" w:space="4" w:color="auto"/>
-          <w:bottom w:val="single" w:sz="4" w:space="1" w:color="auto"/>
-          <w:right w:val="single" w:sz="4" w:space="4" w:color="auto"/>
-        </w:pBdr>
-        <w:jc w:val="both"/>
-        <w:rPr>
-          <w:rFonts w:ascii="Arial" w:hAnsi="Arial" w:cs="Arial"/>
-          <w:b/>
-          <w:bCs/>
-          <w:sz w:val="20"/>
-          <w:szCs w:val="20"/>
-        </w:rPr>
-      </w:pPr>
-    </w:p>
-    <w:p>
-      <w:pPr>
-        <w:pBdr>
-          <w:top w:val="single" w:sz="4" w:space="1" w:color="auto"/>
-          <w:left w:val="single" w:sz="4" w:space="4" w:color="auto"/>
-          <w:bottom w:val="single" w:sz="4" w:space="1" w:color="auto"/>
-          <w:right w:val="single" w:sz="4" w:space="4" w:color="auto"/>
-        </w:pBdr>
-        <w:jc w:val="both"/>
-        <w:rPr>
-          <w:rFonts w:ascii="Arial" w:hAnsi="Arial" w:cs="Arial"/>
-          <w:b/>
-          <w:bCs/>
-          <w:sz w:val="20"/>
-          <w:szCs w:val="20"/>
-        </w:rPr>
-      </w:pPr>
-    </w:p>
-    <w:p>
-      <w:pPr>
-        <w:pBdr>
-          <w:top w:val="single" w:sz="4" w:space="1" w:color="auto"/>
-          <w:left w:val="single" w:sz="4" w:space="4" w:color="auto"/>
-          <w:bottom w:val="single" w:sz="4" w:space="1" w:color="auto"/>
-          <w:right w:val="single" w:sz="4" w:space="4" w:color="auto"/>
-        </w:pBdr>
-        <w:jc w:val="both"/>
-        <w:rPr>
-          <w:rFonts w:ascii="Arial" w:hAnsi="Arial" w:cs="Arial"/>
-          <w:b/>
-          <w:bCs/>
-          <w:sz w:val="20"/>
-          <w:szCs w:val="20"/>
-        </w:rPr>
-      </w:pPr>
-    </w:p>
-    <w:p>
-      <w:pPr>
-        <w:pBdr>
-          <w:top w:val="single" w:sz="4" w:space="1" w:color="auto"/>
-          <w:left w:val="single" w:sz="4" w:space="4" w:color="auto"/>
-          <w:bottom w:val="single" w:sz="4" w:space="1" w:color="auto"/>
-          <w:right w:val="single" w:sz="4" w:space="4" w:color="auto"/>
-        </w:pBdr>
-        <w:jc w:val="both"/>
-        <w:rPr>
-          <w:rFonts w:ascii="Arial" w:hAnsi="Arial" w:cs="Arial"/>
-          <w:b/>
-          <w:bCs/>
-          <w:sz w:val="20"/>
-          <w:szCs w:val="20"/>
-        </w:rPr>
-      </w:pPr>
-    </w:p>
-    <w:p>
-      <w:pPr>
-        <w:pBdr>
-          <w:top w:val="single" w:sz="4" w:space="1" w:color="auto"/>
-          <w:left w:val="single" w:sz="4" w:space="4" w:color="auto"/>
-          <w:bottom w:val="single" w:sz="4" w:space="1" w:color="auto"/>
-          <w:right w:val="single" w:sz="4" w:space="4" w:color="auto"/>
-        </w:pBdr>
-        <w:jc w:val="both"/>
-        <w:rPr>
-          <w:rFonts w:ascii="Arial" w:hAnsi="Arial" w:cs="Arial"/>
-          <w:b/>
-          <w:bCs/>
-          <w:sz w:val="20"/>
-          <w:szCs w:val="20"/>
-        </w:rPr>
-      </w:pPr>
-    </w:p>
-    <w:p>
-      <w:pPr>
-        <w:pBdr>
-          <w:top w:val="single" w:sz="4" w:space="1" w:color="auto"/>
-          <w:left w:val="single" w:sz="4" w:space="4" w:color="auto"/>
-          <w:bottom w:val="single" w:sz="4" w:space="1" w:color="auto"/>
-          <w:right w:val="single" w:sz="4" w:space="4" w:color="auto"/>
-        </w:pBdr>
-        <w:jc w:val="both"/>
-        <w:rPr>
-          <w:rFonts w:ascii="Arial" w:hAnsi="Arial" w:cs="Arial"/>
-          <w:b/>
-          <w:bCs/>
-          <w:sz w:val="20"/>
-          <w:szCs w:val="20"/>
-        </w:rPr>
-      </w:pPr>
-    </w:p>
-    <w:p>
-      <w:pPr>
-        <w:pBdr>
-          <w:top w:val="single" w:sz="4" w:space="1" w:color="auto"/>
-          <w:left w:val="single" w:sz="4" w:space="4" w:color="auto"/>
-          <w:bottom w:val="single" w:sz="4" w:space="1" w:color="auto"/>
-          <w:right w:val="single" w:sz="4" w:space="4" w:color="auto"/>
-        </w:pBdr>
-        <w:jc w:val="both"/>
-        <w:rPr>
-          <w:rFonts w:ascii="Arial" w:hAnsi="Arial" w:cs="Arial"/>
-          <w:b/>
-          <w:bCs/>
-          <w:sz w:val="20"/>
-          <w:szCs w:val="20"/>
-        </w:rPr>
-      </w:pPr>
-    </w:p>
-    <w:p>
-      <w:pPr>
-        <w:pBdr>
-          <w:top w:val="single" w:sz="4" w:space="1" w:color="auto"/>
-          <w:left w:val="single" w:sz="4" w:space="4" w:color="auto"/>
-          <w:bottom w:val="single" w:sz="4" w:space="1" w:color="auto"/>
-          <w:right w:val="single" w:sz="4" w:space="4" w:color="auto"/>
-        </w:pBdr>
-        <w:jc w:val="both"/>
-        <w:rPr>
-          <w:rFonts w:ascii="Arial" w:hAnsi="Arial" w:cs="Arial"/>
-          <w:b/>
-          <w:bCs/>
-          <w:sz w:val="20"/>
-          <w:szCs w:val="20"/>
-        </w:rPr>
-      </w:pPr>
-    </w:p>
-    <w:p>
-      <w:pPr>
-        <w:pBdr>
-          <w:top w:val="single" w:sz="4" w:space="1" w:color="auto"/>
-          <w:left w:val="single" w:sz="4" w:space="4" w:color="auto"/>
-          <w:bottom w:val="single" w:sz="4" w:space="1" w:color="auto"/>
-          <w:right w:val="single" w:sz="4" w:space="4" w:color="auto"/>
-        </w:pBdr>
-        <w:jc w:val="both"/>
-        <w:rPr>
-          <w:rFonts w:ascii="Arial" w:hAnsi="Arial" w:cs="Arial"/>
-          <w:b/>
-          <w:bCs/>
-          <w:sz w:val="20"/>
-          <w:szCs w:val="20"/>
-        </w:rPr>
-      </w:pPr>
-    </w:p>
-    <w:p>
-      <w:pPr>
-        <w:pBdr>
-          <w:top w:val="single" w:sz="4" w:space="1" w:color="auto"/>
-          <w:left w:val="single" w:sz="4" w:space="4" w:color="auto"/>
-          <w:bottom w:val="single" w:sz="4" w:space="1" w:color="auto"/>
-          <w:right w:val="single" w:sz="4" w:space="4" w:color="auto"/>
-        </w:pBdr>
-        <w:jc w:val="both"/>
-        <w:rPr>
-          <w:rFonts w:ascii="Arial" w:hAnsi="Arial" w:cs="Arial"/>
-          <w:b/>
-          <w:bCs/>
-          <w:sz w:val="20"/>
-          <w:szCs w:val="20"/>
-        </w:rPr>
-      </w:pPr>
-    </w:p>
-    <w:p>
-      <w:pPr>
-        <w:pBdr>
-          <w:top w:val="single" w:sz="4" w:space="1" w:color="auto"/>
-          <w:left w:val="single" w:sz="4" w:space="4" w:color="auto"/>
-          <w:bottom w:val="single" w:sz="4" w:space="1" w:color="auto"/>
-          <w:right w:val="single" w:sz="4" w:space="4" w:color="auto"/>
-        </w:pBdr>
-        <w:jc w:val="both"/>
-        <w:rPr>
-          <w:rFonts w:ascii="Arial" w:hAnsi="Arial" w:cs="Arial"/>
-          <w:b/>
-          <w:bCs/>
-          <w:sz w:val="20"/>
-          <w:szCs w:val="20"/>
-        </w:rPr>
-      </w:pPr>
-    </w:p>
-    <w:p>
-      <w:pPr>
-        <w:pBdr>
-          <w:top w:val="single" w:sz="4" w:space="1" w:color="auto"/>
-          <w:left w:val="single" w:sz="4" w:space="4" w:color="auto"/>
-          <w:bottom w:val="single" w:sz="4" w:space="1" w:color="auto"/>
-          <w:right w:val="single" w:sz="4" w:space="4" w:color="auto"/>
-        </w:pBdr>
-        <w:jc w:val="both"/>
-        <w:rPr>
-          <w:rFonts w:ascii="Arial" w:hAnsi="Arial" w:cs="Arial"/>
-          <w:b/>
-          <w:bCs/>
-          <w:sz w:val="20"/>
-          <w:szCs w:val="20"/>
-        </w:rPr>
-      </w:pPr>
+          <w:sz w:val="20"/>
+          <w:szCs w:val="20"/>
+        </w:rPr>
+      </w:pPr>
+      <w:r>
+        <w:rPr>
+          <w:rFonts w:ascii="Arial" w:hAnsi="Arial" w:cs="Arial"/>
+          <w:sz w:val="20"/>
+          <w:szCs w:val="20"/>
+        </w:rPr>
+        <w:t xml:space="preserve">Kernel A is a gaussian blur approximation. </w:t>
+      </w:r>
+      <w:r>
+        <w:rPr>
+          <w:rFonts w:ascii="Arial" w:hAnsi="Arial" w:cs="Arial"/>
+          <w:sz w:val="20"/>
+          <w:szCs w:val="20"/>
+        </w:rPr>
+        <w:t>It has blurred the high frequency noise from the image while reasonable painting the lower frequencies.</w:t>
+      </w:r>
+    </w:p>
+    <w:p>
+      <w:pPr>
+        <w:pBdr>
+          <w:top w:val="single" w:sz="4" w:space="1" w:color="auto"/>
+          <w:left w:val="single" w:sz="4" w:space="4" w:color="auto"/>
+          <w:bottom w:val="single" w:sz="4" w:space="1" w:color="auto"/>
+          <w:right w:val="single" w:sz="4" w:space="4" w:color="auto"/>
+        </w:pBdr>
+        <w:jc w:val="both"/>
+        <w:rPr>
+          <w:rFonts w:ascii="Arial" w:hAnsi="Arial" w:cs="Arial"/>
+          <w:sz w:val="20"/>
+          <w:szCs w:val="20"/>
+        </w:rPr>
+      </w:pPr>
+    </w:p>
+    <w:p>
+      <w:pPr>
+        <w:pBdr>
+          <w:top w:val="single" w:sz="4" w:space="1" w:color="auto"/>
+          <w:left w:val="single" w:sz="4" w:space="4" w:color="auto"/>
+          <w:bottom w:val="single" w:sz="4" w:space="1" w:color="auto"/>
+          <w:right w:val="single" w:sz="4" w:space="4" w:color="auto"/>
+        </w:pBdr>
+        <w:jc w:val="both"/>
+        <w:rPr>
+          <w:rFonts w:ascii="Arial" w:hAnsi="Arial" w:cs="Arial"/>
+          <w:sz w:val="20"/>
+          <w:szCs w:val="20"/>
+        </w:rPr>
+      </w:pPr>
+      <w:r>
+        <w:rPr>
+          <w:rFonts w:ascii="Arial" w:hAnsi="Arial" w:cs="Arial"/>
+          <w:sz w:val="20"/>
+          <w:szCs w:val="20"/>
+        </w:rPr>
+        <w:t xml:space="preserve">This can be seen in the number plate and the car manufacturer logon on the boot. The letters on the number plate are reasonably crisp because they are </w:t>
+      </w:r>
+      <w:r>
+        <w:rPr>
+          <w:rFonts w:ascii="Arial" w:hAnsi="Arial" w:cs="Arial"/>
+          <w:sz w:val="20"/>
+          <w:szCs w:val="20"/>
+        </w:rPr>
+        <w:t xml:space="preserve">a large area of the same colour and gaussian blur removes high frequency noise. Whereas the logo is made up of a lot of pixel of extremely different values to </w:t>
+      </w:r>
+      <w:proofErr w:type="spellStart"/>
+      <w:r>
+        <w:rPr>
+          <w:rFonts w:ascii="Arial" w:hAnsi="Arial" w:cs="Arial"/>
+          <w:sz w:val="20"/>
+          <w:szCs w:val="20"/>
+        </w:rPr>
+        <w:t>there</w:t>
+      </w:r>
+      <w:proofErr w:type="spellEnd"/>
+      <w:r>
+        <w:rPr>
+          <w:rFonts w:ascii="Arial" w:hAnsi="Arial" w:cs="Arial"/>
+          <w:sz w:val="20"/>
+          <w:szCs w:val="20"/>
+        </w:rPr>
+        <w:t xml:space="preserve"> neighbours. Therefore, is similar to high frequency noise and this has been blur to an approximate single colour.</w:t>
+      </w:r>
+    </w:p>
+    <w:p>
+      <w:pPr>
+        <w:pBdr>
+          <w:top w:val="single" w:sz="4" w:space="1" w:color="auto"/>
+          <w:left w:val="single" w:sz="4" w:space="4" w:color="auto"/>
+          <w:bottom w:val="single" w:sz="4" w:space="1" w:color="auto"/>
+          <w:right w:val="single" w:sz="4" w:space="4" w:color="auto"/>
+        </w:pBdr>
+        <w:jc w:val="both"/>
+        <w:rPr>
+          <w:rFonts w:ascii="Arial" w:hAnsi="Arial" w:cs="Arial"/>
+          <w:sz w:val="20"/>
+          <w:szCs w:val="20"/>
+        </w:rPr>
+      </w:pPr>
+    </w:p>
+    <w:p>
+      <w:pPr>
+        <w:pBdr>
+          <w:top w:val="single" w:sz="4" w:space="1" w:color="auto"/>
+          <w:left w:val="single" w:sz="4" w:space="4" w:color="auto"/>
+          <w:bottom w:val="single" w:sz="4" w:space="1" w:color="auto"/>
+          <w:right w:val="single" w:sz="4" w:space="4" w:color="auto"/>
+        </w:pBdr>
+        <w:jc w:val="both"/>
+        <w:rPr>
+          <w:rFonts w:ascii="Arial" w:hAnsi="Arial" w:cs="Arial"/>
+          <w:sz w:val="20"/>
+          <w:szCs w:val="20"/>
+        </w:rPr>
+      </w:pPr>
+    </w:p>
+    <w:p>
+      <w:pPr>
+        <w:pBdr>
+          <w:top w:val="single" w:sz="4" w:space="1" w:color="auto"/>
+          <w:left w:val="single" w:sz="4" w:space="4" w:color="auto"/>
+          <w:bottom w:val="single" w:sz="4" w:space="1" w:color="auto"/>
+          <w:right w:val="single" w:sz="4" w:space="4" w:color="auto"/>
+        </w:pBdr>
+        <w:jc w:val="both"/>
+        <w:rPr>
+          <w:rFonts w:ascii="Arial" w:hAnsi="Arial" w:cs="Arial"/>
+          <w:sz w:val="20"/>
+          <w:szCs w:val="20"/>
+        </w:rPr>
+      </w:pPr>
+      <w:r>
+        <w:rPr>
+          <w:rFonts w:ascii="Arial" w:hAnsi="Arial" w:cs="Arial"/>
+          <w:sz w:val="20"/>
+          <w:szCs w:val="20"/>
+        </w:rPr>
+        <w:t xml:space="preserve">Kernel </w:t>
+      </w:r>
+      <w:r>
+        <w:rPr>
+          <w:rFonts w:ascii="Arial" w:hAnsi="Arial" w:cs="Arial"/>
+          <w:sz w:val="20"/>
+          <w:szCs w:val="20"/>
+        </w:rPr>
+        <w:t>B</w:t>
+      </w:r>
+      <w:r>
+        <w:rPr>
+          <w:rFonts w:ascii="Arial" w:hAnsi="Arial" w:cs="Arial"/>
+          <w:sz w:val="20"/>
+          <w:szCs w:val="20"/>
+        </w:rPr>
+        <w:t xml:space="preserve"> is an edge detection kernel.</w:t>
+      </w:r>
+      <w:r>
+        <w:rPr>
+          <w:rFonts w:ascii="Arial" w:hAnsi="Arial" w:cs="Arial"/>
+          <w:sz w:val="20"/>
+          <w:szCs w:val="20"/>
+        </w:rPr>
+        <w:t xml:space="preserve"> It has made any vertical or horizontal edge in the image white while the rest is black.</w:t>
+      </w:r>
+    </w:p>
+    <w:p>
+      <w:pPr>
+        <w:pBdr>
+          <w:top w:val="single" w:sz="4" w:space="1" w:color="auto"/>
+          <w:left w:val="single" w:sz="4" w:space="4" w:color="auto"/>
+          <w:bottom w:val="single" w:sz="4" w:space="1" w:color="auto"/>
+          <w:right w:val="single" w:sz="4" w:space="4" w:color="auto"/>
+        </w:pBdr>
+        <w:jc w:val="both"/>
+        <w:rPr>
+          <w:rFonts w:ascii="Arial" w:hAnsi="Arial" w:cs="Arial"/>
+          <w:sz w:val="20"/>
+          <w:szCs w:val="20"/>
+        </w:rPr>
+      </w:pPr>
+    </w:p>
+    <w:p>
+      <w:pPr>
+        <w:pBdr>
+          <w:top w:val="single" w:sz="4" w:space="1" w:color="auto"/>
+          <w:left w:val="single" w:sz="4" w:space="4" w:color="auto"/>
+          <w:bottom w:val="single" w:sz="4" w:space="1" w:color="auto"/>
+          <w:right w:val="single" w:sz="4" w:space="4" w:color="auto"/>
+        </w:pBdr>
+        <w:jc w:val="both"/>
+        <w:rPr>
+          <w:rFonts w:ascii="Arial" w:hAnsi="Arial" w:cs="Arial"/>
+          <w:sz w:val="20"/>
+          <w:szCs w:val="20"/>
+        </w:rPr>
+      </w:pPr>
+      <w:r>
+        <w:rPr>
+          <w:rFonts w:ascii="Arial" w:hAnsi="Arial" w:cs="Arial"/>
+          <w:sz w:val="20"/>
+          <w:szCs w:val="20"/>
+        </w:rPr>
+        <w:t xml:space="preserve">Its design means that it responds to edges on the horizontal and the vertical. The total average output of the kernel is 0 hence most of the image being black as the kernel outputs 0 when all the pixels in the masked area are the same value. Where is if there is an edge there is a change in intensity which this filter response to creating bright areas. </w:t>
+      </w:r>
+    </w:p>
+    <w:p>
+      <w:pPr>
+        <w:pBdr>
+          <w:top w:val="single" w:sz="4" w:space="1" w:color="auto"/>
+          <w:left w:val="single" w:sz="4" w:space="4" w:color="auto"/>
+          <w:bottom w:val="single" w:sz="4" w:space="1" w:color="auto"/>
+          <w:right w:val="single" w:sz="4" w:space="4" w:color="auto"/>
+        </w:pBdr>
+        <w:jc w:val="both"/>
+        <w:rPr>
+          <w:rFonts w:ascii="Arial" w:hAnsi="Arial" w:cs="Arial"/>
+          <w:sz w:val="20"/>
+          <w:szCs w:val="20"/>
+        </w:rPr>
+      </w:pPr>
+    </w:p>
+    <w:p>
+      <w:pPr>
+        <w:pBdr>
+          <w:top w:val="single" w:sz="4" w:space="1" w:color="auto"/>
+          <w:left w:val="single" w:sz="4" w:space="4" w:color="auto"/>
+          <w:bottom w:val="single" w:sz="4" w:space="1" w:color="auto"/>
+          <w:right w:val="single" w:sz="4" w:space="4" w:color="auto"/>
+        </w:pBdr>
+        <w:jc w:val="both"/>
+        <w:rPr>
+          <w:rFonts w:ascii="Arial" w:hAnsi="Arial" w:cs="Arial"/>
+          <w:sz w:val="20"/>
+          <w:szCs w:val="20"/>
+        </w:rPr>
+      </w:pPr>
+      <w:r>
+        <w:rPr>
+          <w:rFonts w:ascii="Arial" w:hAnsi="Arial" w:cs="Arial"/>
+          <w:sz w:val="20"/>
+          <w:szCs w:val="20"/>
+        </w:rPr>
+        <w:t>The response on the vertical and horizontal is best seen on the 5 on the number place the top horizontal line is bright white as is the vertical down stroke.</w:t>
+      </w:r>
+    </w:p>
+    <w:p>
+      <w:pPr>
+        <w:pBdr>
+          <w:top w:val="single" w:sz="4" w:space="1" w:color="auto"/>
+          <w:left w:val="single" w:sz="4" w:space="4" w:color="auto"/>
+          <w:bottom w:val="single" w:sz="4" w:space="1" w:color="auto"/>
+          <w:right w:val="single" w:sz="4" w:space="4" w:color="auto"/>
+        </w:pBdr>
+        <w:jc w:val="both"/>
+        <w:rPr>
+          <w:rFonts w:ascii="Arial" w:hAnsi="Arial" w:cs="Arial"/>
+          <w:sz w:val="20"/>
+          <w:szCs w:val="20"/>
+        </w:rPr>
+      </w:pPr>
+    </w:p>
+    <w:p>
+      <w:pPr>
+        <w:pBdr>
+          <w:top w:val="single" w:sz="4" w:space="1" w:color="auto"/>
+          <w:left w:val="single" w:sz="4" w:space="4" w:color="auto"/>
+          <w:bottom w:val="single" w:sz="4" w:space="1" w:color="auto"/>
+          <w:right w:val="single" w:sz="4" w:space="4" w:color="auto"/>
+        </w:pBdr>
+        <w:jc w:val="both"/>
+        <w:rPr>
+          <w:rFonts w:ascii="Arial" w:hAnsi="Arial" w:cs="Arial"/>
+          <w:sz w:val="20"/>
+          <w:szCs w:val="20"/>
+        </w:rPr>
+      </w:pPr>
+      <w:r>
+        <w:rPr>
+          <w:noProof/>
+        </w:rPr>
+        <w:drawing>
+          <wp:inline distT="0" distB="0" distL="0" distR="0" wp14:anchorId="5CF25271" wp14:editId="0B346293">
+            <wp:extent cx="744013" cy="1036774"/>
+            <wp:effectExtent l="0" t="0" r="0" b="0"/>
+            <wp:docPr id="25" name="Picture 25"/>
+            <wp:cNvGraphicFramePr>
+              <a:graphicFrameLocks xmlns:a="http://schemas.openxmlformats.org/drawingml/2006/main" noChangeAspect="1"/>
+            </wp:cNvGraphicFramePr>
+            <a:graphic xmlns:a="http://schemas.openxmlformats.org/drawingml/2006/main">
+              <a:graphicData uri="http://schemas.openxmlformats.org/drawingml/2006/picture">
+                <pic:pic xmlns:pic="http://schemas.openxmlformats.org/drawingml/2006/picture">
+                  <pic:nvPicPr>
+                    <pic:cNvPr id="0" name="Picture 5"/>
+                    <pic:cNvPicPr>
+                      <a:picLocks noChangeAspect="1" noChangeArrowheads="1"/>
+                    </pic:cNvPicPr>
+                  </pic:nvPicPr>
+                  <pic:blipFill rotWithShape="1">
+                    <a:blip r:embed="rId13">
+                      <a:extLst>
+                        <a:ext uri="{28A0092B-C50C-407E-A947-70E740481C1C}">
+                          <a14:useLocalDpi xmlns:a14="http://schemas.microsoft.com/office/drawing/2010/main" val="0"/>
+                        </a:ext>
+                      </a:extLst>
+                    </a:blip>
+                    <a:srcRect l="48290" t="52894" r="47030" b="40583"/>
+                    <a:stretch/>
+                  </pic:blipFill>
+                  <pic:spPr bwMode="auto">
+                    <a:xfrm>
+                      <a:off x="0" y="0"/>
+                      <a:ext cx="776023" cy="1081380"/>
+                    </a:xfrm>
+                    <a:prstGeom prst="rect">
+                      <a:avLst/>
+                    </a:prstGeom>
+                    <a:noFill/>
+                    <a:ln>
+                      <a:noFill/>
+                    </a:ln>
+                    <a:extLst>
+                      <a:ext uri="{53640926-AAD7-44D8-BBD7-CCE9431645EC}">
+                        <a14:shadowObscured xmlns:a14="http://schemas.microsoft.com/office/drawing/2010/main"/>
+                      </a:ext>
+                    </a:extLst>
+                  </pic:spPr>
+                </pic:pic>
+              </a:graphicData>
+            </a:graphic>
+          </wp:inline>
+        </w:drawing>
+      </w:r>
+    </w:p>
+    <w:p>
+      <w:pPr>
+        <w:pBdr>
+          <w:top w:val="single" w:sz="4" w:space="1" w:color="auto"/>
+          <w:left w:val="single" w:sz="4" w:space="4" w:color="auto"/>
+          <w:bottom w:val="single" w:sz="4" w:space="1" w:color="auto"/>
+          <w:right w:val="single" w:sz="4" w:space="4" w:color="auto"/>
+        </w:pBdr>
+        <w:jc w:val="both"/>
+        <w:rPr>
+          <w:rFonts w:ascii="Arial" w:hAnsi="Arial" w:cs="Arial"/>
+          <w:sz w:val="20"/>
+          <w:szCs w:val="20"/>
+        </w:rPr>
+      </w:pPr>
+    </w:p>
+    <w:p>
+      <w:pPr>
+        <w:pBdr>
+          <w:top w:val="single" w:sz="4" w:space="1" w:color="auto"/>
+          <w:left w:val="single" w:sz="4" w:space="4" w:color="auto"/>
+          <w:bottom w:val="single" w:sz="4" w:space="1" w:color="auto"/>
+          <w:right w:val="single" w:sz="4" w:space="4" w:color="auto"/>
+        </w:pBdr>
+        <w:jc w:val="both"/>
+        <w:rPr>
+          <w:rFonts w:ascii="Arial" w:hAnsi="Arial" w:cs="Arial"/>
+          <w:sz w:val="20"/>
+          <w:szCs w:val="20"/>
+        </w:rPr>
+      </w:pPr>
+      <w:r>
+        <w:rPr>
+          <w:rFonts w:ascii="Arial" w:hAnsi="Arial" w:cs="Arial"/>
+          <w:sz w:val="20"/>
+          <w:szCs w:val="20"/>
+        </w:rPr>
+        <w:t>The lack of response on the diagonals is seen on the bumper as is appears in the transformation image to be made up of several discounted white horizontal lines as the edge is slightly angled so only parts of the line are responding to the filter.</w:t>
+      </w:r>
     </w:p>
     <w:p>
       <w:pPr>
@@ -8732,7 +8856,7 @@
                                           </pic:cNvPicPr>
                                         </pic:nvPicPr>
                                         <pic:blipFill>
-                                          <a:blip r:embed="rId13">
+                                          <a:blip r:embed="rId14">
                                             <a:extLst>
                                               <a:ext uri="{28A0092B-C50C-407E-A947-70E740481C1C}">
                                                 <a14:useLocalDpi xmlns:a14="http://schemas.microsoft.com/office/drawing/2010/main" val="0"/>
@@ -8821,7 +8945,7 @@
                                     </pic:cNvPicPr>
                                   </pic:nvPicPr>
                                   <pic:blipFill>
-                                    <a:blip r:embed="rId13">
+                                    <a:blip r:embed="rId14">
                                       <a:extLst>
                                         <a:ext uri="{28A0092B-C50C-407E-A947-70E740481C1C}">
                                           <a14:useLocalDpi xmlns:a14="http://schemas.microsoft.com/office/drawing/2010/main" val="0"/>
@@ -8953,7 +9077,7 @@
                                           </pic:cNvPicPr>
                                         </pic:nvPicPr>
                                         <pic:blipFill>
-                                          <a:blip r:embed="rId14">
+                                          <a:blip r:embed="rId15">
                                             <a:extLst>
                                               <a:ext uri="{28A0092B-C50C-407E-A947-70E740481C1C}">
                                                 <a14:useLocalDpi xmlns:a14="http://schemas.microsoft.com/office/drawing/2010/main" val="0"/>
@@ -9044,7 +9168,7 @@
                                     </pic:cNvPicPr>
                                   </pic:nvPicPr>
                                   <pic:blipFill>
-                                    <a:blip r:embed="rId14">
+                                    <a:blip r:embed="rId15">
                                       <a:extLst>
                                         <a:ext uri="{28A0092B-C50C-407E-A947-70E740481C1C}">
                                           <a14:useLocalDpi xmlns:a14="http://schemas.microsoft.com/office/drawing/2010/main" val="0"/>
@@ -9176,7 +9300,7 @@
                                           </pic:cNvPicPr>
                                         </pic:nvPicPr>
                                         <pic:blipFill>
-                                          <a:blip r:embed="rId15">
+                                          <a:blip r:embed="rId16">
                                             <a:extLst>
                                               <a:ext uri="{28A0092B-C50C-407E-A947-70E740481C1C}">
                                                 <a14:useLocalDpi xmlns:a14="http://schemas.microsoft.com/office/drawing/2010/main" val="0"/>
@@ -9267,7 +9391,7 @@
                                     </pic:cNvPicPr>
                                   </pic:nvPicPr>
                                   <pic:blipFill>
-                                    <a:blip r:embed="rId15">
+                                    <a:blip r:embed="rId16">
                                       <a:extLst>
                                         <a:ext uri="{28A0092B-C50C-407E-A947-70E740481C1C}">
                                           <a14:useLocalDpi xmlns:a14="http://schemas.microsoft.com/office/drawing/2010/main" val="0"/>
@@ -9572,246 +9696,160 @@
         <w:jc w:val="both"/>
         <w:rPr>
           <w:rFonts w:ascii="Arial" w:hAnsi="Arial" w:cs="Arial"/>
-          <w:b/>
-          <w:bCs/>
-          <w:sz w:val="20"/>
-          <w:szCs w:val="20"/>
-        </w:rPr>
-      </w:pPr>
-    </w:p>
-    <w:p>
-      <w:pPr>
-        <w:pBdr>
-          <w:top w:val="single" w:sz="4" w:space="1" w:color="auto"/>
-          <w:left w:val="single" w:sz="4" w:space="4" w:color="auto"/>
-          <w:bottom w:val="single" w:sz="4" w:space="1" w:color="auto"/>
-          <w:right w:val="single" w:sz="4" w:space="4" w:color="auto"/>
-        </w:pBdr>
-        <w:jc w:val="both"/>
-        <w:rPr>
-          <w:rFonts w:ascii="Arial" w:hAnsi="Arial" w:cs="Arial"/>
-          <w:b/>
-          <w:bCs/>
-          <w:sz w:val="20"/>
-          <w:szCs w:val="20"/>
-        </w:rPr>
-      </w:pPr>
-    </w:p>
-    <w:p>
-      <w:pPr>
-        <w:pBdr>
-          <w:top w:val="single" w:sz="4" w:space="1" w:color="auto"/>
-          <w:left w:val="single" w:sz="4" w:space="4" w:color="auto"/>
-          <w:bottom w:val="single" w:sz="4" w:space="1" w:color="auto"/>
-          <w:right w:val="single" w:sz="4" w:space="4" w:color="auto"/>
-        </w:pBdr>
-        <w:jc w:val="both"/>
-        <w:rPr>
-          <w:rFonts w:ascii="Arial" w:hAnsi="Arial" w:cs="Arial"/>
-          <w:b/>
-          <w:bCs/>
-          <w:sz w:val="20"/>
-          <w:szCs w:val="20"/>
-        </w:rPr>
-      </w:pPr>
-    </w:p>
-    <w:p>
-      <w:pPr>
-        <w:pBdr>
-          <w:top w:val="single" w:sz="4" w:space="1" w:color="auto"/>
-          <w:left w:val="single" w:sz="4" w:space="4" w:color="auto"/>
-          <w:bottom w:val="single" w:sz="4" w:space="1" w:color="auto"/>
-          <w:right w:val="single" w:sz="4" w:space="4" w:color="auto"/>
-        </w:pBdr>
-        <w:jc w:val="both"/>
-        <w:rPr>
-          <w:rFonts w:ascii="Arial" w:hAnsi="Arial" w:cs="Arial"/>
-          <w:b/>
-          <w:bCs/>
-          <w:sz w:val="20"/>
-          <w:szCs w:val="20"/>
-        </w:rPr>
-      </w:pPr>
-    </w:p>
-    <w:p>
-      <w:pPr>
-        <w:pBdr>
-          <w:top w:val="single" w:sz="4" w:space="1" w:color="auto"/>
-          <w:left w:val="single" w:sz="4" w:space="4" w:color="auto"/>
-          <w:bottom w:val="single" w:sz="4" w:space="1" w:color="auto"/>
-          <w:right w:val="single" w:sz="4" w:space="4" w:color="auto"/>
-        </w:pBdr>
-        <w:jc w:val="both"/>
-        <w:rPr>
-          <w:rFonts w:ascii="Arial" w:hAnsi="Arial" w:cs="Arial"/>
-          <w:b/>
-          <w:bCs/>
-          <w:sz w:val="20"/>
-          <w:szCs w:val="20"/>
-        </w:rPr>
-      </w:pPr>
-    </w:p>
-    <w:p>
-      <w:pPr>
-        <w:pBdr>
-          <w:top w:val="single" w:sz="4" w:space="1" w:color="auto"/>
-          <w:left w:val="single" w:sz="4" w:space="4" w:color="auto"/>
-          <w:bottom w:val="single" w:sz="4" w:space="1" w:color="auto"/>
-          <w:right w:val="single" w:sz="4" w:space="4" w:color="auto"/>
-        </w:pBdr>
-        <w:jc w:val="both"/>
-        <w:rPr>
-          <w:rFonts w:ascii="Arial" w:hAnsi="Arial" w:cs="Arial"/>
-          <w:b/>
-          <w:bCs/>
-          <w:sz w:val="20"/>
-          <w:szCs w:val="20"/>
-        </w:rPr>
-      </w:pPr>
-    </w:p>
-    <w:p>
-      <w:pPr>
-        <w:pBdr>
-          <w:top w:val="single" w:sz="4" w:space="1" w:color="auto"/>
-          <w:left w:val="single" w:sz="4" w:space="4" w:color="auto"/>
-          <w:bottom w:val="single" w:sz="4" w:space="1" w:color="auto"/>
-          <w:right w:val="single" w:sz="4" w:space="4" w:color="auto"/>
-        </w:pBdr>
-        <w:jc w:val="both"/>
-        <w:rPr>
-          <w:rFonts w:ascii="Arial" w:hAnsi="Arial" w:cs="Arial"/>
-          <w:b/>
-          <w:bCs/>
-          <w:sz w:val="20"/>
-          <w:szCs w:val="20"/>
-        </w:rPr>
-      </w:pPr>
-    </w:p>
-    <w:p>
-      <w:pPr>
-        <w:pBdr>
-          <w:top w:val="single" w:sz="4" w:space="1" w:color="auto"/>
-          <w:left w:val="single" w:sz="4" w:space="4" w:color="auto"/>
-          <w:bottom w:val="single" w:sz="4" w:space="1" w:color="auto"/>
-          <w:right w:val="single" w:sz="4" w:space="4" w:color="auto"/>
-        </w:pBdr>
-        <w:jc w:val="both"/>
-        <w:rPr>
-          <w:rFonts w:ascii="Arial" w:hAnsi="Arial" w:cs="Arial"/>
-          <w:b/>
-          <w:bCs/>
-          <w:sz w:val="20"/>
-          <w:szCs w:val="20"/>
-        </w:rPr>
-      </w:pPr>
-    </w:p>
-    <w:p>
-      <w:pPr>
-        <w:pBdr>
-          <w:top w:val="single" w:sz="4" w:space="1" w:color="auto"/>
-          <w:left w:val="single" w:sz="4" w:space="4" w:color="auto"/>
-          <w:bottom w:val="single" w:sz="4" w:space="1" w:color="auto"/>
-          <w:right w:val="single" w:sz="4" w:space="4" w:color="auto"/>
-        </w:pBdr>
-        <w:jc w:val="both"/>
-        <w:rPr>
-          <w:rFonts w:ascii="Arial" w:hAnsi="Arial" w:cs="Arial"/>
-          <w:b/>
-          <w:bCs/>
-          <w:sz w:val="20"/>
-          <w:szCs w:val="20"/>
-        </w:rPr>
-      </w:pPr>
-    </w:p>
-    <w:p>
-      <w:pPr>
-        <w:pBdr>
-          <w:top w:val="single" w:sz="4" w:space="1" w:color="auto"/>
-          <w:left w:val="single" w:sz="4" w:space="4" w:color="auto"/>
-          <w:bottom w:val="single" w:sz="4" w:space="1" w:color="auto"/>
-          <w:right w:val="single" w:sz="4" w:space="4" w:color="auto"/>
-        </w:pBdr>
-        <w:jc w:val="both"/>
-        <w:rPr>
-          <w:rFonts w:ascii="Arial" w:hAnsi="Arial" w:cs="Arial"/>
-          <w:b/>
-          <w:bCs/>
-          <w:sz w:val="20"/>
-          <w:szCs w:val="20"/>
-        </w:rPr>
-      </w:pPr>
-    </w:p>
-    <w:p>
-      <w:pPr>
-        <w:pBdr>
-          <w:top w:val="single" w:sz="4" w:space="1" w:color="auto"/>
-          <w:left w:val="single" w:sz="4" w:space="4" w:color="auto"/>
-          <w:bottom w:val="single" w:sz="4" w:space="1" w:color="auto"/>
-          <w:right w:val="single" w:sz="4" w:space="4" w:color="auto"/>
-        </w:pBdr>
-        <w:jc w:val="both"/>
-        <w:rPr>
-          <w:rFonts w:ascii="Arial" w:hAnsi="Arial" w:cs="Arial"/>
-          <w:b/>
-          <w:bCs/>
-          <w:sz w:val="20"/>
-          <w:szCs w:val="20"/>
-        </w:rPr>
-      </w:pPr>
-    </w:p>
-    <w:p>
-      <w:pPr>
-        <w:pBdr>
-          <w:top w:val="single" w:sz="4" w:space="1" w:color="auto"/>
-          <w:left w:val="single" w:sz="4" w:space="4" w:color="auto"/>
-          <w:bottom w:val="single" w:sz="4" w:space="1" w:color="auto"/>
-          <w:right w:val="single" w:sz="4" w:space="4" w:color="auto"/>
-        </w:pBdr>
-        <w:jc w:val="both"/>
-        <w:rPr>
-          <w:rFonts w:ascii="Arial" w:hAnsi="Arial" w:cs="Arial"/>
-          <w:b/>
-          <w:bCs/>
-          <w:sz w:val="20"/>
-          <w:szCs w:val="20"/>
-        </w:rPr>
-      </w:pPr>
-    </w:p>
-    <w:p>
-      <w:pPr>
-        <w:pBdr>
-          <w:top w:val="single" w:sz="4" w:space="1" w:color="auto"/>
-          <w:left w:val="single" w:sz="4" w:space="4" w:color="auto"/>
-          <w:bottom w:val="single" w:sz="4" w:space="1" w:color="auto"/>
-          <w:right w:val="single" w:sz="4" w:space="4" w:color="auto"/>
-        </w:pBdr>
-        <w:jc w:val="both"/>
-        <w:rPr>
-          <w:rFonts w:ascii="Arial" w:hAnsi="Arial" w:cs="Arial"/>
-          <w:b/>
-          <w:bCs/>
-          <w:sz w:val="20"/>
-          <w:szCs w:val="20"/>
-        </w:rPr>
-      </w:pPr>
-    </w:p>
-    <w:p>
-      <w:pPr>
-        <w:pBdr>
-          <w:top w:val="single" w:sz="4" w:space="1" w:color="auto"/>
-          <w:left w:val="single" w:sz="4" w:space="4" w:color="auto"/>
-          <w:bottom w:val="single" w:sz="4" w:space="1" w:color="auto"/>
-          <w:right w:val="single" w:sz="4" w:space="4" w:color="auto"/>
-        </w:pBdr>
-        <w:jc w:val="both"/>
-        <w:rPr>
-          <w:rFonts w:ascii="Arial" w:hAnsi="Arial" w:cs="Arial"/>
-          <w:b/>
-          <w:bCs/>
-          <w:sz w:val="20"/>
-          <w:szCs w:val="20"/>
-        </w:rPr>
-      </w:pPr>
+          <w:sz w:val="20"/>
+          <w:szCs w:val="20"/>
+        </w:rPr>
+      </w:pPr>
+      <w:proofErr w:type="spellStart"/>
+      <w:r>
+        <w:rPr>
+          <w:rFonts w:ascii="Arial" w:hAnsi="Arial" w:cs="Arial"/>
+          <w:sz w:val="20"/>
+          <w:szCs w:val="20"/>
+        </w:rPr>
+        <w:t>i</w:t>
+      </w:r>
+      <w:proofErr w:type="spellEnd"/>
+      <w:r>
+        <w:rPr>
+          <w:rFonts w:ascii="Arial" w:hAnsi="Arial" w:cs="Arial"/>
+          <w:sz w:val="20"/>
+          <w:szCs w:val="20"/>
+        </w:rPr>
+        <w:t xml:space="preserve">) </w:t>
+      </w:r>
+      <w:r>
+        <w:rPr>
+          <w:rFonts w:ascii="Arial" w:hAnsi="Arial" w:cs="Arial"/>
+          <w:sz w:val="20"/>
+          <w:szCs w:val="20"/>
+        </w:rPr>
+        <w:t xml:space="preserve">Kernel A </w:t>
+      </w:r>
+      <w:r>
+        <w:rPr>
+          <w:rFonts w:ascii="Arial" w:hAnsi="Arial" w:cs="Arial"/>
+          <w:sz w:val="20"/>
+          <w:szCs w:val="20"/>
+        </w:rPr>
+        <w:t>t</w:t>
+      </w:r>
+      <w:r>
+        <w:rPr>
+          <w:rFonts w:ascii="Arial" w:hAnsi="Arial" w:cs="Arial"/>
+          <w:sz w:val="20"/>
+          <w:szCs w:val="20"/>
+        </w:rPr>
+        <w:t xml:space="preserve">hen kernel A </w:t>
+      </w:r>
+      <w:r>
+        <w:rPr>
+          <w:rFonts w:ascii="Arial" w:hAnsi="Arial" w:cs="Arial"/>
+          <w:sz w:val="20"/>
+          <w:szCs w:val="20"/>
+        </w:rPr>
+        <w:t>further blurs the image compared to a single application of the blur. The glare on the too of the car shows this best as you see the circle of the glare growing compared to a single application of the blur</w:t>
+      </w:r>
+      <w:r>
+        <w:rPr>
+          <w:rFonts w:ascii="Arial" w:hAnsi="Arial" w:cs="Arial"/>
+          <w:sz w:val="20"/>
+          <w:szCs w:val="20"/>
+        </w:rPr>
+        <w:t xml:space="preserve"> and a further lose of detail in place like the car name which is no longer readable as ‘Quick’.</w:t>
+      </w:r>
+    </w:p>
+    <w:p>
+      <w:pPr>
+        <w:pBdr>
+          <w:top w:val="single" w:sz="4" w:space="1" w:color="auto"/>
+          <w:left w:val="single" w:sz="4" w:space="4" w:color="auto"/>
+          <w:bottom w:val="single" w:sz="4" w:space="1" w:color="auto"/>
+          <w:right w:val="single" w:sz="4" w:space="4" w:color="auto"/>
+        </w:pBdr>
+        <w:jc w:val="both"/>
+        <w:rPr>
+          <w:rFonts w:ascii="Arial" w:hAnsi="Arial" w:cs="Arial"/>
+          <w:b/>
+          <w:bCs/>
+          <w:sz w:val="20"/>
+          <w:szCs w:val="20"/>
+        </w:rPr>
+      </w:pPr>
+    </w:p>
+    <w:p>
+      <w:pPr>
+        <w:pBdr>
+          <w:top w:val="single" w:sz="4" w:space="1" w:color="auto"/>
+          <w:left w:val="single" w:sz="4" w:space="4" w:color="auto"/>
+          <w:bottom w:val="single" w:sz="4" w:space="1" w:color="auto"/>
+          <w:right w:val="single" w:sz="4" w:space="4" w:color="auto"/>
+        </w:pBdr>
+        <w:jc w:val="both"/>
+        <w:rPr>
+          <w:rFonts w:ascii="Arial" w:hAnsi="Arial" w:cs="Arial"/>
+          <w:sz w:val="20"/>
+          <w:szCs w:val="20"/>
+        </w:rPr>
+      </w:pPr>
+      <w:r>
+        <w:rPr>
+          <w:rFonts w:ascii="Arial" w:hAnsi="Arial" w:cs="Arial"/>
+          <w:sz w:val="20"/>
+          <w:szCs w:val="20"/>
+        </w:rPr>
+        <w:t>ii) Kernel A then kernel B. Blurs the original image then applies the edge detection filter. This results in the response on the edges being reduced. This can be seen by less intense lines on the edges. However, the edges detected are more continues comparted to just applying B.</w:t>
+      </w:r>
+    </w:p>
+    <w:p>
+      <w:pPr>
+        <w:pBdr>
+          <w:top w:val="single" w:sz="4" w:space="1" w:color="auto"/>
+          <w:left w:val="single" w:sz="4" w:space="4" w:color="auto"/>
+          <w:bottom w:val="single" w:sz="4" w:space="1" w:color="auto"/>
+          <w:right w:val="single" w:sz="4" w:space="4" w:color="auto"/>
+        </w:pBdr>
+        <w:jc w:val="both"/>
+        <w:rPr>
+          <w:rFonts w:ascii="Arial" w:hAnsi="Arial" w:cs="Arial"/>
+          <w:sz w:val="20"/>
+          <w:szCs w:val="20"/>
+        </w:rPr>
+      </w:pPr>
+    </w:p>
+    <w:p>
+      <w:pPr>
+        <w:pBdr>
+          <w:top w:val="single" w:sz="4" w:space="1" w:color="auto"/>
+          <w:left w:val="single" w:sz="4" w:space="4" w:color="auto"/>
+          <w:bottom w:val="single" w:sz="4" w:space="1" w:color="auto"/>
+          <w:right w:val="single" w:sz="4" w:space="4" w:color="auto"/>
+        </w:pBdr>
+        <w:jc w:val="both"/>
+        <w:rPr>
+          <w:rFonts w:ascii="Arial" w:hAnsi="Arial" w:cs="Arial"/>
+          <w:b/>
+          <w:bCs/>
+          <w:sz w:val="20"/>
+          <w:szCs w:val="20"/>
+        </w:rPr>
+      </w:pPr>
+      <w:r>
+        <w:rPr>
+          <w:rFonts w:ascii="Arial" w:hAnsi="Arial" w:cs="Arial"/>
+          <w:sz w:val="20"/>
+          <w:szCs w:val="20"/>
+        </w:rPr>
+        <w:t>iii) Kernel B then kernel A</w:t>
+      </w:r>
+      <w:r>
+        <w:rPr>
+          <w:rFonts w:ascii="Arial" w:hAnsi="Arial" w:cs="Arial"/>
+          <w:sz w:val="20"/>
+          <w:szCs w:val="20"/>
+        </w:rPr>
+        <w:t>. Applies an edge detection then gaussian blurring to the image. This results in stronger responding points in the image compared to A then B (they are further to white). However, the lines in this image are often not continues. This is because the edge detection responses best to large changes in the intensity between the target pixel and the neighbourhood which are more common before the blur. In addition, the responses in B then A are thicker because the blur averages some of the adjacent pixel from black closer to the value of the detected edge.</w:t>
+      </w:r>
     </w:p>
     <w:p>
       <w:pPr>
@@ -11626,7 +11664,7 @@
                                           </pic:cNvPicPr>
                                         </pic:nvPicPr>
                                         <pic:blipFill>
-                                          <a:blip r:embed="rId16">
+                                          <a:blip r:embed="rId17">
                                             <a:extLst>
                                               <a:ext uri="{28A0092B-C50C-407E-A947-70E740481C1C}">
                                                 <a14:useLocalDpi xmlns:a14="http://schemas.microsoft.com/office/drawing/2010/main" val="0"/>
@@ -11723,7 +11761,7 @@
                                     </pic:cNvPicPr>
                                   </pic:nvPicPr>
                                   <pic:blipFill>
-                                    <a:blip r:embed="rId16">
+                                    <a:blip r:embed="rId17">
                                       <a:extLst>
                                         <a:ext uri="{28A0092B-C50C-407E-A947-70E740481C1C}">
                                           <a14:useLocalDpi xmlns:a14="http://schemas.microsoft.com/office/drawing/2010/main" val="0"/>
@@ -11861,7 +11899,7 @@
                                           </pic:cNvPicPr>
                                         </pic:nvPicPr>
                                         <pic:blipFill>
-                                          <a:blip r:embed="rId17">
+                                          <a:blip r:embed="rId18">
                                             <a:extLst>
                                               <a:ext uri="{28A0092B-C50C-407E-A947-70E740481C1C}">
                                                 <a14:useLocalDpi xmlns:a14="http://schemas.microsoft.com/office/drawing/2010/main" val="0"/>
@@ -11958,7 +11996,7 @@
                                     </pic:cNvPicPr>
                                   </pic:nvPicPr>
                                   <pic:blipFill>
-                                    <a:blip r:embed="rId17">
+                                    <a:blip r:embed="rId18">
                                       <a:extLst>
                                         <a:ext uri="{28A0092B-C50C-407E-A947-70E740481C1C}">
                                           <a14:useLocalDpi xmlns:a14="http://schemas.microsoft.com/office/drawing/2010/main" val="0"/>
@@ -12096,7 +12134,7 @@
                                           </pic:cNvPicPr>
                                         </pic:nvPicPr>
                                         <pic:blipFill>
-                                          <a:blip r:embed="rId18">
+                                          <a:blip r:embed="rId19">
                                             <a:extLst>
                                               <a:ext uri="{28A0092B-C50C-407E-A947-70E740481C1C}">
                                                 <a14:useLocalDpi xmlns:a14="http://schemas.microsoft.com/office/drawing/2010/main" val="0"/>
@@ -12193,7 +12231,7 @@
                                     </pic:cNvPicPr>
                                   </pic:nvPicPr>
                                   <pic:blipFill>
-                                    <a:blip r:embed="rId18">
+                                    <a:blip r:embed="rId19">
                                       <a:extLst>
                                         <a:ext uri="{28A0092B-C50C-407E-A947-70E740481C1C}">
                                           <a14:useLocalDpi xmlns:a14="http://schemas.microsoft.com/office/drawing/2010/main" val="0"/>
@@ -14480,7 +14518,7 @@
                                           </pic:cNvPicPr>
                                         </pic:nvPicPr>
                                         <pic:blipFill>
-                                          <a:blip r:embed="rId19">
+                                          <a:blip r:embed="rId20">
                                             <a:extLst>
                                               <a:ext uri="{28A0092B-C50C-407E-A947-70E740481C1C}">
                                                 <a14:useLocalDpi xmlns:a14="http://schemas.microsoft.com/office/drawing/2010/main" val="0"/>
@@ -14577,7 +14615,7 @@
                                     </pic:cNvPicPr>
                                   </pic:nvPicPr>
                                   <pic:blipFill>
-                                    <a:blip r:embed="rId19">
+                                    <a:blip r:embed="rId20">
                                       <a:extLst>
                                         <a:ext uri="{28A0092B-C50C-407E-A947-70E740481C1C}">
                                           <a14:useLocalDpi xmlns:a14="http://schemas.microsoft.com/office/drawing/2010/main" val="0"/>
@@ -14715,7 +14753,7 @@
                                           </pic:cNvPicPr>
                                         </pic:nvPicPr>
                                         <pic:blipFill>
-                                          <a:blip r:embed="rId20">
+                                          <a:blip r:embed="rId21">
                                             <a:extLst>
                                               <a:ext uri="{28A0092B-C50C-407E-A947-70E740481C1C}">
                                                 <a14:useLocalDpi xmlns:a14="http://schemas.microsoft.com/office/drawing/2010/main" val="0"/>
@@ -14812,7 +14850,7 @@
                                     </pic:cNvPicPr>
                                   </pic:nvPicPr>
                                   <pic:blipFill>
-                                    <a:blip r:embed="rId20">
+                                    <a:blip r:embed="rId21">
                                       <a:extLst>
                                         <a:ext uri="{28A0092B-C50C-407E-A947-70E740481C1C}">
                                           <a14:useLocalDpi xmlns:a14="http://schemas.microsoft.com/office/drawing/2010/main" val="0"/>
@@ -14950,7 +14988,7 @@
                                           </pic:cNvPicPr>
                                         </pic:nvPicPr>
                                         <pic:blipFill>
-                                          <a:blip r:embed="rId21">
+                                          <a:blip r:embed="rId22">
                                             <a:extLst>
                                               <a:ext uri="{28A0092B-C50C-407E-A947-70E740481C1C}">
                                                 <a14:useLocalDpi xmlns:a14="http://schemas.microsoft.com/office/drawing/2010/main" val="0"/>
@@ -15047,7 +15085,7 @@
                                     </pic:cNvPicPr>
                                   </pic:nvPicPr>
                                   <pic:blipFill>
-                                    <a:blip r:embed="rId21">
+                                    <a:blip r:embed="rId22">
                                       <a:extLst>
                                         <a:ext uri="{28A0092B-C50C-407E-A947-70E740481C1C}">
                                           <a14:useLocalDpi xmlns:a14="http://schemas.microsoft.com/office/drawing/2010/main" val="0"/>
@@ -15395,6 +15433,14 @@
           <w:sz w:val="20"/>
           <w:szCs w:val="20"/>
         </w:rPr>
+        <w:t xml:space="preserve">b) </w:t>
+      </w:r>
+      <w:r>
+        <w:rPr>
+          <w:rFonts w:ascii="Arial" w:hAnsi="Arial" w:cs="Arial"/>
+          <w:sz w:val="20"/>
+          <w:szCs w:val="20"/>
+        </w:rPr>
         <w:t xml:space="preserve">I identified kernel A as a gaussian blur so my 5x5 kernel </w:t>
       </w:r>
       <w:r>
@@ -15413,294 +15459,294 @@
         </w:rPr>
         <w:t xml:space="preserve">hat I remember a 5x5 gaussian blur to be. </w:t>
       </w:r>
-    </w:p>
-    <w:p>
-      <w:pPr>
-        <w:pBdr>
-          <w:top w:val="single" w:sz="4" w:space="1" w:color="auto"/>
-          <w:left w:val="single" w:sz="4" w:space="4" w:color="auto"/>
-          <w:bottom w:val="single" w:sz="4" w:space="1" w:color="auto"/>
-          <w:right w:val="single" w:sz="4" w:space="4" w:color="auto"/>
-        </w:pBdr>
-        <w:jc w:val="both"/>
-        <w:rPr>
-          <w:rFonts w:ascii="Arial" w:hAnsi="Arial" w:cs="Arial"/>
-          <w:b/>
-          <w:bCs/>
-          <w:sz w:val="20"/>
-          <w:szCs w:val="20"/>
-        </w:rPr>
-      </w:pPr>
-    </w:p>
-    <w:p>
-      <w:pPr>
-        <w:pBdr>
-          <w:top w:val="single" w:sz="4" w:space="1" w:color="auto"/>
-          <w:left w:val="single" w:sz="4" w:space="4" w:color="auto"/>
-          <w:bottom w:val="single" w:sz="4" w:space="1" w:color="auto"/>
-          <w:right w:val="single" w:sz="4" w:space="4" w:color="auto"/>
-        </w:pBdr>
-        <w:jc w:val="both"/>
-        <w:rPr>
-          <w:rFonts w:ascii="Arial" w:hAnsi="Arial" w:cs="Arial"/>
-          <w:b/>
-          <w:bCs/>
-          <w:sz w:val="20"/>
-          <w:szCs w:val="20"/>
-        </w:rPr>
-      </w:pPr>
-    </w:p>
-    <w:p>
-      <w:pPr>
-        <w:pBdr>
-          <w:top w:val="single" w:sz="4" w:space="1" w:color="auto"/>
-          <w:left w:val="single" w:sz="4" w:space="4" w:color="auto"/>
-          <w:bottom w:val="single" w:sz="4" w:space="1" w:color="auto"/>
-          <w:right w:val="single" w:sz="4" w:space="4" w:color="auto"/>
-        </w:pBdr>
-        <w:jc w:val="both"/>
-        <w:rPr>
-          <w:rFonts w:ascii="Arial" w:hAnsi="Arial" w:cs="Arial"/>
-          <w:b/>
-          <w:bCs/>
-          <w:sz w:val="20"/>
-          <w:szCs w:val="20"/>
-        </w:rPr>
-      </w:pPr>
-    </w:p>
-    <w:p>
-      <w:pPr>
-        <w:pBdr>
-          <w:top w:val="single" w:sz="4" w:space="1" w:color="auto"/>
-          <w:left w:val="single" w:sz="4" w:space="4" w:color="auto"/>
-          <w:bottom w:val="single" w:sz="4" w:space="1" w:color="auto"/>
-          <w:right w:val="single" w:sz="4" w:space="4" w:color="auto"/>
-        </w:pBdr>
-        <w:jc w:val="both"/>
-        <w:rPr>
-          <w:rFonts w:ascii="Arial" w:hAnsi="Arial" w:cs="Arial"/>
-          <w:b/>
-          <w:bCs/>
-          <w:sz w:val="20"/>
-          <w:szCs w:val="20"/>
-        </w:rPr>
-      </w:pPr>
-    </w:p>
-    <w:p>
-      <w:pPr>
-        <w:pBdr>
-          <w:top w:val="single" w:sz="4" w:space="1" w:color="auto"/>
-          <w:left w:val="single" w:sz="4" w:space="4" w:color="auto"/>
-          <w:bottom w:val="single" w:sz="4" w:space="1" w:color="auto"/>
-          <w:right w:val="single" w:sz="4" w:space="4" w:color="auto"/>
-        </w:pBdr>
-        <w:jc w:val="both"/>
-        <w:rPr>
-          <w:rFonts w:ascii="Arial" w:hAnsi="Arial" w:cs="Arial"/>
-          <w:b/>
-          <w:bCs/>
-          <w:sz w:val="20"/>
-          <w:szCs w:val="20"/>
-        </w:rPr>
-      </w:pPr>
-    </w:p>
-    <w:p>
-      <w:pPr>
-        <w:pBdr>
-          <w:top w:val="single" w:sz="4" w:space="1" w:color="auto"/>
-          <w:left w:val="single" w:sz="4" w:space="4" w:color="auto"/>
-          <w:bottom w:val="single" w:sz="4" w:space="1" w:color="auto"/>
-          <w:right w:val="single" w:sz="4" w:space="4" w:color="auto"/>
-        </w:pBdr>
-        <w:jc w:val="both"/>
-        <w:rPr>
-          <w:rFonts w:ascii="Arial" w:hAnsi="Arial" w:cs="Arial"/>
-          <w:b/>
-          <w:bCs/>
-          <w:sz w:val="20"/>
-          <w:szCs w:val="20"/>
-        </w:rPr>
-      </w:pPr>
-    </w:p>
-    <w:p>
-      <w:pPr>
-        <w:pBdr>
-          <w:top w:val="single" w:sz="4" w:space="1" w:color="auto"/>
-          <w:left w:val="single" w:sz="4" w:space="4" w:color="auto"/>
-          <w:bottom w:val="single" w:sz="4" w:space="1" w:color="auto"/>
-          <w:right w:val="single" w:sz="4" w:space="4" w:color="auto"/>
-        </w:pBdr>
-        <w:jc w:val="both"/>
-        <w:rPr>
-          <w:rFonts w:ascii="Arial" w:hAnsi="Arial" w:cs="Arial"/>
-          <w:b/>
-          <w:bCs/>
-          <w:sz w:val="20"/>
-          <w:szCs w:val="20"/>
-        </w:rPr>
-      </w:pPr>
-    </w:p>
-    <w:p>
-      <w:pPr>
-        <w:pBdr>
-          <w:top w:val="single" w:sz="4" w:space="1" w:color="auto"/>
-          <w:left w:val="single" w:sz="4" w:space="4" w:color="auto"/>
-          <w:bottom w:val="single" w:sz="4" w:space="1" w:color="auto"/>
-          <w:right w:val="single" w:sz="4" w:space="4" w:color="auto"/>
-        </w:pBdr>
-        <w:jc w:val="both"/>
-        <w:rPr>
-          <w:rFonts w:ascii="Arial" w:hAnsi="Arial" w:cs="Arial"/>
-          <w:b/>
-          <w:bCs/>
-          <w:sz w:val="20"/>
-          <w:szCs w:val="20"/>
-        </w:rPr>
-      </w:pPr>
-    </w:p>
-    <w:p>
-      <w:pPr>
-        <w:pBdr>
-          <w:top w:val="single" w:sz="4" w:space="1" w:color="auto"/>
-          <w:left w:val="single" w:sz="4" w:space="4" w:color="auto"/>
-          <w:bottom w:val="single" w:sz="4" w:space="1" w:color="auto"/>
-          <w:right w:val="single" w:sz="4" w:space="4" w:color="auto"/>
-        </w:pBdr>
-        <w:jc w:val="both"/>
-        <w:rPr>
-          <w:rFonts w:ascii="Arial" w:hAnsi="Arial" w:cs="Arial"/>
-          <w:b/>
-          <w:bCs/>
-          <w:sz w:val="20"/>
-          <w:szCs w:val="20"/>
-        </w:rPr>
-      </w:pPr>
-    </w:p>
-    <w:p>
-      <w:pPr>
-        <w:pBdr>
-          <w:top w:val="single" w:sz="4" w:space="1" w:color="auto"/>
-          <w:left w:val="single" w:sz="4" w:space="4" w:color="auto"/>
-          <w:bottom w:val="single" w:sz="4" w:space="1" w:color="auto"/>
-          <w:right w:val="single" w:sz="4" w:space="4" w:color="auto"/>
-        </w:pBdr>
-        <w:jc w:val="both"/>
-        <w:rPr>
-          <w:rFonts w:ascii="Arial" w:hAnsi="Arial" w:cs="Arial"/>
-          <w:b/>
-          <w:bCs/>
-          <w:sz w:val="20"/>
-          <w:szCs w:val="20"/>
-        </w:rPr>
-      </w:pPr>
-    </w:p>
-    <w:p>
-      <w:pPr>
-        <w:pBdr>
-          <w:top w:val="single" w:sz="4" w:space="1" w:color="auto"/>
-          <w:left w:val="single" w:sz="4" w:space="4" w:color="auto"/>
-          <w:bottom w:val="single" w:sz="4" w:space="1" w:color="auto"/>
-          <w:right w:val="single" w:sz="4" w:space="4" w:color="auto"/>
-        </w:pBdr>
-        <w:jc w:val="both"/>
-        <w:rPr>
-          <w:rFonts w:ascii="Arial" w:hAnsi="Arial" w:cs="Arial"/>
-          <w:b/>
-          <w:bCs/>
-          <w:sz w:val="20"/>
-          <w:szCs w:val="20"/>
-        </w:rPr>
-      </w:pPr>
-    </w:p>
-    <w:p>
-      <w:pPr>
-        <w:pBdr>
-          <w:top w:val="single" w:sz="4" w:space="1" w:color="auto"/>
-          <w:left w:val="single" w:sz="4" w:space="4" w:color="auto"/>
-          <w:bottom w:val="single" w:sz="4" w:space="1" w:color="auto"/>
-          <w:right w:val="single" w:sz="4" w:space="4" w:color="auto"/>
-        </w:pBdr>
-        <w:jc w:val="both"/>
-        <w:rPr>
-          <w:rFonts w:ascii="Arial" w:hAnsi="Arial" w:cs="Arial"/>
-          <w:b/>
-          <w:bCs/>
-          <w:sz w:val="20"/>
-          <w:szCs w:val="20"/>
-        </w:rPr>
-      </w:pPr>
-    </w:p>
-    <w:p>
-      <w:pPr>
-        <w:pBdr>
-          <w:top w:val="single" w:sz="4" w:space="1" w:color="auto"/>
-          <w:left w:val="single" w:sz="4" w:space="4" w:color="auto"/>
-          <w:bottom w:val="single" w:sz="4" w:space="1" w:color="auto"/>
-          <w:right w:val="single" w:sz="4" w:space="4" w:color="auto"/>
-        </w:pBdr>
-        <w:jc w:val="both"/>
-        <w:rPr>
-          <w:rFonts w:ascii="Arial" w:hAnsi="Arial" w:cs="Arial"/>
-          <w:b/>
-          <w:bCs/>
-          <w:sz w:val="20"/>
-          <w:szCs w:val="20"/>
-        </w:rPr>
-      </w:pPr>
-    </w:p>
-    <w:p>
-      <w:pPr>
-        <w:pBdr>
-          <w:top w:val="single" w:sz="4" w:space="1" w:color="auto"/>
-          <w:left w:val="single" w:sz="4" w:space="4" w:color="auto"/>
-          <w:bottom w:val="single" w:sz="4" w:space="1" w:color="auto"/>
-          <w:right w:val="single" w:sz="4" w:space="4" w:color="auto"/>
-        </w:pBdr>
-        <w:jc w:val="both"/>
-        <w:rPr>
-          <w:rFonts w:ascii="Arial" w:hAnsi="Arial" w:cs="Arial"/>
-          <w:b/>
-          <w:bCs/>
-          <w:sz w:val="20"/>
-          <w:szCs w:val="20"/>
-        </w:rPr>
-      </w:pPr>
-    </w:p>
-    <w:p>
-      <w:pPr>
-        <w:pBdr>
-          <w:top w:val="single" w:sz="4" w:space="1" w:color="auto"/>
-          <w:left w:val="single" w:sz="4" w:space="4" w:color="auto"/>
-          <w:bottom w:val="single" w:sz="4" w:space="1" w:color="auto"/>
-          <w:right w:val="single" w:sz="4" w:space="4" w:color="auto"/>
-        </w:pBdr>
-        <w:jc w:val="both"/>
-        <w:rPr>
-          <w:rFonts w:ascii="Arial" w:hAnsi="Arial" w:cs="Arial"/>
-          <w:b/>
-          <w:bCs/>
-          <w:sz w:val="20"/>
-          <w:szCs w:val="20"/>
-        </w:rPr>
-      </w:pPr>
-    </w:p>
-    <w:p>
-      <w:pPr>
-        <w:pBdr>
-          <w:top w:val="single" w:sz="4" w:space="1" w:color="auto"/>
-          <w:left w:val="single" w:sz="4" w:space="4" w:color="auto"/>
-          <w:bottom w:val="single" w:sz="4" w:space="1" w:color="auto"/>
-          <w:right w:val="single" w:sz="4" w:space="4" w:color="auto"/>
-        </w:pBdr>
-        <w:jc w:val="both"/>
-        <w:rPr>
-          <w:rFonts w:ascii="Arial" w:hAnsi="Arial" w:cs="Arial"/>
-          <w:b/>
-          <w:bCs/>
-          <w:sz w:val="20"/>
-          <w:szCs w:val="20"/>
-        </w:rPr>
-      </w:pPr>
+      <w:r>
+        <w:rPr>
+          <w:rFonts w:ascii="Arial" w:hAnsi="Arial" w:cs="Arial"/>
+          <w:sz w:val="20"/>
+          <w:szCs w:val="20"/>
+        </w:rPr>
+        <w:t xml:space="preserve">In additional a gaussian blur is </w:t>
+      </w:r>
+      <w:r>
+        <w:rPr>
+          <w:rFonts w:ascii="Arial" w:hAnsi="Arial" w:cs="Arial"/>
+          <w:sz w:val="20"/>
+          <w:szCs w:val="20"/>
+        </w:rPr>
+        <w:t>approximately a blur curve so I model my 7x7 kernel A on a bell curve that can be seen to grow slowly near the edge growing faster as you get to the centre with a peak.</w:t>
+      </w:r>
+    </w:p>
+    <w:p>
+      <w:pPr>
+        <w:pBdr>
+          <w:top w:val="single" w:sz="4" w:space="1" w:color="auto"/>
+          <w:left w:val="single" w:sz="4" w:space="4" w:color="auto"/>
+          <w:bottom w:val="single" w:sz="4" w:space="1" w:color="auto"/>
+          <w:right w:val="single" w:sz="4" w:space="4" w:color="auto"/>
+        </w:pBdr>
+        <w:jc w:val="both"/>
+        <w:rPr>
+          <w:rFonts w:ascii="Arial" w:hAnsi="Arial" w:cs="Arial"/>
+          <w:b/>
+          <w:bCs/>
+          <w:sz w:val="20"/>
+          <w:szCs w:val="20"/>
+        </w:rPr>
+      </w:pPr>
+    </w:p>
+    <w:p>
+      <w:pPr>
+        <w:pBdr>
+          <w:top w:val="single" w:sz="4" w:space="1" w:color="auto"/>
+          <w:left w:val="single" w:sz="4" w:space="4" w:color="auto"/>
+          <w:bottom w:val="single" w:sz="4" w:space="1" w:color="auto"/>
+          <w:right w:val="single" w:sz="4" w:space="4" w:color="auto"/>
+        </w:pBdr>
+        <w:jc w:val="both"/>
+        <w:rPr>
+          <w:rFonts w:ascii="Arial" w:hAnsi="Arial" w:cs="Arial"/>
+          <w:sz w:val="20"/>
+          <w:szCs w:val="20"/>
+        </w:rPr>
+      </w:pPr>
+      <w:r>
+        <w:rPr>
+          <w:rFonts w:ascii="Arial" w:hAnsi="Arial" w:cs="Arial"/>
+          <w:sz w:val="20"/>
+          <w:szCs w:val="20"/>
+        </w:rPr>
+        <w:t xml:space="preserve">5x5 </w:t>
+      </w:r>
+    </w:p>
+    <w:p>
+      <w:pPr>
+        <w:pBdr>
+          <w:top w:val="single" w:sz="4" w:space="1" w:color="auto"/>
+          <w:left w:val="single" w:sz="4" w:space="4" w:color="auto"/>
+          <w:bottom w:val="single" w:sz="4" w:space="1" w:color="auto"/>
+          <w:right w:val="single" w:sz="4" w:space="4" w:color="auto"/>
+        </w:pBdr>
+        <w:jc w:val="both"/>
+        <w:rPr>
+          <w:rFonts w:ascii="Arial" w:hAnsi="Arial" w:cs="Arial"/>
+          <w:b/>
+          <w:bCs/>
+          <w:sz w:val="20"/>
+          <w:szCs w:val="20"/>
+        </w:rPr>
+      </w:pPr>
+    </w:p>
+    <w:p>
+      <w:pPr>
+        <w:pBdr>
+          <w:top w:val="single" w:sz="4" w:space="1" w:color="auto"/>
+          <w:left w:val="single" w:sz="4" w:space="4" w:color="auto"/>
+          <w:bottom w:val="single" w:sz="4" w:space="1" w:color="auto"/>
+          <w:right w:val="single" w:sz="4" w:space="4" w:color="auto"/>
+        </w:pBdr>
+        <w:jc w:val="both"/>
+        <w:rPr>
+          <w:rFonts w:ascii="Arial" w:hAnsi="Arial" w:cs="Arial"/>
+          <w:b/>
+          <w:bCs/>
+          <w:sz w:val="20"/>
+          <w:szCs w:val="20"/>
+        </w:rPr>
+      </w:pPr>
+    </w:p>
+    <w:p>
+      <w:pPr>
+        <w:pBdr>
+          <w:top w:val="single" w:sz="4" w:space="1" w:color="auto"/>
+          <w:left w:val="single" w:sz="4" w:space="4" w:color="auto"/>
+          <w:bottom w:val="single" w:sz="4" w:space="1" w:color="auto"/>
+          <w:right w:val="single" w:sz="4" w:space="4" w:color="auto"/>
+        </w:pBdr>
+        <w:jc w:val="both"/>
+        <w:rPr>
+          <w:rFonts w:ascii="Arial" w:hAnsi="Arial" w:cs="Arial"/>
+          <w:b/>
+          <w:bCs/>
+          <w:sz w:val="20"/>
+          <w:szCs w:val="20"/>
+        </w:rPr>
+      </w:pPr>
+    </w:p>
+    <w:p>
+      <w:pPr>
+        <w:pBdr>
+          <w:top w:val="single" w:sz="4" w:space="1" w:color="auto"/>
+          <w:left w:val="single" w:sz="4" w:space="4" w:color="auto"/>
+          <w:bottom w:val="single" w:sz="4" w:space="1" w:color="auto"/>
+          <w:right w:val="single" w:sz="4" w:space="4" w:color="auto"/>
+        </w:pBdr>
+        <w:jc w:val="both"/>
+        <w:rPr>
+          <w:rFonts w:ascii="Arial" w:hAnsi="Arial" w:cs="Arial"/>
+          <w:b/>
+          <w:bCs/>
+          <w:sz w:val="20"/>
+          <w:szCs w:val="20"/>
+        </w:rPr>
+      </w:pPr>
+    </w:p>
+    <w:p>
+      <w:pPr>
+        <w:pBdr>
+          <w:top w:val="single" w:sz="4" w:space="1" w:color="auto"/>
+          <w:left w:val="single" w:sz="4" w:space="4" w:color="auto"/>
+          <w:bottom w:val="single" w:sz="4" w:space="1" w:color="auto"/>
+          <w:right w:val="single" w:sz="4" w:space="4" w:color="auto"/>
+        </w:pBdr>
+        <w:jc w:val="both"/>
+        <w:rPr>
+          <w:rFonts w:ascii="Arial" w:hAnsi="Arial" w:cs="Arial"/>
+          <w:sz w:val="20"/>
+          <w:szCs w:val="20"/>
+        </w:rPr>
+      </w:pPr>
+      <w:r>
+        <w:rPr>
+          <w:rFonts w:ascii="Arial" w:hAnsi="Arial" w:cs="Arial"/>
+          <w:sz w:val="20"/>
+          <w:szCs w:val="20"/>
+        </w:rPr>
+        <w:t>I created a 5x5 and 7x7 of kernel B by identifying that the average output of the kernel would be 0 so I decided to maintain that. In addition, we wanted the effect to be the same therefore we wanted it to continue to respond to horizontal and vertical lines only. So, when I extended the kernel, I increased the value the centre pixel when I added additional 1s on the horizontal and vertical axis of the mask. Therefore in all my kernel B extended masks, they result in a 0 if applied to an areas of the same colour.</w:t>
+      </w:r>
+    </w:p>
+    <w:p>
+      <w:pPr>
+        <w:pBdr>
+          <w:top w:val="single" w:sz="4" w:space="1" w:color="auto"/>
+          <w:left w:val="single" w:sz="4" w:space="4" w:color="auto"/>
+          <w:bottom w:val="single" w:sz="4" w:space="1" w:color="auto"/>
+          <w:right w:val="single" w:sz="4" w:space="4" w:color="auto"/>
+        </w:pBdr>
+        <w:jc w:val="both"/>
+        <w:rPr>
+          <w:rFonts w:ascii="Arial" w:hAnsi="Arial" w:cs="Arial"/>
+          <w:b/>
+          <w:bCs/>
+          <w:sz w:val="20"/>
+          <w:szCs w:val="20"/>
+        </w:rPr>
+      </w:pPr>
+    </w:p>
+    <w:p>
+      <w:pPr>
+        <w:pBdr>
+          <w:top w:val="single" w:sz="4" w:space="1" w:color="auto"/>
+          <w:left w:val="single" w:sz="4" w:space="4" w:color="auto"/>
+          <w:bottom w:val="single" w:sz="4" w:space="1" w:color="auto"/>
+          <w:right w:val="single" w:sz="4" w:space="4" w:color="auto"/>
+        </w:pBdr>
+        <w:jc w:val="both"/>
+        <w:rPr>
+          <w:rFonts w:ascii="Arial" w:hAnsi="Arial" w:cs="Arial"/>
+          <w:sz w:val="20"/>
+          <w:szCs w:val="20"/>
+        </w:rPr>
+      </w:pPr>
+      <w:r>
+        <w:rPr>
+          <w:rFonts w:ascii="Arial" w:hAnsi="Arial" w:cs="Arial"/>
+          <w:sz w:val="20"/>
+          <w:szCs w:val="20"/>
+        </w:rPr>
+        <w:t xml:space="preserve">The 5x5 mask extends response even more strongly to vertical and </w:t>
+      </w:r>
+      <w:proofErr w:type="spellStart"/>
+      <w:r>
+        <w:rPr>
+          <w:rFonts w:ascii="Arial" w:hAnsi="Arial" w:cs="Arial"/>
+          <w:sz w:val="20"/>
+          <w:szCs w:val="20"/>
+        </w:rPr>
+        <w:t>horizonalt</w:t>
+      </w:r>
+      <w:proofErr w:type="spellEnd"/>
+      <w:r>
+        <w:rPr>
+          <w:rFonts w:ascii="Arial" w:hAnsi="Arial" w:cs="Arial"/>
+          <w:sz w:val="20"/>
+          <w:szCs w:val="20"/>
+        </w:rPr>
+        <w:t xml:space="preserve"> edges.</w:t>
+      </w:r>
+    </w:p>
+    <w:p>
+      <w:pPr>
+        <w:pBdr>
+          <w:top w:val="single" w:sz="4" w:space="1" w:color="auto"/>
+          <w:left w:val="single" w:sz="4" w:space="4" w:color="auto"/>
+          <w:bottom w:val="single" w:sz="4" w:space="1" w:color="auto"/>
+          <w:right w:val="single" w:sz="4" w:space="4" w:color="auto"/>
+        </w:pBdr>
+        <w:jc w:val="both"/>
+        <w:rPr>
+          <w:rFonts w:ascii="Arial" w:hAnsi="Arial" w:cs="Arial"/>
+          <w:b/>
+          <w:bCs/>
+          <w:sz w:val="20"/>
+          <w:szCs w:val="20"/>
+        </w:rPr>
+      </w:pPr>
+    </w:p>
+    <w:p>
+      <w:pPr>
+        <w:pBdr>
+          <w:top w:val="single" w:sz="4" w:space="1" w:color="auto"/>
+          <w:left w:val="single" w:sz="4" w:space="4" w:color="auto"/>
+          <w:bottom w:val="single" w:sz="4" w:space="1" w:color="auto"/>
+          <w:right w:val="single" w:sz="4" w:space="4" w:color="auto"/>
+        </w:pBdr>
+        <w:jc w:val="both"/>
+        <w:rPr>
+          <w:rFonts w:ascii="Arial" w:hAnsi="Arial" w:cs="Arial"/>
+          <w:b/>
+          <w:bCs/>
+          <w:sz w:val="20"/>
+          <w:szCs w:val="20"/>
+        </w:rPr>
+      </w:pPr>
+    </w:p>
+    <w:p>
+      <w:pPr>
+        <w:pBdr>
+          <w:top w:val="single" w:sz="4" w:space="1" w:color="auto"/>
+          <w:left w:val="single" w:sz="4" w:space="4" w:color="auto"/>
+          <w:bottom w:val="single" w:sz="4" w:space="1" w:color="auto"/>
+          <w:right w:val="single" w:sz="4" w:space="4" w:color="auto"/>
+        </w:pBdr>
+        <w:jc w:val="both"/>
+        <w:rPr>
+          <w:rFonts w:ascii="Arial" w:hAnsi="Arial" w:cs="Arial"/>
+          <w:b/>
+          <w:bCs/>
+          <w:sz w:val="20"/>
+          <w:szCs w:val="20"/>
+        </w:rPr>
+      </w:pPr>
+    </w:p>
+    <w:p>
+      <w:pPr>
+        <w:pBdr>
+          <w:top w:val="single" w:sz="4" w:space="1" w:color="auto"/>
+          <w:left w:val="single" w:sz="4" w:space="4" w:color="auto"/>
+          <w:bottom w:val="single" w:sz="4" w:space="1" w:color="auto"/>
+          <w:right w:val="single" w:sz="4" w:space="4" w:color="auto"/>
+        </w:pBdr>
+        <w:jc w:val="both"/>
+        <w:rPr>
+          <w:rFonts w:ascii="Arial" w:hAnsi="Arial" w:cs="Arial"/>
+          <w:b/>
+          <w:bCs/>
+          <w:sz w:val="20"/>
+          <w:szCs w:val="20"/>
+        </w:rPr>
+      </w:pPr>
+      <w:bookmarkStart w:id="0" w:name="_GoBack"/>
+      <w:bookmarkEnd w:id="0"/>
     </w:p>
     <w:p>
       <w:pPr>
@@ -23589,7 +23635,7 @@
       </w:pPr>
     </w:p>
     <w:sectPr>
-      <w:footerReference w:type="default" r:id="rId22"/>
+      <w:footerReference w:type="default" r:id="rId23"/>
       <w:pgSz w:w="11906" w:h="16838"/>
       <w:pgMar w:top="1304" w:right="1077" w:bottom="1304" w:left="1077" w:header="709" w:footer="709" w:gutter="0"/>
       <w:cols w:space="708"/>
@@ -23633,7 +23679,6 @@
         <w:docPartUnique/>
       </w:docPartObj>
     </w:sdtPr>
-    <w:sdtEndPr/>
     <w:sdtContent>
       <w:sdt>
         <w:sdtPr>
@@ -23648,7 +23693,6 @@
             <w:docPartUnique/>
           </w:docPartObj>
         </w:sdtPr>
-        <w:sdtEndPr/>
         <w:sdtContent>
           <w:p>
             <w:pPr>
@@ -23816,23 +23860,7 @@
         <w:color w:val="17365D" w:themeColor="text2" w:themeShade="BF"/>
         <w:sz w:val="16"/>
       </w:rPr>
-      <w:t>Fill the available spaces for your answers. Do not extend the spaces and do not change the formatting of the pages.</w:t>
-    </w:r>
-    <w:r>
-      <w:rPr>
-        <w:rFonts w:ascii="Arial" w:hAnsi="Arial" w:cs="Arial"/>
-        <w:color w:val="17365D" w:themeColor="text2" w:themeShade="BF"/>
-        <w:sz w:val="16"/>
-      </w:rPr>
-      <w:t xml:space="preserve"> </w:t>
-    </w:r>
-    <w:r>
-      <w:rPr>
-        <w:rFonts w:ascii="Arial" w:hAnsi="Arial" w:cs="Arial"/>
-        <w:color w:val="17365D" w:themeColor="text2" w:themeShade="BF"/>
-        <w:sz w:val="16"/>
-      </w:rPr>
-      <w:t>Use the same font size and the same number of lines as in the original file</w:t>
+      <w:t>Fill the available spaces for your answers. Do not extend the spaces and do not change the formatting of the pages. Use the same font size and the same number of lines as in the original file</w:t>
     </w:r>
   </w:p>
 </w:ftr>
@@ -26094,7 +26122,7 @@
 </file>
 
 <file path=customXml/itemProps1.xml><?xml version="1.0" encoding="utf-8"?>
-<ds:datastoreItem xmlns:ds="http://schemas.openxmlformats.org/officeDocument/2006/customXml" ds:itemID="{D16966AD-489A-4520-B582-F04F07C73365}">
+<ds:datastoreItem xmlns:ds="http://schemas.openxmlformats.org/officeDocument/2006/customXml" ds:itemID="{943C4706-89E3-4835-B672-1594DCE84418}">
   <ds:schemaRefs>
     <ds:schemaRef ds:uri="http://schemas.openxmlformats.org/officeDocument/2006/bibliography"/>
   </ds:schemaRefs>

</xml_diff>

<commit_message>
Added many comments to question 3
</commit_message>
<xml_diff>
--- a/Matlab Coursework1/ICV_Coursework1_Report.docx
+++ b/Matlab Coursework1/ICV_Coursework1_Report.docx
@@ -579,7 +579,7 @@
                                     </pic:cNvPicPr>
                                   </pic:nvPicPr>
                                   <pic:blipFill>
-                                    <a:blip r:embed="rId10">
+                                    <a:blip r:embed="rId9">
                                       <a:extLst>
                                         <a:ext uri="{28A0092B-C50C-407E-A947-70E740481C1C}">
                                           <a14:useLocalDpi xmlns:a14="http://schemas.microsoft.com/office/drawing/2010/main" val="0"/>
@@ -852,19 +852,8 @@
                                 <w:sz w:val="20"/>
                                 <w:szCs w:val="20"/>
                               </w:rPr>
-                              <w:t xml:space="preserve"> </w:t>
+                              <w:t xml:space="preserve"> deg</w:t>
                             </w:r>
-                            <w:proofErr w:type="spellStart"/>
-                            <w:r>
-                              <w:rPr>
-                                <w:rFonts w:ascii="Arial" w:hAnsi="Arial" w:cs="Arial"/>
-                                <w:color w:val="7F7F7F"/>
-                                <w:sz w:val="20"/>
-                                <w:szCs w:val="20"/>
-                              </w:rPr>
-                              <w:t>deg</w:t>
-                            </w:r>
-                            <w:proofErr w:type="spellEnd"/>
                           </w:p>
                           <w:p>
                             <w:pPr>
@@ -912,19 +901,8 @@
                           <w:sz w:val="20"/>
                           <w:szCs w:val="20"/>
                         </w:rPr>
-                        <w:t xml:space="preserve"> </w:t>
+                        <w:t xml:space="preserve"> deg</w:t>
                       </w:r>
-                      <w:proofErr w:type="spellStart"/>
-                      <w:r>
-                        <w:rPr>
-                          <w:rFonts w:ascii="Arial" w:hAnsi="Arial" w:cs="Arial"/>
-                          <w:color w:val="7F7F7F"/>
-                          <w:sz w:val="20"/>
-                          <w:szCs w:val="20"/>
-                        </w:rPr>
-                        <w:t>deg</w:t>
-                      </w:r>
-                      <w:proofErr w:type="spellEnd"/>
                     </w:p>
                     <w:p>
                       <w:pPr>
@@ -1018,19 +996,8 @@
                                 <w:sz w:val="20"/>
                                 <w:szCs w:val="20"/>
                               </w:rPr>
-                              <w:t xml:space="preserve"> </w:t>
+                              <w:t xml:space="preserve"> deg</w:t>
                             </w:r>
-                            <w:proofErr w:type="spellStart"/>
-                            <w:r>
-                              <w:rPr>
-                                <w:rFonts w:ascii="Arial" w:hAnsi="Arial" w:cs="Arial"/>
-                                <w:color w:val="7F7F7F"/>
-                                <w:sz w:val="20"/>
-                                <w:szCs w:val="20"/>
-                              </w:rPr>
-                              <w:t>deg</w:t>
-                            </w:r>
-                            <w:proofErr w:type="spellEnd"/>
                           </w:p>
                           <w:p>
                             <w:pPr>
@@ -1078,19 +1045,8 @@
                           <w:sz w:val="20"/>
                           <w:szCs w:val="20"/>
                         </w:rPr>
-                        <w:t xml:space="preserve"> </w:t>
+                        <w:t xml:space="preserve"> deg</w:t>
                       </w:r>
-                      <w:proofErr w:type="spellStart"/>
-                      <w:r>
-                        <w:rPr>
-                          <w:rFonts w:ascii="Arial" w:hAnsi="Arial" w:cs="Arial"/>
-                          <w:color w:val="7F7F7F"/>
-                          <w:sz w:val="20"/>
-                          <w:szCs w:val="20"/>
-                        </w:rPr>
-                        <w:t>deg</w:t>
-                      </w:r>
-                      <w:proofErr w:type="spellEnd"/>
                     </w:p>
                     <w:p>
                       <w:pPr>
@@ -1184,19 +1140,8 @@
                                 <w:sz w:val="20"/>
                                 <w:szCs w:val="20"/>
                               </w:rPr>
-                              <w:t xml:space="preserve"> </w:t>
+                              <w:t xml:space="preserve"> deg</w:t>
                             </w:r>
-                            <w:proofErr w:type="spellStart"/>
-                            <w:r>
-                              <w:rPr>
-                                <w:rFonts w:ascii="Arial" w:hAnsi="Arial" w:cs="Arial"/>
-                                <w:color w:val="7F7F7F"/>
-                                <w:sz w:val="20"/>
-                                <w:szCs w:val="20"/>
-                              </w:rPr>
-                              <w:t>deg</w:t>
-                            </w:r>
-                            <w:proofErr w:type="spellEnd"/>
                           </w:p>
                           <w:p>
                             <w:pPr>
@@ -1244,19 +1189,8 @@
                           <w:sz w:val="20"/>
                           <w:szCs w:val="20"/>
                         </w:rPr>
-                        <w:t xml:space="preserve"> </w:t>
+                        <w:t xml:space="preserve"> deg</w:t>
                       </w:r>
-                      <w:proofErr w:type="spellStart"/>
-                      <w:r>
-                        <w:rPr>
-                          <w:rFonts w:ascii="Arial" w:hAnsi="Arial" w:cs="Arial"/>
-                          <w:color w:val="7F7F7F"/>
-                          <w:sz w:val="20"/>
-                          <w:szCs w:val="20"/>
-                        </w:rPr>
-                        <w:t>deg</w:t>
-                      </w:r>
-                      <w:proofErr w:type="spellEnd"/>
                     </w:p>
                     <w:p>
                       <w:pPr>
@@ -1578,19 +1512,8 @@
                                 <w:sz w:val="20"/>
                                 <w:szCs w:val="20"/>
                               </w:rPr>
-                              <w:t xml:space="preserve"> </w:t>
+                              <w:t xml:space="preserve"> deg</w:t>
                             </w:r>
-                            <w:proofErr w:type="spellStart"/>
-                            <w:r>
-                              <w:rPr>
-                                <w:rFonts w:ascii="Arial" w:hAnsi="Arial" w:cs="Arial"/>
-                                <w:color w:val="7F7F7F"/>
-                                <w:sz w:val="20"/>
-                                <w:szCs w:val="20"/>
-                              </w:rPr>
-                              <w:t>deg</w:t>
-                            </w:r>
-                            <w:proofErr w:type="spellEnd"/>
                           </w:p>
                           <w:p>
                             <w:pPr>
@@ -1638,19 +1561,8 @@
                           <w:sz w:val="20"/>
                           <w:szCs w:val="20"/>
                         </w:rPr>
-                        <w:t xml:space="preserve"> </w:t>
+                        <w:t xml:space="preserve"> deg</w:t>
                       </w:r>
-                      <w:proofErr w:type="spellStart"/>
-                      <w:r>
-                        <w:rPr>
-                          <w:rFonts w:ascii="Arial" w:hAnsi="Arial" w:cs="Arial"/>
-                          <w:color w:val="7F7F7F"/>
-                          <w:sz w:val="20"/>
-                          <w:szCs w:val="20"/>
-                        </w:rPr>
-                        <w:t>deg</w:t>
-                      </w:r>
-                      <w:proofErr w:type="spellEnd"/>
                     </w:p>
                     <w:p>
                       <w:pPr>
@@ -2042,19 +1954,8 @@
                                 <w:sz w:val="20"/>
                                 <w:szCs w:val="20"/>
                               </w:rPr>
-                              <w:t xml:space="preserve">θ = 10 </w:t>
+                              <w:t>θ = 10 deg</w:t>
                             </w:r>
-                            <w:proofErr w:type="spellStart"/>
-                            <w:r>
-                              <w:rPr>
-                                <w:rFonts w:ascii="Arial" w:hAnsi="Arial" w:cs="Arial"/>
-                                <w:color w:val="7F7F7F"/>
-                                <w:sz w:val="20"/>
-                                <w:szCs w:val="20"/>
-                              </w:rPr>
-                              <w:t>deg</w:t>
-                            </w:r>
-                            <w:proofErr w:type="spellEnd"/>
                           </w:p>
                           <w:p>
                             <w:pPr>
@@ -2093,19 +1994,8 @@
                           <w:sz w:val="20"/>
                           <w:szCs w:val="20"/>
                         </w:rPr>
-                        <w:t xml:space="preserve">θ = 10 </w:t>
+                        <w:t>θ = 10 deg</w:t>
                       </w:r>
-                      <w:proofErr w:type="spellStart"/>
-                      <w:r>
-                        <w:rPr>
-                          <w:rFonts w:ascii="Arial" w:hAnsi="Arial" w:cs="Arial"/>
-                          <w:color w:val="7F7F7F"/>
-                          <w:sz w:val="20"/>
-                          <w:szCs w:val="20"/>
-                        </w:rPr>
-                        <w:t>deg</w:t>
-                      </w:r>
-                      <w:proofErr w:type="spellEnd"/>
                     </w:p>
                     <w:p>
                       <w:pPr>
@@ -2199,19 +2089,8 @@
                                 <w:sz w:val="20"/>
                                 <w:szCs w:val="20"/>
                               </w:rPr>
-                              <w:t xml:space="preserve"> </w:t>
+                              <w:t xml:space="preserve"> deg</w:t>
                             </w:r>
-                            <w:proofErr w:type="spellStart"/>
-                            <w:r>
-                              <w:rPr>
-                                <w:rFonts w:ascii="Arial" w:hAnsi="Arial" w:cs="Arial"/>
-                                <w:color w:val="7F7F7F"/>
-                                <w:sz w:val="20"/>
-                                <w:szCs w:val="20"/>
-                              </w:rPr>
-                              <w:t>deg</w:t>
-                            </w:r>
-                            <w:proofErr w:type="spellEnd"/>
                           </w:p>
                           <w:p>
                             <w:pPr>
@@ -2259,19 +2138,8 @@
                           <w:sz w:val="20"/>
                           <w:szCs w:val="20"/>
                         </w:rPr>
-                        <w:t xml:space="preserve"> </w:t>
+                        <w:t xml:space="preserve"> deg</w:t>
                       </w:r>
-                      <w:proofErr w:type="spellStart"/>
-                      <w:r>
-                        <w:rPr>
-                          <w:rFonts w:ascii="Arial" w:hAnsi="Arial" w:cs="Arial"/>
-                          <w:color w:val="7F7F7F"/>
-                          <w:sz w:val="20"/>
-                          <w:szCs w:val="20"/>
-                        </w:rPr>
-                        <w:t>deg</w:t>
-                      </w:r>
-                      <w:proofErr w:type="spellEnd"/>
                     </w:p>
                     <w:p>
                       <w:pPr>
@@ -2365,19 +2233,8 @@
                                 <w:sz w:val="20"/>
                                 <w:szCs w:val="20"/>
                               </w:rPr>
-                              <w:t xml:space="preserve"> </w:t>
+                              <w:t xml:space="preserve"> deg</w:t>
                             </w:r>
-                            <w:proofErr w:type="spellStart"/>
-                            <w:r>
-                              <w:rPr>
-                                <w:rFonts w:ascii="Arial" w:hAnsi="Arial" w:cs="Arial"/>
-                                <w:color w:val="7F7F7F"/>
-                                <w:sz w:val="20"/>
-                                <w:szCs w:val="20"/>
-                              </w:rPr>
-                              <w:t>deg</w:t>
-                            </w:r>
-                            <w:proofErr w:type="spellEnd"/>
                           </w:p>
                           <w:p>
                             <w:pPr>
@@ -2425,19 +2282,8 @@
                           <w:sz w:val="20"/>
                           <w:szCs w:val="20"/>
                         </w:rPr>
-                        <w:t xml:space="preserve"> </w:t>
+                        <w:t xml:space="preserve"> deg</w:t>
                       </w:r>
-                      <w:proofErr w:type="spellStart"/>
-                      <w:r>
-                        <w:rPr>
-                          <w:rFonts w:ascii="Arial" w:hAnsi="Arial" w:cs="Arial"/>
-                          <w:color w:val="7F7F7F"/>
-                          <w:sz w:val="20"/>
-                          <w:szCs w:val="20"/>
-                        </w:rPr>
-                        <w:t>deg</w:t>
-                      </w:r>
-                      <w:proofErr w:type="spellEnd"/>
                     </w:p>
                     <w:p>
                       <w:pPr>
@@ -2759,29 +2605,7 @@
           <w:sz w:val="20"/>
           <w:szCs w:val="20"/>
         </w:rPr>
-        <w:t xml:space="preserve"> I skew very much in the wrong </w:t>
-      </w:r>
-      <w:proofErr w:type="spellStart"/>
-      <w:r>
-        <w:rPr>
-          <w:rFonts w:ascii="Arial" w:hAnsi="Arial" w:cs="Arial"/>
-          <w:b/>
-          <w:bCs/>
-          <w:sz w:val="20"/>
-          <w:szCs w:val="20"/>
-        </w:rPr>
-        <w:t>dimentio</w:t>
-      </w:r>
-      <w:proofErr w:type="spellEnd"/>
-      <w:r>
-        <w:rPr>
-          <w:rFonts w:ascii="Arial" w:hAnsi="Arial" w:cs="Arial"/>
-          <w:b/>
-          <w:bCs/>
-          <w:sz w:val="20"/>
-          <w:szCs w:val="20"/>
-        </w:rPr>
-        <w:t>. Resulting in a matrix that implied I had skew</w:t>
+        <w:t xml:space="preserve"> I skew very much in the wrong dimentio. Resulting in a matrix that implied I had skew</w:t>
       </w:r>
       <w:r>
         <w:rPr>
@@ -2793,7 +2617,6 @@
         </w:rPr>
         <w:t xml:space="preserve">. Turns out this was </w:t>
       </w:r>
-      <w:proofErr w:type="gramStart"/>
       <w:r>
         <w:rPr>
           <w:rFonts w:ascii="Arial" w:hAnsi="Arial" w:cs="Arial"/>
@@ -2812,18 +2635,7 @@
           <w:sz w:val="20"/>
           <w:szCs w:val="20"/>
         </w:rPr>
-        <w:t xml:space="preserve"> that</w:t>
-      </w:r>
-      <w:proofErr w:type="gramEnd"/>
-      <w:r>
-        <w:rPr>
-          <w:rFonts w:ascii="Arial" w:hAnsi="Arial" w:cs="Arial"/>
-          <w:b/>
-          <w:bCs/>
-          <w:sz w:val="20"/>
-          <w:szCs w:val="20"/>
-        </w:rPr>
-        <w:t xml:space="preserve"> I was multiply the matrix in the wrong order. Resulting in a y skew instead of an x skew.</w:t>
+        <w:t xml:space="preserve"> that I was multiply the matrix in the wrong order. Resulting in a y skew instead of an x skew.</w:t>
       </w:r>
     </w:p>
     <w:p>
@@ -2971,73 +2783,7 @@
           <w:sz w:val="20"/>
           <w:szCs w:val="20"/>
         </w:rPr>
-        <w:t xml:space="preserve"> because </w:t>
-      </w:r>
-      <w:proofErr w:type="spellStart"/>
-      <w:r>
-        <w:rPr>
-          <w:rFonts w:ascii="Arial" w:hAnsi="Arial" w:cs="Arial"/>
-          <w:b/>
-          <w:bCs/>
-          <w:sz w:val="20"/>
-          <w:szCs w:val="20"/>
-        </w:rPr>
-        <w:t>matlab</w:t>
-      </w:r>
-      <w:proofErr w:type="spellEnd"/>
-      <w:r>
-        <w:rPr>
-          <w:rFonts w:ascii="Arial" w:hAnsi="Arial" w:cs="Arial"/>
-          <w:b/>
-          <w:bCs/>
-          <w:sz w:val="20"/>
-          <w:szCs w:val="20"/>
-        </w:rPr>
-        <w:t xml:space="preserve"> treats the top left as the origin. The skew matrix is the </w:t>
-      </w:r>
-      <w:proofErr w:type="spellStart"/>
-      <w:r>
-        <w:rPr>
-          <w:rFonts w:ascii="Arial" w:hAnsi="Arial" w:cs="Arial"/>
-          <w:b/>
-          <w:bCs/>
-          <w:sz w:val="20"/>
-          <w:szCs w:val="20"/>
-        </w:rPr>
-        <w:t>symtrical</w:t>
-      </w:r>
-      <w:proofErr w:type="spellEnd"/>
-      <w:r>
-        <w:rPr>
-          <w:rFonts w:ascii="Arial" w:hAnsi="Arial" w:cs="Arial"/>
-          <w:b/>
-          <w:bCs/>
-          <w:sz w:val="20"/>
-          <w:szCs w:val="20"/>
-        </w:rPr>
-        <w:t xml:space="preserve"> matrix of the standard bottom left </w:t>
-      </w:r>
-      <w:proofErr w:type="gramStart"/>
-      <w:r>
-        <w:rPr>
-          <w:rFonts w:ascii="Arial" w:hAnsi="Arial" w:cs="Arial"/>
-          <w:b/>
-          <w:bCs/>
-          <w:sz w:val="20"/>
-          <w:szCs w:val="20"/>
-        </w:rPr>
-        <w:t>origin based</w:t>
-      </w:r>
-      <w:proofErr w:type="gramEnd"/>
-      <w:r>
-        <w:rPr>
-          <w:rFonts w:ascii="Arial" w:hAnsi="Arial" w:cs="Arial"/>
-          <w:b/>
-          <w:bCs/>
-          <w:sz w:val="20"/>
-          <w:szCs w:val="20"/>
-        </w:rPr>
-        <w:t xml:space="preserve"> matrix.</w:t>
+        <w:t xml:space="preserve"> because matlab treats the top left as the origin. The skew matrix is the symtrical matrix of the standard bottom left origin based matrix.</w:t>
       </w:r>
     </w:p>
     <w:p>
@@ -3203,29 +2949,7 @@
           <w:sz w:val="20"/>
           <w:szCs w:val="20"/>
         </w:rPr>
-        <w:t xml:space="preserve">Because </w:t>
-      </w:r>
-      <w:proofErr w:type="spellStart"/>
-      <w:r>
-        <w:rPr>
-          <w:rFonts w:ascii="Arial" w:hAnsi="Arial" w:cs="Arial"/>
-          <w:b/>
-          <w:bCs/>
-          <w:sz w:val="20"/>
-          <w:szCs w:val="20"/>
-        </w:rPr>
-        <w:t>matlab</w:t>
-      </w:r>
-      <w:proofErr w:type="spellEnd"/>
-      <w:r>
-        <w:rPr>
-          <w:rFonts w:ascii="Arial" w:hAnsi="Arial" w:cs="Arial"/>
-          <w:b/>
-          <w:bCs/>
-          <w:sz w:val="20"/>
-          <w:szCs w:val="20"/>
-        </w:rPr>
-        <w:t xml:space="preserve"> matrix origin is in the top left then to get then </w:t>
+        <w:t xml:space="preserve">Because matlab matrix origin is in the top left then to get then </w:t>
       </w:r>
       <w:r>
         <w:rPr>
@@ -3291,29 +3015,7 @@
           <w:sz w:val="20"/>
           <w:szCs w:val="20"/>
         </w:rPr>
-        <w:t xml:space="preserve">extension to the </w:t>
-      </w:r>
-      <w:proofErr w:type="gramStart"/>
-      <w:r>
-        <w:rPr>
-          <w:rFonts w:ascii="Arial" w:hAnsi="Arial" w:cs="Arial"/>
-          <w:b/>
-          <w:bCs/>
-          <w:sz w:val="20"/>
-          <w:szCs w:val="20"/>
-        </w:rPr>
-        <w:t>image</w:t>
-      </w:r>
-      <w:proofErr w:type="gramEnd"/>
-      <w:r>
-        <w:rPr>
-          <w:rFonts w:ascii="Arial" w:hAnsi="Arial" w:cs="Arial"/>
-          <w:b/>
-          <w:bCs/>
-          <w:sz w:val="20"/>
-          <w:szCs w:val="20"/>
-        </w:rPr>
-        <w:t xml:space="preserve"> so the rotation is not cut off.</w:t>
+        <w:t>extension to the image so the rotation is not cut off.</w:t>
       </w:r>
     </w:p>
     <w:p>
@@ -3369,51 +3071,7 @@
           <w:sz w:val="20"/>
           <w:szCs w:val="20"/>
         </w:rPr>
-        <w:t xml:space="preserve">. </w:t>
-      </w:r>
-      <w:proofErr w:type="gramStart"/>
-      <w:r>
-        <w:rPr>
-          <w:rFonts w:ascii="Arial" w:hAnsi="Arial" w:cs="Arial"/>
-          <w:b/>
-          <w:bCs/>
-          <w:sz w:val="20"/>
-          <w:szCs w:val="20"/>
-        </w:rPr>
-        <w:t>Next</w:t>
-      </w:r>
-      <w:proofErr w:type="gramEnd"/>
-      <w:r>
-        <w:rPr>
-          <w:rFonts w:ascii="Arial" w:hAnsi="Arial" w:cs="Arial"/>
-          <w:b/>
-          <w:bCs/>
-          <w:sz w:val="20"/>
-          <w:szCs w:val="20"/>
-        </w:rPr>
-        <w:t xml:space="preserve"> I loop thought each pixel in the image ignoring any pixels where they had 1 or less non -1 in </w:t>
-      </w:r>
-      <w:proofErr w:type="spellStart"/>
-      <w:r>
-        <w:rPr>
-          <w:rFonts w:ascii="Arial" w:hAnsi="Arial" w:cs="Arial"/>
-          <w:b/>
-          <w:bCs/>
-          <w:sz w:val="20"/>
-          <w:szCs w:val="20"/>
-        </w:rPr>
-        <w:t>there</w:t>
-      </w:r>
-      <w:proofErr w:type="spellEnd"/>
-      <w:r>
-        <w:rPr>
-          <w:rFonts w:ascii="Arial" w:hAnsi="Arial" w:cs="Arial"/>
-          <w:b/>
-          <w:bCs/>
-          <w:sz w:val="20"/>
-          <w:szCs w:val="20"/>
-        </w:rPr>
-        <w:t xml:space="preserve"> 4-neightborhood. This results in my images being very slightly enlarged on the edges. </w:t>
+        <w:t xml:space="preserve">. Next I loop thought each pixel in the image ignoring any pixels where they had 1 or less non -1 in there 4-neightborhood. This results in my images being very slightly enlarged on the edges. </w:t>
       </w:r>
     </w:p>
     <w:p>
@@ -3505,29 +3163,7 @@
           <w:sz w:val="20"/>
           <w:szCs w:val="20"/>
         </w:rPr>
-        <w:t xml:space="preserve">Learnt how cell arrays worked so that I could find </w:t>
-      </w:r>
-      <w:proofErr w:type="spellStart"/>
-      <w:r>
-        <w:rPr>
-          <w:rFonts w:ascii="Arial" w:hAnsi="Arial" w:cs="Arial"/>
-          <w:b/>
-          <w:bCs/>
-          <w:sz w:val="20"/>
-          <w:szCs w:val="20"/>
-        </w:rPr>
-        <w:t>overlayed</w:t>
-      </w:r>
-      <w:proofErr w:type="spellEnd"/>
-      <w:r>
-        <w:rPr>
-          <w:rFonts w:ascii="Arial" w:hAnsi="Arial" w:cs="Arial"/>
-          <w:b/>
-          <w:bCs/>
-          <w:sz w:val="20"/>
-          <w:szCs w:val="20"/>
-        </w:rPr>
-        <w:t xml:space="preserve"> pixels.</w:t>
+        <w:t>Learnt how cell arrays worked so that I could find overlayed pixels.</w:t>
       </w:r>
     </w:p>
     <w:p>
@@ -5881,20 +5517,8 @@
           <w:sz w:val="20"/>
           <w:szCs w:val="20"/>
         </w:rPr>
-        <w:t xml:space="preserve">A box </w:t>
+        <w:t>A box blur</w:t>
       </w:r>
-      <w:proofErr w:type="gramStart"/>
-      <w:r>
-        <w:rPr>
-          <w:rFonts w:ascii="Arial" w:hAnsi="Arial" w:cs="Arial"/>
-          <w:b/>
-          <w:bCs/>
-          <w:sz w:val="20"/>
-          <w:szCs w:val="20"/>
-        </w:rPr>
-        <w:t>blur</w:t>
-      </w:r>
-      <w:proofErr w:type="gramEnd"/>
     </w:p>
     <w:p>
       <w:pPr>
@@ -6193,7 +5817,7 @@
                                           </pic:cNvPicPr>
                                         </pic:nvPicPr>
                                         <pic:blipFill>
-                                          <a:blip r:embed="rId11">
+                                          <a:blip r:embed="rId10">
                                             <a:extLst>
                                               <a:ext uri="{28A0092B-C50C-407E-A947-70E740481C1C}">
                                                 <a14:useLocalDpi xmlns:a14="http://schemas.microsoft.com/office/drawing/2010/main" val="0"/>
@@ -6292,7 +5916,7 @@
                                     </pic:cNvPicPr>
                                   </pic:nvPicPr>
                                   <pic:blipFill>
-                                    <a:blip r:embed="rId12">
+                                    <a:blip r:embed="rId10">
                                       <a:extLst>
                                         <a:ext uri="{28A0092B-C50C-407E-A947-70E740481C1C}">
                                           <a14:useLocalDpi xmlns:a14="http://schemas.microsoft.com/office/drawing/2010/main" val="0"/>
@@ -6431,7 +6055,7 @@
                                           </pic:cNvPicPr>
                                         </pic:nvPicPr>
                                         <pic:blipFill>
-                                          <a:blip r:embed="rId13">
+                                          <a:blip r:embed="rId11">
                                             <a:extLst>
                                               <a:ext uri="{28A0092B-C50C-407E-A947-70E740481C1C}">
                                                 <a14:useLocalDpi xmlns:a14="http://schemas.microsoft.com/office/drawing/2010/main" val="0"/>
@@ -6529,7 +6153,7 @@
                                     </pic:cNvPicPr>
                                   </pic:nvPicPr>
                                   <pic:blipFill>
-                                    <a:blip r:embed="rId14">
+                                    <a:blip r:embed="rId11">
                                       <a:extLst>
                                         <a:ext uri="{28A0092B-C50C-407E-A947-70E740481C1C}">
                                           <a14:useLocalDpi xmlns:a14="http://schemas.microsoft.com/office/drawing/2010/main" val="0"/>
@@ -7418,7 +7042,7 @@
                                           </pic:cNvPicPr>
                                         </pic:nvPicPr>
                                         <pic:blipFill>
-                                          <a:blip r:embed="rId15">
+                                          <a:blip r:embed="rId12">
                                             <a:extLst>
                                               <a:ext uri="{28A0092B-C50C-407E-A947-70E740481C1C}">
                                                 <a14:useLocalDpi xmlns:a14="http://schemas.microsoft.com/office/drawing/2010/main" val="0"/>
@@ -7534,7 +7158,7 @@
                                     </pic:cNvPicPr>
                                   </pic:nvPicPr>
                                   <pic:blipFill>
-                                    <a:blip r:embed="rId16">
+                                    <a:blip r:embed="rId12">
                                       <a:extLst>
                                         <a:ext uri="{28A0092B-C50C-407E-A947-70E740481C1C}">
                                           <a14:useLocalDpi xmlns:a14="http://schemas.microsoft.com/office/drawing/2010/main" val="0"/>
@@ -7669,7 +7293,7 @@
                                           </pic:cNvPicPr>
                                         </pic:nvPicPr>
                                         <pic:blipFill>
-                                          <a:blip r:embed="rId17">
+                                          <a:blip r:embed="rId13">
                                             <a:extLst>
                                               <a:ext uri="{28A0092B-C50C-407E-A947-70E740481C1C}">
                                                 <a14:useLocalDpi xmlns:a14="http://schemas.microsoft.com/office/drawing/2010/main" val="0"/>
@@ -7763,7 +7387,7 @@
                                     </pic:cNvPicPr>
                                   </pic:nvPicPr>
                                   <pic:blipFill>
-                                    <a:blip r:embed="rId18">
+                                    <a:blip r:embed="rId13">
                                       <a:extLst>
                                         <a:ext uri="{28A0092B-C50C-407E-A947-70E740481C1C}">
                                           <a14:useLocalDpi xmlns:a14="http://schemas.microsoft.com/office/drawing/2010/main" val="0"/>
@@ -8202,45 +7826,7 @@
           <w:sz w:val="20"/>
           <w:szCs w:val="20"/>
         </w:rPr>
-        <w:t xml:space="preserve">a large area of the same colour and gaussian blur removes high frequency noise. Whereas the logo is made up of a lot of pixel of extremely different values to </w:t>
-      </w:r>
-      <w:proofErr w:type="spellStart"/>
-      <w:proofErr w:type="gramStart"/>
-      <w:r>
-        <w:rPr>
-          <w:rFonts w:ascii="Arial" w:hAnsi="Arial" w:cs="Arial"/>
-          <w:sz w:val="20"/>
-          <w:szCs w:val="20"/>
-        </w:rPr>
-        <w:t>there</w:t>
-      </w:r>
-      <w:proofErr w:type="spellEnd"/>
-      <w:proofErr w:type="gramEnd"/>
-      <w:r>
-        <w:rPr>
-          <w:rFonts w:ascii="Arial" w:hAnsi="Arial" w:cs="Arial"/>
-          <w:sz w:val="20"/>
-          <w:szCs w:val="20"/>
-        </w:rPr>
-        <w:t xml:space="preserve"> neighbours. Therefore, is similar to high frequency noise and this has been </w:t>
-      </w:r>
-      <w:proofErr w:type="gramStart"/>
-      <w:r>
-        <w:rPr>
-          <w:rFonts w:ascii="Arial" w:hAnsi="Arial" w:cs="Arial"/>
-          <w:sz w:val="20"/>
-          <w:szCs w:val="20"/>
-        </w:rPr>
-        <w:t>blur</w:t>
-      </w:r>
-      <w:proofErr w:type="gramEnd"/>
-      <w:r>
-        <w:rPr>
-          <w:rFonts w:ascii="Arial" w:hAnsi="Arial" w:cs="Arial"/>
-          <w:sz w:val="20"/>
-          <w:szCs w:val="20"/>
-        </w:rPr>
-        <w:t xml:space="preserve"> to an approximate single colour.</w:t>
+        <w:t>a large area of the same colour and gaussian blur removes high frequency noise. Whereas the logo is made up of a lot of pixel of extremely different values to there neighbours. Therefore, is similar to high frequency noise and this has been blur to an approximate single colour.</w:t>
       </w:r>
     </w:p>
     <w:p>
@@ -8456,7 +8042,7 @@
                     </pic:cNvPicPr>
                   </pic:nvPicPr>
                   <pic:blipFill rotWithShape="1">
-                    <a:blip r:embed="rId18">
+                    <a:blip r:embed="rId13">
                       <a:extLst>
                         <a:ext uri="{28A0092B-C50C-407E-A947-70E740481C1C}">
                           <a14:useLocalDpi xmlns:a14="http://schemas.microsoft.com/office/drawing/2010/main" val="0"/>
@@ -8966,7 +8552,7 @@
                                           </pic:cNvPicPr>
                                         </pic:nvPicPr>
                                         <pic:blipFill>
-                                          <a:blip r:embed="rId19">
+                                          <a:blip r:embed="rId14">
                                             <a:extLst>
                                               <a:ext uri="{28A0092B-C50C-407E-A947-70E740481C1C}">
                                                 <a14:useLocalDpi xmlns:a14="http://schemas.microsoft.com/office/drawing/2010/main" val="0"/>
@@ -9055,7 +8641,7 @@
                                     </pic:cNvPicPr>
                                   </pic:nvPicPr>
                                   <pic:blipFill>
-                                    <a:blip r:embed="rId20">
+                                    <a:blip r:embed="rId14">
                                       <a:extLst>
                                         <a:ext uri="{28A0092B-C50C-407E-A947-70E740481C1C}">
                                           <a14:useLocalDpi xmlns:a14="http://schemas.microsoft.com/office/drawing/2010/main" val="0"/>
@@ -9187,7 +8773,7 @@
                                           </pic:cNvPicPr>
                                         </pic:nvPicPr>
                                         <pic:blipFill>
-                                          <a:blip r:embed="rId21">
+                                          <a:blip r:embed="rId15">
                                             <a:extLst>
                                               <a:ext uri="{28A0092B-C50C-407E-A947-70E740481C1C}">
                                                 <a14:useLocalDpi xmlns:a14="http://schemas.microsoft.com/office/drawing/2010/main" val="0"/>
@@ -9278,7 +8864,7 @@
                                     </pic:cNvPicPr>
                                   </pic:nvPicPr>
                                   <pic:blipFill>
-                                    <a:blip r:embed="rId22">
+                                    <a:blip r:embed="rId15">
                                       <a:extLst>
                                         <a:ext uri="{28A0092B-C50C-407E-A947-70E740481C1C}">
                                           <a14:useLocalDpi xmlns:a14="http://schemas.microsoft.com/office/drawing/2010/main" val="0"/>
@@ -9410,7 +8996,7 @@
                                           </pic:cNvPicPr>
                                         </pic:nvPicPr>
                                         <pic:blipFill>
-                                          <a:blip r:embed="rId23">
+                                          <a:blip r:embed="rId16">
                                             <a:extLst>
                                               <a:ext uri="{28A0092B-C50C-407E-A947-70E740481C1C}">
                                                 <a14:useLocalDpi xmlns:a14="http://schemas.microsoft.com/office/drawing/2010/main" val="0"/>
@@ -9501,7 +9087,7 @@
                                     </pic:cNvPicPr>
                                   </pic:nvPicPr>
                                   <pic:blipFill>
-                                    <a:blip r:embed="rId24">
+                                    <a:blip r:embed="rId16">
                                       <a:extLst>
                                         <a:ext uri="{28A0092B-C50C-407E-A947-70E740481C1C}">
                                           <a14:useLocalDpi xmlns:a14="http://schemas.microsoft.com/office/drawing/2010/main" val="0"/>
@@ -9810,23 +9396,13 @@
           <w:szCs w:val="20"/>
         </w:rPr>
       </w:pPr>
-      <w:proofErr w:type="spellStart"/>
       <w:r>
         <w:rPr>
           <w:rFonts w:ascii="Arial" w:hAnsi="Arial" w:cs="Arial"/>
           <w:sz w:val="20"/>
           <w:szCs w:val="20"/>
         </w:rPr>
-        <w:t>i</w:t>
-      </w:r>
-      <w:proofErr w:type="spellEnd"/>
-      <w:r>
-        <w:rPr>
-          <w:rFonts w:ascii="Arial" w:hAnsi="Arial" w:cs="Arial"/>
-          <w:sz w:val="20"/>
-          <w:szCs w:val="20"/>
-        </w:rPr>
-        <w:t xml:space="preserve">) </w:t>
+        <w:t xml:space="preserve">i) </w:t>
       </w:r>
       <w:r>
         <w:rPr>
@@ -11774,7 +11350,7 @@
                                           </pic:cNvPicPr>
                                         </pic:nvPicPr>
                                         <pic:blipFill>
-                                          <a:blip r:embed="rId25">
+                                          <a:blip r:embed="rId17">
                                             <a:extLst>
                                               <a:ext uri="{28A0092B-C50C-407E-A947-70E740481C1C}">
                                                 <a14:useLocalDpi xmlns:a14="http://schemas.microsoft.com/office/drawing/2010/main" val="0"/>
@@ -11871,7 +11447,7 @@
                                     </pic:cNvPicPr>
                                   </pic:nvPicPr>
                                   <pic:blipFill>
-                                    <a:blip r:embed="rId26">
+                                    <a:blip r:embed="rId17">
                                       <a:extLst>
                                         <a:ext uri="{28A0092B-C50C-407E-A947-70E740481C1C}">
                                           <a14:useLocalDpi xmlns:a14="http://schemas.microsoft.com/office/drawing/2010/main" val="0"/>
@@ -12009,7 +11585,7 @@
                                           </pic:cNvPicPr>
                                         </pic:nvPicPr>
                                         <pic:blipFill>
-                                          <a:blip r:embed="rId27">
+                                          <a:blip r:embed="rId18">
                                             <a:extLst>
                                               <a:ext uri="{28A0092B-C50C-407E-A947-70E740481C1C}">
                                                 <a14:useLocalDpi xmlns:a14="http://schemas.microsoft.com/office/drawing/2010/main" val="0"/>
@@ -12106,7 +11682,7 @@
                                     </pic:cNvPicPr>
                                   </pic:nvPicPr>
                                   <pic:blipFill>
-                                    <a:blip r:embed="rId28">
+                                    <a:blip r:embed="rId18">
                                       <a:extLst>
                                         <a:ext uri="{28A0092B-C50C-407E-A947-70E740481C1C}">
                                           <a14:useLocalDpi xmlns:a14="http://schemas.microsoft.com/office/drawing/2010/main" val="0"/>
@@ -12244,7 +11820,7 @@
                                           </pic:cNvPicPr>
                                         </pic:nvPicPr>
                                         <pic:blipFill>
-                                          <a:blip r:embed="rId29">
+                                          <a:blip r:embed="rId19">
                                             <a:extLst>
                                               <a:ext uri="{28A0092B-C50C-407E-A947-70E740481C1C}">
                                                 <a14:useLocalDpi xmlns:a14="http://schemas.microsoft.com/office/drawing/2010/main" val="0"/>
@@ -12341,7 +11917,7 @@
                                     </pic:cNvPicPr>
                                   </pic:nvPicPr>
                                   <pic:blipFill>
-                                    <a:blip r:embed="rId30">
+                                    <a:blip r:embed="rId19">
                                       <a:extLst>
                                         <a:ext uri="{28A0092B-C50C-407E-A947-70E740481C1C}">
                                           <a14:useLocalDpi xmlns:a14="http://schemas.microsoft.com/office/drawing/2010/main" val="0"/>
@@ -14628,7 +14204,7 @@
                                           </pic:cNvPicPr>
                                         </pic:nvPicPr>
                                         <pic:blipFill>
-                                          <a:blip r:embed="rId31">
+                                          <a:blip r:embed="rId20">
                                             <a:extLst>
                                               <a:ext uri="{28A0092B-C50C-407E-A947-70E740481C1C}">
                                                 <a14:useLocalDpi xmlns:a14="http://schemas.microsoft.com/office/drawing/2010/main" val="0"/>
@@ -14725,7 +14301,7 @@
                                     </pic:cNvPicPr>
                                   </pic:nvPicPr>
                                   <pic:blipFill>
-                                    <a:blip r:embed="rId32">
+                                    <a:blip r:embed="rId20">
                                       <a:extLst>
                                         <a:ext uri="{28A0092B-C50C-407E-A947-70E740481C1C}">
                                           <a14:useLocalDpi xmlns:a14="http://schemas.microsoft.com/office/drawing/2010/main" val="0"/>
@@ -14863,7 +14439,7 @@
                                           </pic:cNvPicPr>
                                         </pic:nvPicPr>
                                         <pic:blipFill>
-                                          <a:blip r:embed="rId33">
+                                          <a:blip r:embed="rId21">
                                             <a:extLst>
                                               <a:ext uri="{28A0092B-C50C-407E-A947-70E740481C1C}">
                                                 <a14:useLocalDpi xmlns:a14="http://schemas.microsoft.com/office/drawing/2010/main" val="0"/>
@@ -14960,7 +14536,7 @@
                                     </pic:cNvPicPr>
                                   </pic:nvPicPr>
                                   <pic:blipFill>
-                                    <a:blip r:embed="rId34">
+                                    <a:blip r:embed="rId21">
                                       <a:extLst>
                                         <a:ext uri="{28A0092B-C50C-407E-A947-70E740481C1C}">
                                           <a14:useLocalDpi xmlns:a14="http://schemas.microsoft.com/office/drawing/2010/main" val="0"/>
@@ -15098,7 +14674,7 @@
                                           </pic:cNvPicPr>
                                         </pic:nvPicPr>
                                         <pic:blipFill>
-                                          <a:blip r:embed="rId35">
+                                          <a:blip r:embed="rId22">
                                             <a:extLst>
                                               <a:ext uri="{28A0092B-C50C-407E-A947-70E740481C1C}">
                                                 <a14:useLocalDpi xmlns:a14="http://schemas.microsoft.com/office/drawing/2010/main" val="0"/>
@@ -15195,7 +14771,7 @@
                                     </pic:cNvPicPr>
                                   </pic:nvPicPr>
                                   <pic:blipFill>
-                                    <a:blip r:embed="rId36">
+                                    <a:blip r:embed="rId22">
                                       <a:extLst>
                                         <a:ext uri="{28A0092B-C50C-407E-A947-70E740481C1C}">
                                           <a14:useLocalDpi xmlns:a14="http://schemas.microsoft.com/office/drawing/2010/main" val="0"/>
@@ -15721,25 +15297,7 @@
           <w:sz w:val="20"/>
           <w:szCs w:val="20"/>
         </w:rPr>
-        <w:t xml:space="preserve">I created a 5x5 and 7x7 of kernel B by identifying that the average output of the kernel would be 0 so I decided to maintain that. In addition, we wanted the effect to be the same therefore we wanted it to continue to respond to horizontal and vertical lines only. So, when I extended the kernel, I increased the value the centre pixel when I added additional 1s on the horizontal and vertical axis of the mask. </w:t>
-      </w:r>
-      <w:proofErr w:type="gramStart"/>
-      <w:r>
-        <w:rPr>
-          <w:rFonts w:ascii="Arial" w:hAnsi="Arial" w:cs="Arial"/>
-          <w:sz w:val="20"/>
-          <w:szCs w:val="20"/>
-        </w:rPr>
-        <w:t>Therefore</w:t>
-      </w:r>
-      <w:proofErr w:type="gramEnd"/>
-      <w:r>
-        <w:rPr>
-          <w:rFonts w:ascii="Arial" w:hAnsi="Arial" w:cs="Arial"/>
-          <w:sz w:val="20"/>
-          <w:szCs w:val="20"/>
-        </w:rPr>
-        <w:t xml:space="preserve"> in all my kernel B extended masks, they result in a 0 if applied to an areas of the same colour.</w:t>
+        <w:t>I created a 5x5 and 7x7 of kernel B by identifying that the average output of the kernel would be 0 so I decided to maintain that. In addition, we wanted the effect to be the same therefore we wanted it to continue to respond to horizontal and vertical lines only. So, when I extended the kernel, I increased the value the centre pixel when I added additional 1s on the horizontal and vertical axis of the mask. Therefore in all my kernel B extended masks, they result in a 0 if applied to an areas of the same colour.</w:t>
       </w:r>
     </w:p>
     <w:p>
@@ -15783,16 +15341,14 @@
         </w:rPr>
         <w:t xml:space="preserve">The 5x5 mask extends response even more strongly to vertical and </w:t>
       </w:r>
-      <w:proofErr w:type="spellStart"/>
       <w:r>
         <w:rPr>
           <w:rFonts w:ascii="Arial" w:hAnsi="Arial" w:cs="Arial"/>
           <w:sz w:val="20"/>
           <w:szCs w:val="20"/>
         </w:rPr>
-        <w:t>horizonalt</w:t>
+        <w:t>horizontal</w:t>
       </w:r>
-      <w:proofErr w:type="spellEnd"/>
       <w:r>
         <w:rPr>
           <w:rFonts w:ascii="Arial" w:hAnsi="Arial" w:cs="Arial"/>
@@ -16775,7 +16331,7 @@
                                           </pic:cNvPicPr>
                                         </pic:nvPicPr>
                                         <pic:blipFill>
-                                          <a:blip r:embed="rId37">
+                                          <a:blip r:embed="rId23">
                                             <a:extLst>
                                               <a:ext uri="{28A0092B-C50C-407E-A947-70E740481C1C}">
                                                 <a14:useLocalDpi xmlns:a14="http://schemas.microsoft.com/office/drawing/2010/main" val="0"/>
@@ -16865,7 +16421,7 @@
                                     </pic:cNvPicPr>
                                   </pic:nvPicPr>
                                   <pic:blipFill>
-                                    <a:blip r:embed="rId37">
+                                    <a:blip r:embed="rId23">
                                       <a:extLst>
                                         <a:ext uri="{28A0092B-C50C-407E-A947-70E740481C1C}">
                                           <a14:useLocalDpi xmlns:a14="http://schemas.microsoft.com/office/drawing/2010/main" val="0"/>
@@ -17020,7 +16576,7 @@
                                           </pic:cNvPicPr>
                                         </pic:nvPicPr>
                                         <pic:blipFill>
-                                          <a:blip r:embed="rId38">
+                                          <a:blip r:embed="rId24">
                                             <a:extLst>
                                               <a:ext uri="{28A0092B-C50C-407E-A947-70E740481C1C}">
                                                 <a14:useLocalDpi xmlns:a14="http://schemas.microsoft.com/office/drawing/2010/main" val="0"/>
@@ -17116,7 +16672,7 @@
                                     </pic:cNvPicPr>
                                   </pic:nvPicPr>
                                   <pic:blipFill>
-                                    <a:blip r:embed="rId38">
+                                    <a:blip r:embed="rId24">
                                       <a:extLst>
                                         <a:ext uri="{28A0092B-C50C-407E-A947-70E740481C1C}">
                                           <a14:useLocalDpi xmlns:a14="http://schemas.microsoft.com/office/drawing/2010/main" val="0"/>
@@ -17621,7 +17177,7 @@
                                           </pic:cNvPicPr>
                                         </pic:nvPicPr>
                                         <pic:blipFill>
-                                          <a:blip r:embed="rId39">
+                                          <a:blip r:embed="rId25">
                                             <a:extLst>
                                               <a:ext uri="{28A0092B-C50C-407E-A947-70E740481C1C}">
                                                 <a14:useLocalDpi xmlns:a14="http://schemas.microsoft.com/office/drawing/2010/main" val="0"/>
@@ -17722,7 +17278,7 @@
                                     </pic:cNvPicPr>
                                   </pic:nvPicPr>
                                   <pic:blipFill>
-                                    <a:blip r:embed="rId39">
+                                    <a:blip r:embed="rId25">
                                       <a:extLst>
                                         <a:ext uri="{28A0092B-C50C-407E-A947-70E740481C1C}">
                                           <a14:useLocalDpi xmlns:a14="http://schemas.microsoft.com/office/drawing/2010/main" val="0"/>
@@ -17858,7 +17414,7 @@
                                           </pic:cNvPicPr>
                                         </pic:nvPicPr>
                                         <pic:blipFill>
-                                          <a:blip r:embed="rId40">
+                                          <a:blip r:embed="rId26">
                                             <a:extLst>
                                               <a:ext uri="{28A0092B-C50C-407E-A947-70E740481C1C}">
                                                 <a14:useLocalDpi xmlns:a14="http://schemas.microsoft.com/office/drawing/2010/main" val="0"/>
@@ -17948,7 +17504,7 @@
                                     </pic:cNvPicPr>
                                   </pic:nvPicPr>
                                   <pic:blipFill>
-                                    <a:blip r:embed="rId40">
+                                    <a:blip r:embed="rId26">
                                       <a:extLst>
                                         <a:ext uri="{28A0092B-C50C-407E-A947-70E740481C1C}">
                                           <a14:useLocalDpi xmlns:a14="http://schemas.microsoft.com/office/drawing/2010/main" val="0"/>
@@ -18333,31 +17889,45 @@
         <w:jc w:val="both"/>
         <w:rPr>
           <w:rFonts w:ascii="Arial" w:hAnsi="Arial" w:cs="Arial"/>
-          <w:b/>
-          <w:bCs/>
-          <w:sz w:val="20"/>
-          <w:szCs w:val="20"/>
-        </w:rPr>
-      </w:pPr>
-    </w:p>
-    <w:p>
-      <w:pPr>
-        <w:pBdr>
-          <w:top w:val="single" w:sz="4" w:space="1" w:color="auto"/>
-          <w:left w:val="single" w:sz="4" w:space="4" w:color="auto"/>
-          <w:bottom w:val="single" w:sz="4" w:space="1" w:color="auto"/>
-          <w:right w:val="single" w:sz="4" w:space="4" w:color="auto"/>
-        </w:pBdr>
-        <w:spacing w:line="276" w:lineRule="auto"/>
-        <w:jc w:val="both"/>
-        <w:rPr>
-          <w:rFonts w:ascii="Arial" w:hAnsi="Arial" w:cs="Arial"/>
-          <w:b/>
-          <w:bCs/>
-          <w:sz w:val="20"/>
-          <w:szCs w:val="20"/>
-        </w:rPr>
-      </w:pPr>
+          <w:sz w:val="20"/>
+          <w:szCs w:val="20"/>
+        </w:rPr>
+      </w:pPr>
+      <w:r>
+        <w:rPr>
+          <w:rFonts w:ascii="Arial" w:hAnsi="Arial" w:cs="Arial"/>
+          <w:sz w:val="20"/>
+          <w:szCs w:val="20"/>
+        </w:rPr>
+        <w:t xml:space="preserve">Due to MATLAB indexing from 1 I had to add one to every colour to find its location in an array tracking the counter. With the index of the array being the colour value plus 1. </w:t>
+      </w:r>
+    </w:p>
+    <w:p>
+      <w:pPr>
+        <w:pBdr>
+          <w:top w:val="single" w:sz="4" w:space="1" w:color="auto"/>
+          <w:left w:val="single" w:sz="4" w:space="4" w:color="auto"/>
+          <w:bottom w:val="single" w:sz="4" w:space="1" w:color="auto"/>
+          <w:right w:val="single" w:sz="4" w:space="4" w:color="auto"/>
+        </w:pBdr>
+        <w:spacing w:line="276" w:lineRule="auto"/>
+        <w:jc w:val="both"/>
+        <w:rPr>
+          <w:rFonts w:ascii="Arial" w:hAnsi="Arial" w:cs="Arial"/>
+          <w:sz w:val="20"/>
+          <w:szCs w:val="20"/>
+        </w:rPr>
+      </w:pPr>
+      <w:r>
+        <w:rPr>
+          <w:rFonts w:ascii="Arial" w:hAnsi="Arial" w:cs="Arial"/>
+          <w:sz w:val="20"/>
+          <w:szCs w:val="20"/>
+        </w:rPr>
+        <w:t>Therefore, I found I had to convert from double to uint16 or I would loss the final value as it would overflow uint8 resulting in a peak at the end of the histogram</w:t>
+      </w:r>
+      <w:bookmarkStart w:id="0" w:name="_GoBack"/>
+      <w:bookmarkEnd w:id="0"/>
     </w:p>
     <w:p>
       <w:pPr>
@@ -21916,7 +21486,7 @@
           <w:sz w:val="20"/>
           <w:szCs w:val="20"/>
         </w:rPr>
-        <w:t>I also choose to normalize the intersection value.</w:t>
+        <w:t xml:space="preserve">I normalised the intersection value by taking the number of pixels that exist in the </w:t>
       </w:r>
     </w:p>
     <w:p>
@@ -21956,101 +21526,16 @@
           <w:szCs w:val="20"/>
         </w:rPr>
       </w:pPr>
-    </w:p>
-    <w:p>
-      <w:pPr>
-        <w:pBdr>
-          <w:top w:val="single" w:sz="4" w:space="1" w:color="auto"/>
-          <w:left w:val="single" w:sz="4" w:space="4" w:color="auto"/>
-          <w:bottom w:val="single" w:sz="4" w:space="1" w:color="auto"/>
-          <w:right w:val="single" w:sz="4" w:space="4" w:color="auto"/>
-        </w:pBdr>
-        <w:spacing w:line="276" w:lineRule="auto"/>
-        <w:jc w:val="both"/>
-        <w:rPr>
-          <w:rFonts w:ascii="Arial" w:hAnsi="Arial" w:cs="Arial"/>
-          <w:b/>
-          <w:bCs/>
-          <w:sz w:val="20"/>
-          <w:szCs w:val="20"/>
-        </w:rPr>
-      </w:pPr>
-    </w:p>
-    <w:p>
-      <w:pPr>
-        <w:pBdr>
-          <w:top w:val="single" w:sz="4" w:space="1" w:color="auto"/>
-          <w:left w:val="single" w:sz="4" w:space="4" w:color="auto"/>
-          <w:bottom w:val="single" w:sz="4" w:space="1" w:color="auto"/>
-          <w:right w:val="single" w:sz="4" w:space="4" w:color="auto"/>
-        </w:pBdr>
-        <w:spacing w:line="276" w:lineRule="auto"/>
-        <w:jc w:val="both"/>
-        <w:rPr>
-          <w:rFonts w:ascii="Arial" w:hAnsi="Arial" w:cs="Arial"/>
-          <w:b/>
-          <w:bCs/>
-          <w:sz w:val="20"/>
-          <w:szCs w:val="20"/>
-        </w:rPr>
-      </w:pPr>
-    </w:p>
-    <w:p>
-      <w:pPr>
-        <w:pBdr>
-          <w:top w:val="single" w:sz="4" w:space="1" w:color="auto"/>
-          <w:left w:val="single" w:sz="4" w:space="4" w:color="auto"/>
-          <w:bottom w:val="single" w:sz="4" w:space="1" w:color="auto"/>
-          <w:right w:val="single" w:sz="4" w:space="4" w:color="auto"/>
-        </w:pBdr>
-        <w:spacing w:line="276" w:lineRule="auto"/>
-        <w:jc w:val="both"/>
-        <w:rPr>
-          <w:rFonts w:ascii="Arial" w:hAnsi="Arial" w:cs="Arial"/>
-          <w:b/>
-          <w:bCs/>
-          <w:sz w:val="20"/>
-          <w:szCs w:val="20"/>
-        </w:rPr>
-      </w:pPr>
-    </w:p>
-    <w:p>
-      <w:pPr>
-        <w:pBdr>
-          <w:top w:val="single" w:sz="4" w:space="1" w:color="auto"/>
-          <w:left w:val="single" w:sz="4" w:space="4" w:color="auto"/>
-          <w:bottom w:val="single" w:sz="4" w:space="1" w:color="auto"/>
-          <w:right w:val="single" w:sz="4" w:space="4" w:color="auto"/>
-        </w:pBdr>
-        <w:spacing w:line="276" w:lineRule="auto"/>
-        <w:jc w:val="both"/>
-        <w:rPr>
-          <w:rFonts w:ascii="Arial" w:hAnsi="Arial" w:cs="Arial"/>
-          <w:b/>
-          <w:bCs/>
-          <w:sz w:val="20"/>
-          <w:szCs w:val="20"/>
-        </w:rPr>
-      </w:pPr>
-    </w:p>
-    <w:p>
-      <w:pPr>
-        <w:pBdr>
-          <w:top w:val="single" w:sz="4" w:space="1" w:color="auto"/>
-          <w:left w:val="single" w:sz="4" w:space="4" w:color="auto"/>
-          <w:bottom w:val="single" w:sz="4" w:space="1" w:color="auto"/>
-          <w:right w:val="single" w:sz="4" w:space="4" w:color="auto"/>
-        </w:pBdr>
-        <w:spacing w:line="276" w:lineRule="auto"/>
-        <w:jc w:val="both"/>
-        <w:rPr>
-          <w:rFonts w:ascii="Arial" w:hAnsi="Arial" w:cs="Arial"/>
-          <w:b/>
-          <w:bCs/>
-          <w:sz w:val="20"/>
-          <w:szCs w:val="20"/>
-        </w:rPr>
-      </w:pPr>
+      <w:r>
+        <w:rPr>
+          <w:rFonts w:ascii="Arial" w:hAnsi="Arial" w:cs="Arial"/>
+          <w:b/>
+          <w:bCs/>
+          <w:sz w:val="20"/>
+          <w:szCs w:val="20"/>
+        </w:rPr>
+        <w:t xml:space="preserve">Does normalizing the histogram change the value of the </w:t>
+      </w:r>
     </w:p>
     <w:p>
       <w:pPr>
@@ -23279,7 +22764,37 @@
           <w:sz w:val="20"/>
           <w:szCs w:val="20"/>
         </w:rPr>
-        <w:t>What does the intersection value represent?</w:t>
+        <w:t>What does the intersection value represent</w:t>
+      </w:r>
+      <w:r>
+        <w:rPr>
+          <w:rFonts w:ascii="Arial" w:hAnsi="Arial" w:cs="Arial"/>
+          <w:b/>
+          <w:bCs/>
+          <w:sz w:val="20"/>
+          <w:szCs w:val="20"/>
+        </w:rPr>
+        <w:t xml:space="preserve"> for a given video </w:t>
+      </w:r>
+      <w:r>
+        <w:rPr>
+          <w:rFonts w:ascii="Arial" w:hAnsi="Arial" w:cs="Arial"/>
+          <w:b/>
+          <w:bCs/>
+          <w:sz w:val="20"/>
+          <w:szCs w:val="20"/>
+        </w:rPr>
+        <w:t>input</w:t>
+      </w:r>
+      <w:r>
+        <w:rPr>
+          <w:rFonts w:ascii="Arial" w:hAnsi="Arial" w:cs="Arial"/>
+          <w:b/>
+          <w:bCs/>
+          <w:sz w:val="20"/>
+          <w:szCs w:val="20"/>
+        </w:rPr>
+        <w:t>?</w:t>
       </w:r>
     </w:p>
     <w:p>
@@ -23323,6 +22838,14 @@
         </w:rPr>
         <w:t xml:space="preserve">The intersection value represents the number of pixels </w:t>
       </w:r>
+      <w:r>
+        <w:rPr>
+          <w:rFonts w:ascii="Arial" w:hAnsi="Arial" w:cs="Arial"/>
+          <w:sz w:val="20"/>
+          <w:szCs w:val="20"/>
+        </w:rPr>
+        <w:t xml:space="preserve">values in a given frame that also exist the in model frame. </w:t>
+      </w:r>
     </w:p>
     <w:p>
       <w:pPr>
@@ -23399,6 +22922,64 @@
         <w:jc w:val="both"/>
         <w:rPr>
           <w:rFonts w:ascii="Arial" w:hAnsi="Arial" w:cs="Arial"/>
+          <w:sz w:val="20"/>
+          <w:szCs w:val="20"/>
+        </w:rPr>
+      </w:pPr>
+      <w:r>
+        <w:rPr>
+          <w:rFonts w:ascii="Arial" w:hAnsi="Arial" w:cs="Arial"/>
+          <w:sz w:val="20"/>
+          <w:szCs w:val="20"/>
+        </w:rPr>
+        <w:t xml:space="preserve">You can make decisions about scene change in a video with histogram intersection because scene change typically come with a location change. Therefore, a large change in the colour in the image. This means that if a histogram changes beyond a threshold then we can identify that as a scene change. In media scene are not always static but if they move there won’t be a sudden change in the histogram it will change over time. </w:t>
+      </w:r>
+      <w:r>
+        <w:rPr>
+          <w:rFonts w:ascii="Arial" w:hAnsi="Arial" w:cs="Arial"/>
+          <w:sz w:val="20"/>
+          <w:szCs w:val="20"/>
+        </w:rPr>
+        <w:t>Therefore,</w:t>
+      </w:r>
+      <w:r>
+        <w:rPr>
+          <w:rFonts w:ascii="Arial" w:hAnsi="Arial" w:cs="Arial"/>
+          <w:sz w:val="20"/>
+          <w:szCs w:val="20"/>
+        </w:rPr>
+        <w:t xml:space="preserve"> can be identified as probably a moving in a scene not a scene change. </w:t>
+      </w:r>
+    </w:p>
+    <w:p>
+      <w:pPr>
+        <w:pBdr>
+          <w:top w:val="single" w:sz="4" w:space="1" w:color="auto"/>
+          <w:left w:val="single" w:sz="4" w:space="4" w:color="auto"/>
+          <w:bottom w:val="single" w:sz="4" w:space="1" w:color="auto"/>
+          <w:right w:val="single" w:sz="4" w:space="4" w:color="auto"/>
+        </w:pBdr>
+        <w:jc w:val="both"/>
+        <w:rPr>
+          <w:rFonts w:ascii="Arial" w:hAnsi="Arial" w:cs="Arial"/>
+          <w:b/>
+          <w:bCs/>
+          <w:sz w:val="20"/>
+          <w:szCs w:val="20"/>
+        </w:rPr>
+      </w:pPr>
+    </w:p>
+    <w:p>
+      <w:pPr>
+        <w:pBdr>
+          <w:top w:val="single" w:sz="4" w:space="1" w:color="auto"/>
+          <w:left w:val="single" w:sz="4" w:space="4" w:color="auto"/>
+          <w:bottom w:val="single" w:sz="4" w:space="1" w:color="auto"/>
+          <w:right w:val="single" w:sz="4" w:space="4" w:color="auto"/>
+        </w:pBdr>
+        <w:jc w:val="both"/>
+        <w:rPr>
+          <w:rFonts w:ascii="Arial" w:hAnsi="Arial" w:cs="Arial"/>
           <w:b/>
           <w:bCs/>
           <w:sz w:val="20"/>
@@ -23445,6 +23026,96 @@
         <w:jc w:val="both"/>
         <w:rPr>
           <w:rFonts w:ascii="Arial" w:hAnsi="Arial" w:cs="Arial"/>
+          <w:sz w:val="20"/>
+          <w:szCs w:val="20"/>
+        </w:rPr>
+      </w:pPr>
+      <w:r>
+        <w:rPr>
+          <w:rFonts w:ascii="Arial" w:hAnsi="Arial" w:cs="Arial"/>
+          <w:sz w:val="20"/>
+          <w:szCs w:val="20"/>
+        </w:rPr>
+        <w:t xml:space="preserve">This technique is not very robust. </w:t>
+      </w:r>
+      <w:r>
+        <w:rPr>
+          <w:rFonts w:ascii="Arial" w:hAnsi="Arial" w:cs="Arial"/>
+          <w:sz w:val="20"/>
+          <w:szCs w:val="20"/>
+        </w:rPr>
+        <w:t>There is no consideration to anything beyond the total pixel count of the scene so some scene changes could maintain the same histograms resulting in no identified scene change. This method removes a dimension of information to get an eas</w:t>
+      </w:r>
+      <w:r>
+        <w:rPr>
+          <w:rFonts w:ascii="Arial" w:hAnsi="Arial" w:cs="Arial"/>
+          <w:sz w:val="20"/>
+          <w:szCs w:val="20"/>
+        </w:rPr>
+        <w:t>ier</w:t>
+      </w:r>
+      <w:r>
+        <w:rPr>
+          <w:rFonts w:ascii="Arial" w:hAnsi="Arial" w:cs="Arial"/>
+          <w:sz w:val="20"/>
+          <w:szCs w:val="20"/>
+        </w:rPr>
+        <w:t xml:space="preserve"> to compare value</w:t>
+      </w:r>
+      <w:r>
+        <w:rPr>
+          <w:rFonts w:ascii="Arial" w:hAnsi="Arial" w:cs="Arial"/>
+          <w:sz w:val="20"/>
+          <w:szCs w:val="20"/>
+        </w:rPr>
+        <w:t>s</w:t>
+      </w:r>
+      <w:r>
+        <w:rPr>
+          <w:rFonts w:ascii="Arial" w:hAnsi="Arial" w:cs="Arial"/>
+          <w:sz w:val="20"/>
+          <w:szCs w:val="20"/>
+        </w:rPr>
+        <w:t>. The location of pixels is useful information that is not used</w:t>
+      </w:r>
+      <w:r>
+        <w:rPr>
+          <w:rFonts w:ascii="Arial" w:hAnsi="Arial" w:cs="Arial"/>
+          <w:sz w:val="20"/>
+          <w:szCs w:val="20"/>
+        </w:rPr>
+        <w:t xml:space="preserve"> to a change in scene that maintains the same colours frequencies would go unidentified even if the locations changed completely. </w:t>
+      </w:r>
+    </w:p>
+    <w:p>
+      <w:pPr>
+        <w:pBdr>
+          <w:top w:val="single" w:sz="4" w:space="1" w:color="auto"/>
+          <w:left w:val="single" w:sz="4" w:space="4" w:color="auto"/>
+          <w:bottom w:val="single" w:sz="4" w:space="1" w:color="auto"/>
+          <w:right w:val="single" w:sz="4" w:space="4" w:color="auto"/>
+        </w:pBdr>
+        <w:jc w:val="both"/>
+        <w:rPr>
+          <w:rFonts w:ascii="Arial" w:hAnsi="Arial" w:cs="Arial"/>
+          <w:b/>
+          <w:bCs/>
+          <w:sz w:val="20"/>
+          <w:szCs w:val="20"/>
+        </w:rPr>
+      </w:pPr>
+    </w:p>
+    <w:p>
+      <w:pPr>
+        <w:pBdr>
+          <w:top w:val="single" w:sz="4" w:space="1" w:color="auto"/>
+          <w:left w:val="single" w:sz="4" w:space="4" w:color="auto"/>
+          <w:bottom w:val="single" w:sz="4" w:space="1" w:color="auto"/>
+          <w:right w:val="single" w:sz="4" w:space="4" w:color="auto"/>
+        </w:pBdr>
+        <w:jc w:val="both"/>
+        <w:rPr>
+          <w:rFonts w:ascii="Arial" w:hAnsi="Arial" w:cs="Arial"/>
           <w:b/>
           <w:bCs/>
           <w:sz w:val="20"/>
@@ -23491,6 +23162,128 @@
         <w:jc w:val="both"/>
         <w:rPr>
           <w:rFonts w:ascii="Arial" w:hAnsi="Arial" w:cs="Arial"/>
+          <w:sz w:val="20"/>
+          <w:szCs w:val="20"/>
+        </w:rPr>
+      </w:pPr>
+      <w:r>
+        <w:rPr>
+          <w:rFonts w:ascii="Arial" w:hAnsi="Arial" w:cs="Arial"/>
+          <w:sz w:val="20"/>
+          <w:szCs w:val="20"/>
+        </w:rPr>
+        <w:t xml:space="preserve">Histogram intersection fail </w:t>
+      </w:r>
+      <w:r>
+        <w:rPr>
+          <w:rFonts w:ascii="Arial" w:hAnsi="Arial" w:cs="Arial"/>
+          <w:sz w:val="20"/>
+          <w:szCs w:val="20"/>
+        </w:rPr>
+        <w:t xml:space="preserve">on scenes that have large colour changes within them while continuing </w:t>
+      </w:r>
+      <w:r>
+        <w:rPr>
+          <w:rFonts w:ascii="Arial" w:hAnsi="Arial" w:cs="Arial"/>
+          <w:sz w:val="20"/>
+          <w:szCs w:val="20"/>
+        </w:rPr>
+        <w:t>to be the same scene</w:t>
+      </w:r>
+      <w:r>
+        <w:rPr>
+          <w:rFonts w:ascii="Arial" w:hAnsi="Arial" w:cs="Arial"/>
+          <w:sz w:val="20"/>
+          <w:szCs w:val="20"/>
+        </w:rPr>
+        <w:t xml:space="preserve"> and scene changes that maintain the same colour frequencies</w:t>
+      </w:r>
+      <w:r>
+        <w:rPr>
+          <w:rFonts w:ascii="Arial" w:hAnsi="Arial" w:cs="Arial"/>
+          <w:sz w:val="20"/>
+          <w:szCs w:val="20"/>
+        </w:rPr>
+        <w:t>. The best example of this would be a nightclub with flashing coloured lights. Each change in the lighting would likely be detected as a scene change</w:t>
+      </w:r>
+      <w:r>
+        <w:rPr>
+          <w:rFonts w:ascii="Arial" w:hAnsi="Arial" w:cs="Arial"/>
+          <w:sz w:val="20"/>
+          <w:szCs w:val="20"/>
+        </w:rPr>
+        <w:t xml:space="preserve"> as the histogram of that image would be dramatically different to the pervious image in the video sequence.</w:t>
+      </w:r>
+    </w:p>
+    <w:p>
+      <w:pPr>
+        <w:pBdr>
+          <w:top w:val="single" w:sz="4" w:space="1" w:color="auto"/>
+          <w:left w:val="single" w:sz="4" w:space="4" w:color="auto"/>
+          <w:bottom w:val="single" w:sz="4" w:space="1" w:color="auto"/>
+          <w:right w:val="single" w:sz="4" w:space="4" w:color="auto"/>
+        </w:pBdr>
+        <w:jc w:val="both"/>
+        <w:rPr>
+          <w:rFonts w:ascii="Arial" w:hAnsi="Arial" w:cs="Arial"/>
+          <w:sz w:val="20"/>
+          <w:szCs w:val="20"/>
+        </w:rPr>
+      </w:pPr>
+    </w:p>
+    <w:p>
+      <w:pPr>
+        <w:pBdr>
+          <w:top w:val="single" w:sz="4" w:space="1" w:color="auto"/>
+          <w:left w:val="single" w:sz="4" w:space="4" w:color="auto"/>
+          <w:bottom w:val="single" w:sz="4" w:space="1" w:color="auto"/>
+          <w:right w:val="single" w:sz="4" w:space="4" w:color="auto"/>
+        </w:pBdr>
+        <w:jc w:val="both"/>
+        <w:rPr>
+          <w:rFonts w:ascii="Arial" w:hAnsi="Arial" w:cs="Arial"/>
+          <w:sz w:val="20"/>
+          <w:szCs w:val="20"/>
+        </w:rPr>
+      </w:pPr>
+      <w:r>
+        <w:rPr>
+          <w:rFonts w:ascii="Arial" w:hAnsi="Arial" w:cs="Arial"/>
+          <w:sz w:val="20"/>
+          <w:szCs w:val="20"/>
+        </w:rPr>
+        <w:t>In addition this method fails on a colour histogram when the apparent colours change but the colours in the image are simial…</w:t>
+      </w:r>
+    </w:p>
+    <w:p>
+      <w:pPr>
+        <w:pBdr>
+          <w:top w:val="single" w:sz="4" w:space="1" w:color="auto"/>
+          <w:left w:val="single" w:sz="4" w:space="4" w:color="auto"/>
+          <w:bottom w:val="single" w:sz="4" w:space="1" w:color="auto"/>
+          <w:right w:val="single" w:sz="4" w:space="4" w:color="auto"/>
+        </w:pBdr>
+        <w:jc w:val="both"/>
+        <w:rPr>
+          <w:rFonts w:ascii="Arial" w:hAnsi="Arial" w:cs="Arial"/>
+          <w:b/>
+          <w:bCs/>
+          <w:sz w:val="20"/>
+          <w:szCs w:val="20"/>
+        </w:rPr>
+      </w:pPr>
+    </w:p>
+    <w:p>
+      <w:pPr>
+        <w:pBdr>
+          <w:top w:val="single" w:sz="4" w:space="1" w:color="auto"/>
+          <w:left w:val="single" w:sz="4" w:space="4" w:color="auto"/>
+          <w:bottom w:val="single" w:sz="4" w:space="1" w:color="auto"/>
+          <w:right w:val="single" w:sz="4" w:space="4" w:color="auto"/>
+        </w:pBdr>
+        <w:jc w:val="both"/>
+        <w:rPr>
+          <w:rFonts w:ascii="Arial" w:hAnsi="Arial" w:cs="Arial"/>
           <w:b/>
           <w:bCs/>
           <w:sz w:val="20"/>
@@ -23525,746 +23318,182 @@
           <w:szCs w:val="20"/>
         </w:rPr>
       </w:pPr>
-      <w:bookmarkStart w:id="0" w:name="_GoBack"/>
-      <w:bookmarkEnd w:id="0"/>
-    </w:p>
-    <w:p>
-      <w:pPr>
-        <w:pBdr>
-          <w:top w:val="single" w:sz="4" w:space="1" w:color="auto"/>
-          <w:left w:val="single" w:sz="4" w:space="4" w:color="auto"/>
-          <w:bottom w:val="single" w:sz="4" w:space="1" w:color="auto"/>
-          <w:right w:val="single" w:sz="4" w:space="4" w:color="auto"/>
-        </w:pBdr>
-        <w:jc w:val="both"/>
-        <w:rPr>
-          <w:rFonts w:ascii="Arial" w:hAnsi="Arial" w:cs="Arial"/>
-          <w:b/>
-          <w:bCs/>
-          <w:sz w:val="20"/>
-          <w:szCs w:val="20"/>
-        </w:rPr>
-      </w:pPr>
-    </w:p>
-    <w:p>
-      <w:pPr>
-        <w:pBdr>
-          <w:top w:val="single" w:sz="4" w:space="1" w:color="auto"/>
-          <w:left w:val="single" w:sz="4" w:space="4" w:color="auto"/>
-          <w:bottom w:val="single" w:sz="4" w:space="1" w:color="auto"/>
-          <w:right w:val="single" w:sz="4" w:space="4" w:color="auto"/>
-        </w:pBdr>
-        <w:jc w:val="both"/>
-        <w:rPr>
-          <w:rFonts w:ascii="Arial" w:hAnsi="Arial" w:cs="Arial"/>
-          <w:b/>
-          <w:bCs/>
-          <w:sz w:val="20"/>
-          <w:szCs w:val="20"/>
-        </w:rPr>
-      </w:pPr>
-    </w:p>
-    <w:p>
-      <w:pPr>
-        <w:pBdr>
-          <w:top w:val="single" w:sz="4" w:space="1" w:color="auto"/>
-          <w:left w:val="single" w:sz="4" w:space="4" w:color="auto"/>
-          <w:bottom w:val="single" w:sz="4" w:space="1" w:color="auto"/>
-          <w:right w:val="single" w:sz="4" w:space="4" w:color="auto"/>
-        </w:pBdr>
-        <w:jc w:val="both"/>
-        <w:rPr>
-          <w:rFonts w:ascii="Arial" w:hAnsi="Arial" w:cs="Arial"/>
-          <w:b/>
-          <w:bCs/>
-          <w:sz w:val="20"/>
-          <w:szCs w:val="20"/>
-        </w:rPr>
-      </w:pPr>
-    </w:p>
-    <w:p>
-      <w:pPr>
-        <w:pBdr>
-          <w:top w:val="single" w:sz="4" w:space="1" w:color="auto"/>
-          <w:left w:val="single" w:sz="4" w:space="4" w:color="auto"/>
-          <w:bottom w:val="single" w:sz="4" w:space="1" w:color="auto"/>
-          <w:right w:val="single" w:sz="4" w:space="4" w:color="auto"/>
-        </w:pBdr>
-        <w:jc w:val="both"/>
-        <w:rPr>
-          <w:rFonts w:ascii="Arial" w:hAnsi="Arial" w:cs="Arial"/>
-          <w:b/>
-          <w:bCs/>
-          <w:sz w:val="20"/>
-          <w:szCs w:val="20"/>
-        </w:rPr>
-      </w:pPr>
-    </w:p>
-    <w:p>
-      <w:pPr>
-        <w:pBdr>
-          <w:top w:val="single" w:sz="4" w:space="1" w:color="auto"/>
-          <w:left w:val="single" w:sz="4" w:space="4" w:color="auto"/>
-          <w:bottom w:val="single" w:sz="4" w:space="1" w:color="auto"/>
-          <w:right w:val="single" w:sz="4" w:space="4" w:color="auto"/>
-        </w:pBdr>
-        <w:jc w:val="both"/>
-        <w:rPr>
-          <w:rFonts w:ascii="Arial" w:hAnsi="Arial" w:cs="Arial"/>
-          <w:b/>
-          <w:bCs/>
-          <w:sz w:val="20"/>
-          <w:szCs w:val="20"/>
-        </w:rPr>
-      </w:pPr>
-    </w:p>
-    <w:p>
-      <w:pPr>
-        <w:pBdr>
-          <w:top w:val="single" w:sz="4" w:space="1" w:color="auto"/>
-          <w:left w:val="single" w:sz="4" w:space="4" w:color="auto"/>
-          <w:bottom w:val="single" w:sz="4" w:space="1" w:color="auto"/>
-          <w:right w:val="single" w:sz="4" w:space="4" w:color="auto"/>
-        </w:pBdr>
-        <w:jc w:val="both"/>
-        <w:rPr>
-          <w:rFonts w:ascii="Arial" w:hAnsi="Arial" w:cs="Arial"/>
-          <w:b/>
-          <w:bCs/>
-          <w:sz w:val="20"/>
-          <w:szCs w:val="20"/>
-        </w:rPr>
-      </w:pPr>
-    </w:p>
-    <w:p>
-      <w:pPr>
-        <w:pBdr>
-          <w:top w:val="single" w:sz="4" w:space="1" w:color="auto"/>
-          <w:left w:val="single" w:sz="4" w:space="4" w:color="auto"/>
-          <w:bottom w:val="single" w:sz="4" w:space="1" w:color="auto"/>
-          <w:right w:val="single" w:sz="4" w:space="4" w:color="auto"/>
-        </w:pBdr>
-        <w:jc w:val="both"/>
-        <w:rPr>
-          <w:rFonts w:ascii="Arial" w:hAnsi="Arial" w:cs="Arial"/>
-          <w:b/>
-          <w:bCs/>
-          <w:sz w:val="20"/>
-          <w:szCs w:val="20"/>
-        </w:rPr>
-      </w:pPr>
-    </w:p>
-    <w:p>
-      <w:pPr>
-        <w:pBdr>
-          <w:top w:val="single" w:sz="4" w:space="1" w:color="auto"/>
-          <w:left w:val="single" w:sz="4" w:space="4" w:color="auto"/>
-          <w:bottom w:val="single" w:sz="4" w:space="1" w:color="auto"/>
-          <w:right w:val="single" w:sz="4" w:space="4" w:color="auto"/>
-        </w:pBdr>
-        <w:jc w:val="both"/>
-        <w:rPr>
-          <w:rFonts w:ascii="Arial" w:hAnsi="Arial" w:cs="Arial"/>
-          <w:b/>
-          <w:bCs/>
-          <w:sz w:val="20"/>
-          <w:szCs w:val="20"/>
-        </w:rPr>
-      </w:pPr>
-    </w:p>
-    <w:p>
-      <w:pPr>
-        <w:pBdr>
-          <w:top w:val="single" w:sz="4" w:space="1" w:color="auto"/>
-          <w:left w:val="single" w:sz="4" w:space="4" w:color="auto"/>
-          <w:bottom w:val="single" w:sz="4" w:space="1" w:color="auto"/>
-          <w:right w:val="single" w:sz="4" w:space="4" w:color="auto"/>
-        </w:pBdr>
-        <w:jc w:val="both"/>
-        <w:rPr>
-          <w:rFonts w:ascii="Arial" w:hAnsi="Arial" w:cs="Arial"/>
-          <w:b/>
-          <w:bCs/>
-          <w:sz w:val="20"/>
-          <w:szCs w:val="20"/>
-        </w:rPr>
-      </w:pPr>
-    </w:p>
-    <w:p>
-      <w:pPr>
-        <w:pBdr>
-          <w:top w:val="single" w:sz="4" w:space="1" w:color="auto"/>
-          <w:left w:val="single" w:sz="4" w:space="4" w:color="auto"/>
-          <w:bottom w:val="single" w:sz="4" w:space="1" w:color="auto"/>
-          <w:right w:val="single" w:sz="4" w:space="4" w:color="auto"/>
-        </w:pBdr>
-        <w:jc w:val="both"/>
-        <w:rPr>
-          <w:rFonts w:ascii="Arial" w:hAnsi="Arial" w:cs="Arial"/>
-          <w:b/>
-          <w:bCs/>
-          <w:sz w:val="20"/>
-          <w:szCs w:val="20"/>
-        </w:rPr>
-      </w:pPr>
-    </w:p>
-    <w:p>
-      <w:pPr>
-        <w:pBdr>
-          <w:top w:val="single" w:sz="4" w:space="1" w:color="auto"/>
-          <w:left w:val="single" w:sz="4" w:space="4" w:color="auto"/>
-          <w:bottom w:val="single" w:sz="4" w:space="1" w:color="auto"/>
-          <w:right w:val="single" w:sz="4" w:space="4" w:color="auto"/>
-        </w:pBdr>
-        <w:jc w:val="both"/>
-        <w:rPr>
-          <w:rFonts w:ascii="Arial" w:hAnsi="Arial" w:cs="Arial"/>
-          <w:b/>
-          <w:bCs/>
-          <w:sz w:val="20"/>
-          <w:szCs w:val="20"/>
-        </w:rPr>
-      </w:pPr>
-    </w:p>
-    <w:p>
-      <w:pPr>
-        <w:pBdr>
-          <w:top w:val="single" w:sz="4" w:space="1" w:color="auto"/>
-          <w:left w:val="single" w:sz="4" w:space="4" w:color="auto"/>
-          <w:bottom w:val="single" w:sz="4" w:space="1" w:color="auto"/>
-          <w:right w:val="single" w:sz="4" w:space="4" w:color="auto"/>
-        </w:pBdr>
-        <w:jc w:val="both"/>
-        <w:rPr>
-          <w:rFonts w:ascii="Arial" w:hAnsi="Arial" w:cs="Arial"/>
-          <w:b/>
-          <w:bCs/>
-          <w:sz w:val="20"/>
-          <w:szCs w:val="20"/>
-        </w:rPr>
-      </w:pPr>
-    </w:p>
-    <w:p>
-      <w:pPr>
-        <w:pBdr>
-          <w:top w:val="single" w:sz="4" w:space="1" w:color="auto"/>
-          <w:left w:val="single" w:sz="4" w:space="4" w:color="auto"/>
-          <w:bottom w:val="single" w:sz="4" w:space="1" w:color="auto"/>
-          <w:right w:val="single" w:sz="4" w:space="4" w:color="auto"/>
-        </w:pBdr>
-        <w:jc w:val="both"/>
-        <w:rPr>
-          <w:rFonts w:ascii="Arial" w:hAnsi="Arial" w:cs="Arial"/>
-          <w:b/>
-          <w:bCs/>
-          <w:sz w:val="20"/>
-          <w:szCs w:val="20"/>
-        </w:rPr>
-      </w:pPr>
-    </w:p>
-    <w:p>
-      <w:pPr>
-        <w:pBdr>
-          <w:top w:val="single" w:sz="4" w:space="1" w:color="auto"/>
-          <w:left w:val="single" w:sz="4" w:space="4" w:color="auto"/>
-          <w:bottom w:val="single" w:sz="4" w:space="1" w:color="auto"/>
-          <w:right w:val="single" w:sz="4" w:space="4" w:color="auto"/>
-        </w:pBdr>
-        <w:jc w:val="both"/>
-        <w:rPr>
-          <w:rFonts w:ascii="Arial" w:hAnsi="Arial" w:cs="Arial"/>
-          <w:b/>
-          <w:bCs/>
-          <w:sz w:val="20"/>
-          <w:szCs w:val="20"/>
-        </w:rPr>
-      </w:pPr>
-    </w:p>
-    <w:p>
-      <w:pPr>
-        <w:pBdr>
-          <w:top w:val="single" w:sz="4" w:space="1" w:color="auto"/>
-          <w:left w:val="single" w:sz="4" w:space="4" w:color="auto"/>
-          <w:bottom w:val="single" w:sz="4" w:space="1" w:color="auto"/>
-          <w:right w:val="single" w:sz="4" w:space="4" w:color="auto"/>
-        </w:pBdr>
-        <w:jc w:val="both"/>
-        <w:rPr>
-          <w:rFonts w:ascii="Arial" w:hAnsi="Arial" w:cs="Arial"/>
-          <w:b/>
-          <w:bCs/>
-          <w:sz w:val="20"/>
-          <w:szCs w:val="20"/>
-        </w:rPr>
-      </w:pPr>
-    </w:p>
-    <w:p>
-      <w:pPr>
-        <w:pBdr>
-          <w:top w:val="single" w:sz="4" w:space="1" w:color="auto"/>
-          <w:left w:val="single" w:sz="4" w:space="4" w:color="auto"/>
-          <w:bottom w:val="single" w:sz="4" w:space="1" w:color="auto"/>
-          <w:right w:val="single" w:sz="4" w:space="4" w:color="auto"/>
-        </w:pBdr>
-        <w:jc w:val="both"/>
-        <w:rPr>
-          <w:rFonts w:ascii="Arial" w:hAnsi="Arial" w:cs="Arial"/>
-          <w:b/>
-          <w:bCs/>
-          <w:sz w:val="20"/>
-          <w:szCs w:val="20"/>
-        </w:rPr>
-      </w:pPr>
-    </w:p>
-    <w:p>
-      <w:pPr>
-        <w:pBdr>
-          <w:top w:val="single" w:sz="4" w:space="1" w:color="auto"/>
-          <w:left w:val="single" w:sz="4" w:space="4" w:color="auto"/>
-          <w:bottom w:val="single" w:sz="4" w:space="1" w:color="auto"/>
-          <w:right w:val="single" w:sz="4" w:space="4" w:color="auto"/>
-        </w:pBdr>
-        <w:jc w:val="both"/>
-        <w:rPr>
-          <w:rFonts w:ascii="Arial" w:hAnsi="Arial" w:cs="Arial"/>
-          <w:b/>
-          <w:bCs/>
-          <w:sz w:val="20"/>
-          <w:szCs w:val="20"/>
-        </w:rPr>
-      </w:pPr>
-    </w:p>
-    <w:p>
-      <w:pPr>
-        <w:pBdr>
-          <w:top w:val="single" w:sz="4" w:space="1" w:color="auto"/>
-          <w:left w:val="single" w:sz="4" w:space="4" w:color="auto"/>
-          <w:bottom w:val="single" w:sz="4" w:space="1" w:color="auto"/>
-          <w:right w:val="single" w:sz="4" w:space="4" w:color="auto"/>
-        </w:pBdr>
-        <w:jc w:val="both"/>
-        <w:rPr>
-          <w:rFonts w:ascii="Arial" w:hAnsi="Arial" w:cs="Arial"/>
-          <w:b/>
-          <w:bCs/>
-          <w:sz w:val="20"/>
-          <w:szCs w:val="20"/>
-        </w:rPr>
-      </w:pPr>
-    </w:p>
-    <w:p>
-      <w:pPr>
-        <w:pBdr>
-          <w:top w:val="single" w:sz="4" w:space="1" w:color="auto"/>
-          <w:left w:val="single" w:sz="4" w:space="4" w:color="auto"/>
-          <w:bottom w:val="single" w:sz="4" w:space="1" w:color="auto"/>
-          <w:right w:val="single" w:sz="4" w:space="4" w:color="auto"/>
-        </w:pBdr>
-        <w:jc w:val="both"/>
-        <w:rPr>
-          <w:rFonts w:ascii="Arial" w:hAnsi="Arial" w:cs="Arial"/>
-          <w:b/>
-          <w:bCs/>
-          <w:sz w:val="20"/>
-          <w:szCs w:val="20"/>
-        </w:rPr>
-      </w:pPr>
-    </w:p>
-    <w:p>
-      <w:pPr>
-        <w:pBdr>
-          <w:top w:val="single" w:sz="4" w:space="1" w:color="auto"/>
-          <w:left w:val="single" w:sz="4" w:space="4" w:color="auto"/>
-          <w:bottom w:val="single" w:sz="4" w:space="1" w:color="auto"/>
-          <w:right w:val="single" w:sz="4" w:space="4" w:color="auto"/>
-        </w:pBdr>
-        <w:jc w:val="both"/>
-        <w:rPr>
-          <w:rFonts w:ascii="Arial" w:hAnsi="Arial" w:cs="Arial"/>
-          <w:b/>
-          <w:bCs/>
-          <w:sz w:val="20"/>
-          <w:szCs w:val="20"/>
-        </w:rPr>
-      </w:pPr>
-    </w:p>
-    <w:p>
-      <w:pPr>
-        <w:pBdr>
-          <w:top w:val="single" w:sz="4" w:space="1" w:color="auto"/>
-          <w:left w:val="single" w:sz="4" w:space="4" w:color="auto"/>
-          <w:bottom w:val="single" w:sz="4" w:space="1" w:color="auto"/>
-          <w:right w:val="single" w:sz="4" w:space="4" w:color="auto"/>
-        </w:pBdr>
-        <w:jc w:val="both"/>
-        <w:rPr>
-          <w:rFonts w:ascii="Arial" w:hAnsi="Arial" w:cs="Arial"/>
-          <w:b/>
-          <w:bCs/>
-          <w:sz w:val="20"/>
-          <w:szCs w:val="20"/>
-        </w:rPr>
-      </w:pPr>
-    </w:p>
-    <w:p>
-      <w:pPr>
-        <w:pBdr>
-          <w:top w:val="single" w:sz="4" w:space="1" w:color="auto"/>
-          <w:left w:val="single" w:sz="4" w:space="4" w:color="auto"/>
-          <w:bottom w:val="single" w:sz="4" w:space="1" w:color="auto"/>
-          <w:right w:val="single" w:sz="4" w:space="4" w:color="auto"/>
-        </w:pBdr>
-        <w:jc w:val="both"/>
-        <w:rPr>
-          <w:rFonts w:ascii="Arial" w:hAnsi="Arial" w:cs="Arial"/>
-          <w:b/>
-          <w:bCs/>
-          <w:sz w:val="20"/>
-          <w:szCs w:val="20"/>
-        </w:rPr>
-      </w:pPr>
-    </w:p>
-    <w:p>
-      <w:pPr>
-        <w:pBdr>
-          <w:top w:val="single" w:sz="4" w:space="1" w:color="auto"/>
-          <w:left w:val="single" w:sz="4" w:space="4" w:color="auto"/>
-          <w:bottom w:val="single" w:sz="4" w:space="1" w:color="auto"/>
-          <w:right w:val="single" w:sz="4" w:space="4" w:color="auto"/>
-        </w:pBdr>
-        <w:jc w:val="both"/>
-        <w:rPr>
-          <w:rFonts w:ascii="Arial" w:hAnsi="Arial" w:cs="Arial"/>
-          <w:b/>
-          <w:bCs/>
-          <w:sz w:val="20"/>
-          <w:szCs w:val="20"/>
-        </w:rPr>
-      </w:pPr>
-    </w:p>
-    <w:p>
-      <w:pPr>
-        <w:pBdr>
-          <w:top w:val="single" w:sz="4" w:space="1" w:color="auto"/>
-          <w:left w:val="single" w:sz="4" w:space="4" w:color="auto"/>
-          <w:bottom w:val="single" w:sz="4" w:space="1" w:color="auto"/>
-          <w:right w:val="single" w:sz="4" w:space="4" w:color="auto"/>
-        </w:pBdr>
-        <w:jc w:val="both"/>
-        <w:rPr>
-          <w:rFonts w:ascii="Arial" w:hAnsi="Arial" w:cs="Arial"/>
-          <w:b/>
-          <w:bCs/>
-          <w:sz w:val="20"/>
-          <w:szCs w:val="20"/>
-        </w:rPr>
-      </w:pPr>
-    </w:p>
-    <w:p>
-      <w:pPr>
-        <w:pBdr>
-          <w:top w:val="single" w:sz="4" w:space="1" w:color="auto"/>
-          <w:left w:val="single" w:sz="4" w:space="4" w:color="auto"/>
-          <w:bottom w:val="single" w:sz="4" w:space="1" w:color="auto"/>
-          <w:right w:val="single" w:sz="4" w:space="4" w:color="auto"/>
-        </w:pBdr>
-        <w:jc w:val="both"/>
-        <w:rPr>
-          <w:rFonts w:ascii="Arial" w:hAnsi="Arial" w:cs="Arial"/>
-          <w:b/>
-          <w:bCs/>
-          <w:sz w:val="20"/>
-          <w:szCs w:val="20"/>
-        </w:rPr>
-      </w:pPr>
-    </w:p>
-    <w:p>
-      <w:pPr>
-        <w:pBdr>
-          <w:top w:val="single" w:sz="4" w:space="1" w:color="auto"/>
-          <w:left w:val="single" w:sz="4" w:space="4" w:color="auto"/>
-          <w:bottom w:val="single" w:sz="4" w:space="1" w:color="auto"/>
-          <w:right w:val="single" w:sz="4" w:space="4" w:color="auto"/>
-        </w:pBdr>
-        <w:jc w:val="both"/>
-        <w:rPr>
-          <w:rFonts w:ascii="Arial" w:hAnsi="Arial" w:cs="Arial"/>
-          <w:b/>
-          <w:bCs/>
-          <w:sz w:val="20"/>
-          <w:szCs w:val="20"/>
-        </w:rPr>
-      </w:pPr>
-    </w:p>
-    <w:p>
-      <w:pPr>
-        <w:pBdr>
-          <w:top w:val="single" w:sz="4" w:space="1" w:color="auto"/>
-          <w:left w:val="single" w:sz="4" w:space="4" w:color="auto"/>
-          <w:bottom w:val="single" w:sz="4" w:space="1" w:color="auto"/>
-          <w:right w:val="single" w:sz="4" w:space="4" w:color="auto"/>
-        </w:pBdr>
-        <w:jc w:val="both"/>
-        <w:rPr>
-          <w:rFonts w:ascii="Arial" w:hAnsi="Arial" w:cs="Arial"/>
-          <w:b/>
-          <w:bCs/>
-          <w:sz w:val="20"/>
-          <w:szCs w:val="20"/>
-        </w:rPr>
-      </w:pPr>
-    </w:p>
-    <w:p>
-      <w:pPr>
-        <w:pBdr>
-          <w:top w:val="single" w:sz="4" w:space="1" w:color="auto"/>
-          <w:left w:val="single" w:sz="4" w:space="4" w:color="auto"/>
-          <w:bottom w:val="single" w:sz="4" w:space="1" w:color="auto"/>
-          <w:right w:val="single" w:sz="4" w:space="4" w:color="auto"/>
-        </w:pBdr>
-        <w:jc w:val="both"/>
-        <w:rPr>
-          <w:rFonts w:ascii="Arial" w:hAnsi="Arial" w:cs="Arial"/>
-          <w:b/>
-          <w:bCs/>
-          <w:sz w:val="20"/>
-          <w:szCs w:val="20"/>
-        </w:rPr>
-      </w:pPr>
-    </w:p>
-    <w:p>
-      <w:pPr>
-        <w:pBdr>
-          <w:top w:val="single" w:sz="4" w:space="1" w:color="auto"/>
-          <w:left w:val="single" w:sz="4" w:space="4" w:color="auto"/>
-          <w:bottom w:val="single" w:sz="4" w:space="1" w:color="auto"/>
-          <w:right w:val="single" w:sz="4" w:space="4" w:color="auto"/>
-        </w:pBdr>
-        <w:jc w:val="both"/>
-        <w:rPr>
-          <w:rFonts w:ascii="Arial" w:hAnsi="Arial" w:cs="Arial"/>
-          <w:b/>
-          <w:bCs/>
-          <w:sz w:val="20"/>
-          <w:szCs w:val="20"/>
-        </w:rPr>
-      </w:pPr>
-    </w:p>
-    <w:p>
-      <w:pPr>
-        <w:pBdr>
-          <w:top w:val="single" w:sz="4" w:space="1" w:color="auto"/>
-          <w:left w:val="single" w:sz="4" w:space="4" w:color="auto"/>
-          <w:bottom w:val="single" w:sz="4" w:space="1" w:color="auto"/>
-          <w:right w:val="single" w:sz="4" w:space="4" w:color="auto"/>
-        </w:pBdr>
-        <w:jc w:val="both"/>
-        <w:rPr>
-          <w:rFonts w:ascii="Arial" w:hAnsi="Arial" w:cs="Arial"/>
-          <w:b/>
-          <w:bCs/>
-          <w:sz w:val="20"/>
-          <w:szCs w:val="20"/>
-        </w:rPr>
-      </w:pPr>
-    </w:p>
-    <w:p>
-      <w:pPr>
-        <w:pBdr>
-          <w:top w:val="single" w:sz="4" w:space="1" w:color="auto"/>
-          <w:left w:val="single" w:sz="4" w:space="4" w:color="auto"/>
-          <w:bottom w:val="single" w:sz="4" w:space="1" w:color="auto"/>
-          <w:right w:val="single" w:sz="4" w:space="4" w:color="auto"/>
-        </w:pBdr>
-        <w:jc w:val="both"/>
-        <w:rPr>
-          <w:rFonts w:ascii="Arial" w:hAnsi="Arial" w:cs="Arial"/>
-          <w:b/>
-          <w:bCs/>
-          <w:sz w:val="20"/>
-          <w:szCs w:val="20"/>
-        </w:rPr>
-      </w:pPr>
-    </w:p>
-    <w:p>
-      <w:pPr>
-        <w:pBdr>
-          <w:top w:val="single" w:sz="4" w:space="1" w:color="auto"/>
-          <w:left w:val="single" w:sz="4" w:space="4" w:color="auto"/>
-          <w:bottom w:val="single" w:sz="4" w:space="1" w:color="auto"/>
-          <w:right w:val="single" w:sz="4" w:space="4" w:color="auto"/>
-        </w:pBdr>
-        <w:jc w:val="both"/>
-        <w:rPr>
-          <w:rFonts w:ascii="Arial" w:hAnsi="Arial" w:cs="Arial"/>
-          <w:b/>
-          <w:bCs/>
-          <w:sz w:val="20"/>
-          <w:szCs w:val="20"/>
-        </w:rPr>
-      </w:pPr>
-    </w:p>
-    <w:p>
-      <w:pPr>
-        <w:pBdr>
-          <w:top w:val="single" w:sz="4" w:space="1" w:color="auto"/>
-          <w:left w:val="single" w:sz="4" w:space="4" w:color="auto"/>
-          <w:bottom w:val="single" w:sz="4" w:space="1" w:color="auto"/>
-          <w:right w:val="single" w:sz="4" w:space="4" w:color="auto"/>
-        </w:pBdr>
-        <w:jc w:val="both"/>
-        <w:rPr>
-          <w:rFonts w:ascii="Arial" w:hAnsi="Arial" w:cs="Arial"/>
-          <w:b/>
-          <w:bCs/>
-          <w:sz w:val="20"/>
-          <w:szCs w:val="20"/>
-        </w:rPr>
-      </w:pPr>
-    </w:p>
-    <w:p>
-      <w:pPr>
-        <w:pBdr>
-          <w:top w:val="single" w:sz="4" w:space="1" w:color="auto"/>
-          <w:left w:val="single" w:sz="4" w:space="4" w:color="auto"/>
-          <w:bottom w:val="single" w:sz="4" w:space="1" w:color="auto"/>
-          <w:right w:val="single" w:sz="4" w:space="4" w:color="auto"/>
-        </w:pBdr>
-        <w:jc w:val="both"/>
-        <w:rPr>
-          <w:rFonts w:ascii="Arial" w:hAnsi="Arial" w:cs="Arial"/>
-          <w:b/>
-          <w:bCs/>
-          <w:sz w:val="20"/>
-          <w:szCs w:val="20"/>
-        </w:rPr>
-      </w:pPr>
-    </w:p>
-    <w:p>
-      <w:pPr>
-        <w:pBdr>
-          <w:top w:val="single" w:sz="4" w:space="1" w:color="auto"/>
-          <w:left w:val="single" w:sz="4" w:space="4" w:color="auto"/>
-          <w:bottom w:val="single" w:sz="4" w:space="1" w:color="auto"/>
-          <w:right w:val="single" w:sz="4" w:space="4" w:color="auto"/>
-        </w:pBdr>
-        <w:jc w:val="both"/>
-        <w:rPr>
-          <w:rFonts w:ascii="Arial" w:hAnsi="Arial" w:cs="Arial"/>
-          <w:b/>
-          <w:bCs/>
-          <w:sz w:val="20"/>
-          <w:szCs w:val="20"/>
-        </w:rPr>
-      </w:pPr>
-    </w:p>
-    <w:p>
-      <w:pPr>
-        <w:pBdr>
-          <w:top w:val="single" w:sz="4" w:space="1" w:color="auto"/>
-          <w:left w:val="single" w:sz="4" w:space="4" w:color="auto"/>
-          <w:bottom w:val="single" w:sz="4" w:space="1" w:color="auto"/>
-          <w:right w:val="single" w:sz="4" w:space="4" w:color="auto"/>
-        </w:pBdr>
-        <w:jc w:val="both"/>
-        <w:rPr>
-          <w:rFonts w:ascii="Arial" w:hAnsi="Arial" w:cs="Arial"/>
-          <w:b/>
-          <w:bCs/>
-          <w:sz w:val="20"/>
-          <w:szCs w:val="20"/>
-        </w:rPr>
-      </w:pPr>
-    </w:p>
-    <w:p>
-      <w:pPr>
-        <w:pBdr>
-          <w:top w:val="single" w:sz="4" w:space="1" w:color="auto"/>
-          <w:left w:val="single" w:sz="4" w:space="4" w:color="auto"/>
-          <w:bottom w:val="single" w:sz="4" w:space="1" w:color="auto"/>
-          <w:right w:val="single" w:sz="4" w:space="4" w:color="auto"/>
-        </w:pBdr>
-        <w:jc w:val="both"/>
-        <w:rPr>
-          <w:rFonts w:ascii="Arial" w:hAnsi="Arial" w:cs="Arial"/>
-          <w:b/>
-          <w:bCs/>
-          <w:sz w:val="20"/>
-          <w:szCs w:val="20"/>
-        </w:rPr>
-      </w:pPr>
-    </w:p>
-    <w:p>
-      <w:pPr>
-        <w:pBdr>
-          <w:top w:val="single" w:sz="4" w:space="1" w:color="auto"/>
-          <w:left w:val="single" w:sz="4" w:space="4" w:color="auto"/>
-          <w:bottom w:val="single" w:sz="4" w:space="1" w:color="auto"/>
-          <w:right w:val="single" w:sz="4" w:space="4" w:color="auto"/>
-        </w:pBdr>
-        <w:jc w:val="both"/>
-        <w:rPr>
-          <w:rFonts w:ascii="Arial" w:hAnsi="Arial" w:cs="Arial"/>
-          <w:b/>
-          <w:bCs/>
-          <w:sz w:val="20"/>
-          <w:szCs w:val="20"/>
-        </w:rPr>
-      </w:pPr>
-    </w:p>
-    <w:p>
-      <w:pPr>
-        <w:pBdr>
-          <w:top w:val="single" w:sz="4" w:space="1" w:color="auto"/>
-          <w:left w:val="single" w:sz="4" w:space="4" w:color="auto"/>
-          <w:bottom w:val="single" w:sz="4" w:space="1" w:color="auto"/>
-          <w:right w:val="single" w:sz="4" w:space="4" w:color="auto"/>
-        </w:pBdr>
-        <w:jc w:val="both"/>
-        <w:rPr>
-          <w:rFonts w:ascii="Arial" w:hAnsi="Arial" w:cs="Arial"/>
-          <w:b/>
-          <w:bCs/>
-          <w:sz w:val="20"/>
-          <w:szCs w:val="20"/>
-        </w:rPr>
-      </w:pPr>
-    </w:p>
-    <w:p>
-      <w:pPr>
-        <w:pBdr>
-          <w:top w:val="single" w:sz="4" w:space="1" w:color="auto"/>
-          <w:left w:val="single" w:sz="4" w:space="4" w:color="auto"/>
-          <w:bottom w:val="single" w:sz="4" w:space="1" w:color="auto"/>
-          <w:right w:val="single" w:sz="4" w:space="4" w:color="auto"/>
-        </w:pBdr>
-        <w:jc w:val="both"/>
-        <w:rPr>
-          <w:rFonts w:ascii="Arial" w:hAnsi="Arial" w:cs="Arial"/>
-          <w:b/>
-          <w:bCs/>
-          <w:sz w:val="20"/>
-          <w:szCs w:val="20"/>
-        </w:rPr>
-      </w:pPr>
-    </w:p>
-    <w:p>
-      <w:pPr>
-        <w:pBdr>
-          <w:top w:val="single" w:sz="4" w:space="1" w:color="auto"/>
-          <w:left w:val="single" w:sz="4" w:space="4" w:color="auto"/>
-          <w:bottom w:val="single" w:sz="4" w:space="1" w:color="auto"/>
-          <w:right w:val="single" w:sz="4" w:space="4" w:color="auto"/>
-        </w:pBdr>
-        <w:jc w:val="both"/>
-        <w:rPr>
-          <w:rFonts w:ascii="Arial" w:hAnsi="Arial" w:cs="Arial"/>
-          <w:b/>
-          <w:bCs/>
-          <w:sz w:val="20"/>
-          <w:szCs w:val="20"/>
-        </w:rPr>
-      </w:pPr>
+    </w:p>
+    <w:p>
+      <w:pPr>
+        <w:pBdr>
+          <w:top w:val="single" w:sz="4" w:space="1" w:color="auto"/>
+          <w:left w:val="single" w:sz="4" w:space="4" w:color="auto"/>
+          <w:bottom w:val="single" w:sz="4" w:space="1" w:color="auto"/>
+          <w:right w:val="single" w:sz="4" w:space="4" w:color="auto"/>
+        </w:pBdr>
+        <w:jc w:val="both"/>
+        <w:rPr>
+          <w:rFonts w:ascii="Arial" w:hAnsi="Arial" w:cs="Arial"/>
+          <w:sz w:val="20"/>
+          <w:szCs w:val="20"/>
+        </w:rPr>
+      </w:pPr>
+      <w:r>
+        <w:rPr>
+          <w:rFonts w:ascii="Arial" w:hAnsi="Arial" w:cs="Arial"/>
+          <w:sz w:val="20"/>
+          <w:szCs w:val="20"/>
+        </w:rPr>
+        <w:t xml:space="preserve">Histogram calculation can be used to segment image. If you can identify two peaks in an </w:t>
+      </w:r>
+      <w:r>
+        <w:rPr>
+          <w:rFonts w:ascii="Arial" w:hAnsi="Arial" w:cs="Arial"/>
+          <w:sz w:val="20"/>
+          <w:szCs w:val="20"/>
+        </w:rPr>
+        <w:t>image,</w:t>
+      </w:r>
+      <w:r>
+        <w:rPr>
+          <w:rFonts w:ascii="Arial" w:hAnsi="Arial" w:cs="Arial"/>
+          <w:sz w:val="20"/>
+          <w:szCs w:val="20"/>
+        </w:rPr>
+        <w:t xml:space="preserve"> then a point selected between them is a good point to segment an image at to get a binary image with to distinct separate areas.</w:t>
+      </w:r>
+    </w:p>
+    <w:p>
+      <w:pPr>
+        <w:pBdr>
+          <w:top w:val="single" w:sz="4" w:space="1" w:color="auto"/>
+          <w:left w:val="single" w:sz="4" w:space="4" w:color="auto"/>
+          <w:bottom w:val="single" w:sz="4" w:space="1" w:color="auto"/>
+          <w:right w:val="single" w:sz="4" w:space="4" w:color="auto"/>
+        </w:pBdr>
+        <w:jc w:val="both"/>
+        <w:rPr>
+          <w:rFonts w:ascii="Arial" w:hAnsi="Arial" w:cs="Arial"/>
+          <w:sz w:val="20"/>
+          <w:szCs w:val="20"/>
+        </w:rPr>
+      </w:pPr>
+    </w:p>
+    <w:p>
+      <w:pPr>
+        <w:pBdr>
+          <w:top w:val="single" w:sz="4" w:space="1" w:color="auto"/>
+          <w:left w:val="single" w:sz="4" w:space="4" w:color="auto"/>
+          <w:bottom w:val="single" w:sz="4" w:space="1" w:color="auto"/>
+          <w:right w:val="single" w:sz="4" w:space="4" w:color="auto"/>
+        </w:pBdr>
+        <w:jc w:val="both"/>
+        <w:rPr>
+          <w:rFonts w:ascii="Arial" w:hAnsi="Arial" w:cs="Arial"/>
+          <w:sz w:val="20"/>
+          <w:szCs w:val="20"/>
+        </w:rPr>
+      </w:pPr>
+      <w:r>
+        <w:rPr>
+          <w:rFonts w:ascii="Arial" w:hAnsi="Arial" w:cs="Arial"/>
+          <w:sz w:val="20"/>
+          <w:szCs w:val="20"/>
+        </w:rPr>
+        <w:t xml:space="preserve">Histogram calculation can also be used to </w:t>
+      </w:r>
+      <w:r>
+        <w:rPr>
+          <w:rFonts w:ascii="Arial" w:hAnsi="Arial" w:cs="Arial"/>
+          <w:sz w:val="20"/>
+          <w:szCs w:val="20"/>
+        </w:rPr>
+        <w:t>equalise</w:t>
+      </w:r>
+      <w:r>
+        <w:rPr>
+          <w:rFonts w:ascii="Arial" w:hAnsi="Arial" w:cs="Arial"/>
+          <w:sz w:val="20"/>
+          <w:szCs w:val="20"/>
+        </w:rPr>
+        <w:t xml:space="preserve"> an image so that the image uses the whole range of colours within an imag</w:t>
+      </w:r>
+      <w:r>
+        <w:rPr>
+          <w:rFonts w:ascii="Arial" w:hAnsi="Arial" w:cs="Arial"/>
+          <w:sz w:val="20"/>
+          <w:szCs w:val="20"/>
+        </w:rPr>
+        <w:t>e.</w:t>
+      </w:r>
+      <w:r>
+        <w:rPr>
+          <w:rFonts w:ascii="Arial" w:hAnsi="Arial" w:cs="Arial"/>
+          <w:sz w:val="20"/>
+          <w:szCs w:val="20"/>
+        </w:rPr>
+        <w:t xml:space="preserve"> You can create a look up table using the histogram of an image which though point processing will level the histogram to that all the colour space is effectively used increasing the dynamic range in the image.</w:t>
+      </w:r>
+    </w:p>
+    <w:p>
+      <w:pPr>
+        <w:pBdr>
+          <w:top w:val="single" w:sz="4" w:space="1" w:color="auto"/>
+          <w:left w:val="single" w:sz="4" w:space="4" w:color="auto"/>
+          <w:bottom w:val="single" w:sz="4" w:space="1" w:color="auto"/>
+          <w:right w:val="single" w:sz="4" w:space="4" w:color="auto"/>
+        </w:pBdr>
+        <w:jc w:val="both"/>
+        <w:rPr>
+          <w:rFonts w:ascii="Arial" w:hAnsi="Arial" w:cs="Arial"/>
+          <w:sz w:val="20"/>
+          <w:szCs w:val="20"/>
+        </w:rPr>
+      </w:pPr>
+    </w:p>
+    <w:p>
+      <w:pPr>
+        <w:pBdr>
+          <w:top w:val="single" w:sz="4" w:space="1" w:color="auto"/>
+          <w:left w:val="single" w:sz="4" w:space="4" w:color="auto"/>
+          <w:bottom w:val="single" w:sz="4" w:space="1" w:color="auto"/>
+          <w:right w:val="single" w:sz="4" w:space="4" w:color="auto"/>
+        </w:pBdr>
+        <w:jc w:val="both"/>
+        <w:rPr>
+          <w:rFonts w:ascii="Arial" w:hAnsi="Arial" w:cs="Arial"/>
+          <w:sz w:val="20"/>
+          <w:szCs w:val="20"/>
+        </w:rPr>
+      </w:pPr>
+      <w:r>
+        <w:rPr>
+          <w:rFonts w:ascii="Arial" w:hAnsi="Arial" w:cs="Arial"/>
+          <w:sz w:val="20"/>
+          <w:szCs w:val="20"/>
+        </w:rPr>
+        <w:t>Histogram intersection can be used to create a</w:t>
+      </w:r>
+      <w:r>
+        <w:rPr>
+          <w:rFonts w:ascii="Arial" w:hAnsi="Arial" w:cs="Arial"/>
+          <w:sz w:val="20"/>
+          <w:szCs w:val="20"/>
+        </w:rPr>
+        <w:t>n</w:t>
+      </w:r>
+      <w:r>
+        <w:rPr>
+          <w:rFonts w:ascii="Arial" w:hAnsi="Arial" w:cs="Arial"/>
+          <w:sz w:val="20"/>
+          <w:szCs w:val="20"/>
+        </w:rPr>
+        <w:t xml:space="preserve"> extreme naive object classifier.  </w:t>
+      </w:r>
+      <w:r>
+        <w:rPr>
+          <w:rFonts w:ascii="Arial" w:hAnsi="Arial" w:cs="Arial"/>
+          <w:sz w:val="20"/>
+          <w:szCs w:val="20"/>
+        </w:rPr>
+        <w:t>If you have the histogram for some known objects you can compare the intersection of an unknown object histogram to the histogram of the known objects. Then the histogram intersection with the greater matching pixels would be identified as that known object.</w:t>
+      </w:r>
     </w:p>
     <w:p>
       <w:pPr>
@@ -24537,7 +23766,7 @@
       </w:pPr>
     </w:p>
     <w:sectPr>
-      <w:footerReference w:type="default" r:id="rId41"/>
+      <w:footerReference w:type="default" r:id="rId27"/>
       <w:pgSz w:w="11906" w:h="16838"/>
       <w:pgMar w:top="1304" w:right="1077" w:bottom="1304" w:left="1077" w:header="709" w:footer="709" w:gutter="0"/>
       <w:cols w:space="708"/>
@@ -24581,7 +23810,6 @@
         <w:docPartUnique/>
       </w:docPartObj>
     </w:sdtPr>
-    <w:sdtEndPr/>
     <w:sdtContent>
       <w:sdt>
         <w:sdtPr>
@@ -24596,7 +23824,6 @@
             <w:docPartUnique/>
           </w:docPartObj>
         </w:sdtPr>
-        <w:sdtEndPr/>
         <w:sdtContent>
           <w:p>
             <w:pPr>
@@ -27026,7 +26253,7 @@
 </file>
 
 <file path=customXml/itemProps1.xml><?xml version="1.0" encoding="utf-8"?>
-<ds:datastoreItem xmlns:ds="http://schemas.openxmlformats.org/officeDocument/2006/customXml" ds:itemID="{A558751F-4C14-4357-80D0-D3FE109147E0}">
+<ds:datastoreItem xmlns:ds="http://schemas.openxmlformats.org/officeDocument/2006/customXml" ds:itemID="{0B06547E-FD79-4292-8699-55544D104919}">
   <ds:schemaRefs>
     <ds:schemaRef ds:uri="http://schemas.openxmlformats.org/officeDocument/2006/bibliography"/>
   </ds:schemaRefs>

</xml_diff>

<commit_message>
progress on q3 and re write
</commit_message>
<xml_diff>
--- a/Matlab Coursework1/ICV_Coursework1_Report.docx
+++ b/Matlab Coursework1/ICV_Coursework1_Report.docx
@@ -420,7 +420,7 @@
         <mc:AlternateContent>
           <mc:Choice Requires="wps">
             <w:drawing>
-              <wp:anchor distT="0" distB="0" distL="114300" distR="114300" simplePos="0" relativeHeight="251648000" behindDoc="0" locked="0" layoutInCell="1" allowOverlap="1" wp14:anchorId="01D78E58" wp14:editId="41566C7F">
+              <wp:anchor distT="0" distB="0" distL="114300" distR="114300" simplePos="0" relativeHeight="251648000" behindDoc="0" locked="0" layoutInCell="1" allowOverlap="1" wp14:anchorId="01D78E58" wp14:editId="1358B5DE">
                 <wp:simplePos x="0" y="0"/>
                 <wp:positionH relativeFrom="margin">
                   <wp:align>center</wp:align>
@@ -579,7 +579,7 @@
                                     </pic:cNvPicPr>
                                   </pic:nvPicPr>
                                   <pic:blipFill>
-                                    <a:blip r:embed="rId9">
+                                    <a:blip r:embed="rId10">
                                       <a:extLst>
                                         <a:ext uri="{28A0092B-C50C-407E-A947-70E740481C1C}">
                                           <a14:useLocalDpi xmlns:a14="http://schemas.microsoft.com/office/drawing/2010/main" val="0"/>
@@ -852,8 +852,19 @@
                                 <w:sz w:val="20"/>
                                 <w:szCs w:val="20"/>
                               </w:rPr>
-                              <w:t xml:space="preserve"> deg</w:t>
+                              <w:t xml:space="preserve"> </w:t>
                             </w:r>
+                            <w:proofErr w:type="spellStart"/>
+                            <w:r>
+                              <w:rPr>
+                                <w:rFonts w:ascii="Arial" w:hAnsi="Arial" w:cs="Arial"/>
+                                <w:color w:val="7F7F7F"/>
+                                <w:sz w:val="20"/>
+                                <w:szCs w:val="20"/>
+                              </w:rPr>
+                              <w:t>deg</w:t>
+                            </w:r>
+                            <w:proofErr w:type="spellEnd"/>
                           </w:p>
                           <w:p>
                             <w:pPr>
@@ -996,8 +1007,19 @@
                                 <w:sz w:val="20"/>
                                 <w:szCs w:val="20"/>
                               </w:rPr>
-                              <w:t xml:space="preserve"> deg</w:t>
+                              <w:t xml:space="preserve"> </w:t>
                             </w:r>
+                            <w:proofErr w:type="spellStart"/>
+                            <w:r>
+                              <w:rPr>
+                                <w:rFonts w:ascii="Arial" w:hAnsi="Arial" w:cs="Arial"/>
+                                <w:color w:val="7F7F7F"/>
+                                <w:sz w:val="20"/>
+                                <w:szCs w:val="20"/>
+                              </w:rPr>
+                              <w:t>deg</w:t>
+                            </w:r>
+                            <w:proofErr w:type="spellEnd"/>
                           </w:p>
                           <w:p>
                             <w:pPr>
@@ -1140,8 +1162,19 @@
                                 <w:sz w:val="20"/>
                                 <w:szCs w:val="20"/>
                               </w:rPr>
-                              <w:t xml:space="preserve"> deg</w:t>
+                              <w:t xml:space="preserve"> </w:t>
                             </w:r>
+                            <w:proofErr w:type="spellStart"/>
+                            <w:r>
+                              <w:rPr>
+                                <w:rFonts w:ascii="Arial" w:hAnsi="Arial" w:cs="Arial"/>
+                                <w:color w:val="7F7F7F"/>
+                                <w:sz w:val="20"/>
+                                <w:szCs w:val="20"/>
+                              </w:rPr>
+                              <w:t>deg</w:t>
+                            </w:r>
+                            <w:proofErr w:type="spellEnd"/>
                           </w:p>
                           <w:p>
                             <w:pPr>
@@ -1512,8 +1545,19 @@
                                 <w:sz w:val="20"/>
                                 <w:szCs w:val="20"/>
                               </w:rPr>
-                              <w:t xml:space="preserve"> deg</w:t>
+                              <w:t xml:space="preserve"> </w:t>
                             </w:r>
+                            <w:proofErr w:type="spellStart"/>
+                            <w:r>
+                              <w:rPr>
+                                <w:rFonts w:ascii="Arial" w:hAnsi="Arial" w:cs="Arial"/>
+                                <w:color w:val="7F7F7F"/>
+                                <w:sz w:val="20"/>
+                                <w:szCs w:val="20"/>
+                              </w:rPr>
+                              <w:t>deg</w:t>
+                            </w:r>
+                            <w:proofErr w:type="spellEnd"/>
                           </w:p>
                           <w:p>
                             <w:pPr>
@@ -1954,8 +1998,19 @@
                                 <w:sz w:val="20"/>
                                 <w:szCs w:val="20"/>
                               </w:rPr>
-                              <w:t>θ = 10 deg</w:t>
+                              <w:t xml:space="preserve">θ = 10 </w:t>
                             </w:r>
+                            <w:proofErr w:type="spellStart"/>
+                            <w:r>
+                              <w:rPr>
+                                <w:rFonts w:ascii="Arial" w:hAnsi="Arial" w:cs="Arial"/>
+                                <w:color w:val="7F7F7F"/>
+                                <w:sz w:val="20"/>
+                                <w:szCs w:val="20"/>
+                              </w:rPr>
+                              <w:t>deg</w:t>
+                            </w:r>
+                            <w:proofErr w:type="spellEnd"/>
                           </w:p>
                           <w:p>
                             <w:pPr>
@@ -2089,8 +2144,19 @@
                                 <w:sz w:val="20"/>
                                 <w:szCs w:val="20"/>
                               </w:rPr>
-                              <w:t xml:space="preserve"> deg</w:t>
+                              <w:t xml:space="preserve"> </w:t>
                             </w:r>
+                            <w:proofErr w:type="spellStart"/>
+                            <w:r>
+                              <w:rPr>
+                                <w:rFonts w:ascii="Arial" w:hAnsi="Arial" w:cs="Arial"/>
+                                <w:color w:val="7F7F7F"/>
+                                <w:sz w:val="20"/>
+                                <w:szCs w:val="20"/>
+                              </w:rPr>
+                              <w:t>deg</w:t>
+                            </w:r>
+                            <w:proofErr w:type="spellEnd"/>
                           </w:p>
                           <w:p>
                             <w:pPr>
@@ -2233,8 +2299,19 @@
                                 <w:sz w:val="20"/>
                                 <w:szCs w:val="20"/>
                               </w:rPr>
-                              <w:t xml:space="preserve"> deg</w:t>
+                              <w:t xml:space="preserve"> </w:t>
                             </w:r>
+                            <w:proofErr w:type="spellStart"/>
+                            <w:r>
+                              <w:rPr>
+                                <w:rFonts w:ascii="Arial" w:hAnsi="Arial" w:cs="Arial"/>
+                                <w:color w:val="7F7F7F"/>
+                                <w:sz w:val="20"/>
+                                <w:szCs w:val="20"/>
+                              </w:rPr>
+                              <w:t>deg</w:t>
+                            </w:r>
+                            <w:proofErr w:type="spellEnd"/>
                           </w:p>
                           <w:p>
                             <w:pPr>
@@ -2605,7 +2682,29 @@
           <w:sz w:val="20"/>
           <w:szCs w:val="20"/>
         </w:rPr>
-        <w:t xml:space="preserve"> I skew very much in the wrong dimentio. Resulting in a matrix that implied I had skew</w:t>
+        <w:t xml:space="preserve"> I skew very much in the wrong </w:t>
+      </w:r>
+      <w:proofErr w:type="spellStart"/>
+      <w:r>
+        <w:rPr>
+          <w:rFonts w:ascii="Arial" w:hAnsi="Arial" w:cs="Arial"/>
+          <w:b/>
+          <w:bCs/>
+          <w:sz w:val="20"/>
+          <w:szCs w:val="20"/>
+        </w:rPr>
+        <w:t>dimentio</w:t>
+      </w:r>
+      <w:proofErr w:type="spellEnd"/>
+      <w:r>
+        <w:rPr>
+          <w:rFonts w:ascii="Arial" w:hAnsi="Arial" w:cs="Arial"/>
+          <w:b/>
+          <w:bCs/>
+          <w:sz w:val="20"/>
+          <w:szCs w:val="20"/>
+        </w:rPr>
+        <w:t>. Resulting in a matrix that implied I had skew</w:t>
       </w:r>
       <w:r>
         <w:rPr>
@@ -2783,7 +2882,51 @@
           <w:sz w:val="20"/>
           <w:szCs w:val="20"/>
         </w:rPr>
-        <w:t xml:space="preserve"> because matlab treats the top left as the origin. The skew matrix is the symtrical matrix of the standard bottom left origin based matrix.</w:t>
+        <w:t xml:space="preserve"> because </w:t>
+      </w:r>
+      <w:proofErr w:type="spellStart"/>
+      <w:r>
+        <w:rPr>
+          <w:rFonts w:ascii="Arial" w:hAnsi="Arial" w:cs="Arial"/>
+          <w:b/>
+          <w:bCs/>
+          <w:sz w:val="20"/>
+          <w:szCs w:val="20"/>
+        </w:rPr>
+        <w:t>matlab</w:t>
+      </w:r>
+      <w:proofErr w:type="spellEnd"/>
+      <w:r>
+        <w:rPr>
+          <w:rFonts w:ascii="Arial" w:hAnsi="Arial" w:cs="Arial"/>
+          <w:b/>
+          <w:bCs/>
+          <w:sz w:val="20"/>
+          <w:szCs w:val="20"/>
+        </w:rPr>
+        <w:t xml:space="preserve"> treats the top left as the origin. The skew matrix is the </w:t>
+      </w:r>
+      <w:proofErr w:type="spellStart"/>
+      <w:r>
+        <w:rPr>
+          <w:rFonts w:ascii="Arial" w:hAnsi="Arial" w:cs="Arial"/>
+          <w:b/>
+          <w:bCs/>
+          <w:sz w:val="20"/>
+          <w:szCs w:val="20"/>
+        </w:rPr>
+        <w:t>symtrical</w:t>
+      </w:r>
+      <w:proofErr w:type="spellEnd"/>
+      <w:r>
+        <w:rPr>
+          <w:rFonts w:ascii="Arial" w:hAnsi="Arial" w:cs="Arial"/>
+          <w:b/>
+          <w:bCs/>
+          <w:sz w:val="20"/>
+          <w:szCs w:val="20"/>
+        </w:rPr>
+        <w:t xml:space="preserve"> matrix of the standard bottom left origin based matrix.</w:t>
       </w:r>
     </w:p>
     <w:p>
@@ -2949,7 +3092,29 @@
           <w:sz w:val="20"/>
           <w:szCs w:val="20"/>
         </w:rPr>
-        <w:t xml:space="preserve">Because matlab matrix origin is in the top left then to get then </w:t>
+        <w:t xml:space="preserve">Because </w:t>
+      </w:r>
+      <w:proofErr w:type="spellStart"/>
+      <w:r>
+        <w:rPr>
+          <w:rFonts w:ascii="Arial" w:hAnsi="Arial" w:cs="Arial"/>
+          <w:b/>
+          <w:bCs/>
+          <w:sz w:val="20"/>
+          <w:szCs w:val="20"/>
+        </w:rPr>
+        <w:t>matlab</w:t>
+      </w:r>
+      <w:proofErr w:type="spellEnd"/>
+      <w:r>
+        <w:rPr>
+          <w:rFonts w:ascii="Arial" w:hAnsi="Arial" w:cs="Arial"/>
+          <w:b/>
+          <w:bCs/>
+          <w:sz w:val="20"/>
+          <w:szCs w:val="20"/>
+        </w:rPr>
+        <w:t xml:space="preserve"> matrix origin is in the top left then to get then </w:t>
       </w:r>
       <w:r>
         <w:rPr>
@@ -3071,7 +3236,29 @@
           <w:sz w:val="20"/>
           <w:szCs w:val="20"/>
         </w:rPr>
-        <w:t xml:space="preserve">. Next I loop thought each pixel in the image ignoring any pixels where they had 1 or less non -1 in there 4-neightborhood. This results in my images being very slightly enlarged on the edges. </w:t>
+        <w:t xml:space="preserve">. Next I loop thought each pixel in the image ignoring any pixels where they had 1 or less non -1 in </w:t>
+      </w:r>
+      <w:proofErr w:type="spellStart"/>
+      <w:r>
+        <w:rPr>
+          <w:rFonts w:ascii="Arial" w:hAnsi="Arial" w:cs="Arial"/>
+          <w:b/>
+          <w:bCs/>
+          <w:sz w:val="20"/>
+          <w:szCs w:val="20"/>
+        </w:rPr>
+        <w:t>there</w:t>
+      </w:r>
+      <w:proofErr w:type="spellEnd"/>
+      <w:r>
+        <w:rPr>
+          <w:rFonts w:ascii="Arial" w:hAnsi="Arial" w:cs="Arial"/>
+          <w:b/>
+          <w:bCs/>
+          <w:sz w:val="20"/>
+          <w:szCs w:val="20"/>
+        </w:rPr>
+        <w:t xml:space="preserve"> 4-neightborhood. This results in my images being very slightly enlarged on the edges. </w:t>
       </w:r>
     </w:p>
     <w:p>
@@ -3163,577 +3350,344 @@
           <w:sz w:val="20"/>
           <w:szCs w:val="20"/>
         </w:rPr>
-        <w:t>Learnt how cell arrays worked so that I could find overlayed pixels.</w:t>
-      </w:r>
-    </w:p>
-    <w:p>
-      <w:pPr>
-        <w:pBdr>
-          <w:top w:val="single" w:sz="4" w:space="1" w:color="auto"/>
-          <w:left w:val="single" w:sz="4" w:space="4" w:color="auto"/>
-          <w:bottom w:val="single" w:sz="4" w:space="1" w:color="auto"/>
-          <w:right w:val="single" w:sz="4" w:space="4" w:color="auto"/>
-        </w:pBdr>
-        <w:jc w:val="both"/>
-        <w:rPr>
-          <w:rFonts w:ascii="Arial" w:hAnsi="Arial" w:cs="Arial"/>
-          <w:b/>
-          <w:bCs/>
-          <w:sz w:val="20"/>
-          <w:szCs w:val="20"/>
-        </w:rPr>
-      </w:pPr>
-    </w:p>
-    <w:p>
-      <w:pPr>
-        <w:pBdr>
-          <w:top w:val="single" w:sz="4" w:space="1" w:color="auto"/>
-          <w:left w:val="single" w:sz="4" w:space="4" w:color="auto"/>
-          <w:bottom w:val="single" w:sz="4" w:space="1" w:color="auto"/>
-          <w:right w:val="single" w:sz="4" w:space="4" w:color="auto"/>
-        </w:pBdr>
-        <w:jc w:val="both"/>
-        <w:rPr>
-          <w:rFonts w:ascii="Arial" w:hAnsi="Arial" w:cs="Arial"/>
-          <w:b/>
-          <w:bCs/>
-          <w:sz w:val="20"/>
-          <w:szCs w:val="20"/>
-        </w:rPr>
-      </w:pPr>
-    </w:p>
-    <w:p>
-      <w:pPr>
-        <w:pBdr>
-          <w:top w:val="single" w:sz="4" w:space="1" w:color="auto"/>
-          <w:left w:val="single" w:sz="4" w:space="4" w:color="auto"/>
-          <w:bottom w:val="single" w:sz="4" w:space="1" w:color="auto"/>
-          <w:right w:val="single" w:sz="4" w:space="4" w:color="auto"/>
-        </w:pBdr>
-        <w:jc w:val="both"/>
-        <w:rPr>
-          <w:rFonts w:ascii="Arial" w:hAnsi="Arial" w:cs="Arial"/>
-          <w:b/>
-          <w:bCs/>
-          <w:sz w:val="20"/>
-          <w:szCs w:val="20"/>
-        </w:rPr>
-      </w:pPr>
-    </w:p>
-    <w:p>
-      <w:pPr>
-        <w:pBdr>
-          <w:top w:val="single" w:sz="4" w:space="1" w:color="auto"/>
-          <w:left w:val="single" w:sz="4" w:space="4" w:color="auto"/>
-          <w:bottom w:val="single" w:sz="4" w:space="1" w:color="auto"/>
-          <w:right w:val="single" w:sz="4" w:space="4" w:color="auto"/>
-        </w:pBdr>
-        <w:jc w:val="both"/>
-        <w:rPr>
-          <w:rFonts w:ascii="Arial" w:hAnsi="Arial" w:cs="Arial"/>
-          <w:b/>
-          <w:bCs/>
-          <w:sz w:val="20"/>
-          <w:szCs w:val="20"/>
-        </w:rPr>
-      </w:pPr>
-    </w:p>
-    <w:p>
-      <w:pPr>
-        <w:pBdr>
-          <w:top w:val="single" w:sz="4" w:space="1" w:color="auto"/>
-          <w:left w:val="single" w:sz="4" w:space="4" w:color="auto"/>
-          <w:bottom w:val="single" w:sz="4" w:space="1" w:color="auto"/>
-          <w:right w:val="single" w:sz="4" w:space="4" w:color="auto"/>
-        </w:pBdr>
-        <w:jc w:val="both"/>
-        <w:rPr>
-          <w:rFonts w:ascii="Arial" w:hAnsi="Arial" w:cs="Arial"/>
-          <w:b/>
-          <w:bCs/>
-          <w:sz w:val="20"/>
-          <w:szCs w:val="20"/>
-        </w:rPr>
-      </w:pPr>
-    </w:p>
-    <w:p>
-      <w:pPr>
-        <w:pBdr>
-          <w:top w:val="single" w:sz="4" w:space="1" w:color="auto"/>
-          <w:left w:val="single" w:sz="4" w:space="4" w:color="auto"/>
-          <w:bottom w:val="single" w:sz="4" w:space="1" w:color="auto"/>
-          <w:right w:val="single" w:sz="4" w:space="4" w:color="auto"/>
-        </w:pBdr>
-        <w:jc w:val="both"/>
-        <w:rPr>
-          <w:rFonts w:ascii="Arial" w:hAnsi="Arial" w:cs="Arial"/>
-          <w:b/>
-          <w:bCs/>
-          <w:sz w:val="20"/>
-          <w:szCs w:val="20"/>
-        </w:rPr>
-      </w:pPr>
-    </w:p>
-    <w:p>
-      <w:pPr>
-        <w:pBdr>
-          <w:top w:val="single" w:sz="4" w:space="1" w:color="auto"/>
-          <w:left w:val="single" w:sz="4" w:space="4" w:color="auto"/>
-          <w:bottom w:val="single" w:sz="4" w:space="1" w:color="auto"/>
-          <w:right w:val="single" w:sz="4" w:space="4" w:color="auto"/>
-        </w:pBdr>
-        <w:jc w:val="both"/>
-        <w:rPr>
-          <w:rFonts w:ascii="Arial" w:hAnsi="Arial" w:cs="Arial"/>
-          <w:b/>
-          <w:bCs/>
-          <w:sz w:val="20"/>
-          <w:szCs w:val="20"/>
-        </w:rPr>
-      </w:pPr>
-    </w:p>
-    <w:p>
-      <w:pPr>
-        <w:pBdr>
-          <w:top w:val="single" w:sz="4" w:space="1" w:color="auto"/>
-          <w:left w:val="single" w:sz="4" w:space="4" w:color="auto"/>
-          <w:bottom w:val="single" w:sz="4" w:space="1" w:color="auto"/>
-          <w:right w:val="single" w:sz="4" w:space="4" w:color="auto"/>
-        </w:pBdr>
-        <w:jc w:val="both"/>
-        <w:rPr>
-          <w:rFonts w:ascii="Arial" w:hAnsi="Arial" w:cs="Arial"/>
-          <w:b/>
-          <w:bCs/>
-          <w:sz w:val="20"/>
-          <w:szCs w:val="20"/>
-        </w:rPr>
-      </w:pPr>
-    </w:p>
-    <w:p>
-      <w:pPr>
-        <w:pBdr>
-          <w:top w:val="single" w:sz="4" w:space="1" w:color="auto"/>
-          <w:left w:val="single" w:sz="4" w:space="4" w:color="auto"/>
-          <w:bottom w:val="single" w:sz="4" w:space="1" w:color="auto"/>
-          <w:right w:val="single" w:sz="4" w:space="4" w:color="auto"/>
-        </w:pBdr>
-        <w:jc w:val="both"/>
-        <w:rPr>
-          <w:rFonts w:ascii="Arial" w:hAnsi="Arial" w:cs="Arial"/>
-          <w:b/>
-          <w:bCs/>
-          <w:sz w:val="20"/>
-          <w:szCs w:val="20"/>
-        </w:rPr>
-      </w:pPr>
-    </w:p>
-    <w:p>
-      <w:pPr>
-        <w:pBdr>
-          <w:top w:val="single" w:sz="4" w:space="1" w:color="auto"/>
-          <w:left w:val="single" w:sz="4" w:space="4" w:color="auto"/>
-          <w:bottom w:val="single" w:sz="4" w:space="1" w:color="auto"/>
-          <w:right w:val="single" w:sz="4" w:space="4" w:color="auto"/>
-        </w:pBdr>
-        <w:jc w:val="both"/>
-        <w:rPr>
-          <w:rFonts w:ascii="Arial" w:hAnsi="Arial" w:cs="Arial"/>
-          <w:b/>
-          <w:bCs/>
-          <w:sz w:val="20"/>
-          <w:szCs w:val="20"/>
-        </w:rPr>
-      </w:pPr>
-    </w:p>
-    <w:p>
-      <w:pPr>
-        <w:pBdr>
-          <w:top w:val="single" w:sz="4" w:space="1" w:color="auto"/>
-          <w:left w:val="single" w:sz="4" w:space="4" w:color="auto"/>
-          <w:bottom w:val="single" w:sz="4" w:space="1" w:color="auto"/>
-          <w:right w:val="single" w:sz="4" w:space="4" w:color="auto"/>
-        </w:pBdr>
-        <w:jc w:val="both"/>
-        <w:rPr>
-          <w:rFonts w:ascii="Arial" w:hAnsi="Arial" w:cs="Arial"/>
-          <w:b/>
-          <w:bCs/>
-          <w:sz w:val="20"/>
-          <w:szCs w:val="20"/>
-        </w:rPr>
-      </w:pPr>
-    </w:p>
-    <w:p>
-      <w:pPr>
-        <w:pBdr>
-          <w:top w:val="single" w:sz="4" w:space="1" w:color="auto"/>
-          <w:left w:val="single" w:sz="4" w:space="4" w:color="auto"/>
-          <w:bottom w:val="single" w:sz="4" w:space="1" w:color="auto"/>
-          <w:right w:val="single" w:sz="4" w:space="4" w:color="auto"/>
-        </w:pBdr>
-        <w:jc w:val="both"/>
-        <w:rPr>
-          <w:rFonts w:ascii="Arial" w:hAnsi="Arial" w:cs="Arial"/>
-          <w:b/>
-          <w:bCs/>
-          <w:sz w:val="20"/>
-          <w:szCs w:val="20"/>
-        </w:rPr>
-      </w:pPr>
-    </w:p>
-    <w:p>
-      <w:pPr>
-        <w:pBdr>
-          <w:top w:val="single" w:sz="4" w:space="1" w:color="auto"/>
-          <w:left w:val="single" w:sz="4" w:space="4" w:color="auto"/>
-          <w:bottom w:val="single" w:sz="4" w:space="1" w:color="auto"/>
-          <w:right w:val="single" w:sz="4" w:space="4" w:color="auto"/>
-        </w:pBdr>
-        <w:jc w:val="both"/>
-        <w:rPr>
-          <w:rFonts w:ascii="Arial" w:hAnsi="Arial" w:cs="Arial"/>
-          <w:b/>
-          <w:bCs/>
-          <w:sz w:val="20"/>
-          <w:szCs w:val="20"/>
-        </w:rPr>
-      </w:pPr>
-    </w:p>
-    <w:p>
-      <w:pPr>
-        <w:pBdr>
-          <w:top w:val="single" w:sz="4" w:space="1" w:color="auto"/>
-          <w:left w:val="single" w:sz="4" w:space="4" w:color="auto"/>
-          <w:bottom w:val="single" w:sz="4" w:space="1" w:color="auto"/>
-          <w:right w:val="single" w:sz="4" w:space="4" w:color="auto"/>
-        </w:pBdr>
-        <w:jc w:val="both"/>
-        <w:rPr>
-          <w:rFonts w:ascii="Arial" w:hAnsi="Arial" w:cs="Arial"/>
-          <w:b/>
-          <w:bCs/>
-          <w:sz w:val="20"/>
-          <w:szCs w:val="20"/>
-        </w:rPr>
-      </w:pPr>
-    </w:p>
-    <w:p>
-      <w:pPr>
-        <w:pBdr>
-          <w:top w:val="single" w:sz="4" w:space="1" w:color="auto"/>
-          <w:left w:val="single" w:sz="4" w:space="4" w:color="auto"/>
-          <w:bottom w:val="single" w:sz="4" w:space="1" w:color="auto"/>
-          <w:right w:val="single" w:sz="4" w:space="4" w:color="auto"/>
-        </w:pBdr>
-        <w:jc w:val="both"/>
-        <w:rPr>
-          <w:rFonts w:ascii="Arial" w:hAnsi="Arial" w:cs="Arial"/>
-          <w:b/>
-          <w:bCs/>
-          <w:sz w:val="20"/>
-          <w:szCs w:val="20"/>
-        </w:rPr>
-      </w:pPr>
-    </w:p>
-    <w:p>
-      <w:pPr>
-        <w:pBdr>
-          <w:top w:val="single" w:sz="4" w:space="1" w:color="auto"/>
-          <w:left w:val="single" w:sz="4" w:space="4" w:color="auto"/>
-          <w:bottom w:val="single" w:sz="4" w:space="1" w:color="auto"/>
-          <w:right w:val="single" w:sz="4" w:space="4" w:color="auto"/>
-        </w:pBdr>
-        <w:jc w:val="both"/>
-        <w:rPr>
-          <w:rFonts w:ascii="Arial" w:hAnsi="Arial" w:cs="Arial"/>
-          <w:b/>
-          <w:bCs/>
-          <w:sz w:val="20"/>
-          <w:szCs w:val="20"/>
-        </w:rPr>
-      </w:pPr>
-    </w:p>
-    <w:p>
-      <w:pPr>
-        <w:pBdr>
-          <w:top w:val="single" w:sz="4" w:space="1" w:color="auto"/>
-          <w:left w:val="single" w:sz="4" w:space="4" w:color="auto"/>
-          <w:bottom w:val="single" w:sz="4" w:space="1" w:color="auto"/>
-          <w:right w:val="single" w:sz="4" w:space="4" w:color="auto"/>
-        </w:pBdr>
-        <w:jc w:val="both"/>
-        <w:rPr>
-          <w:rFonts w:ascii="Arial" w:hAnsi="Arial" w:cs="Arial"/>
-          <w:b/>
-          <w:bCs/>
-          <w:sz w:val="20"/>
-          <w:szCs w:val="20"/>
-        </w:rPr>
-      </w:pPr>
-    </w:p>
-    <w:p>
-      <w:pPr>
-        <w:pBdr>
-          <w:top w:val="single" w:sz="4" w:space="1" w:color="auto"/>
-          <w:left w:val="single" w:sz="4" w:space="4" w:color="auto"/>
-          <w:bottom w:val="single" w:sz="4" w:space="1" w:color="auto"/>
-          <w:right w:val="single" w:sz="4" w:space="4" w:color="auto"/>
-        </w:pBdr>
-        <w:jc w:val="both"/>
-        <w:rPr>
-          <w:rFonts w:ascii="Arial" w:hAnsi="Arial" w:cs="Arial"/>
-          <w:b/>
-          <w:bCs/>
-          <w:sz w:val="20"/>
-          <w:szCs w:val="20"/>
-        </w:rPr>
-      </w:pPr>
-    </w:p>
-    <w:p>
-      <w:pPr>
-        <w:pBdr>
-          <w:top w:val="single" w:sz="4" w:space="1" w:color="auto"/>
-          <w:left w:val="single" w:sz="4" w:space="4" w:color="auto"/>
-          <w:bottom w:val="single" w:sz="4" w:space="1" w:color="auto"/>
-          <w:right w:val="single" w:sz="4" w:space="4" w:color="auto"/>
-        </w:pBdr>
-        <w:jc w:val="both"/>
-        <w:rPr>
-          <w:rFonts w:ascii="Arial" w:hAnsi="Arial" w:cs="Arial"/>
-          <w:b/>
-          <w:bCs/>
-          <w:sz w:val="20"/>
-          <w:szCs w:val="20"/>
-        </w:rPr>
-      </w:pPr>
-    </w:p>
-    <w:p>
-      <w:pPr>
-        <w:pBdr>
-          <w:top w:val="single" w:sz="4" w:space="1" w:color="auto"/>
-          <w:left w:val="single" w:sz="4" w:space="4" w:color="auto"/>
-          <w:bottom w:val="single" w:sz="4" w:space="1" w:color="auto"/>
-          <w:right w:val="single" w:sz="4" w:space="4" w:color="auto"/>
-        </w:pBdr>
-        <w:jc w:val="both"/>
-        <w:rPr>
-          <w:rFonts w:ascii="Arial" w:hAnsi="Arial" w:cs="Arial"/>
-          <w:b/>
-          <w:bCs/>
-          <w:sz w:val="20"/>
-          <w:szCs w:val="20"/>
-        </w:rPr>
-      </w:pPr>
-    </w:p>
-    <w:p>
-      <w:pPr>
-        <w:pBdr>
-          <w:top w:val="single" w:sz="4" w:space="1" w:color="auto"/>
-          <w:left w:val="single" w:sz="4" w:space="4" w:color="auto"/>
-          <w:bottom w:val="single" w:sz="4" w:space="1" w:color="auto"/>
-          <w:right w:val="single" w:sz="4" w:space="4" w:color="auto"/>
-        </w:pBdr>
-        <w:jc w:val="both"/>
-        <w:rPr>
-          <w:rFonts w:ascii="Arial" w:hAnsi="Arial" w:cs="Arial"/>
-          <w:b/>
-          <w:bCs/>
-          <w:sz w:val="20"/>
-          <w:szCs w:val="20"/>
-        </w:rPr>
-      </w:pPr>
-    </w:p>
-    <w:p>
-      <w:pPr>
-        <w:pBdr>
-          <w:top w:val="single" w:sz="4" w:space="1" w:color="auto"/>
-          <w:left w:val="single" w:sz="4" w:space="4" w:color="auto"/>
-          <w:bottom w:val="single" w:sz="4" w:space="1" w:color="auto"/>
-          <w:right w:val="single" w:sz="4" w:space="4" w:color="auto"/>
-        </w:pBdr>
-        <w:jc w:val="both"/>
-        <w:rPr>
-          <w:rFonts w:ascii="Arial" w:hAnsi="Arial" w:cs="Arial"/>
-          <w:b/>
-          <w:bCs/>
-          <w:sz w:val="20"/>
-          <w:szCs w:val="20"/>
-        </w:rPr>
-      </w:pPr>
-    </w:p>
-    <w:p>
-      <w:pPr>
-        <w:pBdr>
-          <w:top w:val="single" w:sz="4" w:space="1" w:color="auto"/>
-          <w:left w:val="single" w:sz="4" w:space="4" w:color="auto"/>
-          <w:bottom w:val="single" w:sz="4" w:space="1" w:color="auto"/>
-          <w:right w:val="single" w:sz="4" w:space="4" w:color="auto"/>
-        </w:pBdr>
-        <w:jc w:val="both"/>
-        <w:rPr>
-          <w:rFonts w:ascii="Arial" w:hAnsi="Arial" w:cs="Arial"/>
-          <w:b/>
-          <w:bCs/>
-          <w:sz w:val="20"/>
-          <w:szCs w:val="20"/>
-        </w:rPr>
-      </w:pPr>
-    </w:p>
-    <w:p>
-      <w:pPr>
-        <w:pBdr>
-          <w:top w:val="single" w:sz="4" w:space="1" w:color="auto"/>
-          <w:left w:val="single" w:sz="4" w:space="4" w:color="auto"/>
-          <w:bottom w:val="single" w:sz="4" w:space="1" w:color="auto"/>
-          <w:right w:val="single" w:sz="4" w:space="4" w:color="auto"/>
-        </w:pBdr>
-        <w:jc w:val="both"/>
-        <w:rPr>
-          <w:rFonts w:ascii="Arial" w:hAnsi="Arial" w:cs="Arial"/>
-          <w:b/>
-          <w:bCs/>
-          <w:sz w:val="20"/>
-          <w:szCs w:val="20"/>
-        </w:rPr>
-      </w:pPr>
-    </w:p>
-    <w:p>
-      <w:pPr>
-        <w:pBdr>
-          <w:top w:val="single" w:sz="4" w:space="1" w:color="auto"/>
-          <w:left w:val="single" w:sz="4" w:space="4" w:color="auto"/>
-          <w:bottom w:val="single" w:sz="4" w:space="1" w:color="auto"/>
-          <w:right w:val="single" w:sz="4" w:space="4" w:color="auto"/>
-        </w:pBdr>
-        <w:jc w:val="both"/>
-        <w:rPr>
-          <w:rFonts w:ascii="Arial" w:hAnsi="Arial" w:cs="Arial"/>
-          <w:b/>
-          <w:bCs/>
-          <w:sz w:val="20"/>
-          <w:szCs w:val="20"/>
-        </w:rPr>
-      </w:pPr>
-    </w:p>
-    <w:p>
-      <w:pPr>
-        <w:pBdr>
-          <w:top w:val="single" w:sz="4" w:space="1" w:color="auto"/>
-          <w:left w:val="single" w:sz="4" w:space="4" w:color="auto"/>
-          <w:bottom w:val="single" w:sz="4" w:space="1" w:color="auto"/>
-          <w:right w:val="single" w:sz="4" w:space="4" w:color="auto"/>
-        </w:pBdr>
-        <w:jc w:val="both"/>
-        <w:rPr>
-          <w:rFonts w:ascii="Arial" w:hAnsi="Arial" w:cs="Arial"/>
-          <w:b/>
-          <w:bCs/>
-          <w:sz w:val="20"/>
-          <w:szCs w:val="20"/>
-        </w:rPr>
-      </w:pPr>
-    </w:p>
-    <w:p>
-      <w:pPr>
-        <w:pBdr>
-          <w:top w:val="single" w:sz="4" w:space="1" w:color="auto"/>
-          <w:left w:val="single" w:sz="4" w:space="4" w:color="auto"/>
-          <w:bottom w:val="single" w:sz="4" w:space="1" w:color="auto"/>
-          <w:right w:val="single" w:sz="4" w:space="4" w:color="auto"/>
-        </w:pBdr>
-        <w:jc w:val="both"/>
-        <w:rPr>
-          <w:rFonts w:ascii="Arial" w:hAnsi="Arial" w:cs="Arial"/>
-          <w:b/>
-          <w:bCs/>
-          <w:sz w:val="20"/>
-          <w:szCs w:val="20"/>
-        </w:rPr>
-      </w:pPr>
-    </w:p>
-    <w:p>
-      <w:pPr>
-        <w:pBdr>
-          <w:top w:val="single" w:sz="4" w:space="1" w:color="auto"/>
-          <w:left w:val="single" w:sz="4" w:space="4" w:color="auto"/>
-          <w:bottom w:val="single" w:sz="4" w:space="1" w:color="auto"/>
-          <w:right w:val="single" w:sz="4" w:space="4" w:color="auto"/>
-        </w:pBdr>
-        <w:jc w:val="both"/>
-        <w:rPr>
-          <w:rFonts w:ascii="Arial" w:hAnsi="Arial" w:cs="Arial"/>
-          <w:b/>
-          <w:bCs/>
-          <w:sz w:val="20"/>
-          <w:szCs w:val="20"/>
-        </w:rPr>
-      </w:pPr>
-    </w:p>
-    <w:p>
-      <w:pPr>
-        <w:pBdr>
-          <w:top w:val="single" w:sz="4" w:space="1" w:color="auto"/>
-          <w:left w:val="single" w:sz="4" w:space="4" w:color="auto"/>
-          <w:bottom w:val="single" w:sz="4" w:space="1" w:color="auto"/>
-          <w:right w:val="single" w:sz="4" w:space="4" w:color="auto"/>
-        </w:pBdr>
-        <w:jc w:val="both"/>
-        <w:rPr>
-          <w:rFonts w:ascii="Arial" w:hAnsi="Arial" w:cs="Arial"/>
-          <w:b/>
-          <w:bCs/>
-          <w:sz w:val="20"/>
-          <w:szCs w:val="20"/>
-        </w:rPr>
-      </w:pPr>
-    </w:p>
-    <w:p>
-      <w:pPr>
-        <w:pBdr>
-          <w:top w:val="single" w:sz="4" w:space="1" w:color="auto"/>
-          <w:left w:val="single" w:sz="4" w:space="4" w:color="auto"/>
-          <w:bottom w:val="single" w:sz="4" w:space="1" w:color="auto"/>
-          <w:right w:val="single" w:sz="4" w:space="4" w:color="auto"/>
-        </w:pBdr>
-        <w:jc w:val="both"/>
-        <w:rPr>
-          <w:rFonts w:ascii="Arial" w:hAnsi="Arial" w:cs="Arial"/>
-          <w:b/>
-          <w:bCs/>
-          <w:sz w:val="20"/>
-          <w:szCs w:val="20"/>
-        </w:rPr>
-      </w:pPr>
-    </w:p>
-    <w:p>
-      <w:pPr>
-        <w:pBdr>
-          <w:top w:val="single" w:sz="4" w:space="1" w:color="auto"/>
-          <w:left w:val="single" w:sz="4" w:space="4" w:color="auto"/>
-          <w:bottom w:val="single" w:sz="4" w:space="1" w:color="auto"/>
-          <w:right w:val="single" w:sz="4" w:space="4" w:color="auto"/>
-        </w:pBdr>
-        <w:jc w:val="both"/>
-        <w:rPr>
-          <w:rFonts w:ascii="Arial" w:hAnsi="Arial" w:cs="Arial"/>
-          <w:b/>
-          <w:bCs/>
-          <w:sz w:val="20"/>
-          <w:szCs w:val="20"/>
-        </w:rPr>
-      </w:pPr>
-    </w:p>
-    <w:p>
-      <w:pPr>
-        <w:jc w:val="both"/>
-        <w:rPr>
-          <w:rFonts w:ascii="Arial" w:hAnsi="Arial" w:cs="Arial"/>
-          <w:b/>
-          <w:sz w:val="20"/>
-          <w:szCs w:val="20"/>
-        </w:rPr>
-      </w:pPr>
+        <w:t xml:space="preserve">Learnt how cell arrays worked so that I could find </w:t>
+      </w:r>
+      <w:proofErr w:type="spellStart"/>
+      <w:r>
+        <w:rPr>
+          <w:rFonts w:ascii="Arial" w:hAnsi="Arial" w:cs="Arial"/>
+          <w:b/>
+          <w:bCs/>
+          <w:sz w:val="20"/>
+          <w:szCs w:val="20"/>
+        </w:rPr>
+        <w:t>overlayed</w:t>
+      </w:r>
+      <w:proofErr w:type="spellEnd"/>
+      <w:r>
+        <w:rPr>
+          <w:rFonts w:ascii="Arial" w:hAnsi="Arial" w:cs="Arial"/>
+          <w:b/>
+          <w:bCs/>
+          <w:sz w:val="20"/>
+          <w:szCs w:val="20"/>
+        </w:rPr>
+        <w:t xml:space="preserve"> pixels.</w:t>
+      </w:r>
+    </w:p>
+    <w:p>
+      <w:pPr>
+        <w:pBdr>
+          <w:top w:val="single" w:sz="4" w:space="1" w:color="auto"/>
+          <w:left w:val="single" w:sz="4" w:space="4" w:color="auto"/>
+          <w:bottom w:val="single" w:sz="4" w:space="1" w:color="auto"/>
+          <w:right w:val="single" w:sz="4" w:space="4" w:color="auto"/>
+        </w:pBdr>
+        <w:jc w:val="both"/>
+        <w:rPr>
+          <w:rFonts w:ascii="Arial" w:hAnsi="Arial" w:cs="Arial"/>
+          <w:b/>
+          <w:bCs/>
+          <w:sz w:val="20"/>
+          <w:szCs w:val="20"/>
+        </w:rPr>
+      </w:pPr>
+    </w:p>
+    <w:p>
+      <w:pPr>
+        <w:pBdr>
+          <w:top w:val="single" w:sz="4" w:space="1" w:color="auto"/>
+          <w:left w:val="single" w:sz="4" w:space="4" w:color="auto"/>
+          <w:bottom w:val="single" w:sz="4" w:space="1" w:color="auto"/>
+          <w:right w:val="single" w:sz="4" w:space="4" w:color="auto"/>
+        </w:pBdr>
+        <w:jc w:val="both"/>
+        <w:rPr>
+          <w:rFonts w:ascii="Arial" w:hAnsi="Arial" w:cs="Arial"/>
+          <w:b/>
+          <w:bCs/>
+          <w:sz w:val="20"/>
+          <w:szCs w:val="20"/>
+        </w:rPr>
+      </w:pPr>
+    </w:p>
+    <w:p>
+      <w:pPr>
+        <w:pBdr>
+          <w:top w:val="single" w:sz="4" w:space="1" w:color="auto"/>
+          <w:left w:val="single" w:sz="4" w:space="4" w:color="auto"/>
+          <w:bottom w:val="single" w:sz="4" w:space="1" w:color="auto"/>
+          <w:right w:val="single" w:sz="4" w:space="4" w:color="auto"/>
+        </w:pBdr>
+        <w:jc w:val="both"/>
+        <w:rPr>
+          <w:rFonts w:ascii="Arial" w:hAnsi="Arial" w:cs="Arial"/>
+          <w:b/>
+          <w:bCs/>
+          <w:sz w:val="20"/>
+          <w:szCs w:val="20"/>
+        </w:rPr>
+      </w:pPr>
+    </w:p>
+    <w:p>
+      <w:pPr>
+        <w:pBdr>
+          <w:top w:val="single" w:sz="4" w:space="1" w:color="auto"/>
+          <w:left w:val="single" w:sz="4" w:space="4" w:color="auto"/>
+          <w:bottom w:val="single" w:sz="4" w:space="1" w:color="auto"/>
+          <w:right w:val="single" w:sz="4" w:space="4" w:color="auto"/>
+        </w:pBdr>
+        <w:jc w:val="both"/>
+        <w:rPr>
+          <w:rFonts w:ascii="Arial" w:hAnsi="Arial" w:cs="Arial"/>
+          <w:b/>
+          <w:bCs/>
+          <w:sz w:val="20"/>
+          <w:szCs w:val="20"/>
+        </w:rPr>
+      </w:pPr>
+    </w:p>
+    <w:p>
+      <w:pPr>
+        <w:pBdr>
+          <w:top w:val="single" w:sz="4" w:space="1" w:color="auto"/>
+          <w:left w:val="single" w:sz="4" w:space="4" w:color="auto"/>
+          <w:bottom w:val="single" w:sz="4" w:space="1" w:color="auto"/>
+          <w:right w:val="single" w:sz="4" w:space="4" w:color="auto"/>
+        </w:pBdr>
+        <w:jc w:val="both"/>
+        <w:rPr>
+          <w:rFonts w:ascii="Arial" w:hAnsi="Arial" w:cs="Arial"/>
+          <w:b/>
+          <w:bCs/>
+          <w:sz w:val="20"/>
+          <w:szCs w:val="20"/>
+        </w:rPr>
+      </w:pPr>
+    </w:p>
+    <w:p>
+      <w:pPr>
+        <w:pBdr>
+          <w:top w:val="single" w:sz="4" w:space="1" w:color="auto"/>
+          <w:left w:val="single" w:sz="4" w:space="4" w:color="auto"/>
+          <w:bottom w:val="single" w:sz="4" w:space="1" w:color="auto"/>
+          <w:right w:val="single" w:sz="4" w:space="4" w:color="auto"/>
+        </w:pBdr>
+        <w:jc w:val="both"/>
+        <w:rPr>
+          <w:rFonts w:ascii="Arial" w:hAnsi="Arial" w:cs="Arial"/>
+          <w:b/>
+          <w:bCs/>
+          <w:sz w:val="20"/>
+          <w:szCs w:val="20"/>
+        </w:rPr>
+      </w:pPr>
+    </w:p>
+    <w:p>
+      <w:pPr>
+        <w:pBdr>
+          <w:top w:val="single" w:sz="4" w:space="1" w:color="auto"/>
+          <w:left w:val="single" w:sz="4" w:space="4" w:color="auto"/>
+          <w:bottom w:val="single" w:sz="4" w:space="1" w:color="auto"/>
+          <w:right w:val="single" w:sz="4" w:space="4" w:color="auto"/>
+        </w:pBdr>
+        <w:jc w:val="both"/>
+        <w:rPr>
+          <w:rFonts w:ascii="Arial" w:hAnsi="Arial" w:cs="Arial"/>
+          <w:b/>
+          <w:bCs/>
+          <w:sz w:val="20"/>
+          <w:szCs w:val="20"/>
+        </w:rPr>
+      </w:pPr>
+    </w:p>
+    <w:p>
+      <w:pPr>
+        <w:pBdr>
+          <w:top w:val="single" w:sz="4" w:space="1" w:color="auto"/>
+          <w:left w:val="single" w:sz="4" w:space="4" w:color="auto"/>
+          <w:bottom w:val="single" w:sz="4" w:space="1" w:color="auto"/>
+          <w:right w:val="single" w:sz="4" w:space="4" w:color="auto"/>
+        </w:pBdr>
+        <w:jc w:val="both"/>
+        <w:rPr>
+          <w:rFonts w:ascii="Arial" w:hAnsi="Arial" w:cs="Arial"/>
+          <w:b/>
+          <w:bCs/>
+          <w:sz w:val="20"/>
+          <w:szCs w:val="20"/>
+        </w:rPr>
+      </w:pPr>
+    </w:p>
+    <w:p>
+      <w:pPr>
+        <w:pBdr>
+          <w:top w:val="single" w:sz="4" w:space="1" w:color="auto"/>
+          <w:left w:val="single" w:sz="4" w:space="4" w:color="auto"/>
+          <w:bottom w:val="single" w:sz="4" w:space="1" w:color="auto"/>
+          <w:right w:val="single" w:sz="4" w:space="4" w:color="auto"/>
+        </w:pBdr>
+        <w:jc w:val="both"/>
+        <w:rPr>
+          <w:rFonts w:ascii="Arial" w:hAnsi="Arial" w:cs="Arial"/>
+          <w:b/>
+          <w:bCs/>
+          <w:sz w:val="20"/>
+          <w:szCs w:val="20"/>
+        </w:rPr>
+      </w:pPr>
+    </w:p>
+    <w:p>
+      <w:pPr>
+        <w:pBdr>
+          <w:top w:val="single" w:sz="4" w:space="1" w:color="auto"/>
+          <w:left w:val="single" w:sz="4" w:space="4" w:color="auto"/>
+          <w:bottom w:val="single" w:sz="4" w:space="1" w:color="auto"/>
+          <w:right w:val="single" w:sz="4" w:space="4" w:color="auto"/>
+        </w:pBdr>
+        <w:jc w:val="both"/>
+        <w:rPr>
+          <w:rFonts w:ascii="Arial" w:hAnsi="Arial" w:cs="Arial"/>
+          <w:b/>
+          <w:bCs/>
+          <w:sz w:val="20"/>
+          <w:szCs w:val="20"/>
+        </w:rPr>
+      </w:pPr>
+    </w:p>
+    <w:p>
+      <w:pPr>
+        <w:pBdr>
+          <w:top w:val="single" w:sz="4" w:space="1" w:color="auto"/>
+          <w:left w:val="single" w:sz="4" w:space="4" w:color="auto"/>
+          <w:bottom w:val="single" w:sz="4" w:space="1" w:color="auto"/>
+          <w:right w:val="single" w:sz="4" w:space="4" w:color="auto"/>
+        </w:pBdr>
+        <w:jc w:val="both"/>
+        <w:rPr>
+          <w:rFonts w:ascii="Arial" w:hAnsi="Arial" w:cs="Arial"/>
+          <w:b/>
+          <w:bCs/>
+          <w:sz w:val="20"/>
+          <w:szCs w:val="20"/>
+        </w:rPr>
+      </w:pPr>
+    </w:p>
+    <w:p>
+      <w:pPr>
+        <w:pBdr>
+          <w:top w:val="single" w:sz="4" w:space="1" w:color="auto"/>
+          <w:left w:val="single" w:sz="4" w:space="4" w:color="auto"/>
+          <w:bottom w:val="single" w:sz="4" w:space="1" w:color="auto"/>
+          <w:right w:val="single" w:sz="4" w:space="4" w:color="auto"/>
+        </w:pBdr>
+        <w:jc w:val="both"/>
+        <w:rPr>
+          <w:rFonts w:ascii="Arial" w:hAnsi="Arial" w:cs="Arial"/>
+          <w:b/>
+          <w:bCs/>
+          <w:sz w:val="20"/>
+          <w:szCs w:val="20"/>
+        </w:rPr>
+      </w:pPr>
+    </w:p>
+    <w:p>
+      <w:pPr>
+        <w:pBdr>
+          <w:top w:val="single" w:sz="4" w:space="1" w:color="auto"/>
+          <w:left w:val="single" w:sz="4" w:space="4" w:color="auto"/>
+          <w:bottom w:val="single" w:sz="4" w:space="1" w:color="auto"/>
+          <w:right w:val="single" w:sz="4" w:space="4" w:color="auto"/>
+        </w:pBdr>
+        <w:jc w:val="both"/>
+        <w:rPr>
+          <w:rFonts w:ascii="Arial" w:hAnsi="Arial" w:cs="Arial"/>
+          <w:b/>
+          <w:bCs/>
+          <w:sz w:val="20"/>
+          <w:szCs w:val="20"/>
+        </w:rPr>
+      </w:pPr>
+    </w:p>
+    <w:p>
+      <w:pPr>
+        <w:jc w:val="both"/>
+        <w:rPr>
+          <w:rFonts w:ascii="Arial" w:hAnsi="Arial" w:cs="Arial"/>
+          <w:b/>
+          <w:sz w:val="20"/>
+          <w:szCs w:val="20"/>
+        </w:rPr>
+      </w:pPr>
+      <w:r>
+        <w:rPr>
+          <w:rFonts w:ascii="Arial" w:hAnsi="Arial" w:cs="Arial"/>
+          <w:b/>
+          <w:bCs/>
+          <w:noProof/>
+          <w:sz w:val="20"/>
+          <w:szCs w:val="20"/>
+        </w:rPr>
+        <mc:AlternateContent>
+          <mc:Choice Requires="wpi">
+            <w:drawing>
+              <wp:anchor distT="0" distB="0" distL="114300" distR="114300" simplePos="0" relativeHeight="251777024" behindDoc="0" locked="0" layoutInCell="1" allowOverlap="1" wp14:anchorId="63C77804" wp14:editId="73392E8F">
+                <wp:simplePos x="0" y="0"/>
+                <wp:positionH relativeFrom="column">
+                  <wp:posOffset>8448532</wp:posOffset>
+                </wp:positionH>
+                <wp:positionV relativeFrom="paragraph">
+                  <wp:posOffset>4291415</wp:posOffset>
+                </wp:positionV>
+                <wp:extent cx="100800" cy="2951280"/>
+                <wp:effectExtent l="38100" t="38100" r="52070" b="40005"/>
+                <wp:wrapNone/>
+                <wp:docPr id="30" name="Ink 30"/>
+                <wp:cNvGraphicFramePr/>
+                <a:graphic xmlns:a="http://schemas.openxmlformats.org/drawingml/2006/main">
+                  <a:graphicData uri="http://schemas.microsoft.com/office/word/2010/wordprocessingInk">
+                    <w14:contentPart bwMode="auto" r:id="rId11">
+                      <w14:nvContentPartPr>
+                        <w14:cNvContentPartPr/>
+                      </w14:nvContentPartPr>
+                      <w14:xfrm>
+                        <a:off x="0" y="0"/>
+                        <a:ext cx="100800" cy="2951280"/>
+                      </w14:xfrm>
+                    </w14:contentPart>
+                  </a:graphicData>
+                </a:graphic>
+              </wp:anchor>
+            </w:drawing>
+          </mc:Choice>
+          <mc:Fallback>
+            <w:pict>
+              <v:shapetype w14:anchorId="7A024F90" id="_x0000_t75" coordsize="21600,21600" o:spt="75" o:preferrelative="t" path="m@4@5l@4@11@9@11@9@5xe" filled="f" stroked="f">
+                <v:stroke joinstyle="miter"/>
+                <v:formulas>
+                  <v:f eqn="if lineDrawn pixelLineWidth 0"/>
+                  <v:f eqn="sum @0 1 0"/>
+                  <v:f eqn="sum 0 0 @1"/>
+                  <v:f eqn="prod @2 1 2"/>
+                  <v:f eqn="prod @3 21600 pixelWidth"/>
+                  <v:f eqn="prod @3 21600 pixelHeight"/>
+                  <v:f eqn="sum @0 0 1"/>
+                  <v:f eqn="prod @6 1 2"/>
+                  <v:f eqn="prod @7 21600 pixelWidth"/>
+                  <v:f eqn="sum @8 21600 0"/>
+                  <v:f eqn="prod @7 21600 pixelHeight"/>
+                  <v:f eqn="sum @10 21600 0"/>
+                </v:formulas>
+                <v:path o:extrusionok="f" gradientshapeok="t" o:connecttype="rect"/>
+                <o:lock v:ext="edit" aspectratio="t"/>
+              </v:shapetype>
+              <v:shape id="Ink 30" o:spid="_x0000_s1026" type="#_x0000_t75" style="position:absolute;margin-left:664.55pt;margin-top:337.2pt;width:9.4pt;height:233.8pt;z-index:251777024;visibility:visible;mso-wrap-style:square;mso-wrap-distance-left:9pt;mso-wrap-distance-top:0;mso-wrap-distance-right:9pt;mso-wrap-distance-bottom:0;mso-position-horizontal:absolute;mso-position-horizontal-relative:text;mso-position-vertical:absolute;mso-position-vertical-relative:text" o:gfxdata="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">
+                <v:imagedata r:id="rId12" o:title=""/>
+              </v:shape>
+            </w:pict>
+          </mc:Fallback>
+        </mc:AlternateContent>
+      </w:r>
       <w:r>
         <w:rPr>
           <w:rFonts w:ascii="Arial" w:hAnsi="Arial" w:cs="Arial"/>
@@ -5817,7 +5771,7 @@
                                           </pic:cNvPicPr>
                                         </pic:nvPicPr>
                                         <pic:blipFill>
-                                          <a:blip r:embed="rId10">
+                                          <a:blip r:embed="rId13">
                                             <a:extLst>
                                               <a:ext uri="{28A0092B-C50C-407E-A947-70E740481C1C}">
                                                 <a14:useLocalDpi xmlns:a14="http://schemas.microsoft.com/office/drawing/2010/main" val="0"/>
@@ -5916,7 +5870,7 @@
                                     </pic:cNvPicPr>
                                   </pic:nvPicPr>
                                   <pic:blipFill>
-                                    <a:blip r:embed="rId10">
+                                    <a:blip r:embed="rId14">
                                       <a:extLst>
                                         <a:ext uri="{28A0092B-C50C-407E-A947-70E740481C1C}">
                                           <a14:useLocalDpi xmlns:a14="http://schemas.microsoft.com/office/drawing/2010/main" val="0"/>
@@ -6055,7 +6009,7 @@
                                           </pic:cNvPicPr>
                                         </pic:nvPicPr>
                                         <pic:blipFill>
-                                          <a:blip r:embed="rId11">
+                                          <a:blip r:embed="rId15">
                                             <a:extLst>
                                               <a:ext uri="{28A0092B-C50C-407E-A947-70E740481C1C}">
                                                 <a14:useLocalDpi xmlns:a14="http://schemas.microsoft.com/office/drawing/2010/main" val="0"/>
@@ -6153,7 +6107,7 @@
                                     </pic:cNvPicPr>
                                   </pic:nvPicPr>
                                   <pic:blipFill>
-                                    <a:blip r:embed="rId11">
+                                    <a:blip r:embed="rId16">
                                       <a:extLst>
                                         <a:ext uri="{28A0092B-C50C-407E-A947-70E740481C1C}">
                                           <a14:useLocalDpi xmlns:a14="http://schemas.microsoft.com/office/drawing/2010/main" val="0"/>
@@ -6477,7 +6431,25 @@
           <w:sz w:val="20"/>
           <w:szCs w:val="20"/>
         </w:rPr>
-        <w:t>box blur kernel averages the value of the target pixel by the pixels surrounding it. The matrix constant 1/9 reduces the floating maths to a multiplication with he output of the mask on a target pixel.</w:t>
+        <w:t xml:space="preserve">box blur kernel averages the value of the target pixel by the pixels surrounding it. The matrix constant 1/9 reduces the floating maths to a multiplication with </w:t>
+      </w:r>
+      <w:proofErr w:type="spellStart"/>
+      <w:r>
+        <w:rPr>
+          <w:rFonts w:ascii="Arial" w:hAnsi="Arial" w:cs="Arial"/>
+          <w:sz w:val="20"/>
+          <w:szCs w:val="20"/>
+        </w:rPr>
+        <w:t>he</w:t>
+      </w:r>
+      <w:proofErr w:type="spellEnd"/>
+      <w:r>
+        <w:rPr>
+          <w:rFonts w:ascii="Arial" w:hAnsi="Arial" w:cs="Arial"/>
+          <w:sz w:val="20"/>
+          <w:szCs w:val="20"/>
+        </w:rPr>
+        <w:t xml:space="preserve"> output of the mask on a target pixel.</w:t>
       </w:r>
     </w:p>
     <w:p>
@@ -7042,7 +7014,7 @@
                                           </pic:cNvPicPr>
                                         </pic:nvPicPr>
                                         <pic:blipFill>
-                                          <a:blip r:embed="rId12">
+                                          <a:blip r:embed="rId17">
                                             <a:extLst>
                                               <a:ext uri="{28A0092B-C50C-407E-A947-70E740481C1C}">
                                                 <a14:useLocalDpi xmlns:a14="http://schemas.microsoft.com/office/drawing/2010/main" val="0"/>
@@ -7158,7 +7130,7 @@
                                     </pic:cNvPicPr>
                                   </pic:nvPicPr>
                                   <pic:blipFill>
-                                    <a:blip r:embed="rId12">
+                                    <a:blip r:embed="rId18">
                                       <a:extLst>
                                         <a:ext uri="{28A0092B-C50C-407E-A947-70E740481C1C}">
                                           <a14:useLocalDpi xmlns:a14="http://schemas.microsoft.com/office/drawing/2010/main" val="0"/>
@@ -7293,7 +7265,7 @@
                                           </pic:cNvPicPr>
                                         </pic:nvPicPr>
                                         <pic:blipFill>
-                                          <a:blip r:embed="rId13">
+                                          <a:blip r:embed="rId19">
                                             <a:extLst>
                                               <a:ext uri="{28A0092B-C50C-407E-A947-70E740481C1C}">
                                                 <a14:useLocalDpi xmlns:a14="http://schemas.microsoft.com/office/drawing/2010/main" val="0"/>
@@ -7387,7 +7359,7 @@
                                     </pic:cNvPicPr>
                                   </pic:nvPicPr>
                                   <pic:blipFill>
-                                    <a:blip r:embed="rId13">
+                                    <a:blip r:embed="rId20">
                                       <a:extLst>
                                         <a:ext uri="{28A0092B-C50C-407E-A947-70E740481C1C}">
                                           <a14:useLocalDpi xmlns:a14="http://schemas.microsoft.com/office/drawing/2010/main" val="0"/>
@@ -7826,7 +7798,25 @@
           <w:sz w:val="20"/>
           <w:szCs w:val="20"/>
         </w:rPr>
-        <w:t>a large area of the same colour and gaussian blur removes high frequency noise. Whereas the logo is made up of a lot of pixel of extremely different values to there neighbours. Therefore, is similar to high frequency noise and this has been blur to an approximate single colour.</w:t>
+        <w:t xml:space="preserve">a large area of the same colour and gaussian blur removes high frequency noise. Whereas the logo is made up of a lot of pixel of extremely different values to </w:t>
+      </w:r>
+      <w:proofErr w:type="spellStart"/>
+      <w:r>
+        <w:rPr>
+          <w:rFonts w:ascii="Arial" w:hAnsi="Arial" w:cs="Arial"/>
+          <w:sz w:val="20"/>
+          <w:szCs w:val="20"/>
+        </w:rPr>
+        <w:t>there</w:t>
+      </w:r>
+      <w:proofErr w:type="spellEnd"/>
+      <w:r>
+        <w:rPr>
+          <w:rFonts w:ascii="Arial" w:hAnsi="Arial" w:cs="Arial"/>
+          <w:sz w:val="20"/>
+          <w:szCs w:val="20"/>
+        </w:rPr>
+        <w:t xml:space="preserve"> neighbours. Therefore, is similar to high frequency noise and this has been blur to an approximate single colour.</w:t>
       </w:r>
     </w:p>
     <w:p>
@@ -8042,7 +8032,7 @@
                     </pic:cNvPicPr>
                   </pic:nvPicPr>
                   <pic:blipFill rotWithShape="1">
-                    <a:blip r:embed="rId13">
+                    <a:blip r:embed="rId19">
                       <a:extLst>
                         <a:ext uri="{28A0092B-C50C-407E-A947-70E740481C1C}">
                           <a14:useLocalDpi xmlns:a14="http://schemas.microsoft.com/office/drawing/2010/main" val="0"/>
@@ -8215,69 +8205,28 @@
           <w:bottom w:val="single" w:sz="4" w:space="1" w:color="auto"/>
           <w:right w:val="single" w:sz="4" w:space="4" w:color="auto"/>
         </w:pBdr>
-        <w:jc w:val="both"/>
-        <w:rPr>
-          <w:rFonts w:ascii="Arial" w:hAnsi="Arial" w:cs="Arial"/>
-          <w:b/>
-          <w:bCs/>
-          <w:sz w:val="20"/>
-          <w:szCs w:val="20"/>
-        </w:rPr>
-      </w:pPr>
-    </w:p>
-    <w:p>
-      <w:pPr>
-        <w:pBdr>
-          <w:top w:val="single" w:sz="4" w:space="1" w:color="auto"/>
-          <w:left w:val="single" w:sz="4" w:space="4" w:color="auto"/>
-          <w:bottom w:val="single" w:sz="4" w:space="1" w:color="auto"/>
-          <w:right w:val="single" w:sz="4" w:space="4" w:color="auto"/>
-        </w:pBdr>
-        <w:jc w:val="both"/>
-        <w:rPr>
-          <w:rFonts w:ascii="Arial" w:hAnsi="Arial" w:cs="Arial"/>
-          <w:b/>
-          <w:bCs/>
-          <w:sz w:val="20"/>
-          <w:szCs w:val="20"/>
-        </w:rPr>
-      </w:pPr>
-    </w:p>
-    <w:p>
-      <w:pPr>
-        <w:pBdr>
-          <w:top w:val="single" w:sz="4" w:space="1" w:color="auto"/>
-          <w:left w:val="single" w:sz="4" w:space="4" w:color="auto"/>
-          <w:bottom w:val="single" w:sz="4" w:space="1" w:color="auto"/>
-          <w:right w:val="single" w:sz="4" w:space="4" w:color="auto"/>
-        </w:pBdr>
-        <w:jc w:val="both"/>
-        <w:rPr>
-          <w:rFonts w:ascii="Arial" w:hAnsi="Arial" w:cs="Arial"/>
-          <w:b/>
-          <w:bCs/>
-          <w:sz w:val="20"/>
-          <w:szCs w:val="20"/>
-        </w:rPr>
-      </w:pPr>
-    </w:p>
-    <w:p>
-      <w:pPr>
-        <w:pBdr>
-          <w:top w:val="single" w:sz="4" w:space="1" w:color="auto"/>
-          <w:left w:val="single" w:sz="4" w:space="4" w:color="auto"/>
-          <w:bottom w:val="single" w:sz="4" w:space="1" w:color="auto"/>
-          <w:right w:val="single" w:sz="4" w:space="4" w:color="auto"/>
-        </w:pBdr>
-        <w:jc w:val="both"/>
-        <w:rPr>
-          <w:rFonts w:ascii="Arial" w:hAnsi="Arial" w:cs="Arial"/>
-          <w:b/>
-          <w:bCs/>
-          <w:sz w:val="20"/>
-          <w:szCs w:val="20"/>
-        </w:rPr>
-      </w:pPr>
+        <w:tabs>
+          <w:tab w:val="left" w:pos="7142"/>
+        </w:tabs>
+        <w:jc w:val="both"/>
+        <w:rPr>
+          <w:rFonts w:ascii="Arial" w:hAnsi="Arial" w:cs="Arial"/>
+          <w:b/>
+          <w:bCs/>
+          <w:sz w:val="20"/>
+          <w:szCs w:val="20"/>
+        </w:rPr>
+      </w:pPr>
+      <w:r>
+        <w:rPr>
+          <w:rFonts w:ascii="Arial" w:hAnsi="Arial" w:cs="Arial"/>
+          <w:b/>
+          <w:bCs/>
+          <w:sz w:val="20"/>
+          <w:szCs w:val="20"/>
+        </w:rPr>
+        <w:tab/>
+      </w:r>
     </w:p>
     <w:p>
       <w:pPr>
@@ -8552,7 +8501,7 @@
                                           </pic:cNvPicPr>
                                         </pic:nvPicPr>
                                         <pic:blipFill>
-                                          <a:blip r:embed="rId14">
+                                          <a:blip r:embed="rId21">
                                             <a:extLst>
                                               <a:ext uri="{28A0092B-C50C-407E-A947-70E740481C1C}">
                                                 <a14:useLocalDpi xmlns:a14="http://schemas.microsoft.com/office/drawing/2010/main" val="0"/>
@@ -8641,7 +8590,7 @@
                                     </pic:cNvPicPr>
                                   </pic:nvPicPr>
                                   <pic:blipFill>
-                                    <a:blip r:embed="rId14">
+                                    <a:blip r:embed="rId22">
                                       <a:extLst>
                                         <a:ext uri="{28A0092B-C50C-407E-A947-70E740481C1C}">
                                           <a14:useLocalDpi xmlns:a14="http://schemas.microsoft.com/office/drawing/2010/main" val="0"/>
@@ -8773,7 +8722,7 @@
                                           </pic:cNvPicPr>
                                         </pic:nvPicPr>
                                         <pic:blipFill>
-                                          <a:blip r:embed="rId15">
+                                          <a:blip r:embed="rId23">
                                             <a:extLst>
                                               <a:ext uri="{28A0092B-C50C-407E-A947-70E740481C1C}">
                                                 <a14:useLocalDpi xmlns:a14="http://schemas.microsoft.com/office/drawing/2010/main" val="0"/>
@@ -8864,7 +8813,7 @@
                                     </pic:cNvPicPr>
                                   </pic:nvPicPr>
                                   <pic:blipFill>
-                                    <a:blip r:embed="rId15">
+                                    <a:blip r:embed="rId24">
                                       <a:extLst>
                                         <a:ext uri="{28A0092B-C50C-407E-A947-70E740481C1C}">
                                           <a14:useLocalDpi xmlns:a14="http://schemas.microsoft.com/office/drawing/2010/main" val="0"/>
@@ -8996,7 +8945,7 @@
                                           </pic:cNvPicPr>
                                         </pic:nvPicPr>
                                         <pic:blipFill>
-                                          <a:blip r:embed="rId16">
+                                          <a:blip r:embed="rId25">
                                             <a:extLst>
                                               <a:ext uri="{28A0092B-C50C-407E-A947-70E740481C1C}">
                                                 <a14:useLocalDpi xmlns:a14="http://schemas.microsoft.com/office/drawing/2010/main" val="0"/>
@@ -9087,7 +9036,7 @@
                                     </pic:cNvPicPr>
                                   </pic:nvPicPr>
                                   <pic:blipFill>
-                                    <a:blip r:embed="rId16">
+                                    <a:blip r:embed="rId26">
                                       <a:extLst>
                                         <a:ext uri="{28A0092B-C50C-407E-A947-70E740481C1C}">
                                           <a14:useLocalDpi xmlns:a14="http://schemas.microsoft.com/office/drawing/2010/main" val="0"/>
@@ -9396,13 +9345,23 @@
           <w:szCs w:val="20"/>
         </w:rPr>
       </w:pPr>
-      <w:r>
-        <w:rPr>
-          <w:rFonts w:ascii="Arial" w:hAnsi="Arial" w:cs="Arial"/>
-          <w:sz w:val="20"/>
-          <w:szCs w:val="20"/>
-        </w:rPr>
-        <w:t xml:space="preserve">i) </w:t>
+      <w:proofErr w:type="spellStart"/>
+      <w:r>
+        <w:rPr>
+          <w:rFonts w:ascii="Arial" w:hAnsi="Arial" w:cs="Arial"/>
+          <w:sz w:val="20"/>
+          <w:szCs w:val="20"/>
+        </w:rPr>
+        <w:t>i</w:t>
+      </w:r>
+      <w:proofErr w:type="spellEnd"/>
+      <w:r>
+        <w:rPr>
+          <w:rFonts w:ascii="Arial" w:hAnsi="Arial" w:cs="Arial"/>
+          <w:sz w:val="20"/>
+          <w:szCs w:val="20"/>
+        </w:rPr>
+        <w:t xml:space="preserve">) </w:t>
       </w:r>
       <w:r>
         <w:rPr>
@@ -9434,15 +9393,51 @@
           <w:sz w:val="20"/>
           <w:szCs w:val="20"/>
         </w:rPr>
-        <w:t>further blurs the image compared to a single application of the blur. The glare on the too of the car shows this best as you see the circle of the glare growing compared to a single application of the blur</w:t>
-      </w:r>
-      <w:r>
-        <w:rPr>
-          <w:rFonts w:ascii="Arial" w:hAnsi="Arial" w:cs="Arial"/>
-          <w:sz w:val="20"/>
-          <w:szCs w:val="20"/>
-        </w:rPr>
-        <w:t xml:space="preserve"> and a further lose of detail in place like the car name which is no longer readable as ‘Quick’.</w:t>
+        <w:t xml:space="preserve">further blurs the image compared to a single application of the blur. The glare on the </w:t>
+      </w:r>
+      <w:proofErr w:type="spellStart"/>
+      <w:r>
+        <w:rPr>
+          <w:rFonts w:ascii="Arial" w:hAnsi="Arial" w:cs="Arial"/>
+          <w:sz w:val="20"/>
+          <w:szCs w:val="20"/>
+        </w:rPr>
+        <w:t>too</w:t>
+      </w:r>
+      <w:proofErr w:type="spellEnd"/>
+      <w:r>
+        <w:rPr>
+          <w:rFonts w:ascii="Arial" w:hAnsi="Arial" w:cs="Arial"/>
+          <w:sz w:val="20"/>
+          <w:szCs w:val="20"/>
+        </w:rPr>
+        <w:t xml:space="preserve"> of the car shows this best as you see the circle of the glare growing compared to a single application of the blur</w:t>
+      </w:r>
+      <w:r>
+        <w:rPr>
+          <w:rFonts w:ascii="Arial" w:hAnsi="Arial" w:cs="Arial"/>
+          <w:sz w:val="20"/>
+          <w:szCs w:val="20"/>
+        </w:rPr>
+        <w:t xml:space="preserve"> and a further </w:t>
+      </w:r>
+      <w:proofErr w:type="spellStart"/>
+      <w:r>
+        <w:rPr>
+          <w:rFonts w:ascii="Arial" w:hAnsi="Arial" w:cs="Arial"/>
+          <w:sz w:val="20"/>
+          <w:szCs w:val="20"/>
+        </w:rPr>
+        <w:t>lose</w:t>
+      </w:r>
+      <w:proofErr w:type="spellEnd"/>
+      <w:r>
+        <w:rPr>
+          <w:rFonts w:ascii="Arial" w:hAnsi="Arial" w:cs="Arial"/>
+          <w:sz w:val="20"/>
+          <w:szCs w:val="20"/>
+        </w:rPr>
+        <w:t xml:space="preserve"> of detail in place like the car name which is no longer readable as ‘Quick’.</w:t>
       </w:r>
     </w:p>
     <w:p>
@@ -11350,7 +11345,7 @@
                                           </pic:cNvPicPr>
                                         </pic:nvPicPr>
                                         <pic:blipFill>
-                                          <a:blip r:embed="rId17">
+                                          <a:blip r:embed="rId27">
                                             <a:extLst>
                                               <a:ext uri="{28A0092B-C50C-407E-A947-70E740481C1C}">
                                                 <a14:useLocalDpi xmlns:a14="http://schemas.microsoft.com/office/drawing/2010/main" val="0"/>
@@ -11447,7 +11442,7 @@
                                     </pic:cNvPicPr>
                                   </pic:nvPicPr>
                                   <pic:blipFill>
-                                    <a:blip r:embed="rId17">
+                                    <a:blip r:embed="rId28">
                                       <a:extLst>
                                         <a:ext uri="{28A0092B-C50C-407E-A947-70E740481C1C}">
                                           <a14:useLocalDpi xmlns:a14="http://schemas.microsoft.com/office/drawing/2010/main" val="0"/>
@@ -11585,7 +11580,7 @@
                                           </pic:cNvPicPr>
                                         </pic:nvPicPr>
                                         <pic:blipFill>
-                                          <a:blip r:embed="rId18">
+                                          <a:blip r:embed="rId29">
                                             <a:extLst>
                                               <a:ext uri="{28A0092B-C50C-407E-A947-70E740481C1C}">
                                                 <a14:useLocalDpi xmlns:a14="http://schemas.microsoft.com/office/drawing/2010/main" val="0"/>
@@ -11682,7 +11677,7 @@
                                     </pic:cNvPicPr>
                                   </pic:nvPicPr>
                                   <pic:blipFill>
-                                    <a:blip r:embed="rId18">
+                                    <a:blip r:embed="rId30">
                                       <a:extLst>
                                         <a:ext uri="{28A0092B-C50C-407E-A947-70E740481C1C}">
                                           <a14:useLocalDpi xmlns:a14="http://schemas.microsoft.com/office/drawing/2010/main" val="0"/>
@@ -11820,7 +11815,7 @@
                                           </pic:cNvPicPr>
                                         </pic:nvPicPr>
                                         <pic:blipFill>
-                                          <a:blip r:embed="rId19">
+                                          <a:blip r:embed="rId31">
                                             <a:extLst>
                                               <a:ext uri="{28A0092B-C50C-407E-A947-70E740481C1C}">
                                                 <a14:useLocalDpi xmlns:a14="http://schemas.microsoft.com/office/drawing/2010/main" val="0"/>
@@ -11917,7 +11912,7 @@
                                     </pic:cNvPicPr>
                                   </pic:nvPicPr>
                                   <pic:blipFill>
-                                    <a:blip r:embed="rId19">
+                                    <a:blip r:embed="rId32">
                                       <a:extLst>
                                         <a:ext uri="{28A0092B-C50C-407E-A947-70E740481C1C}">
                                           <a14:useLocalDpi xmlns:a14="http://schemas.microsoft.com/office/drawing/2010/main" val="0"/>
@@ -14204,7 +14199,7 @@
                                           </pic:cNvPicPr>
                                         </pic:nvPicPr>
                                         <pic:blipFill>
-                                          <a:blip r:embed="rId20">
+                                          <a:blip r:embed="rId33">
                                             <a:extLst>
                                               <a:ext uri="{28A0092B-C50C-407E-A947-70E740481C1C}">
                                                 <a14:useLocalDpi xmlns:a14="http://schemas.microsoft.com/office/drawing/2010/main" val="0"/>
@@ -14301,7 +14296,7 @@
                                     </pic:cNvPicPr>
                                   </pic:nvPicPr>
                                   <pic:blipFill>
-                                    <a:blip r:embed="rId20">
+                                    <a:blip r:embed="rId34">
                                       <a:extLst>
                                         <a:ext uri="{28A0092B-C50C-407E-A947-70E740481C1C}">
                                           <a14:useLocalDpi xmlns:a14="http://schemas.microsoft.com/office/drawing/2010/main" val="0"/>
@@ -14439,7 +14434,7 @@
                                           </pic:cNvPicPr>
                                         </pic:nvPicPr>
                                         <pic:blipFill>
-                                          <a:blip r:embed="rId21">
+                                          <a:blip r:embed="rId35">
                                             <a:extLst>
                                               <a:ext uri="{28A0092B-C50C-407E-A947-70E740481C1C}">
                                                 <a14:useLocalDpi xmlns:a14="http://schemas.microsoft.com/office/drawing/2010/main" val="0"/>
@@ -14536,7 +14531,7 @@
                                     </pic:cNvPicPr>
                                   </pic:nvPicPr>
                                   <pic:blipFill>
-                                    <a:blip r:embed="rId21">
+                                    <a:blip r:embed="rId36">
                                       <a:extLst>
                                         <a:ext uri="{28A0092B-C50C-407E-A947-70E740481C1C}">
                                           <a14:useLocalDpi xmlns:a14="http://schemas.microsoft.com/office/drawing/2010/main" val="0"/>
@@ -14674,7 +14669,7 @@
                                           </pic:cNvPicPr>
                                         </pic:nvPicPr>
                                         <pic:blipFill>
-                                          <a:blip r:embed="rId22">
+                                          <a:blip r:embed="rId37">
                                             <a:extLst>
                                               <a:ext uri="{28A0092B-C50C-407E-A947-70E740481C1C}">
                                                 <a14:useLocalDpi xmlns:a14="http://schemas.microsoft.com/office/drawing/2010/main" val="0"/>
@@ -14771,7 +14766,7 @@
                                     </pic:cNvPicPr>
                                   </pic:nvPicPr>
                                   <pic:blipFill>
-                                    <a:blip r:embed="rId22">
+                                    <a:blip r:embed="rId38">
                                       <a:extLst>
                                         <a:ext uri="{28A0092B-C50C-407E-A947-70E740481C1C}">
                                           <a14:useLocalDpi xmlns:a14="http://schemas.microsoft.com/office/drawing/2010/main" val="0"/>
@@ -16331,7 +16326,7 @@
                                           </pic:cNvPicPr>
                                         </pic:nvPicPr>
                                         <pic:blipFill>
-                                          <a:blip r:embed="rId23">
+                                          <a:blip r:embed="rId39">
                                             <a:extLst>
                                               <a:ext uri="{28A0092B-C50C-407E-A947-70E740481C1C}">
                                                 <a14:useLocalDpi xmlns:a14="http://schemas.microsoft.com/office/drawing/2010/main" val="0"/>
@@ -16421,7 +16416,7 @@
                                     </pic:cNvPicPr>
                                   </pic:nvPicPr>
                                   <pic:blipFill>
-                                    <a:blip r:embed="rId23">
+                                    <a:blip r:embed="rId40">
                                       <a:extLst>
                                         <a:ext uri="{28A0092B-C50C-407E-A947-70E740481C1C}">
                                           <a14:useLocalDpi xmlns:a14="http://schemas.microsoft.com/office/drawing/2010/main" val="0"/>
@@ -16576,7 +16571,7 @@
                                           </pic:cNvPicPr>
                                         </pic:nvPicPr>
                                         <pic:blipFill>
-                                          <a:blip r:embed="rId24">
+                                          <a:blip r:embed="rId41">
                                             <a:extLst>
                                               <a:ext uri="{28A0092B-C50C-407E-A947-70E740481C1C}">
                                                 <a14:useLocalDpi xmlns:a14="http://schemas.microsoft.com/office/drawing/2010/main" val="0"/>
@@ -16672,7 +16667,7 @@
                                     </pic:cNvPicPr>
                                   </pic:nvPicPr>
                                   <pic:blipFill>
-                                    <a:blip r:embed="rId24">
+                                    <a:blip r:embed="rId42">
                                       <a:extLst>
                                         <a:ext uri="{28A0092B-C50C-407E-A947-70E740481C1C}">
                                           <a14:useLocalDpi xmlns:a14="http://schemas.microsoft.com/office/drawing/2010/main" val="0"/>
@@ -17177,7 +17172,7 @@
                                           </pic:cNvPicPr>
                                         </pic:nvPicPr>
                                         <pic:blipFill>
-                                          <a:blip r:embed="rId25">
+                                          <a:blip r:embed="rId43">
                                             <a:extLst>
                                               <a:ext uri="{28A0092B-C50C-407E-A947-70E740481C1C}">
                                                 <a14:useLocalDpi xmlns:a14="http://schemas.microsoft.com/office/drawing/2010/main" val="0"/>
@@ -17278,7 +17273,7 @@
                                     </pic:cNvPicPr>
                                   </pic:nvPicPr>
                                   <pic:blipFill>
-                                    <a:blip r:embed="rId25">
+                                    <a:blip r:embed="rId44">
                                       <a:extLst>
                                         <a:ext uri="{28A0092B-C50C-407E-A947-70E740481C1C}">
                                           <a14:useLocalDpi xmlns:a14="http://schemas.microsoft.com/office/drawing/2010/main" val="0"/>
@@ -17414,7 +17409,7 @@
                                           </pic:cNvPicPr>
                                         </pic:nvPicPr>
                                         <pic:blipFill>
-                                          <a:blip r:embed="rId26">
+                                          <a:blip r:embed="rId45">
                                             <a:extLst>
                                               <a:ext uri="{28A0092B-C50C-407E-A947-70E740481C1C}">
                                                 <a14:useLocalDpi xmlns:a14="http://schemas.microsoft.com/office/drawing/2010/main" val="0"/>
@@ -17504,7 +17499,7 @@
                                     </pic:cNvPicPr>
                                   </pic:nvPicPr>
                                   <pic:blipFill>
-                                    <a:blip r:embed="rId26">
+                                    <a:blip r:embed="rId46">
                                       <a:extLst>
                                         <a:ext uri="{28A0092B-C50C-407E-A947-70E740481C1C}">
                                           <a14:useLocalDpi xmlns:a14="http://schemas.microsoft.com/office/drawing/2010/main" val="0"/>
@@ -17926,99 +17921,81 @@
         </w:rPr>
         <w:t>Therefore, I found I had to convert from double to uint16 or I would loss the final value as it would overflow uint8 resulting in a peak at the end of the histogram</w:t>
       </w:r>
-      <w:bookmarkStart w:id="0" w:name="_GoBack"/>
-      <w:bookmarkEnd w:id="0"/>
-    </w:p>
-    <w:p>
-      <w:pPr>
-        <w:pBdr>
-          <w:top w:val="single" w:sz="4" w:space="1" w:color="auto"/>
-          <w:left w:val="single" w:sz="4" w:space="4" w:color="auto"/>
-          <w:bottom w:val="single" w:sz="4" w:space="1" w:color="auto"/>
-          <w:right w:val="single" w:sz="4" w:space="4" w:color="auto"/>
-        </w:pBdr>
-        <w:spacing w:line="276" w:lineRule="auto"/>
-        <w:jc w:val="both"/>
-        <w:rPr>
-          <w:rFonts w:ascii="Arial" w:hAnsi="Arial" w:cs="Arial"/>
-          <w:b/>
-          <w:bCs/>
-          <w:sz w:val="20"/>
-          <w:szCs w:val="20"/>
-        </w:rPr>
-      </w:pPr>
-    </w:p>
-    <w:p>
-      <w:pPr>
-        <w:pBdr>
-          <w:top w:val="single" w:sz="4" w:space="1" w:color="auto"/>
-          <w:left w:val="single" w:sz="4" w:space="4" w:color="auto"/>
-          <w:bottom w:val="single" w:sz="4" w:space="1" w:color="auto"/>
-          <w:right w:val="single" w:sz="4" w:space="4" w:color="auto"/>
-        </w:pBdr>
-        <w:spacing w:line="276" w:lineRule="auto"/>
-        <w:jc w:val="both"/>
-        <w:rPr>
-          <w:rFonts w:ascii="Arial" w:hAnsi="Arial" w:cs="Arial"/>
-          <w:b/>
-          <w:bCs/>
-          <w:sz w:val="20"/>
-          <w:szCs w:val="20"/>
-        </w:rPr>
-      </w:pPr>
-    </w:p>
-    <w:p>
-      <w:pPr>
-        <w:pBdr>
-          <w:top w:val="single" w:sz="4" w:space="1" w:color="auto"/>
-          <w:left w:val="single" w:sz="4" w:space="4" w:color="auto"/>
-          <w:bottom w:val="single" w:sz="4" w:space="1" w:color="auto"/>
-          <w:right w:val="single" w:sz="4" w:space="4" w:color="auto"/>
-        </w:pBdr>
-        <w:spacing w:line="276" w:lineRule="auto"/>
-        <w:jc w:val="both"/>
-        <w:rPr>
-          <w:rFonts w:ascii="Arial" w:hAnsi="Arial" w:cs="Arial"/>
-          <w:b/>
-          <w:bCs/>
-          <w:sz w:val="20"/>
-          <w:szCs w:val="20"/>
-        </w:rPr>
-      </w:pPr>
-    </w:p>
-    <w:p>
-      <w:pPr>
-        <w:pBdr>
-          <w:top w:val="single" w:sz="4" w:space="1" w:color="auto"/>
-          <w:left w:val="single" w:sz="4" w:space="4" w:color="auto"/>
-          <w:bottom w:val="single" w:sz="4" w:space="1" w:color="auto"/>
-          <w:right w:val="single" w:sz="4" w:space="4" w:color="auto"/>
-        </w:pBdr>
-        <w:spacing w:line="276" w:lineRule="auto"/>
-        <w:jc w:val="both"/>
-        <w:rPr>
-          <w:rFonts w:ascii="Arial" w:hAnsi="Arial" w:cs="Arial"/>
-          <w:b/>
-          <w:bCs/>
-          <w:sz w:val="20"/>
-          <w:szCs w:val="20"/>
-        </w:rPr>
-      </w:pPr>
-    </w:p>
-    <w:p>
-      <w:pPr>
-        <w:pBdr>
-          <w:top w:val="single" w:sz="4" w:space="1" w:color="auto"/>
-          <w:left w:val="single" w:sz="4" w:space="4" w:color="auto"/>
-          <w:bottom w:val="single" w:sz="4" w:space="1" w:color="auto"/>
-          <w:right w:val="single" w:sz="4" w:space="4" w:color="auto"/>
-        </w:pBdr>
-        <w:spacing w:line="276" w:lineRule="auto"/>
-        <w:jc w:val="both"/>
-        <w:rPr>
-          <w:rFonts w:ascii="Arial" w:hAnsi="Arial" w:cs="Arial"/>
-          <w:b/>
-          <w:bCs/>
+    </w:p>
+    <w:p>
+      <w:pPr>
+        <w:pBdr>
+          <w:top w:val="single" w:sz="4" w:space="1" w:color="auto"/>
+          <w:left w:val="single" w:sz="4" w:space="4" w:color="auto"/>
+          <w:bottom w:val="single" w:sz="4" w:space="1" w:color="auto"/>
+          <w:right w:val="single" w:sz="4" w:space="4" w:color="auto"/>
+        </w:pBdr>
+        <w:spacing w:line="276" w:lineRule="auto"/>
+        <w:jc w:val="both"/>
+        <w:rPr>
+          <w:rFonts w:ascii="Arial" w:hAnsi="Arial" w:cs="Arial"/>
+          <w:b/>
+          <w:bCs/>
+          <w:sz w:val="20"/>
+          <w:szCs w:val="20"/>
+        </w:rPr>
+      </w:pPr>
+    </w:p>
+    <w:p>
+      <w:pPr>
+        <w:pBdr>
+          <w:top w:val="single" w:sz="4" w:space="1" w:color="auto"/>
+          <w:left w:val="single" w:sz="4" w:space="4" w:color="auto"/>
+          <w:bottom w:val="single" w:sz="4" w:space="1" w:color="auto"/>
+          <w:right w:val="single" w:sz="4" w:space="4" w:color="auto"/>
+        </w:pBdr>
+        <w:spacing w:line="276" w:lineRule="auto"/>
+        <w:jc w:val="both"/>
+        <w:rPr>
+          <w:rFonts w:ascii="Arial" w:hAnsi="Arial" w:cs="Arial"/>
+          <w:sz w:val="20"/>
+          <w:szCs w:val="20"/>
+        </w:rPr>
+      </w:pPr>
+      <w:r>
+        <w:rPr>
+          <w:rFonts w:ascii="Arial" w:hAnsi="Arial" w:cs="Arial"/>
+          <w:sz w:val="20"/>
+          <w:szCs w:val="20"/>
+        </w:rPr>
+        <w:t>I created histograms for every frame in the video and store them in the cell array ‘</w:t>
+      </w:r>
+      <w:proofErr w:type="spellStart"/>
+      <w:r>
+        <w:rPr>
+          <w:rFonts w:ascii="Arial" w:hAnsi="Arial" w:cs="Arial"/>
+          <w:sz w:val="20"/>
+          <w:szCs w:val="20"/>
+        </w:rPr>
+        <w:t>histo</w:t>
+      </w:r>
+      <w:proofErr w:type="spellEnd"/>
+      <w:r>
+        <w:rPr>
+          <w:rFonts w:ascii="Arial" w:hAnsi="Arial" w:cs="Arial"/>
+          <w:sz w:val="20"/>
+          <w:szCs w:val="20"/>
+        </w:rPr>
+        <w:t>’ indexed by their frame number therefore can visualise any frames histogram.</w:t>
+      </w:r>
+    </w:p>
+    <w:p>
+      <w:pPr>
+        <w:pBdr>
+          <w:top w:val="single" w:sz="4" w:space="1" w:color="auto"/>
+          <w:left w:val="single" w:sz="4" w:space="4" w:color="auto"/>
+          <w:bottom w:val="single" w:sz="4" w:space="1" w:color="auto"/>
+          <w:right w:val="single" w:sz="4" w:space="4" w:color="auto"/>
+        </w:pBdr>
+        <w:spacing w:line="276" w:lineRule="auto"/>
+        <w:jc w:val="both"/>
+        <w:rPr>
+          <w:rFonts w:ascii="Arial" w:hAnsi="Arial" w:cs="Arial"/>
           <w:sz w:val="20"/>
           <w:szCs w:val="20"/>
         </w:rPr>
@@ -18550,7 +18527,7 @@
         <mc:AlternateContent>
           <mc:Choice Requires="wps">
             <w:drawing>
-              <wp:anchor distT="0" distB="0" distL="114300" distR="114300" simplePos="0" relativeHeight="251696128" behindDoc="0" locked="0" layoutInCell="1" allowOverlap="1" wp14:anchorId="08119A88" wp14:editId="26620A2E">
+              <wp:anchor distT="0" distB="0" distL="114300" distR="114300" simplePos="0" relativeHeight="251696128" behindDoc="0" locked="0" layoutInCell="1" allowOverlap="1" wp14:anchorId="08119A88" wp14:editId="6DAFB6B5">
                 <wp:simplePos x="0" y="0"/>
                 <wp:positionH relativeFrom="margin">
                   <wp:posOffset>440055</wp:posOffset>
@@ -18613,6 +18590,73 @@
                               </w:rPr>
                               <w:t>t</w:t>
                             </w:r>
+                            <w:r>
+                              <w:rPr>
+                                <w:color w:val="808080" w:themeColor="background1" w:themeShade="80"/>
+                              </w:rPr>
+                              <w:t xml:space="preserve"> Frame 88</w:t>
+                            </w:r>
+                          </w:p>
+                          <w:p>
+                            <w:pPr>
+                              <w:jc w:val="center"/>
+                              <w:rPr>
+                                <w:color w:val="808080" w:themeColor="background1" w:themeShade="80"/>
+                              </w:rPr>
+                            </w:pPr>
+                            <w:r>
+                              <w:rPr>
+                                <w:noProof/>
+                              </w:rPr>
+                              <w:drawing>
+                                <wp:inline distT="0" distB="0" distL="0" distR="0" wp14:anchorId="7A99FC96" wp14:editId="3E807B74">
+                                  <wp:extent cx="1607820" cy="1071880"/>
+                                  <wp:effectExtent l="0" t="0" r="0" b="0"/>
+                                  <wp:docPr id="39" name="Picture 39"/>
+                                  <wp:cNvGraphicFramePr>
+                                    <a:graphicFrameLocks xmlns:a="http://schemas.openxmlformats.org/drawingml/2006/main" noChangeAspect="1"/>
+                                  </wp:cNvGraphicFramePr>
+                                  <a:graphic xmlns:a="http://schemas.openxmlformats.org/drawingml/2006/main">
+                                    <a:graphicData uri="http://schemas.openxmlformats.org/drawingml/2006/picture">
+                                      <pic:pic xmlns:pic="http://schemas.openxmlformats.org/drawingml/2006/picture">
+                                        <pic:nvPicPr>
+                                          <pic:cNvPr id="0" name="Picture 15"/>
+                                          <pic:cNvPicPr>
+                                            <a:picLocks noChangeAspect="1" noChangeArrowheads="1"/>
+                                          </pic:cNvPicPr>
+                                        </pic:nvPicPr>
+                                        <pic:blipFill>
+                                          <a:blip r:embed="rId47">
+                                            <a:extLst>
+                                              <a:ext uri="{28A0092B-C50C-407E-A947-70E740481C1C}">
+                                                <a14:useLocalDpi xmlns:a14="http://schemas.microsoft.com/office/drawing/2010/main" val="0"/>
+                                              </a:ext>
+                                            </a:extLst>
+                                          </a:blip>
+                                          <a:srcRect/>
+                                          <a:stretch>
+                                            <a:fillRect/>
+                                          </a:stretch>
+                                        </pic:blipFill>
+                                        <pic:spPr bwMode="auto">
+                                          <a:xfrm>
+                                            <a:off x="0" y="0"/>
+                                            <a:ext cx="1607820" cy="1071880"/>
+                                          </a:xfrm>
+                                          <a:prstGeom prst="rect">
+                                            <a:avLst/>
+                                          </a:prstGeom>
+                                          <a:noFill/>
+                                          <a:ln>
+                                            <a:noFill/>
+                                          </a:ln>
+                                        </pic:spPr>
+                                      </pic:pic>
+                                    </a:graphicData>
+                                  </a:graphic>
+                                </wp:inline>
+                              </w:drawing>
+                            </w:r>
                           </w:p>
                         </w:txbxContent>
                       </wps:txbx>
@@ -18656,6 +18700,73 @@
                         </w:rPr>
                         <w:t>t</w:t>
                       </w:r>
+                      <w:r>
+                        <w:rPr>
+                          <w:color w:val="808080" w:themeColor="background1" w:themeShade="80"/>
+                        </w:rPr>
+                        <w:t xml:space="preserve"> Frame 88</w:t>
+                      </w:r>
+                    </w:p>
+                    <w:p>
+                      <w:pPr>
+                        <w:jc w:val="center"/>
+                        <w:rPr>
+                          <w:color w:val="808080" w:themeColor="background1" w:themeShade="80"/>
+                        </w:rPr>
+                      </w:pPr>
+                      <w:r>
+                        <w:rPr>
+                          <w:noProof/>
+                        </w:rPr>
+                        <w:drawing>
+                          <wp:inline distT="0" distB="0" distL="0" distR="0" wp14:anchorId="7A99FC96" wp14:editId="3E807B74">
+                            <wp:extent cx="1607820" cy="1071880"/>
+                            <wp:effectExtent l="0" t="0" r="0" b="0"/>
+                            <wp:docPr id="39" name="Picture 39"/>
+                            <wp:cNvGraphicFramePr>
+                              <a:graphicFrameLocks xmlns:a="http://schemas.openxmlformats.org/drawingml/2006/main" noChangeAspect="1"/>
+                            </wp:cNvGraphicFramePr>
+                            <a:graphic xmlns:a="http://schemas.openxmlformats.org/drawingml/2006/main">
+                              <a:graphicData uri="http://schemas.openxmlformats.org/drawingml/2006/picture">
+                                <pic:pic xmlns:pic="http://schemas.openxmlformats.org/drawingml/2006/picture">
+                                  <pic:nvPicPr>
+                                    <pic:cNvPr id="0" name="Picture 15"/>
+                                    <pic:cNvPicPr>
+                                      <a:picLocks noChangeAspect="1" noChangeArrowheads="1"/>
+                                    </pic:cNvPicPr>
+                                  </pic:nvPicPr>
+                                  <pic:blipFill>
+                                    <a:blip r:embed="rId47">
+                                      <a:extLst>
+                                        <a:ext uri="{28A0092B-C50C-407E-A947-70E740481C1C}">
+                                          <a14:useLocalDpi xmlns:a14="http://schemas.microsoft.com/office/drawing/2010/main" val="0"/>
+                                        </a:ext>
+                                      </a:extLst>
+                                    </a:blip>
+                                    <a:srcRect/>
+                                    <a:stretch>
+                                      <a:fillRect/>
+                                    </a:stretch>
+                                  </pic:blipFill>
+                                  <pic:spPr bwMode="auto">
+                                    <a:xfrm>
+                                      <a:off x="0" y="0"/>
+                                      <a:ext cx="1607820" cy="1071880"/>
+                                    </a:xfrm>
+                                    <a:prstGeom prst="rect">
+                                      <a:avLst/>
+                                    </a:prstGeom>
+                                    <a:noFill/>
+                                    <a:ln>
+                                      <a:noFill/>
+                                    </a:ln>
+                                  </pic:spPr>
+                                </pic:pic>
+                              </a:graphicData>
+                            </a:graphic>
+                          </wp:inline>
+                        </w:drawing>
+                      </w:r>
                     </w:p>
                   </w:txbxContent>
                 </v:textbox>
@@ -18677,7 +18788,7 @@
         <mc:AlternateContent>
           <mc:Choice Requires="wps">
             <w:drawing>
-              <wp:anchor distT="0" distB="0" distL="114300" distR="114300" simplePos="0" relativeHeight="251698176" behindDoc="0" locked="0" layoutInCell="1" allowOverlap="1" wp14:anchorId="1A2D5816" wp14:editId="58990182">
+              <wp:anchor distT="0" distB="0" distL="114300" distR="114300" simplePos="0" relativeHeight="251698176" behindDoc="0" locked="0" layoutInCell="1" allowOverlap="1" wp14:anchorId="1A2D5816" wp14:editId="25E8F701">
                 <wp:simplePos x="0" y="0"/>
                 <wp:positionH relativeFrom="margin">
                   <wp:posOffset>3185160</wp:posOffset>
@@ -18747,11 +18858,77 @@
                               </w:rPr>
                               <w:t>+1</w:t>
                             </w:r>
+                            <w:r>
+                              <w:rPr>
+                                <w:color w:val="808080" w:themeColor="background1" w:themeShade="80"/>
+                                <w:vertAlign w:val="subscript"/>
+                              </w:rPr>
+                              <w:t xml:space="preserve"> </w:t>
+                            </w:r>
+                            <w:r>
+                              <w:rPr>
+                                <w:color w:val="808080" w:themeColor="background1" w:themeShade="80"/>
+                              </w:rPr>
+                              <w:t>Frame 89</w:t>
+                            </w:r>
                           </w:p>
                           <w:p>
                             <w:pPr>
                               <w:jc w:val="center"/>
                             </w:pPr>
+                            <w:r>
+                              <w:rPr>
+                                <w:noProof/>
+                              </w:rPr>
+                              <w:drawing>
+                                <wp:inline distT="0" distB="0" distL="0" distR="0" wp14:anchorId="137DAF5A" wp14:editId="4D727307">
+                                  <wp:extent cx="1607820" cy="1071880"/>
+                                  <wp:effectExtent l="0" t="0" r="0" b="0"/>
+                                  <wp:docPr id="40" name="Picture 40"/>
+                                  <wp:cNvGraphicFramePr>
+                                    <a:graphicFrameLocks xmlns:a="http://schemas.openxmlformats.org/drawingml/2006/main" noChangeAspect="1"/>
+                                  </wp:cNvGraphicFramePr>
+                                  <a:graphic xmlns:a="http://schemas.openxmlformats.org/drawingml/2006/main">
+                                    <a:graphicData uri="http://schemas.openxmlformats.org/drawingml/2006/picture">
+                                      <pic:pic xmlns:pic="http://schemas.openxmlformats.org/drawingml/2006/picture">
+                                        <pic:nvPicPr>
+                                          <pic:cNvPr id="0" name="Picture 17"/>
+                                          <pic:cNvPicPr>
+                                            <a:picLocks noChangeAspect="1" noChangeArrowheads="1"/>
+                                          </pic:cNvPicPr>
+                                        </pic:nvPicPr>
+                                        <pic:blipFill>
+                                          <a:blip r:embed="rId48">
+                                            <a:extLst>
+                                              <a:ext uri="{28A0092B-C50C-407E-A947-70E740481C1C}">
+                                                <a14:useLocalDpi xmlns:a14="http://schemas.microsoft.com/office/drawing/2010/main" val="0"/>
+                                              </a:ext>
+                                            </a:extLst>
+                                          </a:blip>
+                                          <a:srcRect/>
+                                          <a:stretch>
+                                            <a:fillRect/>
+                                          </a:stretch>
+                                        </pic:blipFill>
+                                        <pic:spPr bwMode="auto">
+                                          <a:xfrm>
+                                            <a:off x="0" y="0"/>
+                                            <a:ext cx="1607820" cy="1071880"/>
+                                          </a:xfrm>
+                                          <a:prstGeom prst="rect">
+                                            <a:avLst/>
+                                          </a:prstGeom>
+                                          <a:noFill/>
+                                          <a:ln>
+                                            <a:noFill/>
+                                          </a:ln>
+                                        </pic:spPr>
+                                      </pic:pic>
+                                    </a:graphicData>
+                                  </a:graphic>
+                                </wp:inline>
+                              </w:drawing>
+                            </w:r>
                           </w:p>
                         </w:txbxContent>
                       </wps:txbx>
@@ -18802,11 +18979,77 @@
                         </w:rPr>
                         <w:t>+1</w:t>
                       </w:r>
+                      <w:r>
+                        <w:rPr>
+                          <w:color w:val="808080" w:themeColor="background1" w:themeShade="80"/>
+                          <w:vertAlign w:val="subscript"/>
+                        </w:rPr>
+                        <w:t xml:space="preserve"> </w:t>
+                      </w:r>
+                      <w:r>
+                        <w:rPr>
+                          <w:color w:val="808080" w:themeColor="background1" w:themeShade="80"/>
+                        </w:rPr>
+                        <w:t>Frame 89</w:t>
+                      </w:r>
                     </w:p>
                     <w:p>
                       <w:pPr>
                         <w:jc w:val="center"/>
                       </w:pPr>
+                      <w:r>
+                        <w:rPr>
+                          <w:noProof/>
+                        </w:rPr>
+                        <w:drawing>
+                          <wp:inline distT="0" distB="0" distL="0" distR="0" wp14:anchorId="137DAF5A" wp14:editId="4D727307">
+                            <wp:extent cx="1607820" cy="1071880"/>
+                            <wp:effectExtent l="0" t="0" r="0" b="0"/>
+                            <wp:docPr id="40" name="Picture 40"/>
+                            <wp:cNvGraphicFramePr>
+                              <a:graphicFrameLocks xmlns:a="http://schemas.openxmlformats.org/drawingml/2006/main" noChangeAspect="1"/>
+                            </wp:cNvGraphicFramePr>
+                            <a:graphic xmlns:a="http://schemas.openxmlformats.org/drawingml/2006/main">
+                              <a:graphicData uri="http://schemas.openxmlformats.org/drawingml/2006/picture">
+                                <pic:pic xmlns:pic="http://schemas.openxmlformats.org/drawingml/2006/picture">
+                                  <pic:nvPicPr>
+                                    <pic:cNvPr id="0" name="Picture 17"/>
+                                    <pic:cNvPicPr>
+                                      <a:picLocks noChangeAspect="1" noChangeArrowheads="1"/>
+                                    </pic:cNvPicPr>
+                                  </pic:nvPicPr>
+                                  <pic:blipFill>
+                                    <a:blip r:embed="rId48">
+                                      <a:extLst>
+                                        <a:ext uri="{28A0092B-C50C-407E-A947-70E740481C1C}">
+                                          <a14:useLocalDpi xmlns:a14="http://schemas.microsoft.com/office/drawing/2010/main" val="0"/>
+                                        </a:ext>
+                                      </a:extLst>
+                                    </a:blip>
+                                    <a:srcRect/>
+                                    <a:stretch>
+                                      <a:fillRect/>
+                                    </a:stretch>
+                                  </pic:blipFill>
+                                  <pic:spPr bwMode="auto">
+                                    <a:xfrm>
+                                      <a:off x="0" y="0"/>
+                                      <a:ext cx="1607820" cy="1071880"/>
+                                    </a:xfrm>
+                                    <a:prstGeom prst="rect">
+                                      <a:avLst/>
+                                    </a:prstGeom>
+                                    <a:noFill/>
+                                    <a:ln>
+                                      <a:noFill/>
+                                    </a:ln>
+                                  </pic:spPr>
+                                </pic:pic>
+                              </a:graphicData>
+                            </a:graphic>
+                          </wp:inline>
+                        </w:drawing>
+                      </w:r>
                     </w:p>
                   </w:txbxContent>
                 </v:textbox>
@@ -19153,11 +19396,71 @@
                               </w:rPr>
                               <w:t>t</w:t>
                             </w:r>
+                            <w:r>
+                              <w:rPr>
+                                <w:color w:val="808080" w:themeColor="background1" w:themeShade="80"/>
+                                <w:vertAlign w:val="subscript"/>
+                              </w:rPr>
+                              <w:t xml:space="preserve"> </w:t>
+                            </w:r>
                           </w:p>
                           <w:p>
                             <w:pPr>
                               <w:jc w:val="center"/>
                             </w:pPr>
+                            <w:r>
+                              <w:rPr>
+                                <w:noProof/>
+                              </w:rPr>
+                              <w:drawing>
+                                <wp:inline distT="0" distB="0" distL="0" distR="0" wp14:anchorId="013D8123" wp14:editId="1795DB25">
+                                  <wp:extent cx="1607820" cy="1205230"/>
+                                  <wp:effectExtent l="0" t="0" r="0" b="0"/>
+                                  <wp:docPr id="41" name="Picture 41"/>
+                                  <wp:cNvGraphicFramePr>
+                                    <a:graphicFrameLocks xmlns:a="http://schemas.openxmlformats.org/drawingml/2006/main" noChangeAspect="1"/>
+                                  </wp:cNvGraphicFramePr>
+                                  <a:graphic xmlns:a="http://schemas.openxmlformats.org/drawingml/2006/main">
+                                    <a:graphicData uri="http://schemas.openxmlformats.org/drawingml/2006/picture">
+                                      <pic:pic xmlns:pic="http://schemas.openxmlformats.org/drawingml/2006/picture">
+                                        <pic:nvPicPr>
+                                          <pic:cNvPr id="0" name="Picture 19"/>
+                                          <pic:cNvPicPr>
+                                            <a:picLocks noChangeAspect="1" noChangeArrowheads="1"/>
+                                          </pic:cNvPicPr>
+                                        </pic:nvPicPr>
+                                        <pic:blipFill>
+                                          <a:blip r:embed="rId49">
+                                            <a:extLst>
+                                              <a:ext uri="{28A0092B-C50C-407E-A947-70E740481C1C}">
+                                                <a14:useLocalDpi xmlns:a14="http://schemas.microsoft.com/office/drawing/2010/main" val="0"/>
+                                              </a:ext>
+                                            </a:extLst>
+                                          </a:blip>
+                                          <a:srcRect/>
+                                          <a:stretch>
+                                            <a:fillRect/>
+                                          </a:stretch>
+                                        </pic:blipFill>
+                                        <pic:spPr bwMode="auto">
+                                          <a:xfrm>
+                                            <a:off x="0" y="0"/>
+                                            <a:ext cx="1607820" cy="1205230"/>
+                                          </a:xfrm>
+                                          <a:prstGeom prst="rect">
+                                            <a:avLst/>
+                                          </a:prstGeom>
+                                          <a:noFill/>
+                                          <a:ln>
+                                            <a:noFill/>
+                                          </a:ln>
+                                        </pic:spPr>
+                                      </pic:pic>
+                                    </a:graphicData>
+                                  </a:graphic>
+                                </wp:inline>
+                              </w:drawing>
+                            </w:r>
                           </w:p>
                         </w:txbxContent>
                       </wps:txbx>
@@ -19201,11 +19504,71 @@
                         </w:rPr>
                         <w:t>t</w:t>
                       </w:r>
+                      <w:r>
+                        <w:rPr>
+                          <w:color w:val="808080" w:themeColor="background1" w:themeShade="80"/>
+                          <w:vertAlign w:val="subscript"/>
+                        </w:rPr>
+                        <w:t xml:space="preserve"> </w:t>
+                      </w:r>
                     </w:p>
                     <w:p>
                       <w:pPr>
                         <w:jc w:val="center"/>
                       </w:pPr>
+                      <w:r>
+                        <w:rPr>
+                          <w:noProof/>
+                        </w:rPr>
+                        <w:drawing>
+                          <wp:inline distT="0" distB="0" distL="0" distR="0" wp14:anchorId="013D8123" wp14:editId="1795DB25">
+                            <wp:extent cx="1607820" cy="1205230"/>
+                            <wp:effectExtent l="0" t="0" r="0" b="0"/>
+                            <wp:docPr id="41" name="Picture 41"/>
+                            <wp:cNvGraphicFramePr>
+                              <a:graphicFrameLocks xmlns:a="http://schemas.openxmlformats.org/drawingml/2006/main" noChangeAspect="1"/>
+                            </wp:cNvGraphicFramePr>
+                            <a:graphic xmlns:a="http://schemas.openxmlformats.org/drawingml/2006/main">
+                              <a:graphicData uri="http://schemas.openxmlformats.org/drawingml/2006/picture">
+                                <pic:pic xmlns:pic="http://schemas.openxmlformats.org/drawingml/2006/picture">
+                                  <pic:nvPicPr>
+                                    <pic:cNvPr id="0" name="Picture 19"/>
+                                    <pic:cNvPicPr>
+                                      <a:picLocks noChangeAspect="1" noChangeArrowheads="1"/>
+                                    </pic:cNvPicPr>
+                                  </pic:nvPicPr>
+                                  <pic:blipFill>
+                                    <a:blip r:embed="rId49">
+                                      <a:extLst>
+                                        <a:ext uri="{28A0092B-C50C-407E-A947-70E740481C1C}">
+                                          <a14:useLocalDpi xmlns:a14="http://schemas.microsoft.com/office/drawing/2010/main" val="0"/>
+                                        </a:ext>
+                                      </a:extLst>
+                                    </a:blip>
+                                    <a:srcRect/>
+                                    <a:stretch>
+                                      <a:fillRect/>
+                                    </a:stretch>
+                                  </pic:blipFill>
+                                  <pic:spPr bwMode="auto">
+                                    <a:xfrm>
+                                      <a:off x="0" y="0"/>
+                                      <a:ext cx="1607820" cy="1205230"/>
+                                    </a:xfrm>
+                                    <a:prstGeom prst="rect">
+                                      <a:avLst/>
+                                    </a:prstGeom>
+                                    <a:noFill/>
+                                    <a:ln>
+                                      <a:noFill/>
+                                    </a:ln>
+                                  </pic:spPr>
+                                </pic:pic>
+                              </a:graphicData>
+                            </a:graphic>
+                          </wp:inline>
+                        </w:drawing>
+                      </w:r>
                     </w:p>
                   </w:txbxContent>
                 </v:textbox>
@@ -19302,6 +19665,59 @@
                             <w:pPr>
                               <w:jc w:val="center"/>
                             </w:pPr>
+                            <w:r>
+                              <w:rPr>
+                                <w:noProof/>
+                              </w:rPr>
+                              <w:drawing>
+                                <wp:inline distT="0" distB="0" distL="0" distR="0" wp14:anchorId="4A529647" wp14:editId="7A5252A7">
+                                  <wp:extent cx="1607820" cy="1205230"/>
+                                  <wp:effectExtent l="0" t="0" r="0" b="0"/>
+                                  <wp:docPr id="42" name="Picture 42"/>
+                                  <wp:cNvGraphicFramePr>
+                                    <a:graphicFrameLocks xmlns:a="http://schemas.openxmlformats.org/drawingml/2006/main" noChangeAspect="1"/>
+                                  </wp:cNvGraphicFramePr>
+                                  <a:graphic xmlns:a="http://schemas.openxmlformats.org/drawingml/2006/main">
+                                    <a:graphicData uri="http://schemas.openxmlformats.org/drawingml/2006/picture">
+                                      <pic:pic xmlns:pic="http://schemas.openxmlformats.org/drawingml/2006/picture">
+                                        <pic:nvPicPr>
+                                          <pic:cNvPr id="0" name="Picture 21"/>
+                                          <pic:cNvPicPr>
+                                            <a:picLocks noChangeAspect="1" noChangeArrowheads="1"/>
+                                          </pic:cNvPicPr>
+                                        </pic:nvPicPr>
+                                        <pic:blipFill>
+                                          <a:blip r:embed="rId50">
+                                            <a:extLst>
+                                              <a:ext uri="{28A0092B-C50C-407E-A947-70E740481C1C}">
+                                                <a14:useLocalDpi xmlns:a14="http://schemas.microsoft.com/office/drawing/2010/main" val="0"/>
+                                              </a:ext>
+                                            </a:extLst>
+                                          </a:blip>
+                                          <a:srcRect/>
+                                          <a:stretch>
+                                            <a:fillRect/>
+                                          </a:stretch>
+                                        </pic:blipFill>
+                                        <pic:spPr bwMode="auto">
+                                          <a:xfrm>
+                                            <a:off x="0" y="0"/>
+                                            <a:ext cx="1607820" cy="1205230"/>
+                                          </a:xfrm>
+                                          <a:prstGeom prst="rect">
+                                            <a:avLst/>
+                                          </a:prstGeom>
+                                          <a:noFill/>
+                                          <a:ln>
+                                            <a:noFill/>
+                                          </a:ln>
+                                        </pic:spPr>
+                                      </pic:pic>
+                                    </a:graphicData>
+                                  </a:graphic>
+                                </wp:inline>
+                              </w:drawing>
+                            </w:r>
                           </w:p>
                         </w:txbxContent>
                       </wps:txbx>
@@ -19357,6 +19773,59 @@
                       <w:pPr>
                         <w:jc w:val="center"/>
                       </w:pPr>
+                      <w:r>
+                        <w:rPr>
+                          <w:noProof/>
+                        </w:rPr>
+                        <w:drawing>
+                          <wp:inline distT="0" distB="0" distL="0" distR="0" wp14:anchorId="4A529647" wp14:editId="7A5252A7">
+                            <wp:extent cx="1607820" cy="1205230"/>
+                            <wp:effectExtent l="0" t="0" r="0" b="0"/>
+                            <wp:docPr id="42" name="Picture 42"/>
+                            <wp:cNvGraphicFramePr>
+                              <a:graphicFrameLocks xmlns:a="http://schemas.openxmlformats.org/drawingml/2006/main" noChangeAspect="1"/>
+                            </wp:cNvGraphicFramePr>
+                            <a:graphic xmlns:a="http://schemas.openxmlformats.org/drawingml/2006/main">
+                              <a:graphicData uri="http://schemas.openxmlformats.org/drawingml/2006/picture">
+                                <pic:pic xmlns:pic="http://schemas.openxmlformats.org/drawingml/2006/picture">
+                                  <pic:nvPicPr>
+                                    <pic:cNvPr id="0" name="Picture 21"/>
+                                    <pic:cNvPicPr>
+                                      <a:picLocks noChangeAspect="1" noChangeArrowheads="1"/>
+                                    </pic:cNvPicPr>
+                                  </pic:nvPicPr>
+                                  <pic:blipFill>
+                                    <a:blip r:embed="rId50">
+                                      <a:extLst>
+                                        <a:ext uri="{28A0092B-C50C-407E-A947-70E740481C1C}">
+                                          <a14:useLocalDpi xmlns:a14="http://schemas.microsoft.com/office/drawing/2010/main" val="0"/>
+                                        </a:ext>
+                                      </a:extLst>
+                                    </a:blip>
+                                    <a:srcRect/>
+                                    <a:stretch>
+                                      <a:fillRect/>
+                                    </a:stretch>
+                                  </pic:blipFill>
+                                  <pic:spPr bwMode="auto">
+                                    <a:xfrm>
+                                      <a:off x="0" y="0"/>
+                                      <a:ext cx="1607820" cy="1205230"/>
+                                    </a:xfrm>
+                                    <a:prstGeom prst="rect">
+                                      <a:avLst/>
+                                    </a:prstGeom>
+                                    <a:noFill/>
+                                    <a:ln>
+                                      <a:noFill/>
+                                    </a:ln>
+                                  </pic:spPr>
+                                </pic:pic>
+                              </a:graphicData>
+                            </a:graphic>
+                          </wp:inline>
+                        </w:drawing>
+                      </w:r>
                     </w:p>
                   </w:txbxContent>
                 </v:textbox>
@@ -19662,6 +20131,82 @@
                               <w:t>Intersection result</w:t>
                             </w:r>
                           </w:p>
+                          <w:p>
+                            <w:pPr>
+                              <w:jc w:val="center"/>
+                              <w:rPr>
+                                <w:color w:val="808080" w:themeColor="background1" w:themeShade="80"/>
+                              </w:rPr>
+                            </w:pPr>
+                          </w:p>
+                          <w:p>
+                            <w:pPr>
+                              <w:jc w:val="center"/>
+                              <w:rPr>
+                                <w:color w:val="808080" w:themeColor="background1" w:themeShade="80"/>
+                              </w:rPr>
+                            </w:pPr>
+                          </w:p>
+                          <w:p>
+                            <w:pPr>
+                              <w:jc w:val="center"/>
+                              <w:rPr>
+                                <w:color w:val="808080" w:themeColor="background1" w:themeShade="80"/>
+                              </w:rPr>
+                            </w:pPr>
+                          </w:p>
+                          <w:p>
+                            <w:pPr>
+                              <w:jc w:val="center"/>
+                              <w:rPr>
+                                <w:color w:val="808080" w:themeColor="background1" w:themeShade="80"/>
+                              </w:rPr>
+                            </w:pPr>
+                          </w:p>
+                          <w:p>
+                            <w:pPr>
+                              <w:jc w:val="center"/>
+                              <w:rPr>
+                                <w:color w:val="808080" w:themeColor="background1" w:themeShade="80"/>
+                              </w:rPr>
+                            </w:pPr>
+                          </w:p>
+                          <w:p>
+                            <w:pPr>
+                              <w:jc w:val="center"/>
+                              <w:rPr>
+                                <w:color w:val="808080" w:themeColor="background1" w:themeShade="80"/>
+                              </w:rPr>
+                            </w:pPr>
+                          </w:p>
+                          <w:p>
+                            <w:pPr>
+                              <w:jc w:val="center"/>
+                              <w:rPr>
+                                <w:color w:val="808080" w:themeColor="background1" w:themeShade="80"/>
+                              </w:rPr>
+                            </w:pPr>
+                          </w:p>
+                          <w:p>
+                            <w:pPr>
+                              <w:jc w:val="center"/>
+                              <w:rPr>
+                                <w:color w:val="808080" w:themeColor="background1" w:themeShade="80"/>
+                              </w:rPr>
+                            </w:pPr>
+                            <w:r>
+                              <w:rPr>
+                                <w:color w:val="808080" w:themeColor="background1" w:themeShade="80"/>
+                              </w:rPr>
+                              <w:t xml:space="preserve">% Intersection = </w:t>
+                            </w:r>
+                            <w:r>
+                              <w:rPr>
+                                <w:color w:val="808080" w:themeColor="background1" w:themeShade="80"/>
+                              </w:rPr>
+                              <w:t>97.45%</w:t>
+                            </w:r>
+                          </w:p>
                         </w:txbxContent>
                       </wps:txbx>
                       <wps:bodyPr rot="0" vert="horz" wrap="square" lIns="91440" tIns="45720" rIns="91440" bIns="45720" anchor="t" anchorCtr="0" upright="1">
@@ -19698,6 +20243,82 @@
                         <w:t>Intersection result</w:t>
                       </w:r>
                     </w:p>
+                    <w:p>
+                      <w:pPr>
+                        <w:jc w:val="center"/>
+                        <w:rPr>
+                          <w:color w:val="808080" w:themeColor="background1" w:themeShade="80"/>
+                        </w:rPr>
+                      </w:pPr>
+                    </w:p>
+                    <w:p>
+                      <w:pPr>
+                        <w:jc w:val="center"/>
+                        <w:rPr>
+                          <w:color w:val="808080" w:themeColor="background1" w:themeShade="80"/>
+                        </w:rPr>
+                      </w:pPr>
+                    </w:p>
+                    <w:p>
+                      <w:pPr>
+                        <w:jc w:val="center"/>
+                        <w:rPr>
+                          <w:color w:val="808080" w:themeColor="background1" w:themeShade="80"/>
+                        </w:rPr>
+                      </w:pPr>
+                    </w:p>
+                    <w:p>
+                      <w:pPr>
+                        <w:jc w:val="center"/>
+                        <w:rPr>
+                          <w:color w:val="808080" w:themeColor="background1" w:themeShade="80"/>
+                        </w:rPr>
+                      </w:pPr>
+                    </w:p>
+                    <w:p>
+                      <w:pPr>
+                        <w:jc w:val="center"/>
+                        <w:rPr>
+                          <w:color w:val="808080" w:themeColor="background1" w:themeShade="80"/>
+                        </w:rPr>
+                      </w:pPr>
+                    </w:p>
+                    <w:p>
+                      <w:pPr>
+                        <w:jc w:val="center"/>
+                        <w:rPr>
+                          <w:color w:val="808080" w:themeColor="background1" w:themeShade="80"/>
+                        </w:rPr>
+                      </w:pPr>
+                    </w:p>
+                    <w:p>
+                      <w:pPr>
+                        <w:jc w:val="center"/>
+                        <w:rPr>
+                          <w:color w:val="808080" w:themeColor="background1" w:themeShade="80"/>
+                        </w:rPr>
+                      </w:pPr>
+                    </w:p>
+                    <w:p>
+                      <w:pPr>
+                        <w:jc w:val="center"/>
+                        <w:rPr>
+                          <w:color w:val="808080" w:themeColor="background1" w:themeShade="80"/>
+                        </w:rPr>
+                      </w:pPr>
+                      <w:r>
+                        <w:rPr>
+                          <w:color w:val="808080" w:themeColor="background1" w:themeShade="80"/>
+                        </w:rPr>
+                        <w:t xml:space="preserve">% Intersection = </w:t>
+                      </w:r>
+                      <w:r>
+                        <w:rPr>
+                          <w:color w:val="808080" w:themeColor="background1" w:themeShade="80"/>
+                        </w:rPr>
+                        <w:t>97.45%</w:t>
+                      </w:r>
+                    </w:p>
                   </w:txbxContent>
                 </v:textbox>
                 <w10:wrap anchorx="margin"/>
@@ -19706,44 +20327,6 @@
           </mc:Fallback>
         </mc:AlternateContent>
       </w:r>
-    </w:p>
-    <w:p>
-      <w:pPr>
-        <w:pBdr>
-          <w:top w:val="single" w:sz="4" w:space="1" w:color="auto"/>
-          <w:left w:val="single" w:sz="4" w:space="4" w:color="auto"/>
-          <w:bottom w:val="single" w:sz="4" w:space="1" w:color="auto"/>
-          <w:right w:val="single" w:sz="4" w:space="4" w:color="auto"/>
-        </w:pBdr>
-        <w:spacing w:line="276" w:lineRule="auto"/>
-        <w:jc w:val="both"/>
-        <w:rPr>
-          <w:rFonts w:ascii="Arial" w:hAnsi="Arial" w:cs="Arial"/>
-          <w:b/>
-          <w:bCs/>
-          <w:sz w:val="20"/>
-          <w:szCs w:val="20"/>
-        </w:rPr>
-      </w:pPr>
-    </w:p>
-    <w:p>
-      <w:pPr>
-        <w:pBdr>
-          <w:top w:val="single" w:sz="4" w:space="1" w:color="auto"/>
-          <w:left w:val="single" w:sz="4" w:space="4" w:color="auto"/>
-          <w:bottom w:val="single" w:sz="4" w:space="1" w:color="auto"/>
-          <w:right w:val="single" w:sz="4" w:space="4" w:color="auto"/>
-        </w:pBdr>
-        <w:spacing w:line="276" w:lineRule="auto"/>
-        <w:jc w:val="both"/>
-        <w:rPr>
-          <w:rFonts w:ascii="Arial" w:hAnsi="Arial" w:cs="Arial"/>
-          <w:b/>
-          <w:bCs/>
-          <w:sz w:val="20"/>
-          <w:szCs w:val="20"/>
-        </w:rPr>
-      </w:pPr>
     </w:p>
     <w:p>
       <w:pPr>
@@ -20077,6 +20660,73 @@
                               </w:rPr>
                               <w:t>+1</w:t>
                             </w:r>
+                            <w:r>
+                              <w:rPr>
+                                <w:color w:val="808080" w:themeColor="background1" w:themeShade="80"/>
+                              </w:rPr>
+                              <w:t xml:space="preserve"> Frame 7</w:t>
+                            </w:r>
+                          </w:p>
+                          <w:p>
+                            <w:pPr>
+                              <w:jc w:val="center"/>
+                              <w:rPr>
+                                <w:color w:val="808080" w:themeColor="background1" w:themeShade="80"/>
+                              </w:rPr>
+                            </w:pPr>
+                            <w:r>
+                              <w:rPr>
+                                <w:noProof/>
+                              </w:rPr>
+                              <w:drawing>
+                                <wp:inline distT="0" distB="0" distL="0" distR="0" wp14:anchorId="168B1678" wp14:editId="6E0E4099">
+                                  <wp:extent cx="1607820" cy="1071880"/>
+                                  <wp:effectExtent l="0" t="0" r="0" b="0"/>
+                                  <wp:docPr id="44" name="Picture 44"/>
+                                  <wp:cNvGraphicFramePr>
+                                    <a:graphicFrameLocks xmlns:a="http://schemas.openxmlformats.org/drawingml/2006/main" noChangeAspect="1"/>
+                                  </wp:cNvGraphicFramePr>
+                                  <a:graphic xmlns:a="http://schemas.openxmlformats.org/drawingml/2006/main">
+                                    <a:graphicData uri="http://schemas.openxmlformats.org/drawingml/2006/picture">
+                                      <pic:pic xmlns:pic="http://schemas.openxmlformats.org/drawingml/2006/picture">
+                                        <pic:nvPicPr>
+                                          <pic:cNvPr id="0" name="Picture 25"/>
+                                          <pic:cNvPicPr>
+                                            <a:picLocks noChangeAspect="1" noChangeArrowheads="1"/>
+                                          </pic:cNvPicPr>
+                                        </pic:nvPicPr>
+                                        <pic:blipFill>
+                                          <a:blip r:embed="rId51">
+                                            <a:extLst>
+                                              <a:ext uri="{28A0092B-C50C-407E-A947-70E740481C1C}">
+                                                <a14:useLocalDpi xmlns:a14="http://schemas.microsoft.com/office/drawing/2010/main" val="0"/>
+                                              </a:ext>
+                                            </a:extLst>
+                                          </a:blip>
+                                          <a:srcRect/>
+                                          <a:stretch>
+                                            <a:fillRect/>
+                                          </a:stretch>
+                                        </pic:blipFill>
+                                        <pic:spPr bwMode="auto">
+                                          <a:xfrm>
+                                            <a:off x="0" y="0"/>
+                                            <a:ext cx="1607820" cy="1071880"/>
+                                          </a:xfrm>
+                                          <a:prstGeom prst="rect">
+                                            <a:avLst/>
+                                          </a:prstGeom>
+                                          <a:noFill/>
+                                          <a:ln>
+                                            <a:noFill/>
+                                          </a:ln>
+                                        </pic:spPr>
+                                      </pic:pic>
+                                    </a:graphicData>
+                                  </a:graphic>
+                                </wp:inline>
+                              </w:drawing>
+                            </w:r>
                           </w:p>
                           <w:p>
                             <w:pPr>
@@ -20131,6 +20781,73 @@
                           <w:vertAlign w:val="subscript"/>
                         </w:rPr>
                         <w:t>+1</w:t>
+                      </w:r>
+                      <w:r>
+                        <w:rPr>
+                          <w:color w:val="808080" w:themeColor="background1" w:themeShade="80"/>
+                        </w:rPr>
+                        <w:t xml:space="preserve"> Frame 7</w:t>
+                      </w:r>
+                    </w:p>
+                    <w:p>
+                      <w:pPr>
+                        <w:jc w:val="center"/>
+                        <w:rPr>
+                          <w:color w:val="808080" w:themeColor="background1" w:themeShade="80"/>
+                        </w:rPr>
+                      </w:pPr>
+                      <w:r>
+                        <w:rPr>
+                          <w:noProof/>
+                        </w:rPr>
+                        <w:drawing>
+                          <wp:inline distT="0" distB="0" distL="0" distR="0" wp14:anchorId="168B1678" wp14:editId="6E0E4099">
+                            <wp:extent cx="1607820" cy="1071880"/>
+                            <wp:effectExtent l="0" t="0" r="0" b="0"/>
+                            <wp:docPr id="44" name="Picture 44"/>
+                            <wp:cNvGraphicFramePr>
+                              <a:graphicFrameLocks xmlns:a="http://schemas.openxmlformats.org/drawingml/2006/main" noChangeAspect="1"/>
+                            </wp:cNvGraphicFramePr>
+                            <a:graphic xmlns:a="http://schemas.openxmlformats.org/drawingml/2006/main">
+                              <a:graphicData uri="http://schemas.openxmlformats.org/drawingml/2006/picture">
+                                <pic:pic xmlns:pic="http://schemas.openxmlformats.org/drawingml/2006/picture">
+                                  <pic:nvPicPr>
+                                    <pic:cNvPr id="0" name="Picture 25"/>
+                                    <pic:cNvPicPr>
+                                      <a:picLocks noChangeAspect="1" noChangeArrowheads="1"/>
+                                    </pic:cNvPicPr>
+                                  </pic:nvPicPr>
+                                  <pic:blipFill>
+                                    <a:blip r:embed="rId51">
+                                      <a:extLst>
+                                        <a:ext uri="{28A0092B-C50C-407E-A947-70E740481C1C}">
+                                          <a14:useLocalDpi xmlns:a14="http://schemas.microsoft.com/office/drawing/2010/main" val="0"/>
+                                        </a:ext>
+                                      </a:extLst>
+                                    </a:blip>
+                                    <a:srcRect/>
+                                    <a:stretch>
+                                      <a:fillRect/>
+                                    </a:stretch>
+                                  </pic:blipFill>
+                                  <pic:spPr bwMode="auto">
+                                    <a:xfrm>
+                                      <a:off x="0" y="0"/>
+                                      <a:ext cx="1607820" cy="1071880"/>
+                                    </a:xfrm>
+                                    <a:prstGeom prst="rect">
+                                      <a:avLst/>
+                                    </a:prstGeom>
+                                    <a:noFill/>
+                                    <a:ln>
+                                      <a:noFill/>
+                                    </a:ln>
+                                  </pic:spPr>
+                                </pic:pic>
+                              </a:graphicData>
+                            </a:graphic>
+                          </wp:inline>
+                        </w:drawing>
                       </w:r>
                     </w:p>
                     <w:p>
@@ -20221,6 +20938,73 @@
                               </w:rPr>
                               <w:t>t</w:t>
                             </w:r>
+                            <w:r>
+                              <w:rPr>
+                                <w:color w:val="808080" w:themeColor="background1" w:themeShade="80"/>
+                              </w:rPr>
+                              <w:t xml:space="preserve"> Frame 6</w:t>
+                            </w:r>
+                          </w:p>
+                          <w:p>
+                            <w:pPr>
+                              <w:jc w:val="center"/>
+                              <w:rPr>
+                                <w:color w:val="808080" w:themeColor="background1" w:themeShade="80"/>
+                              </w:rPr>
+                            </w:pPr>
+                            <w:r>
+                              <w:rPr>
+                                <w:noProof/>
+                              </w:rPr>
+                              <w:drawing>
+                                <wp:inline distT="0" distB="0" distL="0" distR="0" wp14:anchorId="55426105" wp14:editId="005282DE">
+                                  <wp:extent cx="1607820" cy="1071880"/>
+                                  <wp:effectExtent l="0" t="0" r="0" b="0"/>
+                                  <wp:docPr id="43" name="Picture 43"/>
+                                  <wp:cNvGraphicFramePr>
+                                    <a:graphicFrameLocks xmlns:a="http://schemas.openxmlformats.org/drawingml/2006/main" noChangeAspect="1"/>
+                                  </wp:cNvGraphicFramePr>
+                                  <a:graphic xmlns:a="http://schemas.openxmlformats.org/drawingml/2006/main">
+                                    <a:graphicData uri="http://schemas.openxmlformats.org/drawingml/2006/picture">
+                                      <pic:pic xmlns:pic="http://schemas.openxmlformats.org/drawingml/2006/picture">
+                                        <pic:nvPicPr>
+                                          <pic:cNvPr id="0" name="Picture 23"/>
+                                          <pic:cNvPicPr>
+                                            <a:picLocks noChangeAspect="1" noChangeArrowheads="1"/>
+                                          </pic:cNvPicPr>
+                                        </pic:nvPicPr>
+                                        <pic:blipFill>
+                                          <a:blip r:embed="rId52">
+                                            <a:extLst>
+                                              <a:ext uri="{28A0092B-C50C-407E-A947-70E740481C1C}">
+                                                <a14:useLocalDpi xmlns:a14="http://schemas.microsoft.com/office/drawing/2010/main" val="0"/>
+                                              </a:ext>
+                                            </a:extLst>
+                                          </a:blip>
+                                          <a:srcRect/>
+                                          <a:stretch>
+                                            <a:fillRect/>
+                                          </a:stretch>
+                                        </pic:blipFill>
+                                        <pic:spPr bwMode="auto">
+                                          <a:xfrm>
+                                            <a:off x="0" y="0"/>
+                                            <a:ext cx="1607820" cy="1071880"/>
+                                          </a:xfrm>
+                                          <a:prstGeom prst="rect">
+                                            <a:avLst/>
+                                          </a:prstGeom>
+                                          <a:noFill/>
+                                          <a:ln>
+                                            <a:noFill/>
+                                          </a:ln>
+                                        </pic:spPr>
+                                      </pic:pic>
+                                    </a:graphicData>
+                                  </a:graphic>
+                                </wp:inline>
+                              </w:drawing>
+                            </w:r>
                           </w:p>
                         </w:txbxContent>
                       </wps:txbx>
@@ -20263,6 +21047,73 @@
                           <w:vertAlign w:val="subscript"/>
                         </w:rPr>
                         <w:t>t</w:t>
+                      </w:r>
+                      <w:r>
+                        <w:rPr>
+                          <w:color w:val="808080" w:themeColor="background1" w:themeShade="80"/>
+                        </w:rPr>
+                        <w:t xml:space="preserve"> Frame 6</w:t>
+                      </w:r>
+                    </w:p>
+                    <w:p>
+                      <w:pPr>
+                        <w:jc w:val="center"/>
+                        <w:rPr>
+                          <w:color w:val="808080" w:themeColor="background1" w:themeShade="80"/>
+                        </w:rPr>
+                      </w:pPr>
+                      <w:r>
+                        <w:rPr>
+                          <w:noProof/>
+                        </w:rPr>
+                        <w:drawing>
+                          <wp:inline distT="0" distB="0" distL="0" distR="0" wp14:anchorId="55426105" wp14:editId="005282DE">
+                            <wp:extent cx="1607820" cy="1071880"/>
+                            <wp:effectExtent l="0" t="0" r="0" b="0"/>
+                            <wp:docPr id="43" name="Picture 43"/>
+                            <wp:cNvGraphicFramePr>
+                              <a:graphicFrameLocks xmlns:a="http://schemas.openxmlformats.org/drawingml/2006/main" noChangeAspect="1"/>
+                            </wp:cNvGraphicFramePr>
+                            <a:graphic xmlns:a="http://schemas.openxmlformats.org/drawingml/2006/main">
+                              <a:graphicData uri="http://schemas.openxmlformats.org/drawingml/2006/picture">
+                                <pic:pic xmlns:pic="http://schemas.openxmlformats.org/drawingml/2006/picture">
+                                  <pic:nvPicPr>
+                                    <pic:cNvPr id="0" name="Picture 23"/>
+                                    <pic:cNvPicPr>
+                                      <a:picLocks noChangeAspect="1" noChangeArrowheads="1"/>
+                                    </pic:cNvPicPr>
+                                  </pic:nvPicPr>
+                                  <pic:blipFill>
+                                    <a:blip r:embed="rId52">
+                                      <a:extLst>
+                                        <a:ext uri="{28A0092B-C50C-407E-A947-70E740481C1C}">
+                                          <a14:useLocalDpi xmlns:a14="http://schemas.microsoft.com/office/drawing/2010/main" val="0"/>
+                                        </a:ext>
+                                      </a:extLst>
+                                    </a:blip>
+                                    <a:srcRect/>
+                                    <a:stretch>
+                                      <a:fillRect/>
+                                    </a:stretch>
+                                  </pic:blipFill>
+                                  <pic:spPr bwMode="auto">
+                                    <a:xfrm>
+                                      <a:off x="0" y="0"/>
+                                      <a:ext cx="1607820" cy="1071880"/>
+                                    </a:xfrm>
+                                    <a:prstGeom prst="rect">
+                                      <a:avLst/>
+                                    </a:prstGeom>
+                                    <a:noFill/>
+                                    <a:ln>
+                                      <a:noFill/>
+                                    </a:ln>
+                                  </pic:spPr>
+                                </pic:pic>
+                              </a:graphicData>
+                            </a:graphic>
+                          </wp:inline>
+                        </w:drawing>
                       </w:r>
                     </w:p>
                   </w:txbxContent>
@@ -20623,6 +21474,59 @@
                             <w:pPr>
                               <w:jc w:val="center"/>
                             </w:pPr>
+                            <w:r>
+                              <w:rPr>
+                                <w:noProof/>
+                              </w:rPr>
+                              <w:drawing>
+                                <wp:inline distT="0" distB="0" distL="0" distR="0" wp14:anchorId="61562DE0" wp14:editId="17ABCC76">
+                                  <wp:extent cx="1607820" cy="1205230"/>
+                                  <wp:effectExtent l="0" t="0" r="0" b="0"/>
+                                  <wp:docPr id="45" name="Picture 45"/>
+                                  <wp:cNvGraphicFramePr>
+                                    <a:graphicFrameLocks xmlns:a="http://schemas.openxmlformats.org/drawingml/2006/main" noChangeAspect="1"/>
+                                  </wp:cNvGraphicFramePr>
+                                  <a:graphic xmlns:a="http://schemas.openxmlformats.org/drawingml/2006/main">
+                                    <a:graphicData uri="http://schemas.openxmlformats.org/drawingml/2006/picture">
+                                      <pic:pic xmlns:pic="http://schemas.openxmlformats.org/drawingml/2006/picture">
+                                        <pic:nvPicPr>
+                                          <pic:cNvPr id="0" name="Picture 27"/>
+                                          <pic:cNvPicPr>
+                                            <a:picLocks noChangeAspect="1" noChangeArrowheads="1"/>
+                                          </pic:cNvPicPr>
+                                        </pic:nvPicPr>
+                                        <pic:blipFill>
+                                          <a:blip r:embed="rId53">
+                                            <a:extLst>
+                                              <a:ext uri="{28A0092B-C50C-407E-A947-70E740481C1C}">
+                                                <a14:useLocalDpi xmlns:a14="http://schemas.microsoft.com/office/drawing/2010/main" val="0"/>
+                                              </a:ext>
+                                            </a:extLst>
+                                          </a:blip>
+                                          <a:srcRect/>
+                                          <a:stretch>
+                                            <a:fillRect/>
+                                          </a:stretch>
+                                        </pic:blipFill>
+                                        <pic:spPr bwMode="auto">
+                                          <a:xfrm>
+                                            <a:off x="0" y="0"/>
+                                            <a:ext cx="1607820" cy="1205230"/>
+                                          </a:xfrm>
+                                          <a:prstGeom prst="rect">
+                                            <a:avLst/>
+                                          </a:prstGeom>
+                                          <a:noFill/>
+                                          <a:ln>
+                                            <a:noFill/>
+                                          </a:ln>
+                                        </pic:spPr>
+                                      </pic:pic>
+                                    </a:graphicData>
+                                  </a:graphic>
+                                </wp:inline>
+                              </w:drawing>
+                            </w:r>
                           </w:p>
                         </w:txbxContent>
                       </wps:txbx>
@@ -20671,6 +21575,59 @@
                       <w:pPr>
                         <w:jc w:val="center"/>
                       </w:pPr>
+                      <w:r>
+                        <w:rPr>
+                          <w:noProof/>
+                        </w:rPr>
+                        <w:drawing>
+                          <wp:inline distT="0" distB="0" distL="0" distR="0" wp14:anchorId="61562DE0" wp14:editId="17ABCC76">
+                            <wp:extent cx="1607820" cy="1205230"/>
+                            <wp:effectExtent l="0" t="0" r="0" b="0"/>
+                            <wp:docPr id="45" name="Picture 45"/>
+                            <wp:cNvGraphicFramePr>
+                              <a:graphicFrameLocks xmlns:a="http://schemas.openxmlformats.org/drawingml/2006/main" noChangeAspect="1"/>
+                            </wp:cNvGraphicFramePr>
+                            <a:graphic xmlns:a="http://schemas.openxmlformats.org/drawingml/2006/main">
+                              <a:graphicData uri="http://schemas.openxmlformats.org/drawingml/2006/picture">
+                                <pic:pic xmlns:pic="http://schemas.openxmlformats.org/drawingml/2006/picture">
+                                  <pic:nvPicPr>
+                                    <pic:cNvPr id="0" name="Picture 27"/>
+                                    <pic:cNvPicPr>
+                                      <a:picLocks noChangeAspect="1" noChangeArrowheads="1"/>
+                                    </pic:cNvPicPr>
+                                  </pic:nvPicPr>
+                                  <pic:blipFill>
+                                    <a:blip r:embed="rId53">
+                                      <a:extLst>
+                                        <a:ext uri="{28A0092B-C50C-407E-A947-70E740481C1C}">
+                                          <a14:useLocalDpi xmlns:a14="http://schemas.microsoft.com/office/drawing/2010/main" val="0"/>
+                                        </a:ext>
+                                      </a:extLst>
+                                    </a:blip>
+                                    <a:srcRect/>
+                                    <a:stretch>
+                                      <a:fillRect/>
+                                    </a:stretch>
+                                  </pic:blipFill>
+                                  <pic:spPr bwMode="auto">
+                                    <a:xfrm>
+                                      <a:off x="0" y="0"/>
+                                      <a:ext cx="1607820" cy="1205230"/>
+                                    </a:xfrm>
+                                    <a:prstGeom prst="rect">
+                                      <a:avLst/>
+                                    </a:prstGeom>
+                                    <a:noFill/>
+                                    <a:ln>
+                                      <a:noFill/>
+                                    </a:ln>
+                                  </pic:spPr>
+                                </pic:pic>
+                              </a:graphicData>
+                            </a:graphic>
+                          </wp:inline>
+                        </w:drawing>
+                      </w:r>
                     </w:p>
                   </w:txbxContent>
                 </v:textbox>
@@ -20767,6 +21724,59 @@
                             <w:pPr>
                               <w:jc w:val="center"/>
                             </w:pPr>
+                            <w:r>
+                              <w:rPr>
+                                <w:noProof/>
+                              </w:rPr>
+                              <w:drawing>
+                                <wp:inline distT="0" distB="0" distL="0" distR="0" wp14:anchorId="4C6A0394" wp14:editId="72351B7C">
+                                  <wp:extent cx="1607820" cy="1205230"/>
+                                  <wp:effectExtent l="0" t="0" r="0" b="0"/>
+                                  <wp:docPr id="46" name="Picture 46"/>
+                                  <wp:cNvGraphicFramePr>
+                                    <a:graphicFrameLocks xmlns:a="http://schemas.openxmlformats.org/drawingml/2006/main" noChangeAspect="1"/>
+                                  </wp:cNvGraphicFramePr>
+                                  <a:graphic xmlns:a="http://schemas.openxmlformats.org/drawingml/2006/main">
+                                    <a:graphicData uri="http://schemas.openxmlformats.org/drawingml/2006/picture">
+                                      <pic:pic xmlns:pic="http://schemas.openxmlformats.org/drawingml/2006/picture">
+                                        <pic:nvPicPr>
+                                          <pic:cNvPr id="0" name="Picture 29"/>
+                                          <pic:cNvPicPr>
+                                            <a:picLocks noChangeAspect="1" noChangeArrowheads="1"/>
+                                          </pic:cNvPicPr>
+                                        </pic:nvPicPr>
+                                        <pic:blipFill>
+                                          <a:blip r:embed="rId54">
+                                            <a:extLst>
+                                              <a:ext uri="{28A0092B-C50C-407E-A947-70E740481C1C}">
+                                                <a14:useLocalDpi xmlns:a14="http://schemas.microsoft.com/office/drawing/2010/main" val="0"/>
+                                              </a:ext>
+                                            </a:extLst>
+                                          </a:blip>
+                                          <a:srcRect/>
+                                          <a:stretch>
+                                            <a:fillRect/>
+                                          </a:stretch>
+                                        </pic:blipFill>
+                                        <pic:spPr bwMode="auto">
+                                          <a:xfrm>
+                                            <a:off x="0" y="0"/>
+                                            <a:ext cx="1607820" cy="1205230"/>
+                                          </a:xfrm>
+                                          <a:prstGeom prst="rect">
+                                            <a:avLst/>
+                                          </a:prstGeom>
+                                          <a:noFill/>
+                                          <a:ln>
+                                            <a:noFill/>
+                                          </a:ln>
+                                        </pic:spPr>
+                                      </pic:pic>
+                                    </a:graphicData>
+                                  </a:graphic>
+                                </wp:inline>
+                              </w:drawing>
+                            </w:r>
                           </w:p>
                         </w:txbxContent>
                       </wps:txbx>
@@ -20822,6 +21832,59 @@
                       <w:pPr>
                         <w:jc w:val="center"/>
                       </w:pPr>
+                      <w:r>
+                        <w:rPr>
+                          <w:noProof/>
+                        </w:rPr>
+                        <w:drawing>
+                          <wp:inline distT="0" distB="0" distL="0" distR="0" wp14:anchorId="4C6A0394" wp14:editId="72351B7C">
+                            <wp:extent cx="1607820" cy="1205230"/>
+                            <wp:effectExtent l="0" t="0" r="0" b="0"/>
+                            <wp:docPr id="46" name="Picture 46"/>
+                            <wp:cNvGraphicFramePr>
+                              <a:graphicFrameLocks xmlns:a="http://schemas.openxmlformats.org/drawingml/2006/main" noChangeAspect="1"/>
+                            </wp:cNvGraphicFramePr>
+                            <a:graphic xmlns:a="http://schemas.openxmlformats.org/drawingml/2006/main">
+                              <a:graphicData uri="http://schemas.openxmlformats.org/drawingml/2006/picture">
+                                <pic:pic xmlns:pic="http://schemas.openxmlformats.org/drawingml/2006/picture">
+                                  <pic:nvPicPr>
+                                    <pic:cNvPr id="0" name="Picture 29"/>
+                                    <pic:cNvPicPr>
+                                      <a:picLocks noChangeAspect="1" noChangeArrowheads="1"/>
+                                    </pic:cNvPicPr>
+                                  </pic:nvPicPr>
+                                  <pic:blipFill>
+                                    <a:blip r:embed="rId54">
+                                      <a:extLst>
+                                        <a:ext uri="{28A0092B-C50C-407E-A947-70E740481C1C}">
+                                          <a14:useLocalDpi xmlns:a14="http://schemas.microsoft.com/office/drawing/2010/main" val="0"/>
+                                        </a:ext>
+                                      </a:extLst>
+                                    </a:blip>
+                                    <a:srcRect/>
+                                    <a:stretch>
+                                      <a:fillRect/>
+                                    </a:stretch>
+                                  </pic:blipFill>
+                                  <pic:spPr bwMode="auto">
+                                    <a:xfrm>
+                                      <a:off x="0" y="0"/>
+                                      <a:ext cx="1607820" cy="1205230"/>
+                                    </a:xfrm>
+                                    <a:prstGeom prst="rect">
+                                      <a:avLst/>
+                                    </a:prstGeom>
+                                    <a:noFill/>
+                                    <a:ln>
+                                      <a:noFill/>
+                                    </a:ln>
+                                  </pic:spPr>
+                                </pic:pic>
+                              </a:graphicData>
+                            </a:graphic>
+                          </wp:inline>
+                        </w:drawing>
+                      </w:r>
                     </w:p>
                   </w:txbxContent>
                 </v:textbox>
@@ -21127,6 +22190,84 @@
                               <w:t>Intersection result</w:t>
                             </w:r>
                           </w:p>
+                          <w:p>
+                            <w:pPr>
+                              <w:jc w:val="center"/>
+                              <w:rPr>
+                                <w:color w:val="808080" w:themeColor="background1" w:themeShade="80"/>
+                              </w:rPr>
+                            </w:pPr>
+                            <w:bookmarkStart w:id="0" w:name="_GoBack"/>
+                            <w:bookmarkEnd w:id="0"/>
+                          </w:p>
+                          <w:p>
+                            <w:pPr>
+                              <w:jc w:val="center"/>
+                              <w:rPr>
+                                <w:color w:val="808080" w:themeColor="background1" w:themeShade="80"/>
+                              </w:rPr>
+                            </w:pPr>
+                          </w:p>
+                          <w:p>
+                            <w:pPr>
+                              <w:jc w:val="center"/>
+                              <w:rPr>
+                                <w:color w:val="808080" w:themeColor="background1" w:themeShade="80"/>
+                              </w:rPr>
+                            </w:pPr>
+                          </w:p>
+                          <w:p>
+                            <w:pPr>
+                              <w:jc w:val="center"/>
+                              <w:rPr>
+                                <w:color w:val="808080" w:themeColor="background1" w:themeShade="80"/>
+                              </w:rPr>
+                            </w:pPr>
+                          </w:p>
+                          <w:p>
+                            <w:pPr>
+                              <w:jc w:val="center"/>
+                              <w:rPr>
+                                <w:color w:val="808080" w:themeColor="background1" w:themeShade="80"/>
+                              </w:rPr>
+                            </w:pPr>
+                          </w:p>
+                          <w:p>
+                            <w:pPr>
+                              <w:jc w:val="center"/>
+                              <w:rPr>
+                                <w:color w:val="808080" w:themeColor="background1" w:themeShade="80"/>
+                              </w:rPr>
+                            </w:pPr>
+                          </w:p>
+                          <w:p>
+                            <w:pPr>
+                              <w:jc w:val="center"/>
+                              <w:rPr>
+                                <w:color w:val="808080" w:themeColor="background1" w:themeShade="80"/>
+                              </w:rPr>
+                            </w:pPr>
+                          </w:p>
+                          <w:p>
+                            <w:pPr>
+                              <w:jc w:val="center"/>
+                              <w:rPr>
+                                <w:color w:val="808080" w:themeColor="background1" w:themeShade="80"/>
+                              </w:rPr>
+                            </w:pPr>
+                            <w:r>
+                              <w:rPr>
+                                <w:color w:val="808080" w:themeColor="background1" w:themeShade="80"/>
+                              </w:rPr>
+                              <w:t xml:space="preserve">% Intersection =  </w:t>
+                            </w:r>
+                            <w:r>
+                              <w:rPr>
+                                <w:color w:val="808080" w:themeColor="background1" w:themeShade="80"/>
+                              </w:rPr>
+                              <w:t>95.55%</w:t>
+                            </w:r>
+                          </w:p>
                         </w:txbxContent>
                       </wps:txbx>
                       <wps:bodyPr rot="0" vert="horz" wrap="square" lIns="91440" tIns="45720" rIns="91440" bIns="45720" anchor="t" anchorCtr="0" upright="1">
@@ -21163,6 +22304,84 @@
                         <w:t>Intersection result</w:t>
                       </w:r>
                     </w:p>
+                    <w:p>
+                      <w:pPr>
+                        <w:jc w:val="center"/>
+                        <w:rPr>
+                          <w:color w:val="808080" w:themeColor="background1" w:themeShade="80"/>
+                        </w:rPr>
+                      </w:pPr>
+                      <w:bookmarkStart w:id="1" w:name="_GoBack"/>
+                      <w:bookmarkEnd w:id="1"/>
+                    </w:p>
+                    <w:p>
+                      <w:pPr>
+                        <w:jc w:val="center"/>
+                        <w:rPr>
+                          <w:color w:val="808080" w:themeColor="background1" w:themeShade="80"/>
+                        </w:rPr>
+                      </w:pPr>
+                    </w:p>
+                    <w:p>
+                      <w:pPr>
+                        <w:jc w:val="center"/>
+                        <w:rPr>
+                          <w:color w:val="808080" w:themeColor="background1" w:themeShade="80"/>
+                        </w:rPr>
+                      </w:pPr>
+                    </w:p>
+                    <w:p>
+                      <w:pPr>
+                        <w:jc w:val="center"/>
+                        <w:rPr>
+                          <w:color w:val="808080" w:themeColor="background1" w:themeShade="80"/>
+                        </w:rPr>
+                      </w:pPr>
+                    </w:p>
+                    <w:p>
+                      <w:pPr>
+                        <w:jc w:val="center"/>
+                        <w:rPr>
+                          <w:color w:val="808080" w:themeColor="background1" w:themeShade="80"/>
+                        </w:rPr>
+                      </w:pPr>
+                    </w:p>
+                    <w:p>
+                      <w:pPr>
+                        <w:jc w:val="center"/>
+                        <w:rPr>
+                          <w:color w:val="808080" w:themeColor="background1" w:themeShade="80"/>
+                        </w:rPr>
+                      </w:pPr>
+                    </w:p>
+                    <w:p>
+                      <w:pPr>
+                        <w:jc w:val="center"/>
+                        <w:rPr>
+                          <w:color w:val="808080" w:themeColor="background1" w:themeShade="80"/>
+                        </w:rPr>
+                      </w:pPr>
+                    </w:p>
+                    <w:p>
+                      <w:pPr>
+                        <w:jc w:val="center"/>
+                        <w:rPr>
+                          <w:color w:val="808080" w:themeColor="background1" w:themeShade="80"/>
+                        </w:rPr>
+                      </w:pPr>
+                      <w:r>
+                        <w:rPr>
+                          <w:color w:val="808080" w:themeColor="background1" w:themeShade="80"/>
+                        </w:rPr>
+                        <w:t xml:space="preserve">% Intersection =  </w:t>
+                      </w:r>
+                      <w:r>
+                        <w:rPr>
+                          <w:color w:val="808080" w:themeColor="background1" w:themeShade="80"/>
+                        </w:rPr>
+                        <w:t>95.55%</w:t>
+                      </w:r>
+                    </w:p>
                   </w:txbxContent>
                 </v:textbox>
                 <w10:wrap anchorx="margin"/>
@@ -23252,7 +24471,25 @@
           <w:sz w:val="20"/>
           <w:szCs w:val="20"/>
         </w:rPr>
-        <w:t>In addition this method fails on a colour histogram when the apparent colours change but the colours in the image are simial…</w:t>
+        <w:t xml:space="preserve">In addition this method fails on a colour histogram when the apparent colours change but the colours in the image are </w:t>
+      </w:r>
+      <w:proofErr w:type="spellStart"/>
+      <w:r>
+        <w:rPr>
+          <w:rFonts w:ascii="Arial" w:hAnsi="Arial" w:cs="Arial"/>
+          <w:sz w:val="20"/>
+          <w:szCs w:val="20"/>
+        </w:rPr>
+        <w:t>simial</w:t>
+      </w:r>
+      <w:proofErr w:type="spellEnd"/>
+      <w:r>
+        <w:rPr>
+          <w:rFonts w:ascii="Arial" w:hAnsi="Arial" w:cs="Arial"/>
+          <w:sz w:val="20"/>
+          <w:szCs w:val="20"/>
+        </w:rPr>
+        <w:t>…</w:t>
       </w:r>
     </w:p>
     <w:p>
@@ -23356,7 +24593,25 @@
           <w:sz w:val="20"/>
           <w:szCs w:val="20"/>
         </w:rPr>
-        <w:t xml:space="preserve"> then a point selected between them is a good point to segment an image at to get a binary image with to distinct separate areas.</w:t>
+        <w:t xml:space="preserve"> then a point selected between them is a good point to segment an image at to get a binary image with </w:t>
+      </w:r>
+      <w:proofErr w:type="spellStart"/>
+      <w:r>
+        <w:rPr>
+          <w:rFonts w:ascii="Arial" w:hAnsi="Arial" w:cs="Arial"/>
+          <w:sz w:val="20"/>
+          <w:szCs w:val="20"/>
+        </w:rPr>
+        <w:t>to</w:t>
+      </w:r>
+      <w:proofErr w:type="spellEnd"/>
+      <w:r>
+        <w:rPr>
+          <w:rFonts w:ascii="Arial" w:hAnsi="Arial" w:cs="Arial"/>
+          <w:sz w:val="20"/>
+          <w:szCs w:val="20"/>
+        </w:rPr>
+        <w:t xml:space="preserve"> distinct separate areas.</w:t>
       </w:r>
     </w:p>
     <w:p>
@@ -23693,80 +24948,8 @@
         </w:rPr>
       </w:pPr>
     </w:p>
-    <w:p>
-      <w:pPr>
-        <w:pBdr>
-          <w:top w:val="single" w:sz="4" w:space="1" w:color="auto"/>
-          <w:left w:val="single" w:sz="4" w:space="4" w:color="auto"/>
-          <w:bottom w:val="single" w:sz="4" w:space="1" w:color="auto"/>
-          <w:right w:val="single" w:sz="4" w:space="4" w:color="auto"/>
-        </w:pBdr>
-        <w:jc w:val="both"/>
-        <w:rPr>
-          <w:rFonts w:ascii="Arial" w:hAnsi="Arial" w:cs="Arial"/>
-          <w:b/>
-          <w:bCs/>
-          <w:sz w:val="20"/>
-          <w:szCs w:val="20"/>
-        </w:rPr>
-      </w:pPr>
-    </w:p>
-    <w:p>
-      <w:pPr>
-        <w:pBdr>
-          <w:top w:val="single" w:sz="4" w:space="1" w:color="auto"/>
-          <w:left w:val="single" w:sz="4" w:space="4" w:color="auto"/>
-          <w:bottom w:val="single" w:sz="4" w:space="1" w:color="auto"/>
-          <w:right w:val="single" w:sz="4" w:space="4" w:color="auto"/>
-        </w:pBdr>
-        <w:jc w:val="both"/>
-        <w:rPr>
-          <w:rFonts w:ascii="Arial" w:hAnsi="Arial" w:cs="Arial"/>
-          <w:b/>
-          <w:bCs/>
-          <w:sz w:val="20"/>
-          <w:szCs w:val="20"/>
-        </w:rPr>
-      </w:pPr>
-    </w:p>
-    <w:p>
-      <w:pPr>
-        <w:pBdr>
-          <w:top w:val="single" w:sz="4" w:space="1" w:color="auto"/>
-          <w:left w:val="single" w:sz="4" w:space="4" w:color="auto"/>
-          <w:bottom w:val="single" w:sz="4" w:space="1" w:color="auto"/>
-          <w:right w:val="single" w:sz="4" w:space="4" w:color="auto"/>
-        </w:pBdr>
-        <w:jc w:val="both"/>
-        <w:rPr>
-          <w:rFonts w:ascii="Arial" w:hAnsi="Arial" w:cs="Arial"/>
-          <w:b/>
-          <w:bCs/>
-          <w:sz w:val="20"/>
-          <w:szCs w:val="20"/>
-        </w:rPr>
-      </w:pPr>
-    </w:p>
-    <w:p>
-      <w:pPr>
-        <w:pBdr>
-          <w:top w:val="single" w:sz="4" w:space="1" w:color="auto"/>
-          <w:left w:val="single" w:sz="4" w:space="4" w:color="auto"/>
-          <w:bottom w:val="single" w:sz="4" w:space="1" w:color="auto"/>
-          <w:right w:val="single" w:sz="4" w:space="4" w:color="auto"/>
-        </w:pBdr>
-        <w:jc w:val="both"/>
-        <w:rPr>
-          <w:rFonts w:ascii="Arial" w:hAnsi="Arial" w:cs="Arial"/>
-          <w:b/>
-          <w:bCs/>
-          <w:sz w:val="20"/>
-          <w:szCs w:val="20"/>
-        </w:rPr>
-      </w:pPr>
-    </w:p>
     <w:sectPr>
-      <w:footerReference w:type="default" r:id="rId27"/>
+      <w:footerReference w:type="default" r:id="rId55"/>
       <w:pgSz w:w="11906" w:h="16838"/>
       <w:pgMar w:top="1304" w:right="1077" w:bottom="1304" w:left="1077" w:header="709" w:footer="709" w:gutter="0"/>
       <w:cols w:space="708"/>
@@ -23810,6 +24993,7 @@
         <w:docPartUnique/>
       </w:docPartObj>
     </w:sdtPr>
+    <w:sdtEndPr/>
     <w:sdtContent>
       <w:sdt>
         <w:sdtPr>
@@ -23824,6 +25008,7 @@
             <w:docPartUnique/>
           </w:docPartObj>
         </w:sdtPr>
+        <w:sdtEndPr/>
         <w:sdtContent>
           <w:p>
             <w:pPr>
@@ -25963,6 +27148,33 @@
 </w:styles>
 </file>
 
+<file path=word/ink/ink1.xml><?xml version="1.0" encoding="utf-8"?>
+<inkml:ink xmlns:inkml="http://www.w3.org/2003/InkML">
+  <inkml:definitions>
+    <inkml:context xml:id="ctx0">
+      <inkml:inkSource xml:id="inkSrc0">
+        <inkml:traceFormat>
+          <inkml:channel name="X" type="integer" min="-2.14748E9" max="2.14748E9" units="cm"/>
+          <inkml:channel name="Y" type="integer" min="-2.14748E9" max="2.14748E9" units="cm"/>
+          <inkml:channel name="F" type="integer" max="32767" units="dev"/>
+        </inkml:traceFormat>
+        <inkml:channelProperties>
+          <inkml:channelProperty channel="X" name="resolution" value="1000" units="1/cm"/>
+          <inkml:channelProperty channel="Y" name="resolution" value="1000" units="1/cm"/>
+          <inkml:channelProperty channel="F" name="resolution" value="0" units="1/dev"/>
+        </inkml:channelProperties>
+      </inkml:inkSource>
+      <inkml:timestamp xml:id="ts0" timeString="2019-10-24T10:08:13.213"/>
+    </inkml:context>
+    <inkml:brush xml:id="br0">
+      <inkml:brushProperty name="width" value="0.05" units="cm"/>
+      <inkml:brushProperty name="height" value="0.05" units="cm"/>
+    </inkml:brush>
+  </inkml:definitions>
+  <inkml:trace contextRef="#ctx0" brushRef="#br0">0 787 6624,'24'-317'768,"-13"204"2,5 1 1,31-108-771,-45 210 44,2-5 104,0 18-75,2 10-18,4 14 42,-2 1 0,-1 0 0,-1 0 0,1 18-97,7 125 371,-14-170-367,9 634 993,-31 4-285,17-516-592,-6 119 90,-19 527 327,15 3-73,41 1119 526,93-5-236,-92-1599-701,-13-41-5,-13-46-37,-8-64-1878,6-110-7466</inkml:trace>
+</inkml:ink>
+</file>
+
 <file path=word/theme/theme1.xml><?xml version="1.0" encoding="utf-8"?>
 <a:theme xmlns:a="http://schemas.openxmlformats.org/drawingml/2006/main" name="Office Theme">
   <a:themeElements>
@@ -26253,7 +27465,7 @@
 </file>
 
 <file path=customXml/itemProps1.xml><?xml version="1.0" encoding="utf-8"?>
-<ds:datastoreItem xmlns:ds="http://schemas.openxmlformats.org/officeDocument/2006/customXml" ds:itemID="{0B06547E-FD79-4292-8699-55544D104919}">
+<ds:datastoreItem xmlns:ds="http://schemas.openxmlformats.org/officeDocument/2006/customXml" ds:itemID="{EBC362A0-36EF-4869-AC2C-99842D875C26}">
   <ds:schemaRefs>
     <ds:schemaRef ds:uri="http://schemas.openxmlformats.org/officeDocument/2006/bibliography"/>
   </ds:schemaRefs>

</xml_diff>

<commit_message>
Found that an error in the layers squishing
</commit_message>
<xml_diff>
--- a/Matlab Coursework1/ICV_Coursework1_Report.docx
+++ b/Matlab Coursework1/ICV_Coursework1_Report.docx
@@ -122,6 +122,72 @@
           <w:b/>
         </w:rPr>
       </w:pPr>
+      <w:r>
+        <w:rPr>
+          <w:rFonts w:ascii="Arial" w:hAnsi="Arial" w:cs="Arial"/>
+          <w:b/>
+          <w:noProof/>
+        </w:rPr>
+        <mc:AlternateContent>
+          <mc:Choice Requires="wpi">
+            <w:drawing>
+              <wp:anchor distT="0" distB="0" distL="114300" distR="114300" simplePos="0" relativeHeight="251781120" behindDoc="0" locked="0" layoutInCell="1" allowOverlap="1" wp14:anchorId="3B226E1C" wp14:editId="6E6FE28B">
+                <wp:simplePos x="0" y="0"/>
+                <wp:positionH relativeFrom="column">
+                  <wp:posOffset>11943360</wp:posOffset>
+                </wp:positionH>
+                <wp:positionV relativeFrom="paragraph">
+                  <wp:posOffset>-556053</wp:posOffset>
+                </wp:positionV>
+                <wp:extent cx="902520" cy="1724400"/>
+                <wp:effectExtent l="38100" t="57150" r="31115" b="47625"/>
+                <wp:wrapNone/>
+                <wp:docPr id="46" name="Ink 46"/>
+                <wp:cNvGraphicFramePr/>
+                <a:graphic xmlns:a="http://schemas.openxmlformats.org/drawingml/2006/main">
+                  <a:graphicData uri="http://schemas.microsoft.com/office/word/2010/wordprocessingInk">
+                    <w14:contentPart bwMode="auto" r:id="rId9">
+                      <w14:nvContentPartPr>
+                        <w14:cNvContentPartPr/>
+                      </w14:nvContentPartPr>
+                      <w14:xfrm>
+                        <a:off x="0" y="0"/>
+                        <a:ext cx="902520" cy="1724400"/>
+                      </w14:xfrm>
+                    </w14:contentPart>
+                  </a:graphicData>
+                </a:graphic>
+              </wp:anchor>
+            </w:drawing>
+          </mc:Choice>
+          <mc:Fallback>
+            <w:pict>
+              <v:shapetype w14:anchorId="127533A5" id="_x0000_t75" coordsize="21600,21600" o:spt="75" o:preferrelative="t" path="m@4@5l@4@11@9@11@9@5xe" filled="f" stroked="f">
+                <v:stroke joinstyle="miter"/>
+                <v:formulas>
+                  <v:f eqn="if lineDrawn pixelLineWidth 0"/>
+                  <v:f eqn="sum @0 1 0"/>
+                  <v:f eqn="sum 0 0 @1"/>
+                  <v:f eqn="prod @2 1 2"/>
+                  <v:f eqn="prod @3 21600 pixelWidth"/>
+                  <v:f eqn="prod @3 21600 pixelHeight"/>
+                  <v:f eqn="sum @0 0 1"/>
+                  <v:f eqn="prod @6 1 2"/>
+                  <v:f eqn="prod @7 21600 pixelWidth"/>
+                  <v:f eqn="sum @8 21600 0"/>
+                  <v:f eqn="prod @7 21600 pixelHeight"/>
+                  <v:f eqn="sum @10 21600 0"/>
+                </v:formulas>
+                <v:path o:extrusionok="f" gradientshapeok="t" o:connecttype="rect"/>
+                <o:lock v:ext="edit" aspectratio="t"/>
+              </v:shapetype>
+              <v:shape id="Ink 46" o:spid="_x0000_s1026" type="#_x0000_t75" style="position:absolute;margin-left:939.7pt;margin-top:-44.5pt;width:72.45pt;height:137.2pt;z-index:251781120;visibility:visible;mso-wrap-style:square;mso-wrap-distance-left:9pt;mso-wrap-distance-top:0;mso-wrap-distance-right:9pt;mso-wrap-distance-bottom:0;mso-position-horizontal:absolute;mso-position-horizontal-relative:text;mso-position-vertical:absolute;mso-position-vertical-relative:text" o:gfxdata="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">
+                <v:imagedata r:id="rId10" o:title=""/>
+              </v:shape>
+            </w:pict>
+          </mc:Fallback>
+        </mc:AlternateContent>
+      </w:r>
     </w:p>
     <w:p>
       <w:pPr>
@@ -198,7 +264,7 @@
                 <wp:cNvGraphicFramePr/>
                 <a:graphic xmlns:a="http://schemas.openxmlformats.org/drawingml/2006/main">
                   <a:graphicData uri="http://schemas.microsoft.com/office/word/2010/wordprocessingInk">
-                    <w14:contentPart bwMode="auto" r:id="rId9">
+                    <w14:contentPart bwMode="auto" r:id="rId11">
                       <w14:nvContentPartPr>
                         <w14:cNvContentPartPr/>
                       </w14:nvContentPartPr>
@@ -234,7 +300,7 @@
                 <o:lock v:ext="edit" aspectratio="t"/>
               </v:shapetype>
               <v:shape id="Ink 44" o:spid="_x0000_s1026" type="#_x0000_t75" style="position:absolute;margin-left:909.4pt;margin-top:25.65pt;width:16.05pt;height:13.6pt;z-index:251779072;visibility:visible;mso-wrap-style:square;mso-wrap-distance-left:9pt;mso-wrap-distance-top:0;mso-wrap-distance-right:9pt;mso-wrap-distance-bottom:0;mso-position-horizontal:absolute;mso-position-horizontal-relative:text;mso-position-vertical:absolute;mso-position-vertical-relative:text" o:gfxdata="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">
-                <v:imagedata r:id="rId10" o:title=""/>
+                <v:imagedata r:id="rId12" o:title=""/>
               </v:shape>
             </w:pict>
           </mc:Fallback>
@@ -301,7 +367,7 @@
                 <wp:cNvGraphicFramePr/>
                 <a:graphic xmlns:a="http://schemas.openxmlformats.org/drawingml/2006/main">
                   <a:graphicData uri="http://schemas.microsoft.com/office/word/2010/wordprocessingInk">
-                    <w14:contentPart bwMode="auto" r:id="rId11">
+                    <w14:contentPart bwMode="auto" r:id="rId13">
                       <w14:nvContentPartPr>
                         <w14:cNvContentPartPr/>
                       </w14:nvContentPartPr>
@@ -318,7 +384,7 @@
           <mc:Fallback>
             <w:pict>
               <v:shape w14:anchorId="746CCE65" id="Ink 43" o:spid="_x0000_s1026" type="#_x0000_t75" style="position:absolute;margin-left:776.4pt;margin-top:14pt;width:8.8pt;height:14.55pt;z-index:251778048;visibility:visible;mso-wrap-style:square;mso-wrap-distance-left:9pt;mso-wrap-distance-top:0;mso-wrap-distance-right:9pt;mso-wrap-distance-bottom:0;mso-position-horizontal:absolute;mso-position-horizontal-relative:text;mso-position-vertical:absolute;mso-position-vertical-relative:text" o:gfxdata="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">
-                <v:imagedata r:id="rId12" o:title=""/>
+                <v:imagedata r:id="rId14" o:title=""/>
               </v:shape>
             </w:pict>
           </mc:Fallback>
@@ -609,7 +675,7 @@
                                           </pic:cNvPicPr>
                                         </pic:nvPicPr>
                                         <pic:blipFill>
-                                          <a:blip r:embed="rId13">
+                                          <a:blip r:embed="rId15">
                                             <a:extLst>
                                               <a:ext uri="{28A0092B-C50C-407E-A947-70E740481C1C}">
                                                 <a14:useLocalDpi xmlns:a14="http://schemas.microsoft.com/office/drawing/2010/main" val="0"/>
@@ -694,7 +760,7 @@
                                     </pic:cNvPicPr>
                                   </pic:nvPicPr>
                                   <pic:blipFill>
-                                    <a:blip r:embed="rId14">
+                                    <a:blip r:embed="rId16">
                                       <a:extLst>
                                         <a:ext uri="{28A0092B-C50C-407E-A947-70E740481C1C}">
                                           <a14:useLocalDpi xmlns:a14="http://schemas.microsoft.com/office/drawing/2010/main" val="0"/>
@@ -985,6 +1051,59 @@
                             <w:pPr>
                               <w:jc w:val="center"/>
                             </w:pPr>
+                            <w:r>
+                              <w:rPr>
+                                <w:noProof/>
+                              </w:rPr>
+                              <w:drawing>
+                                <wp:inline distT="0" distB="0" distL="0" distR="0" wp14:anchorId="666360F8" wp14:editId="68FAD979">
+                                  <wp:extent cx="1445342" cy="1517837"/>
+                                  <wp:effectExtent l="0" t="0" r="2540" b="6350"/>
+                                  <wp:docPr id="51" name="Picture 51"/>
+                                  <wp:cNvGraphicFramePr>
+                                    <a:graphicFrameLocks xmlns:a="http://schemas.openxmlformats.org/drawingml/2006/main" noChangeAspect="1"/>
+                                  </wp:cNvGraphicFramePr>
+                                  <a:graphic xmlns:a="http://schemas.openxmlformats.org/drawingml/2006/main">
+                                    <a:graphicData uri="http://schemas.openxmlformats.org/drawingml/2006/picture">
+                                      <pic:pic xmlns:pic="http://schemas.openxmlformats.org/drawingml/2006/picture">
+                                        <pic:nvPicPr>
+                                          <pic:cNvPr id="0" name="Picture 7"/>
+                                          <pic:cNvPicPr>
+                                            <a:picLocks noChangeAspect="1" noChangeArrowheads="1"/>
+                                          </pic:cNvPicPr>
+                                        </pic:nvPicPr>
+                                        <pic:blipFill>
+                                          <a:blip r:embed="rId17">
+                                            <a:extLst>
+                                              <a:ext uri="{28A0092B-C50C-407E-A947-70E740481C1C}">
+                                                <a14:useLocalDpi xmlns:a14="http://schemas.microsoft.com/office/drawing/2010/main" val="0"/>
+                                              </a:ext>
+                                            </a:extLst>
+                                          </a:blip>
+                                          <a:srcRect/>
+                                          <a:stretch>
+                                            <a:fillRect/>
+                                          </a:stretch>
+                                        </pic:blipFill>
+                                        <pic:spPr bwMode="auto">
+                                          <a:xfrm>
+                                            <a:off x="0" y="0"/>
+                                            <a:ext cx="1458079" cy="1531213"/>
+                                          </a:xfrm>
+                                          <a:prstGeom prst="rect">
+                                            <a:avLst/>
+                                          </a:prstGeom>
+                                          <a:noFill/>
+                                          <a:ln>
+                                            <a:noFill/>
+                                          </a:ln>
+                                        </pic:spPr>
+                                      </pic:pic>
+                                    </a:graphicData>
+                                  </a:graphic>
+                                </wp:inline>
+                              </w:drawing>
+                            </w:r>
                           </w:p>
                         </w:txbxContent>
                       </wps:txbx>
@@ -1027,24 +1146,66 @@
                           <w:sz w:val="20"/>
                           <w:szCs w:val="20"/>
                         </w:rPr>
-                        <w:t xml:space="preserve"> </w:t>
+                        <w:t xml:space="preserve"> deg</w:t>
                       </w:r>
-                      <w:proofErr w:type="spellStart"/>
-                      <w:r>
-                        <w:rPr>
-                          <w:rFonts w:ascii="Arial" w:hAnsi="Arial" w:cs="Arial"/>
-                          <w:color w:val="7F7F7F"/>
-                          <w:sz w:val="20"/>
-                          <w:szCs w:val="20"/>
-                        </w:rPr>
-                        <w:t>deg</w:t>
-                      </w:r>
-                      <w:proofErr w:type="spellEnd"/>
                     </w:p>
                     <w:p>
                       <w:pPr>
                         <w:jc w:val="center"/>
                       </w:pPr>
+                      <w:r>
+                        <w:rPr>
+                          <w:noProof/>
+                        </w:rPr>
+                        <w:drawing>
+                          <wp:inline distT="0" distB="0" distL="0" distR="0" wp14:anchorId="666360F8" wp14:editId="68FAD979">
+                            <wp:extent cx="1445342" cy="1517837"/>
+                            <wp:effectExtent l="0" t="0" r="2540" b="6350"/>
+                            <wp:docPr id="51" name="Picture 51"/>
+                            <wp:cNvGraphicFramePr>
+                              <a:graphicFrameLocks xmlns:a="http://schemas.openxmlformats.org/drawingml/2006/main" noChangeAspect="1"/>
+                            </wp:cNvGraphicFramePr>
+                            <a:graphic xmlns:a="http://schemas.openxmlformats.org/drawingml/2006/main">
+                              <a:graphicData uri="http://schemas.openxmlformats.org/drawingml/2006/picture">
+                                <pic:pic xmlns:pic="http://schemas.openxmlformats.org/drawingml/2006/picture">
+                                  <pic:nvPicPr>
+                                    <pic:cNvPr id="0" name="Picture 7"/>
+                                    <pic:cNvPicPr>
+                                      <a:picLocks noChangeAspect="1" noChangeArrowheads="1"/>
+                                    </pic:cNvPicPr>
+                                  </pic:nvPicPr>
+                                  <pic:blipFill>
+                                    <a:blip r:embed="rId18">
+                                      <a:extLst>
+                                        <a:ext uri="{28A0092B-C50C-407E-A947-70E740481C1C}">
+                                          <a14:useLocalDpi xmlns:a14="http://schemas.microsoft.com/office/drawing/2010/main" val="0"/>
+                                        </a:ext>
+                                      </a:extLst>
+                                    </a:blip>
+                                    <a:srcRect/>
+                                    <a:stretch>
+                                      <a:fillRect/>
+                                    </a:stretch>
+                                  </pic:blipFill>
+                                  <pic:spPr bwMode="auto">
+                                    <a:xfrm>
+                                      <a:off x="0" y="0"/>
+                                      <a:ext cx="1458079" cy="1531213"/>
+                                    </a:xfrm>
+                                    <a:prstGeom prst="rect">
+                                      <a:avLst/>
+                                    </a:prstGeom>
+                                    <a:noFill/>
+                                    <a:ln>
+                                      <a:noFill/>
+                                    </a:ln>
+                                  </pic:spPr>
+                                </pic:pic>
+                              </a:graphicData>
+                            </a:graphic>
+                          </wp:inline>
+                        </w:drawing>
+                      </w:r>
                     </w:p>
                   </w:txbxContent>
                 </v:textbox>
@@ -1151,6 +1312,59 @@
                             <w:pPr>
                               <w:jc w:val="center"/>
                             </w:pPr>
+                            <w:r>
+                              <w:rPr>
+                                <w:noProof/>
+                              </w:rPr>
+                              <w:drawing>
+                                <wp:inline distT="0" distB="0" distL="0" distR="0" wp14:anchorId="4DBBD74B" wp14:editId="2D39FD8F">
+                                  <wp:extent cx="1315742" cy="1528179"/>
+                                  <wp:effectExtent l="0" t="0" r="0" b="0"/>
+                                  <wp:docPr id="49" name="Picture 49"/>
+                                  <wp:cNvGraphicFramePr>
+                                    <a:graphicFrameLocks xmlns:a="http://schemas.openxmlformats.org/drawingml/2006/main" noChangeAspect="1"/>
+                                  </wp:cNvGraphicFramePr>
+                                  <a:graphic xmlns:a="http://schemas.openxmlformats.org/drawingml/2006/main">
+                                    <a:graphicData uri="http://schemas.openxmlformats.org/drawingml/2006/picture">
+                                      <pic:pic xmlns:pic="http://schemas.openxmlformats.org/drawingml/2006/picture">
+                                        <pic:nvPicPr>
+                                          <pic:cNvPr id="0" name="Picture 3"/>
+                                          <pic:cNvPicPr>
+                                            <a:picLocks noChangeAspect="1" noChangeArrowheads="1"/>
+                                          </pic:cNvPicPr>
+                                        </pic:nvPicPr>
+                                        <pic:blipFill>
+                                          <a:blip r:embed="rId19">
+                                            <a:extLst>
+                                              <a:ext uri="{28A0092B-C50C-407E-A947-70E740481C1C}">
+                                                <a14:useLocalDpi xmlns:a14="http://schemas.microsoft.com/office/drawing/2010/main" val="0"/>
+                                              </a:ext>
+                                            </a:extLst>
+                                          </a:blip>
+                                          <a:srcRect/>
+                                          <a:stretch>
+                                            <a:fillRect/>
+                                          </a:stretch>
+                                        </pic:blipFill>
+                                        <pic:spPr bwMode="auto">
+                                          <a:xfrm>
+                                            <a:off x="0" y="0"/>
+                                            <a:ext cx="1333161" cy="1548410"/>
+                                          </a:xfrm>
+                                          <a:prstGeom prst="rect">
+                                            <a:avLst/>
+                                          </a:prstGeom>
+                                          <a:noFill/>
+                                          <a:ln>
+                                            <a:noFill/>
+                                          </a:ln>
+                                        </pic:spPr>
+                                      </pic:pic>
+                                    </a:graphicData>
+                                  </a:graphic>
+                                </wp:inline>
+                              </w:drawing>
+                            </w:r>
                           </w:p>
                         </w:txbxContent>
                       </wps:txbx>
@@ -1193,24 +1407,66 @@
                           <w:sz w:val="20"/>
                           <w:szCs w:val="20"/>
                         </w:rPr>
-                        <w:t xml:space="preserve"> </w:t>
+                        <w:t xml:space="preserve"> deg</w:t>
                       </w:r>
-                      <w:proofErr w:type="spellStart"/>
-                      <w:r>
-                        <w:rPr>
-                          <w:rFonts w:ascii="Arial" w:hAnsi="Arial" w:cs="Arial"/>
-                          <w:color w:val="7F7F7F"/>
-                          <w:sz w:val="20"/>
-                          <w:szCs w:val="20"/>
-                        </w:rPr>
-                        <w:t>deg</w:t>
-                      </w:r>
-                      <w:proofErr w:type="spellEnd"/>
                     </w:p>
                     <w:p>
                       <w:pPr>
                         <w:jc w:val="center"/>
                       </w:pPr>
+                      <w:r>
+                        <w:rPr>
+                          <w:noProof/>
+                        </w:rPr>
+                        <w:drawing>
+                          <wp:inline distT="0" distB="0" distL="0" distR="0" wp14:anchorId="4DBBD74B" wp14:editId="2D39FD8F">
+                            <wp:extent cx="1315742" cy="1528179"/>
+                            <wp:effectExtent l="0" t="0" r="0" b="0"/>
+                            <wp:docPr id="49" name="Picture 49"/>
+                            <wp:cNvGraphicFramePr>
+                              <a:graphicFrameLocks xmlns:a="http://schemas.openxmlformats.org/drawingml/2006/main" noChangeAspect="1"/>
+                            </wp:cNvGraphicFramePr>
+                            <a:graphic xmlns:a="http://schemas.openxmlformats.org/drawingml/2006/main">
+                              <a:graphicData uri="http://schemas.openxmlformats.org/drawingml/2006/picture">
+                                <pic:pic xmlns:pic="http://schemas.openxmlformats.org/drawingml/2006/picture">
+                                  <pic:nvPicPr>
+                                    <pic:cNvPr id="0" name="Picture 3"/>
+                                    <pic:cNvPicPr>
+                                      <a:picLocks noChangeAspect="1" noChangeArrowheads="1"/>
+                                    </pic:cNvPicPr>
+                                  </pic:nvPicPr>
+                                  <pic:blipFill>
+                                    <a:blip r:embed="rId20">
+                                      <a:extLst>
+                                        <a:ext uri="{28A0092B-C50C-407E-A947-70E740481C1C}">
+                                          <a14:useLocalDpi xmlns:a14="http://schemas.microsoft.com/office/drawing/2010/main" val="0"/>
+                                        </a:ext>
+                                      </a:extLst>
+                                    </a:blip>
+                                    <a:srcRect/>
+                                    <a:stretch>
+                                      <a:fillRect/>
+                                    </a:stretch>
+                                  </pic:blipFill>
+                                  <pic:spPr bwMode="auto">
+                                    <a:xfrm>
+                                      <a:off x="0" y="0"/>
+                                      <a:ext cx="1333161" cy="1548410"/>
+                                    </a:xfrm>
+                                    <a:prstGeom prst="rect">
+                                      <a:avLst/>
+                                    </a:prstGeom>
+                                    <a:noFill/>
+                                    <a:ln>
+                                      <a:noFill/>
+                                    </a:ln>
+                                  </pic:spPr>
+                                </pic:pic>
+                              </a:graphicData>
+                            </a:graphic>
+                          </wp:inline>
+                        </w:drawing>
+                      </w:r>
                     </w:p>
                   </w:txbxContent>
                 </v:textbox>
@@ -1317,6 +1573,59 @@
                             <w:pPr>
                               <w:jc w:val="center"/>
                             </w:pPr>
+                            <w:r>
+                              <w:rPr>
+                                <w:noProof/>
+                              </w:rPr>
+                              <w:drawing>
+                                <wp:inline distT="0" distB="0" distL="0" distR="0" wp14:anchorId="2521E2F6" wp14:editId="2EEB9357">
+                                  <wp:extent cx="1607820" cy="1383030"/>
+                                  <wp:effectExtent l="0" t="0" r="0" b="7620"/>
+                                  <wp:docPr id="48" name="Picture 48"/>
+                                  <wp:cNvGraphicFramePr>
+                                    <a:graphicFrameLocks xmlns:a="http://schemas.openxmlformats.org/drawingml/2006/main" noChangeAspect="1"/>
+                                  </wp:cNvGraphicFramePr>
+                                  <a:graphic xmlns:a="http://schemas.openxmlformats.org/drawingml/2006/main">
+                                    <a:graphicData uri="http://schemas.openxmlformats.org/drawingml/2006/picture">
+                                      <pic:pic xmlns:pic="http://schemas.openxmlformats.org/drawingml/2006/picture">
+                                        <pic:nvPicPr>
+                                          <pic:cNvPr id="0" name="Picture 1"/>
+                                          <pic:cNvPicPr>
+                                            <a:picLocks noChangeAspect="1" noChangeArrowheads="1"/>
+                                          </pic:cNvPicPr>
+                                        </pic:nvPicPr>
+                                        <pic:blipFill>
+                                          <a:blip r:embed="rId21">
+                                            <a:extLst>
+                                              <a:ext uri="{28A0092B-C50C-407E-A947-70E740481C1C}">
+                                                <a14:useLocalDpi xmlns:a14="http://schemas.microsoft.com/office/drawing/2010/main" val="0"/>
+                                              </a:ext>
+                                            </a:extLst>
+                                          </a:blip>
+                                          <a:srcRect/>
+                                          <a:stretch>
+                                            <a:fillRect/>
+                                          </a:stretch>
+                                        </pic:blipFill>
+                                        <pic:spPr bwMode="auto">
+                                          <a:xfrm>
+                                            <a:off x="0" y="0"/>
+                                            <a:ext cx="1607820" cy="1383030"/>
+                                          </a:xfrm>
+                                          <a:prstGeom prst="rect">
+                                            <a:avLst/>
+                                          </a:prstGeom>
+                                          <a:noFill/>
+                                          <a:ln>
+                                            <a:noFill/>
+                                          </a:ln>
+                                        </pic:spPr>
+                                      </pic:pic>
+                                    </a:graphicData>
+                                  </a:graphic>
+                                </wp:inline>
+                              </w:drawing>
+                            </w:r>
                           </w:p>
                         </w:txbxContent>
                       </wps:txbx>
@@ -1359,24 +1668,66 @@
                           <w:sz w:val="20"/>
                           <w:szCs w:val="20"/>
                         </w:rPr>
-                        <w:t xml:space="preserve"> </w:t>
+                        <w:t xml:space="preserve"> deg</w:t>
                       </w:r>
-                      <w:proofErr w:type="spellStart"/>
-                      <w:r>
-                        <w:rPr>
-                          <w:rFonts w:ascii="Arial" w:hAnsi="Arial" w:cs="Arial"/>
-                          <w:color w:val="7F7F7F"/>
-                          <w:sz w:val="20"/>
-                          <w:szCs w:val="20"/>
-                        </w:rPr>
-                        <w:t>deg</w:t>
-                      </w:r>
-                      <w:proofErr w:type="spellEnd"/>
                     </w:p>
                     <w:p>
                       <w:pPr>
                         <w:jc w:val="center"/>
                       </w:pPr>
+                      <w:r>
+                        <w:rPr>
+                          <w:noProof/>
+                        </w:rPr>
+                        <w:drawing>
+                          <wp:inline distT="0" distB="0" distL="0" distR="0" wp14:anchorId="2521E2F6" wp14:editId="2EEB9357">
+                            <wp:extent cx="1607820" cy="1383030"/>
+                            <wp:effectExtent l="0" t="0" r="0" b="7620"/>
+                            <wp:docPr id="48" name="Picture 48"/>
+                            <wp:cNvGraphicFramePr>
+                              <a:graphicFrameLocks xmlns:a="http://schemas.openxmlformats.org/drawingml/2006/main" noChangeAspect="1"/>
+                            </wp:cNvGraphicFramePr>
+                            <a:graphic xmlns:a="http://schemas.openxmlformats.org/drawingml/2006/main">
+                              <a:graphicData uri="http://schemas.openxmlformats.org/drawingml/2006/picture">
+                                <pic:pic xmlns:pic="http://schemas.openxmlformats.org/drawingml/2006/picture">
+                                  <pic:nvPicPr>
+                                    <pic:cNvPr id="0" name="Picture 1"/>
+                                    <pic:cNvPicPr>
+                                      <a:picLocks noChangeAspect="1" noChangeArrowheads="1"/>
+                                    </pic:cNvPicPr>
+                                  </pic:nvPicPr>
+                                  <pic:blipFill>
+                                    <a:blip r:embed="rId22">
+                                      <a:extLst>
+                                        <a:ext uri="{28A0092B-C50C-407E-A947-70E740481C1C}">
+                                          <a14:useLocalDpi xmlns:a14="http://schemas.microsoft.com/office/drawing/2010/main" val="0"/>
+                                        </a:ext>
+                                      </a:extLst>
+                                    </a:blip>
+                                    <a:srcRect/>
+                                    <a:stretch>
+                                      <a:fillRect/>
+                                    </a:stretch>
+                                  </pic:blipFill>
+                                  <pic:spPr bwMode="auto">
+                                    <a:xfrm>
+                                      <a:off x="0" y="0"/>
+                                      <a:ext cx="1607820" cy="1383030"/>
+                                    </a:xfrm>
+                                    <a:prstGeom prst="rect">
+                                      <a:avLst/>
+                                    </a:prstGeom>
+                                    <a:noFill/>
+                                    <a:ln>
+                                      <a:noFill/>
+                                    </a:ln>
+                                  </pic:spPr>
+                                </pic:pic>
+                              </a:graphicData>
+                            </a:graphic>
+                          </wp:inline>
+                        </w:drawing>
+                      </w:r>
                     </w:p>
                   </w:txbxContent>
                 </v:textbox>
@@ -1711,6 +2062,59 @@
                             <w:pPr>
                               <w:jc w:val="center"/>
                             </w:pPr>
+                            <w:r>
+                              <w:rPr>
+                                <w:noProof/>
+                              </w:rPr>
+                              <w:drawing>
+                                <wp:inline distT="0" distB="0" distL="0" distR="0" wp14:anchorId="1624E66D" wp14:editId="5092EE60">
+                                  <wp:extent cx="1298810" cy="1510480"/>
+                                  <wp:effectExtent l="0" t="0" r="0" b="0"/>
+                                  <wp:docPr id="50" name="Picture 50"/>
+                                  <wp:cNvGraphicFramePr>
+                                    <a:graphicFrameLocks xmlns:a="http://schemas.openxmlformats.org/drawingml/2006/main" noChangeAspect="1"/>
+                                  </wp:cNvGraphicFramePr>
+                                  <a:graphic xmlns:a="http://schemas.openxmlformats.org/drawingml/2006/main">
+                                    <a:graphicData uri="http://schemas.openxmlformats.org/drawingml/2006/picture">
+                                      <pic:pic xmlns:pic="http://schemas.openxmlformats.org/drawingml/2006/picture">
+                                        <pic:nvPicPr>
+                                          <pic:cNvPr id="0" name="Picture 5"/>
+                                          <pic:cNvPicPr>
+                                            <a:picLocks noChangeAspect="1" noChangeArrowheads="1"/>
+                                          </pic:cNvPicPr>
+                                        </pic:nvPicPr>
+                                        <pic:blipFill>
+                                          <a:blip r:embed="rId23">
+                                            <a:extLst>
+                                              <a:ext uri="{28A0092B-C50C-407E-A947-70E740481C1C}">
+                                                <a14:useLocalDpi xmlns:a14="http://schemas.microsoft.com/office/drawing/2010/main" val="0"/>
+                                              </a:ext>
+                                            </a:extLst>
+                                          </a:blip>
+                                          <a:srcRect/>
+                                          <a:stretch>
+                                            <a:fillRect/>
+                                          </a:stretch>
+                                        </pic:blipFill>
+                                        <pic:spPr bwMode="auto">
+                                          <a:xfrm>
+                                            <a:off x="0" y="0"/>
+                                            <a:ext cx="1311953" cy="1525765"/>
+                                          </a:xfrm>
+                                          <a:prstGeom prst="rect">
+                                            <a:avLst/>
+                                          </a:prstGeom>
+                                          <a:noFill/>
+                                          <a:ln>
+                                            <a:noFill/>
+                                          </a:ln>
+                                        </pic:spPr>
+                                      </pic:pic>
+                                    </a:graphicData>
+                                  </a:graphic>
+                                </wp:inline>
+                              </w:drawing>
+                            </w:r>
                           </w:p>
                         </w:txbxContent>
                       </wps:txbx>
@@ -1753,24 +2157,66 @@
                           <w:sz w:val="20"/>
                           <w:szCs w:val="20"/>
                         </w:rPr>
-                        <w:t xml:space="preserve"> </w:t>
+                        <w:t xml:space="preserve"> deg</w:t>
                       </w:r>
-                      <w:proofErr w:type="spellStart"/>
-                      <w:r>
-                        <w:rPr>
-                          <w:rFonts w:ascii="Arial" w:hAnsi="Arial" w:cs="Arial"/>
-                          <w:color w:val="7F7F7F"/>
-                          <w:sz w:val="20"/>
-                          <w:szCs w:val="20"/>
-                        </w:rPr>
-                        <w:t>deg</w:t>
-                      </w:r>
-                      <w:proofErr w:type="spellEnd"/>
                     </w:p>
                     <w:p>
                       <w:pPr>
                         <w:jc w:val="center"/>
                       </w:pPr>
+                      <w:r>
+                        <w:rPr>
+                          <w:noProof/>
+                        </w:rPr>
+                        <w:drawing>
+                          <wp:inline distT="0" distB="0" distL="0" distR="0" wp14:anchorId="1624E66D" wp14:editId="5092EE60">
+                            <wp:extent cx="1298810" cy="1510480"/>
+                            <wp:effectExtent l="0" t="0" r="0" b="0"/>
+                            <wp:docPr id="50" name="Picture 50"/>
+                            <wp:cNvGraphicFramePr>
+                              <a:graphicFrameLocks xmlns:a="http://schemas.openxmlformats.org/drawingml/2006/main" noChangeAspect="1"/>
+                            </wp:cNvGraphicFramePr>
+                            <a:graphic xmlns:a="http://schemas.openxmlformats.org/drawingml/2006/main">
+                              <a:graphicData uri="http://schemas.openxmlformats.org/drawingml/2006/picture">
+                                <pic:pic xmlns:pic="http://schemas.openxmlformats.org/drawingml/2006/picture">
+                                  <pic:nvPicPr>
+                                    <pic:cNvPr id="0" name="Picture 5"/>
+                                    <pic:cNvPicPr>
+                                      <a:picLocks noChangeAspect="1" noChangeArrowheads="1"/>
+                                    </pic:cNvPicPr>
+                                  </pic:nvPicPr>
+                                  <pic:blipFill>
+                                    <a:blip r:embed="rId24">
+                                      <a:extLst>
+                                        <a:ext uri="{28A0092B-C50C-407E-A947-70E740481C1C}">
+                                          <a14:useLocalDpi xmlns:a14="http://schemas.microsoft.com/office/drawing/2010/main" val="0"/>
+                                        </a:ext>
+                                      </a:extLst>
+                                    </a:blip>
+                                    <a:srcRect/>
+                                    <a:stretch>
+                                      <a:fillRect/>
+                                    </a:stretch>
+                                  </pic:blipFill>
+                                  <pic:spPr bwMode="auto">
+                                    <a:xfrm>
+                                      <a:off x="0" y="0"/>
+                                      <a:ext cx="1311953" cy="1525765"/>
+                                    </a:xfrm>
+                                    <a:prstGeom prst="rect">
+                                      <a:avLst/>
+                                    </a:prstGeom>
+                                    <a:noFill/>
+                                    <a:ln>
+                                      <a:noFill/>
+                                    </a:ln>
+                                  </pic:spPr>
+                                </pic:pic>
+                              </a:graphicData>
+                            </a:graphic>
+                          </wp:inline>
+                        </w:drawing>
+                      </w:r>
                     </w:p>
                   </w:txbxContent>
                 </v:textbox>
@@ -2052,10 +2498,179 @@
           <w:rFonts w:ascii="Arial" w:hAnsi="Arial" w:cs="Arial"/>
           <w:b/>
           <w:bCs/>
+          <w:noProof/>
           <w:sz w:val="20"/>
           <w:szCs w:val="20"/>
         </w:rPr>
         <w:lastRenderedPageBreak/>
+        <mc:AlternateContent>
+          <mc:Choice Requires="wpi">
+            <w:drawing>
+              <wp:anchor distT="0" distB="0" distL="114300" distR="114300" simplePos="0" relativeHeight="251788288" behindDoc="0" locked="0" layoutInCell="1" allowOverlap="1" wp14:anchorId="6CED1A6C" wp14:editId="3A2DE534">
+                <wp:simplePos x="0" y="0"/>
+                <wp:positionH relativeFrom="column">
+                  <wp:posOffset>8387262</wp:posOffset>
+                </wp:positionH>
+                <wp:positionV relativeFrom="paragraph">
+                  <wp:posOffset>-1541020</wp:posOffset>
+                </wp:positionV>
+                <wp:extent cx="126360" cy="1355760"/>
+                <wp:effectExtent l="38100" t="38100" r="45720" b="53975"/>
+                <wp:wrapNone/>
+                <wp:docPr id="54" name="Ink 54"/>
+                <wp:cNvGraphicFramePr/>
+                <a:graphic xmlns:a="http://schemas.openxmlformats.org/drawingml/2006/main">
+                  <a:graphicData uri="http://schemas.microsoft.com/office/word/2010/wordprocessingInk">
+                    <w14:contentPart bwMode="auto" r:id="rId25">
+                      <w14:nvContentPartPr>
+                        <w14:cNvContentPartPr/>
+                      </w14:nvContentPartPr>
+                      <w14:xfrm>
+                        <a:off x="0" y="0"/>
+                        <a:ext cx="126360" cy="1355760"/>
+                      </w14:xfrm>
+                    </w14:contentPart>
+                  </a:graphicData>
+                </a:graphic>
+              </wp:anchor>
+            </w:drawing>
+          </mc:Choice>
+          <mc:Fallback>
+            <w:pict>
+              <v:shapetype w14:anchorId="2C2A1C74" id="_x0000_t75" coordsize="21600,21600" o:spt="75" o:preferrelative="t" path="m@4@5l@4@11@9@11@9@5xe" filled="f" stroked="f">
+                <v:stroke joinstyle="miter"/>
+                <v:formulas>
+                  <v:f eqn="if lineDrawn pixelLineWidth 0"/>
+                  <v:f eqn="sum @0 1 0"/>
+                  <v:f eqn="sum 0 0 @1"/>
+                  <v:f eqn="prod @2 1 2"/>
+                  <v:f eqn="prod @3 21600 pixelWidth"/>
+                  <v:f eqn="prod @3 21600 pixelHeight"/>
+                  <v:f eqn="sum @0 0 1"/>
+                  <v:f eqn="prod @6 1 2"/>
+                  <v:f eqn="prod @7 21600 pixelWidth"/>
+                  <v:f eqn="sum @8 21600 0"/>
+                  <v:f eqn="prod @7 21600 pixelHeight"/>
+                  <v:f eqn="sum @10 21600 0"/>
+                </v:formulas>
+                <v:path o:extrusionok="f" gradientshapeok="t" o:connecttype="rect"/>
+                <o:lock v:ext="edit" aspectratio="t"/>
+              </v:shapetype>
+              <v:shape id="Ink 54" o:spid="_x0000_s1026" type="#_x0000_t75" style="position:absolute;margin-left:659.7pt;margin-top:-122.05pt;width:11.4pt;height:108.15pt;z-index:251788288;visibility:visible;mso-wrap-style:square;mso-wrap-distance-left:9pt;mso-wrap-distance-top:0;mso-wrap-distance-right:9pt;mso-wrap-distance-bottom:0;mso-position-horizontal:absolute;mso-position-horizontal-relative:text;mso-position-vertical:absolute;mso-position-vertical-relative:text" o:gfxdata="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">
+                <v:imagedata r:id="rId26" o:title=""/>
+              </v:shape>
+            </w:pict>
+          </mc:Fallback>
+        </mc:AlternateContent>
+      </w:r>
+      <w:r>
+        <w:rPr>
+          <w:rFonts w:ascii="Arial" w:hAnsi="Arial" w:cs="Arial"/>
+          <w:b/>
+          <w:bCs/>
+          <w:noProof/>
+          <w:sz w:val="20"/>
+          <w:szCs w:val="20"/>
+        </w:rPr>
+        <mc:AlternateContent>
+          <mc:Choice Requires="wpi">
+            <w:drawing>
+              <wp:anchor distT="0" distB="0" distL="114300" distR="114300" simplePos="0" relativeHeight="251786240" behindDoc="0" locked="0" layoutInCell="1" allowOverlap="1" wp14:anchorId="51F6AE57" wp14:editId="69154BEE">
+                <wp:simplePos x="0" y="0"/>
+                <wp:positionH relativeFrom="column">
+                  <wp:posOffset>8035611</wp:posOffset>
+                </wp:positionH>
+                <wp:positionV relativeFrom="paragraph">
+                  <wp:posOffset>107700</wp:posOffset>
+                </wp:positionV>
+                <wp:extent cx="28080" cy="78480"/>
+                <wp:effectExtent l="38100" t="57150" r="48260" b="55245"/>
+                <wp:wrapNone/>
+                <wp:docPr id="59" name="Ink 59"/>
+                <wp:cNvGraphicFramePr/>
+                <a:graphic xmlns:a="http://schemas.openxmlformats.org/drawingml/2006/main">
+                  <a:graphicData uri="http://schemas.microsoft.com/office/word/2010/wordprocessingInk">
+                    <w14:contentPart bwMode="auto" r:id="rId27">
+                      <w14:nvContentPartPr>
+                        <w14:cNvContentPartPr/>
+                      </w14:nvContentPartPr>
+                      <w14:xfrm>
+                        <a:off x="0" y="0"/>
+                        <a:ext cx="28080" cy="78480"/>
+                      </w14:xfrm>
+                    </w14:contentPart>
+                  </a:graphicData>
+                </a:graphic>
+              </wp:anchor>
+            </w:drawing>
+          </mc:Choice>
+          <mc:Fallback>
+            <w:pict>
+              <v:shape w14:anchorId="56FE1E6B" id="Ink 59" o:spid="_x0000_s1026" type="#_x0000_t75" style="position:absolute;margin-left:632.05pt;margin-top:7.8pt;width:3.6pt;height:7.6pt;z-index:251786240;visibility:visible;mso-wrap-style:square;mso-wrap-distance-left:9pt;mso-wrap-distance-top:0;mso-wrap-distance-right:9pt;mso-wrap-distance-bottom:0;mso-position-horizontal:absolute;mso-position-horizontal-relative:text;mso-position-vertical:absolute;mso-position-vertical-relative:text" o:gfxdata="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">
+                <v:imagedata r:id="rId28" o:title=""/>
+              </v:shape>
+            </w:pict>
+          </mc:Fallback>
+        </mc:AlternateContent>
+      </w:r>
+      <w:r>
+        <w:rPr>
+          <w:rFonts w:ascii="Arial" w:hAnsi="Arial" w:cs="Arial"/>
+          <w:b/>
+          <w:bCs/>
+          <w:noProof/>
+          <w:sz w:val="20"/>
+          <w:szCs w:val="20"/>
+        </w:rPr>
+        <mc:AlternateContent>
+          <mc:Choice Requires="wpi">
+            <w:drawing>
+              <wp:anchor distT="0" distB="0" distL="114300" distR="114300" simplePos="0" relativeHeight="251784192" behindDoc="0" locked="0" layoutInCell="1" allowOverlap="1" wp14:anchorId="6888C443" wp14:editId="384080F6">
+                <wp:simplePos x="0" y="0"/>
+                <wp:positionH relativeFrom="column">
+                  <wp:posOffset>6882531</wp:posOffset>
+                </wp:positionH>
+                <wp:positionV relativeFrom="paragraph">
+                  <wp:posOffset>-4161944</wp:posOffset>
+                </wp:positionV>
+                <wp:extent cx="219960" cy="3391200"/>
+                <wp:effectExtent l="38100" t="19050" r="46990" b="57150"/>
+                <wp:wrapNone/>
+                <wp:docPr id="57" name="Ink 57"/>
+                <wp:cNvGraphicFramePr/>
+                <a:graphic xmlns:a="http://schemas.openxmlformats.org/drawingml/2006/main">
+                  <a:graphicData uri="http://schemas.microsoft.com/office/word/2010/wordprocessingInk">
+                    <w14:contentPart bwMode="auto" r:id="rId29">
+                      <w14:nvContentPartPr>
+                        <w14:cNvContentPartPr/>
+                      </w14:nvContentPartPr>
+                      <w14:xfrm>
+                        <a:off x="0" y="0"/>
+                        <a:ext cx="219960" cy="3391200"/>
+                      </w14:xfrm>
+                    </w14:contentPart>
+                  </a:graphicData>
+                </a:graphic>
+              </wp:anchor>
+            </w:drawing>
+          </mc:Choice>
+          <mc:Fallback>
+            <w:pict>
+              <v:shape w14:anchorId="06320252" id="Ink 57" o:spid="_x0000_s1026" type="#_x0000_t75" style="position:absolute;margin-left:541.25pt;margin-top:-328.4pt;width:18.7pt;height:268.4pt;z-index:251784192;visibility:visible;mso-wrap-style:square;mso-wrap-distance-left:9pt;mso-wrap-distance-top:0;mso-wrap-distance-right:9pt;mso-wrap-distance-bottom:0;mso-position-horizontal:absolute;mso-position-horizontal-relative:text;mso-position-vertical:absolute;mso-position-vertical-relative:text" o:gfxdata="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">
+                <v:imagedata r:id="rId30" o:title=""/>
+              </v:shape>
+            </w:pict>
+          </mc:Fallback>
+        </mc:AlternateContent>
+      </w:r>
+      <w:r>
+        <w:rPr>
+          <w:rFonts w:ascii="Arial" w:hAnsi="Arial" w:cs="Arial"/>
+          <w:b/>
+          <w:bCs/>
+          <w:sz w:val="20"/>
+          <w:szCs w:val="20"/>
+        </w:rPr>
         <w:t>Skewed images</w:t>
       </w:r>
       <w:r>
@@ -2197,7 +2812,7 @@
                                           </pic:cNvPicPr>
                                         </pic:nvPicPr>
                                         <pic:blipFill>
-                                          <a:blip r:embed="rId15">
+                                          <a:blip r:embed="rId31">
                                             <a:extLst>
                                               <a:ext uri="{28A0092B-C50C-407E-A947-70E740481C1C}">
                                                 <a14:useLocalDpi xmlns:a14="http://schemas.microsoft.com/office/drawing/2010/main" val="0"/>
@@ -2301,7 +2916,7 @@
                                     </pic:cNvPicPr>
                                   </pic:nvPicPr>
                                   <pic:blipFill>
-                                    <a:blip r:embed="rId16">
+                                    <a:blip r:embed="rId32">
                                       <a:extLst>
                                         <a:ext uri="{28A0092B-C50C-407E-A947-70E740481C1C}">
                                           <a14:useLocalDpi xmlns:a14="http://schemas.microsoft.com/office/drawing/2010/main" val="0"/>
@@ -2460,7 +3075,7 @@
                                           </pic:cNvPicPr>
                                         </pic:nvPicPr>
                                         <pic:blipFill>
-                                          <a:blip r:embed="rId17">
+                                          <a:blip r:embed="rId33">
                                             <a:extLst>
                                               <a:ext uri="{28A0092B-C50C-407E-A947-70E740481C1C}">
                                                 <a14:useLocalDpi xmlns:a14="http://schemas.microsoft.com/office/drawing/2010/main" val="0"/>
@@ -2573,7 +3188,7 @@
                                     </pic:cNvPicPr>
                                   </pic:nvPicPr>
                                   <pic:blipFill>
-                                    <a:blip r:embed="rId18">
+                                    <a:blip r:embed="rId34">
                                       <a:extLst>
                                         <a:ext uri="{28A0092B-C50C-407E-A947-70E740481C1C}">
                                           <a14:useLocalDpi xmlns:a14="http://schemas.microsoft.com/office/drawing/2010/main" val="0"/>
@@ -2732,7 +3347,7 @@
                                           </pic:cNvPicPr>
                                         </pic:nvPicPr>
                                         <pic:blipFill>
-                                          <a:blip r:embed="rId19">
+                                          <a:blip r:embed="rId35">
                                             <a:extLst>
                                               <a:ext uri="{28A0092B-C50C-407E-A947-70E740481C1C}">
                                                 <a14:useLocalDpi xmlns:a14="http://schemas.microsoft.com/office/drawing/2010/main" val="0"/>
@@ -2845,7 +3460,7 @@
                                     </pic:cNvPicPr>
                                   </pic:nvPicPr>
                                   <pic:blipFill>
-                                    <a:blip r:embed="rId20">
+                                    <a:blip r:embed="rId36">
                                       <a:extLst>
                                         <a:ext uri="{28A0092B-C50C-407E-A947-70E740481C1C}">
                                           <a14:useLocalDpi xmlns:a14="http://schemas.microsoft.com/office/drawing/2010/main" val="0"/>
@@ -3158,17 +3773,13 @@
         <w:jc w:val="both"/>
         <w:rPr>
           <w:rFonts w:ascii="Arial" w:hAnsi="Arial" w:cs="Arial"/>
-          <w:b/>
-          <w:bCs/>
-          <w:sz w:val="20"/>
-          <w:szCs w:val="20"/>
-        </w:rPr>
-      </w:pPr>
-      <w:r>
-        <w:rPr>
-          <w:rFonts w:ascii="Arial" w:hAnsi="Arial" w:cs="Arial"/>
-          <w:b/>
-          <w:bCs/>
+          <w:sz w:val="20"/>
+          <w:szCs w:val="20"/>
+        </w:rPr>
+      </w:pPr>
+      <w:r>
+        <w:rPr>
+          <w:rFonts w:ascii="Arial" w:hAnsi="Arial" w:cs="Arial"/>
           <w:sz w:val="20"/>
           <w:szCs w:val="20"/>
         </w:rPr>
@@ -3177,8 +3788,6 @@
       <w:r>
         <w:rPr>
           <w:rFonts w:ascii="Arial" w:hAnsi="Arial" w:cs="Arial"/>
-          <w:b/>
-          <w:bCs/>
           <w:sz w:val="20"/>
           <w:szCs w:val="20"/>
         </w:rPr>
@@ -3187,8 +3796,6 @@
       <w:r>
         <w:rPr>
           <w:rFonts w:ascii="Arial" w:hAnsi="Arial" w:cs="Arial"/>
-          <w:b/>
-          <w:bCs/>
           <w:sz w:val="20"/>
           <w:szCs w:val="20"/>
         </w:rPr>
@@ -3197,8 +3804,6 @@
       <w:r>
         <w:rPr>
           <w:rFonts w:ascii="Arial" w:hAnsi="Arial" w:cs="Arial"/>
-          <w:b/>
-          <w:bCs/>
           <w:sz w:val="20"/>
           <w:szCs w:val="20"/>
         </w:rPr>
@@ -3207,8 +3812,6 @@
       <w:r>
         <w:rPr>
           <w:rFonts w:ascii="Arial" w:hAnsi="Arial" w:cs="Arial"/>
-          <w:b/>
-          <w:bCs/>
           <w:sz w:val="20"/>
           <w:szCs w:val="20"/>
         </w:rPr>
@@ -3218,19 +3821,15 @@
       <w:r>
         <w:rPr>
           <w:rFonts w:ascii="Arial" w:hAnsi="Arial" w:cs="Arial"/>
-          <w:b/>
-          <w:bCs/>
-          <w:sz w:val="20"/>
-          <w:szCs w:val="20"/>
-        </w:rPr>
-        <w:t>dimentio</w:t>
+          <w:sz w:val="20"/>
+          <w:szCs w:val="20"/>
+        </w:rPr>
+        <w:t>diection</w:t>
       </w:r>
       <w:proofErr w:type="spellEnd"/>
       <w:r>
         <w:rPr>
           <w:rFonts w:ascii="Arial" w:hAnsi="Arial" w:cs="Arial"/>
-          <w:b/>
-          <w:bCs/>
           <w:sz w:val="20"/>
           <w:szCs w:val="20"/>
         </w:rPr>
@@ -3239,8 +3838,6 @@
       <w:r>
         <w:rPr>
           <w:rFonts w:ascii="Arial" w:hAnsi="Arial" w:cs="Arial"/>
-          <w:b/>
-          <w:bCs/>
           <w:sz w:val="20"/>
           <w:szCs w:val="20"/>
         </w:rPr>
@@ -3249,8 +3846,6 @@
       <w:r>
         <w:rPr>
           <w:rFonts w:ascii="Arial" w:hAnsi="Arial" w:cs="Arial"/>
-          <w:b/>
-          <w:bCs/>
           <w:sz w:val="20"/>
           <w:szCs w:val="20"/>
         </w:rPr>
@@ -3259,8 +3854,6 @@
       <w:r>
         <w:rPr>
           <w:rFonts w:ascii="Arial" w:hAnsi="Arial" w:cs="Arial"/>
-          <w:b/>
-          <w:bCs/>
           <w:sz w:val="20"/>
           <w:szCs w:val="20"/>
         </w:rPr>
@@ -3278,53 +3871,45 @@
         <w:jc w:val="both"/>
         <w:rPr>
           <w:rFonts w:ascii="Arial" w:hAnsi="Arial" w:cs="Arial"/>
-          <w:b/>
-          <w:bCs/>
-          <w:sz w:val="20"/>
-          <w:szCs w:val="20"/>
-        </w:rPr>
-      </w:pPr>
-    </w:p>
-    <w:p>
-      <w:pPr>
-        <w:pBdr>
-          <w:top w:val="single" w:sz="4" w:space="1" w:color="auto"/>
-          <w:left w:val="single" w:sz="4" w:space="4" w:color="auto"/>
-          <w:bottom w:val="single" w:sz="4" w:space="1" w:color="auto"/>
-          <w:right w:val="single" w:sz="4" w:space="4" w:color="auto"/>
-        </w:pBdr>
-        <w:jc w:val="both"/>
-        <w:rPr>
-          <w:rFonts w:ascii="Arial" w:hAnsi="Arial" w:cs="Arial"/>
-          <w:b/>
-          <w:bCs/>
-          <w:sz w:val="20"/>
-          <w:szCs w:val="20"/>
-        </w:rPr>
-      </w:pPr>
-    </w:p>
-    <w:p>
-      <w:pPr>
-        <w:pBdr>
-          <w:top w:val="single" w:sz="4" w:space="1" w:color="auto"/>
-          <w:left w:val="single" w:sz="4" w:space="4" w:color="auto"/>
-          <w:bottom w:val="single" w:sz="4" w:space="1" w:color="auto"/>
-          <w:right w:val="single" w:sz="4" w:space="4" w:color="auto"/>
-        </w:pBdr>
-        <w:jc w:val="both"/>
-        <w:rPr>
-          <w:rFonts w:ascii="Arial" w:hAnsi="Arial" w:cs="Arial"/>
-          <w:b/>
-          <w:bCs/>
-          <w:sz w:val="20"/>
-          <w:szCs w:val="20"/>
-        </w:rPr>
-      </w:pPr>
-      <w:r>
-        <w:rPr>
-          <w:rFonts w:ascii="Arial" w:hAnsi="Arial" w:cs="Arial"/>
-          <w:b/>
-          <w:bCs/>
+          <w:sz w:val="20"/>
+          <w:szCs w:val="20"/>
+        </w:rPr>
+      </w:pPr>
+    </w:p>
+    <w:p>
+      <w:pPr>
+        <w:pBdr>
+          <w:top w:val="single" w:sz="4" w:space="1" w:color="auto"/>
+          <w:left w:val="single" w:sz="4" w:space="4" w:color="auto"/>
+          <w:bottom w:val="single" w:sz="4" w:space="1" w:color="auto"/>
+          <w:right w:val="single" w:sz="4" w:space="4" w:color="auto"/>
+        </w:pBdr>
+        <w:jc w:val="both"/>
+        <w:rPr>
+          <w:rFonts w:ascii="Arial" w:hAnsi="Arial" w:cs="Arial"/>
+          <w:sz w:val="20"/>
+          <w:szCs w:val="20"/>
+        </w:rPr>
+      </w:pPr>
+    </w:p>
+    <w:p>
+      <w:pPr>
+        <w:pBdr>
+          <w:top w:val="single" w:sz="4" w:space="1" w:color="auto"/>
+          <w:left w:val="single" w:sz="4" w:space="4" w:color="auto"/>
+          <w:bottom w:val="single" w:sz="4" w:space="1" w:color="auto"/>
+          <w:right w:val="single" w:sz="4" w:space="4" w:color="auto"/>
+        </w:pBdr>
+        <w:jc w:val="both"/>
+        <w:rPr>
+          <w:rFonts w:ascii="Arial" w:hAnsi="Arial" w:cs="Arial"/>
+          <w:sz w:val="20"/>
+          <w:szCs w:val="20"/>
+        </w:rPr>
+      </w:pPr>
+      <w:r>
+        <w:rPr>
+          <w:rFonts w:ascii="Arial" w:hAnsi="Arial" w:cs="Arial"/>
           <w:sz w:val="20"/>
           <w:szCs w:val="20"/>
         </w:rPr>
@@ -3342,53 +3927,45 @@
         <w:jc w:val="both"/>
         <w:rPr>
           <w:rFonts w:ascii="Arial" w:hAnsi="Arial" w:cs="Arial"/>
-          <w:b/>
-          <w:bCs/>
-          <w:sz w:val="20"/>
-          <w:szCs w:val="20"/>
-        </w:rPr>
-      </w:pPr>
-    </w:p>
-    <w:p>
-      <w:pPr>
-        <w:pBdr>
-          <w:top w:val="single" w:sz="4" w:space="1" w:color="auto"/>
-          <w:left w:val="single" w:sz="4" w:space="4" w:color="auto"/>
-          <w:bottom w:val="single" w:sz="4" w:space="1" w:color="auto"/>
-          <w:right w:val="single" w:sz="4" w:space="4" w:color="auto"/>
-        </w:pBdr>
-        <w:jc w:val="both"/>
-        <w:rPr>
-          <w:rFonts w:ascii="Arial" w:hAnsi="Arial" w:cs="Arial"/>
-          <w:b/>
-          <w:bCs/>
-          <w:sz w:val="20"/>
-          <w:szCs w:val="20"/>
-        </w:rPr>
-      </w:pPr>
-    </w:p>
-    <w:p>
-      <w:pPr>
-        <w:pBdr>
-          <w:top w:val="single" w:sz="4" w:space="1" w:color="auto"/>
-          <w:left w:val="single" w:sz="4" w:space="4" w:color="auto"/>
-          <w:bottom w:val="single" w:sz="4" w:space="1" w:color="auto"/>
-          <w:right w:val="single" w:sz="4" w:space="4" w:color="auto"/>
-        </w:pBdr>
-        <w:jc w:val="both"/>
-        <w:rPr>
-          <w:rFonts w:ascii="Arial" w:hAnsi="Arial" w:cs="Arial"/>
-          <w:b/>
-          <w:bCs/>
-          <w:sz w:val="20"/>
-          <w:szCs w:val="20"/>
-        </w:rPr>
-      </w:pPr>
-      <w:r>
-        <w:rPr>
-          <w:rFonts w:ascii="Arial" w:hAnsi="Arial" w:cs="Arial"/>
-          <w:b/>
-          <w:bCs/>
+          <w:sz w:val="20"/>
+          <w:szCs w:val="20"/>
+        </w:rPr>
+      </w:pPr>
+    </w:p>
+    <w:p>
+      <w:pPr>
+        <w:pBdr>
+          <w:top w:val="single" w:sz="4" w:space="1" w:color="auto"/>
+          <w:left w:val="single" w:sz="4" w:space="4" w:color="auto"/>
+          <w:bottom w:val="single" w:sz="4" w:space="1" w:color="auto"/>
+          <w:right w:val="single" w:sz="4" w:space="4" w:color="auto"/>
+        </w:pBdr>
+        <w:jc w:val="both"/>
+        <w:rPr>
+          <w:rFonts w:ascii="Arial" w:hAnsi="Arial" w:cs="Arial"/>
+          <w:sz w:val="20"/>
+          <w:szCs w:val="20"/>
+        </w:rPr>
+      </w:pPr>
+    </w:p>
+    <w:p>
+      <w:pPr>
+        <w:pBdr>
+          <w:top w:val="single" w:sz="4" w:space="1" w:color="auto"/>
+          <w:left w:val="single" w:sz="4" w:space="4" w:color="auto"/>
+          <w:bottom w:val="single" w:sz="4" w:space="1" w:color="auto"/>
+          <w:right w:val="single" w:sz="4" w:space="4" w:color="auto"/>
+        </w:pBdr>
+        <w:jc w:val="both"/>
+        <w:rPr>
+          <w:rFonts w:ascii="Arial" w:hAnsi="Arial" w:cs="Arial"/>
+          <w:sz w:val="20"/>
+          <w:szCs w:val="20"/>
+        </w:rPr>
+      </w:pPr>
+      <w:r>
+        <w:rPr>
+          <w:rFonts w:ascii="Arial" w:hAnsi="Arial" w:cs="Arial"/>
           <w:sz w:val="20"/>
           <w:szCs w:val="20"/>
         </w:rPr>
@@ -3397,8 +3974,6 @@
       <w:r>
         <w:rPr>
           <w:rFonts w:ascii="Arial" w:hAnsi="Arial" w:cs="Arial"/>
-          <w:b/>
-          <w:bCs/>
           <w:sz w:val="20"/>
           <w:szCs w:val="20"/>
         </w:rPr>
@@ -3407,8 +3982,6 @@
       <w:r>
         <w:rPr>
           <w:rFonts w:ascii="Arial" w:hAnsi="Arial" w:cs="Arial"/>
-          <w:b/>
-          <w:bCs/>
           <w:sz w:val="20"/>
           <w:szCs w:val="20"/>
         </w:rPr>
@@ -3418,8 +3991,6 @@
       <w:r>
         <w:rPr>
           <w:rFonts w:ascii="Arial" w:hAnsi="Arial" w:cs="Arial"/>
-          <w:b/>
-          <w:bCs/>
           <w:sz w:val="20"/>
           <w:szCs w:val="20"/>
         </w:rPr>
@@ -3429,8 +4000,6 @@
       <w:r>
         <w:rPr>
           <w:rFonts w:ascii="Arial" w:hAnsi="Arial" w:cs="Arial"/>
-          <w:b/>
-          <w:bCs/>
           <w:sz w:val="20"/>
           <w:szCs w:val="20"/>
         </w:rPr>
@@ -3440,8 +4009,6 @@
       <w:r>
         <w:rPr>
           <w:rFonts w:ascii="Arial" w:hAnsi="Arial" w:cs="Arial"/>
-          <w:b/>
-          <w:bCs/>
           <w:sz w:val="20"/>
           <w:szCs w:val="20"/>
         </w:rPr>
@@ -3451,8 +4018,6 @@
       <w:r>
         <w:rPr>
           <w:rFonts w:ascii="Arial" w:hAnsi="Arial" w:cs="Arial"/>
-          <w:b/>
-          <w:bCs/>
           <w:sz w:val="20"/>
           <w:szCs w:val="20"/>
         </w:rPr>
@@ -3470,53 +4035,45 @@
         <w:jc w:val="both"/>
         <w:rPr>
           <w:rFonts w:ascii="Arial" w:hAnsi="Arial" w:cs="Arial"/>
-          <w:b/>
-          <w:bCs/>
-          <w:sz w:val="20"/>
-          <w:szCs w:val="20"/>
-        </w:rPr>
-      </w:pPr>
-    </w:p>
-    <w:p>
-      <w:pPr>
-        <w:pBdr>
-          <w:top w:val="single" w:sz="4" w:space="1" w:color="auto"/>
-          <w:left w:val="single" w:sz="4" w:space="4" w:color="auto"/>
-          <w:bottom w:val="single" w:sz="4" w:space="1" w:color="auto"/>
-          <w:right w:val="single" w:sz="4" w:space="4" w:color="auto"/>
-        </w:pBdr>
-        <w:jc w:val="both"/>
-        <w:rPr>
-          <w:rFonts w:ascii="Arial" w:hAnsi="Arial" w:cs="Arial"/>
-          <w:b/>
-          <w:bCs/>
-          <w:sz w:val="20"/>
-          <w:szCs w:val="20"/>
-        </w:rPr>
-      </w:pPr>
-    </w:p>
-    <w:p>
-      <w:pPr>
-        <w:pBdr>
-          <w:top w:val="single" w:sz="4" w:space="1" w:color="auto"/>
-          <w:left w:val="single" w:sz="4" w:space="4" w:color="auto"/>
-          <w:bottom w:val="single" w:sz="4" w:space="1" w:color="auto"/>
-          <w:right w:val="single" w:sz="4" w:space="4" w:color="auto"/>
-        </w:pBdr>
-        <w:jc w:val="both"/>
-        <w:rPr>
-          <w:rFonts w:ascii="Arial" w:hAnsi="Arial" w:cs="Arial"/>
-          <w:b/>
-          <w:bCs/>
-          <w:sz w:val="20"/>
-          <w:szCs w:val="20"/>
-        </w:rPr>
-      </w:pPr>
-      <w:r>
-        <w:rPr>
-          <w:rFonts w:ascii="Arial" w:hAnsi="Arial" w:cs="Arial"/>
-          <w:b/>
-          <w:bCs/>
+          <w:sz w:val="20"/>
+          <w:szCs w:val="20"/>
+        </w:rPr>
+      </w:pPr>
+    </w:p>
+    <w:p>
+      <w:pPr>
+        <w:pBdr>
+          <w:top w:val="single" w:sz="4" w:space="1" w:color="auto"/>
+          <w:left w:val="single" w:sz="4" w:space="4" w:color="auto"/>
+          <w:bottom w:val="single" w:sz="4" w:space="1" w:color="auto"/>
+          <w:right w:val="single" w:sz="4" w:space="4" w:color="auto"/>
+        </w:pBdr>
+        <w:jc w:val="both"/>
+        <w:rPr>
+          <w:rFonts w:ascii="Arial" w:hAnsi="Arial" w:cs="Arial"/>
+          <w:sz w:val="20"/>
+          <w:szCs w:val="20"/>
+        </w:rPr>
+      </w:pPr>
+    </w:p>
+    <w:p>
+      <w:pPr>
+        <w:pBdr>
+          <w:top w:val="single" w:sz="4" w:space="1" w:color="auto"/>
+          <w:left w:val="single" w:sz="4" w:space="4" w:color="auto"/>
+          <w:bottom w:val="single" w:sz="4" w:space="1" w:color="auto"/>
+          <w:right w:val="single" w:sz="4" w:space="4" w:color="auto"/>
+        </w:pBdr>
+        <w:jc w:val="both"/>
+        <w:rPr>
+          <w:rFonts w:ascii="Arial" w:hAnsi="Arial" w:cs="Arial"/>
+          <w:sz w:val="20"/>
+          <w:szCs w:val="20"/>
+        </w:rPr>
+      </w:pPr>
+      <w:r>
+        <w:rPr>
+          <w:rFonts w:ascii="Arial" w:hAnsi="Arial" w:cs="Arial"/>
           <w:sz w:val="20"/>
           <w:szCs w:val="20"/>
         </w:rPr>
@@ -3525,8 +4082,6 @@
       <w:r>
         <w:rPr>
           <w:rFonts w:ascii="Arial" w:hAnsi="Arial" w:cs="Arial"/>
-          <w:b/>
-          <w:bCs/>
           <w:sz w:val="20"/>
           <w:szCs w:val="20"/>
         </w:rPr>
@@ -3544,35 +4099,29 @@
         <w:jc w:val="both"/>
         <w:rPr>
           <w:rFonts w:ascii="Arial" w:hAnsi="Arial" w:cs="Arial"/>
-          <w:b/>
-          <w:bCs/>
-          <w:sz w:val="20"/>
-          <w:szCs w:val="20"/>
-        </w:rPr>
-      </w:pPr>
-    </w:p>
-    <w:p>
-      <w:pPr>
-        <w:pBdr>
-          <w:top w:val="single" w:sz="4" w:space="1" w:color="auto"/>
-          <w:left w:val="single" w:sz="4" w:space="4" w:color="auto"/>
-          <w:bottom w:val="single" w:sz="4" w:space="1" w:color="auto"/>
-          <w:right w:val="single" w:sz="4" w:space="4" w:color="auto"/>
-        </w:pBdr>
-        <w:jc w:val="both"/>
-        <w:rPr>
-          <w:rFonts w:ascii="Arial" w:hAnsi="Arial" w:cs="Arial"/>
-          <w:b/>
-          <w:bCs/>
-          <w:sz w:val="20"/>
-          <w:szCs w:val="20"/>
-        </w:rPr>
-      </w:pPr>
-      <w:r>
-        <w:rPr>
-          <w:rFonts w:ascii="Arial" w:hAnsi="Arial" w:cs="Arial"/>
-          <w:b/>
-          <w:bCs/>
+          <w:sz w:val="20"/>
+          <w:szCs w:val="20"/>
+        </w:rPr>
+      </w:pPr>
+    </w:p>
+    <w:p>
+      <w:pPr>
+        <w:pBdr>
+          <w:top w:val="single" w:sz="4" w:space="1" w:color="auto"/>
+          <w:left w:val="single" w:sz="4" w:space="4" w:color="auto"/>
+          <w:bottom w:val="single" w:sz="4" w:space="1" w:color="auto"/>
+          <w:right w:val="single" w:sz="4" w:space="4" w:color="auto"/>
+        </w:pBdr>
+        <w:jc w:val="both"/>
+        <w:rPr>
+          <w:rFonts w:ascii="Arial" w:hAnsi="Arial" w:cs="Arial"/>
+          <w:sz w:val="20"/>
+          <w:szCs w:val="20"/>
+        </w:rPr>
+      </w:pPr>
+      <w:r>
+        <w:rPr>
+          <w:rFonts w:ascii="Arial" w:hAnsi="Arial" w:cs="Arial"/>
           <w:sz w:val="20"/>
           <w:szCs w:val="20"/>
         </w:rPr>
@@ -3590,35 +4139,29 @@
         <w:jc w:val="both"/>
         <w:rPr>
           <w:rFonts w:ascii="Arial" w:hAnsi="Arial" w:cs="Arial"/>
-          <w:b/>
-          <w:bCs/>
-          <w:sz w:val="20"/>
-          <w:szCs w:val="20"/>
-        </w:rPr>
-      </w:pPr>
-    </w:p>
-    <w:p>
-      <w:pPr>
-        <w:pBdr>
-          <w:top w:val="single" w:sz="4" w:space="1" w:color="auto"/>
-          <w:left w:val="single" w:sz="4" w:space="4" w:color="auto"/>
-          <w:bottom w:val="single" w:sz="4" w:space="1" w:color="auto"/>
-          <w:right w:val="single" w:sz="4" w:space="4" w:color="auto"/>
-        </w:pBdr>
-        <w:jc w:val="both"/>
-        <w:rPr>
-          <w:rFonts w:ascii="Arial" w:hAnsi="Arial" w:cs="Arial"/>
-          <w:b/>
-          <w:bCs/>
-          <w:sz w:val="20"/>
-          <w:szCs w:val="20"/>
-        </w:rPr>
-      </w:pPr>
-      <w:r>
-        <w:rPr>
-          <w:rFonts w:ascii="Arial" w:hAnsi="Arial" w:cs="Arial"/>
-          <w:b/>
-          <w:bCs/>
+          <w:sz w:val="20"/>
+          <w:szCs w:val="20"/>
+        </w:rPr>
+      </w:pPr>
+    </w:p>
+    <w:p>
+      <w:pPr>
+        <w:pBdr>
+          <w:top w:val="single" w:sz="4" w:space="1" w:color="auto"/>
+          <w:left w:val="single" w:sz="4" w:space="4" w:color="auto"/>
+          <w:bottom w:val="single" w:sz="4" w:space="1" w:color="auto"/>
+          <w:right w:val="single" w:sz="4" w:space="4" w:color="auto"/>
+        </w:pBdr>
+        <w:jc w:val="both"/>
+        <w:rPr>
+          <w:rFonts w:ascii="Arial" w:hAnsi="Arial" w:cs="Arial"/>
+          <w:sz w:val="20"/>
+          <w:szCs w:val="20"/>
+        </w:rPr>
+      </w:pPr>
+      <w:r>
+        <w:rPr>
+          <w:rFonts w:ascii="Arial" w:hAnsi="Arial" w:cs="Arial"/>
           <w:sz w:val="20"/>
           <w:szCs w:val="20"/>
         </w:rPr>
@@ -3628,8 +4171,6 @@
       <w:r>
         <w:rPr>
           <w:rFonts w:ascii="Arial" w:hAnsi="Arial" w:cs="Arial"/>
-          <w:b/>
-          <w:bCs/>
           <w:sz w:val="20"/>
           <w:szCs w:val="20"/>
         </w:rPr>
@@ -3639,8 +4180,6 @@
       <w:r>
         <w:rPr>
           <w:rFonts w:ascii="Arial" w:hAnsi="Arial" w:cs="Arial"/>
-          <w:b/>
-          <w:bCs/>
           <w:sz w:val="20"/>
           <w:szCs w:val="20"/>
         </w:rPr>
@@ -3649,8 +4188,6 @@
       <w:r>
         <w:rPr>
           <w:rFonts w:ascii="Arial" w:hAnsi="Arial" w:cs="Arial"/>
-          <w:b/>
-          <w:bCs/>
           <w:sz w:val="20"/>
           <w:szCs w:val="20"/>
         </w:rPr>
@@ -3668,35 +4205,29 @@
         <w:jc w:val="both"/>
         <w:rPr>
           <w:rFonts w:ascii="Arial" w:hAnsi="Arial" w:cs="Arial"/>
-          <w:b/>
-          <w:bCs/>
-          <w:sz w:val="20"/>
-          <w:szCs w:val="20"/>
-        </w:rPr>
-      </w:pPr>
-    </w:p>
-    <w:p>
-      <w:pPr>
-        <w:pBdr>
-          <w:top w:val="single" w:sz="4" w:space="1" w:color="auto"/>
-          <w:left w:val="single" w:sz="4" w:space="4" w:color="auto"/>
-          <w:bottom w:val="single" w:sz="4" w:space="1" w:color="auto"/>
-          <w:right w:val="single" w:sz="4" w:space="4" w:color="auto"/>
-        </w:pBdr>
-        <w:jc w:val="both"/>
-        <w:rPr>
-          <w:rFonts w:ascii="Arial" w:hAnsi="Arial" w:cs="Arial"/>
-          <w:b/>
-          <w:bCs/>
-          <w:sz w:val="20"/>
-          <w:szCs w:val="20"/>
-        </w:rPr>
-      </w:pPr>
-      <w:r>
-        <w:rPr>
-          <w:rFonts w:ascii="Arial" w:hAnsi="Arial" w:cs="Arial"/>
-          <w:b/>
-          <w:bCs/>
+          <w:sz w:val="20"/>
+          <w:szCs w:val="20"/>
+        </w:rPr>
+      </w:pPr>
+    </w:p>
+    <w:p>
+      <w:pPr>
+        <w:pBdr>
+          <w:top w:val="single" w:sz="4" w:space="1" w:color="auto"/>
+          <w:left w:val="single" w:sz="4" w:space="4" w:color="auto"/>
+          <w:bottom w:val="single" w:sz="4" w:space="1" w:color="auto"/>
+          <w:right w:val="single" w:sz="4" w:space="4" w:color="auto"/>
+        </w:pBdr>
+        <w:jc w:val="both"/>
+        <w:rPr>
+          <w:rFonts w:ascii="Arial" w:hAnsi="Arial" w:cs="Arial"/>
+          <w:sz w:val="20"/>
+          <w:szCs w:val="20"/>
+        </w:rPr>
+      </w:pPr>
+      <w:r>
+        <w:rPr>
+          <w:rFonts w:ascii="Arial" w:hAnsi="Arial" w:cs="Arial"/>
           <w:sz w:val="20"/>
           <w:szCs w:val="20"/>
         </w:rPr>
@@ -3705,8 +4236,6 @@
       <w:r>
         <w:rPr>
           <w:rFonts w:ascii="Arial" w:hAnsi="Arial" w:cs="Arial"/>
-          <w:b/>
-          <w:bCs/>
           <w:sz w:val="20"/>
           <w:szCs w:val="20"/>
         </w:rPr>
@@ -3724,35 +4253,29 @@
         <w:jc w:val="both"/>
         <w:rPr>
           <w:rFonts w:ascii="Arial" w:hAnsi="Arial" w:cs="Arial"/>
-          <w:b/>
-          <w:bCs/>
-          <w:sz w:val="20"/>
-          <w:szCs w:val="20"/>
-        </w:rPr>
-      </w:pPr>
-    </w:p>
-    <w:p>
-      <w:pPr>
-        <w:pBdr>
-          <w:top w:val="single" w:sz="4" w:space="1" w:color="auto"/>
-          <w:left w:val="single" w:sz="4" w:space="4" w:color="auto"/>
-          <w:bottom w:val="single" w:sz="4" w:space="1" w:color="auto"/>
-          <w:right w:val="single" w:sz="4" w:space="4" w:color="auto"/>
-        </w:pBdr>
-        <w:jc w:val="both"/>
-        <w:rPr>
-          <w:rFonts w:ascii="Arial" w:hAnsi="Arial" w:cs="Arial"/>
-          <w:b/>
-          <w:bCs/>
-          <w:sz w:val="20"/>
-          <w:szCs w:val="20"/>
-        </w:rPr>
-      </w:pPr>
-      <w:r>
-        <w:rPr>
-          <w:rFonts w:ascii="Arial" w:hAnsi="Arial" w:cs="Arial"/>
-          <w:b/>
-          <w:bCs/>
+          <w:sz w:val="20"/>
+          <w:szCs w:val="20"/>
+        </w:rPr>
+      </w:pPr>
+    </w:p>
+    <w:p>
+      <w:pPr>
+        <w:pBdr>
+          <w:top w:val="single" w:sz="4" w:space="1" w:color="auto"/>
+          <w:left w:val="single" w:sz="4" w:space="4" w:color="auto"/>
+          <w:bottom w:val="single" w:sz="4" w:space="1" w:color="auto"/>
+          <w:right w:val="single" w:sz="4" w:space="4" w:color="auto"/>
+        </w:pBdr>
+        <w:jc w:val="both"/>
+        <w:rPr>
+          <w:rFonts w:ascii="Arial" w:hAnsi="Arial" w:cs="Arial"/>
+          <w:sz w:val="20"/>
+          <w:szCs w:val="20"/>
+        </w:rPr>
+      </w:pPr>
+      <w:r>
+        <w:rPr>
+          <w:rFonts w:ascii="Arial" w:hAnsi="Arial" w:cs="Arial"/>
           <w:sz w:val="20"/>
           <w:szCs w:val="20"/>
         </w:rPr>
@@ -3761,8 +4284,6 @@
       <w:r>
         <w:rPr>
           <w:rFonts w:ascii="Arial" w:hAnsi="Arial" w:cs="Arial"/>
-          <w:b/>
-          <w:bCs/>
           <w:sz w:val="20"/>
           <w:szCs w:val="20"/>
         </w:rPr>
@@ -3772,8 +4293,6 @@
       <w:r>
         <w:rPr>
           <w:rFonts w:ascii="Arial" w:hAnsi="Arial" w:cs="Arial"/>
-          <w:b/>
-          <w:bCs/>
           <w:sz w:val="20"/>
           <w:szCs w:val="20"/>
         </w:rPr>
@@ -3783,8 +4302,6 @@
       <w:r>
         <w:rPr>
           <w:rFonts w:ascii="Arial" w:hAnsi="Arial" w:cs="Arial"/>
-          <w:b/>
-          <w:bCs/>
           <w:sz w:val="20"/>
           <w:szCs w:val="20"/>
         </w:rPr>
@@ -3802,35 +4319,29 @@
         <w:jc w:val="both"/>
         <w:rPr>
           <w:rFonts w:ascii="Arial" w:hAnsi="Arial" w:cs="Arial"/>
-          <w:b/>
-          <w:bCs/>
-          <w:sz w:val="20"/>
-          <w:szCs w:val="20"/>
-        </w:rPr>
-      </w:pPr>
-    </w:p>
-    <w:p>
-      <w:pPr>
-        <w:pBdr>
-          <w:top w:val="single" w:sz="4" w:space="1" w:color="auto"/>
-          <w:left w:val="single" w:sz="4" w:space="4" w:color="auto"/>
-          <w:bottom w:val="single" w:sz="4" w:space="1" w:color="auto"/>
-          <w:right w:val="single" w:sz="4" w:space="4" w:color="auto"/>
-        </w:pBdr>
-        <w:jc w:val="both"/>
-        <w:rPr>
-          <w:rFonts w:ascii="Arial" w:hAnsi="Arial" w:cs="Arial"/>
-          <w:b/>
-          <w:bCs/>
-          <w:sz w:val="20"/>
-          <w:szCs w:val="20"/>
-        </w:rPr>
-      </w:pPr>
-      <w:r>
-        <w:rPr>
-          <w:rFonts w:ascii="Arial" w:hAnsi="Arial" w:cs="Arial"/>
-          <w:b/>
-          <w:bCs/>
+          <w:sz w:val="20"/>
+          <w:szCs w:val="20"/>
+        </w:rPr>
+      </w:pPr>
+    </w:p>
+    <w:p>
+      <w:pPr>
+        <w:pBdr>
+          <w:top w:val="single" w:sz="4" w:space="1" w:color="auto"/>
+          <w:left w:val="single" w:sz="4" w:space="4" w:color="auto"/>
+          <w:bottom w:val="single" w:sz="4" w:space="1" w:color="auto"/>
+          <w:right w:val="single" w:sz="4" w:space="4" w:color="auto"/>
+        </w:pBdr>
+        <w:jc w:val="both"/>
+        <w:rPr>
+          <w:rFonts w:ascii="Arial" w:hAnsi="Arial" w:cs="Arial"/>
+          <w:sz w:val="20"/>
+          <w:szCs w:val="20"/>
+        </w:rPr>
+      </w:pPr>
+      <w:r>
+        <w:rPr>
+          <w:rFonts w:ascii="Arial" w:hAnsi="Arial" w:cs="Arial"/>
           <w:sz w:val="20"/>
           <w:szCs w:val="20"/>
         </w:rPr>
@@ -3839,8 +4350,6 @@
       <w:r>
         <w:rPr>
           <w:rFonts w:ascii="Arial" w:hAnsi="Arial" w:cs="Arial"/>
-          <w:b/>
-          <w:bCs/>
           <w:sz w:val="20"/>
           <w:szCs w:val="20"/>
         </w:rPr>
@@ -3849,8 +4358,6 @@
       <w:r>
         <w:rPr>
           <w:rFonts w:ascii="Arial" w:hAnsi="Arial" w:cs="Arial"/>
-          <w:b/>
-          <w:bCs/>
           <w:sz w:val="20"/>
           <w:szCs w:val="20"/>
         </w:rPr>
@@ -3859,8 +4366,6 @@
       <w:r>
         <w:rPr>
           <w:rFonts w:ascii="Arial" w:hAnsi="Arial" w:cs="Arial"/>
-          <w:b/>
-          <w:bCs/>
           <w:sz w:val="20"/>
           <w:szCs w:val="20"/>
         </w:rPr>
@@ -3870,8 +4375,6 @@
       <w:r>
         <w:rPr>
           <w:rFonts w:ascii="Arial" w:hAnsi="Arial" w:cs="Arial"/>
-          <w:b/>
-          <w:bCs/>
           <w:sz w:val="20"/>
           <w:szCs w:val="20"/>
         </w:rPr>
@@ -3881,8 +4384,6 @@
       <w:r>
         <w:rPr>
           <w:rFonts w:ascii="Arial" w:hAnsi="Arial" w:cs="Arial"/>
-          <w:b/>
-          <w:bCs/>
           <w:sz w:val="20"/>
           <w:szCs w:val="20"/>
         </w:rPr>
@@ -3892,8 +4393,6 @@
       <w:r>
         <w:rPr>
           <w:rFonts w:ascii="Arial" w:hAnsi="Arial" w:cs="Arial"/>
-          <w:b/>
-          <w:bCs/>
           <w:sz w:val="20"/>
           <w:szCs w:val="20"/>
         </w:rPr>
@@ -3903,8 +4402,6 @@
       <w:r>
         <w:rPr>
           <w:rFonts w:ascii="Arial" w:hAnsi="Arial" w:cs="Arial"/>
-          <w:b/>
-          <w:bCs/>
           <w:sz w:val="20"/>
           <w:szCs w:val="20"/>
         </w:rPr>
@@ -3922,98 +4419,126 @@
         <w:jc w:val="both"/>
         <w:rPr>
           <w:rFonts w:ascii="Arial" w:hAnsi="Arial" w:cs="Arial"/>
-          <w:b/>
-          <w:bCs/>
-          <w:sz w:val="20"/>
-          <w:szCs w:val="20"/>
-        </w:rPr>
-      </w:pPr>
-    </w:p>
-    <w:p>
-      <w:pPr>
-        <w:pBdr>
-          <w:top w:val="single" w:sz="4" w:space="1" w:color="auto"/>
-          <w:left w:val="single" w:sz="4" w:space="4" w:color="auto"/>
-          <w:bottom w:val="single" w:sz="4" w:space="1" w:color="auto"/>
-          <w:right w:val="single" w:sz="4" w:space="4" w:color="auto"/>
-        </w:pBdr>
-        <w:jc w:val="both"/>
-        <w:rPr>
-          <w:rFonts w:ascii="Arial" w:hAnsi="Arial" w:cs="Arial"/>
-          <w:b/>
-          <w:bCs/>
-          <w:sz w:val="20"/>
-          <w:szCs w:val="20"/>
-        </w:rPr>
-      </w:pPr>
-      <w:r>
-        <w:rPr>
-          <w:rFonts w:ascii="Arial" w:hAnsi="Arial" w:cs="Arial"/>
-          <w:b/>
-          <w:bCs/>
+          <w:sz w:val="20"/>
+          <w:szCs w:val="20"/>
+        </w:rPr>
+      </w:pPr>
+    </w:p>
+    <w:p>
+      <w:pPr>
+        <w:pBdr>
+          <w:top w:val="single" w:sz="4" w:space="1" w:color="auto"/>
+          <w:left w:val="single" w:sz="4" w:space="4" w:color="auto"/>
+          <w:bottom w:val="single" w:sz="4" w:space="1" w:color="auto"/>
+          <w:right w:val="single" w:sz="4" w:space="4" w:color="auto"/>
+        </w:pBdr>
+        <w:jc w:val="both"/>
+        <w:rPr>
+          <w:rFonts w:ascii="Arial" w:hAnsi="Arial" w:cs="Arial"/>
+          <w:sz w:val="20"/>
+          <w:szCs w:val="20"/>
+        </w:rPr>
+      </w:pPr>
+      <w:r>
+        <w:rPr>
+          <w:rFonts w:ascii="Arial" w:hAnsi="Arial" w:cs="Arial"/>
           <w:sz w:val="20"/>
           <w:szCs w:val="20"/>
         </w:rPr>
         <w:t xml:space="preserve">Learnt how cell arrays worked so that I could find </w:t>
       </w:r>
-      <w:proofErr w:type="spellStart"/>
-      <w:r>
-        <w:rPr>
-          <w:rFonts w:ascii="Arial" w:hAnsi="Arial" w:cs="Arial"/>
-          <w:b/>
-          <w:bCs/>
-          <w:sz w:val="20"/>
-          <w:szCs w:val="20"/>
-        </w:rPr>
-        <w:t>overlayed</w:t>
-      </w:r>
-      <w:proofErr w:type="spellEnd"/>
-      <w:r>
-        <w:rPr>
-          <w:rFonts w:ascii="Arial" w:hAnsi="Arial" w:cs="Arial"/>
-          <w:b/>
-          <w:bCs/>
+      <w:r>
+        <w:rPr>
+          <w:rFonts w:ascii="Arial" w:hAnsi="Arial" w:cs="Arial"/>
+          <w:sz w:val="20"/>
+          <w:szCs w:val="20"/>
+        </w:rPr>
+        <w:t>overlay</w:t>
+      </w:r>
+      <w:r>
+        <w:rPr>
+          <w:rFonts w:ascii="Arial" w:hAnsi="Arial" w:cs="Arial"/>
           <w:sz w:val="20"/>
           <w:szCs w:val="20"/>
         </w:rPr>
         <w:t xml:space="preserve"> pixels.</w:t>
       </w:r>
-    </w:p>
-    <w:p>
-      <w:pPr>
-        <w:pBdr>
-          <w:top w:val="single" w:sz="4" w:space="1" w:color="auto"/>
-          <w:left w:val="single" w:sz="4" w:space="4" w:color="auto"/>
-          <w:bottom w:val="single" w:sz="4" w:space="1" w:color="auto"/>
-          <w:right w:val="single" w:sz="4" w:space="4" w:color="auto"/>
-        </w:pBdr>
-        <w:jc w:val="both"/>
-        <w:rPr>
-          <w:rFonts w:ascii="Arial" w:hAnsi="Arial" w:cs="Arial"/>
-          <w:b/>
-          <w:bCs/>
-          <w:sz w:val="20"/>
-          <w:szCs w:val="20"/>
-        </w:rPr>
-      </w:pPr>
-    </w:p>
-    <w:p>
-      <w:pPr>
-        <w:pBdr>
-          <w:top w:val="single" w:sz="4" w:space="1" w:color="auto"/>
-          <w:left w:val="single" w:sz="4" w:space="4" w:color="auto"/>
-          <w:bottom w:val="single" w:sz="4" w:space="1" w:color="auto"/>
-          <w:right w:val="single" w:sz="4" w:space="4" w:color="auto"/>
-        </w:pBdr>
-        <w:jc w:val="both"/>
-        <w:rPr>
-          <w:rFonts w:ascii="Arial" w:hAnsi="Arial" w:cs="Arial"/>
-          <w:b/>
-          <w:bCs/>
-          <w:sz w:val="20"/>
-          <w:szCs w:val="20"/>
-        </w:rPr>
-      </w:pPr>
+      <w:r>
+        <w:rPr>
+          <w:rFonts w:ascii="Arial" w:hAnsi="Arial" w:cs="Arial"/>
+          <w:sz w:val="20"/>
+          <w:szCs w:val="20"/>
+        </w:rPr>
+        <w:t xml:space="preserve"> I filled an cell array with the transformed pixels. When an overlay was encountered the depth of the cell array was increased. Then the </w:t>
+      </w:r>
+    </w:p>
+    <w:p>
+      <w:pPr>
+        <w:pBdr>
+          <w:top w:val="single" w:sz="4" w:space="1" w:color="auto"/>
+          <w:left w:val="single" w:sz="4" w:space="4" w:color="auto"/>
+          <w:bottom w:val="single" w:sz="4" w:space="1" w:color="auto"/>
+          <w:right w:val="single" w:sz="4" w:space="4" w:color="auto"/>
+        </w:pBdr>
+        <w:jc w:val="both"/>
+        <w:rPr>
+          <w:rFonts w:ascii="Arial" w:hAnsi="Arial" w:cs="Arial"/>
+          <w:b/>
+          <w:bCs/>
+          <w:sz w:val="20"/>
+          <w:szCs w:val="20"/>
+        </w:rPr>
+      </w:pPr>
+      <w:r>
+        <w:rPr>
+          <w:rFonts w:ascii="Arial" w:hAnsi="Arial" w:cs="Arial"/>
+          <w:b/>
+          <w:bCs/>
+          <w:noProof/>
+          <w:sz w:val="20"/>
+          <w:szCs w:val="20"/>
+        </w:rPr>
+        <mc:AlternateContent>
+          <mc:Choice Requires="wpi">
+            <w:drawing>
+              <wp:anchor distT="0" distB="0" distL="114300" distR="114300" simplePos="0" relativeHeight="251787264" behindDoc="0" locked="0" layoutInCell="1" allowOverlap="1" wp14:anchorId="76609CCE" wp14:editId="4BEC469D">
+                <wp:simplePos x="0" y="0"/>
+                <wp:positionH relativeFrom="column">
+                  <wp:posOffset>4200531</wp:posOffset>
+                </wp:positionH>
+                <wp:positionV relativeFrom="paragraph">
+                  <wp:posOffset>6255</wp:posOffset>
+                </wp:positionV>
+                <wp:extent cx="360" cy="360"/>
+                <wp:effectExtent l="38100" t="38100" r="57150" b="57150"/>
+                <wp:wrapNone/>
+                <wp:docPr id="60" name="Ink 60"/>
+                <wp:cNvGraphicFramePr/>
+                <a:graphic xmlns:a="http://schemas.openxmlformats.org/drawingml/2006/main">
+                  <a:graphicData uri="http://schemas.microsoft.com/office/word/2010/wordprocessingInk">
+                    <w14:contentPart bwMode="auto" r:id="rId37">
+                      <w14:nvContentPartPr>
+                        <w14:cNvContentPartPr/>
+                      </w14:nvContentPartPr>
+                      <w14:xfrm>
+                        <a:off x="0" y="0"/>
+                        <a:ext cx="360" cy="360"/>
+                      </w14:xfrm>
+                    </w14:contentPart>
+                  </a:graphicData>
+                </a:graphic>
+              </wp:anchor>
+            </w:drawing>
+          </mc:Choice>
+          <mc:Fallback>
+            <w:pict>
+              <v:shape w14:anchorId="5EAD06D0" id="Ink 60" o:spid="_x0000_s1026" type="#_x0000_t75" style="position:absolute;margin-left:330.05pt;margin-top:-.2pt;width:1.45pt;height:1.45pt;z-index:251787264;visibility:visible;mso-wrap-style:square;mso-wrap-distance-left:9pt;mso-wrap-distance-top:0;mso-wrap-distance-right:9pt;mso-wrap-distance-bottom:0;mso-position-horizontal:absolute;mso-position-horizontal-relative:text;mso-position-vertical:absolute;mso-position-vertical-relative:text" o:gfxdata="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">
+                <v:imagedata r:id="rId38" o:title=""/>
+              </v:shape>
+            </w:pict>
+          </mc:Fallback>
+        </mc:AlternateContent>
+      </w:r>
     </w:p>
     <w:p>
       <w:pPr>
@@ -4250,7 +4775,7 @@
                 <wp:cNvGraphicFramePr/>
                 <a:graphic xmlns:a="http://schemas.openxmlformats.org/drawingml/2006/main">
                   <a:graphicData uri="http://schemas.microsoft.com/office/word/2010/wordprocessingInk">
-                    <w14:contentPart bwMode="auto" r:id="rId21">
+                    <w14:contentPart bwMode="auto" r:id="rId39">
                       <w14:nvContentPartPr>
                         <w14:cNvContentPartPr/>
                       </w14:nvContentPartPr>
@@ -4286,7 +4811,7 @@
                 <o:lock v:ext="edit" aspectratio="t"/>
               </v:shapetype>
               <v:shape id="Ink 30" o:spid="_x0000_s1026" type="#_x0000_t75" style="position:absolute;margin-left:664.55pt;margin-top:337.2pt;width:9.4pt;height:233.8pt;z-index:251777024;visibility:visible;mso-wrap-style:square;mso-wrap-distance-left:9pt;mso-wrap-distance-top:0;mso-wrap-distance-right:9pt;mso-wrap-distance-bottom:0;mso-position-horizontal:absolute;mso-position-horizontal-relative:text;mso-position-vertical:absolute;mso-position-vertical-relative:text" o:gfxdata="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">
-                <v:imagedata r:id="rId22" o:title=""/>
+                <v:imagedata r:id="rId40" o:title=""/>
               </v:shape>
             </w:pict>
           </mc:Fallback>
@@ -4355,7 +4880,7 @@
         <mc:AlternateContent>
           <mc:Choice Requires="wps">
             <w:drawing>
-              <wp:anchor distT="0" distB="0" distL="114300" distR="114300" simplePos="0" relativeHeight="251666432" behindDoc="0" locked="0" layoutInCell="1" allowOverlap="1" wp14:anchorId="7ACC5C2E" wp14:editId="0CF94AD9">
+              <wp:anchor distT="0" distB="0" distL="114300" distR="114300" simplePos="0" relativeHeight="251666432" behindDoc="0" locked="0" layoutInCell="1" allowOverlap="1" wp14:anchorId="7ACC5C2E" wp14:editId="68A8B5C4">
                 <wp:simplePos x="0" y="0"/>
                 <wp:positionH relativeFrom="column">
                   <wp:posOffset>3700145</wp:posOffset>
@@ -4459,6 +4984,59 @@
                             <w:pPr>
                               <w:jc w:val="center"/>
                             </w:pPr>
+                            <w:r>
+                              <w:rPr>
+                                <w:noProof/>
+                              </w:rPr>
+                              <w:drawing>
+                                <wp:inline distT="0" distB="0" distL="0" distR="0" wp14:anchorId="1B06289C" wp14:editId="3597CE6E">
+                                  <wp:extent cx="1607820" cy="586740"/>
+                                  <wp:effectExtent l="0" t="0" r="0" b="3810"/>
+                                  <wp:docPr id="53" name="Picture 53"/>
+                                  <wp:cNvGraphicFramePr>
+                                    <a:graphicFrameLocks xmlns:a="http://schemas.openxmlformats.org/drawingml/2006/main" noChangeAspect="1"/>
+                                  </wp:cNvGraphicFramePr>
+                                  <a:graphic xmlns:a="http://schemas.openxmlformats.org/drawingml/2006/main">
+                                    <a:graphicData uri="http://schemas.openxmlformats.org/drawingml/2006/picture">
+                                      <pic:pic xmlns:pic="http://schemas.openxmlformats.org/drawingml/2006/picture">
+                                        <pic:nvPicPr>
+                                          <pic:cNvPr id="0" name="Picture 11"/>
+                                          <pic:cNvPicPr>
+                                            <a:picLocks noChangeAspect="1" noChangeArrowheads="1"/>
+                                          </pic:cNvPicPr>
+                                        </pic:nvPicPr>
+                                        <pic:blipFill>
+                                          <a:blip r:embed="rId41">
+                                            <a:extLst>
+                                              <a:ext uri="{28A0092B-C50C-407E-A947-70E740481C1C}">
+                                                <a14:useLocalDpi xmlns:a14="http://schemas.microsoft.com/office/drawing/2010/main" val="0"/>
+                                              </a:ext>
+                                            </a:extLst>
+                                          </a:blip>
+                                          <a:srcRect/>
+                                          <a:stretch>
+                                            <a:fillRect/>
+                                          </a:stretch>
+                                        </pic:blipFill>
+                                        <pic:spPr bwMode="auto">
+                                          <a:xfrm>
+                                            <a:off x="0" y="0"/>
+                                            <a:ext cx="1607820" cy="586740"/>
+                                          </a:xfrm>
+                                          <a:prstGeom prst="rect">
+                                            <a:avLst/>
+                                          </a:prstGeom>
+                                          <a:noFill/>
+                                          <a:ln>
+                                            <a:noFill/>
+                                          </a:ln>
+                                        </pic:spPr>
+                                      </pic:pic>
+                                    </a:graphicData>
+                                  </a:graphic>
+                                </wp:inline>
+                              </w:drawing>
+                            </w:r>
                           </w:p>
                         </w:txbxContent>
                       </wps:txbx>
@@ -4537,6 +5115,59 @@
                       <w:pPr>
                         <w:jc w:val="center"/>
                       </w:pPr>
+                      <w:r>
+                        <w:rPr>
+                          <w:noProof/>
+                        </w:rPr>
+                        <w:drawing>
+                          <wp:inline distT="0" distB="0" distL="0" distR="0" wp14:anchorId="1B06289C" wp14:editId="3597CE6E">
+                            <wp:extent cx="1607820" cy="586740"/>
+                            <wp:effectExtent l="0" t="0" r="0" b="3810"/>
+                            <wp:docPr id="53" name="Picture 53"/>
+                            <wp:cNvGraphicFramePr>
+                              <a:graphicFrameLocks xmlns:a="http://schemas.openxmlformats.org/drawingml/2006/main" noChangeAspect="1"/>
+                            </wp:cNvGraphicFramePr>
+                            <a:graphic xmlns:a="http://schemas.openxmlformats.org/drawingml/2006/main">
+                              <a:graphicData uri="http://schemas.openxmlformats.org/drawingml/2006/picture">
+                                <pic:pic xmlns:pic="http://schemas.openxmlformats.org/drawingml/2006/picture">
+                                  <pic:nvPicPr>
+                                    <pic:cNvPr id="0" name="Picture 11"/>
+                                    <pic:cNvPicPr>
+                                      <a:picLocks noChangeAspect="1" noChangeArrowheads="1"/>
+                                    </pic:cNvPicPr>
+                                  </pic:nvPicPr>
+                                  <pic:blipFill>
+                                    <a:blip r:embed="rId42">
+                                      <a:extLst>
+                                        <a:ext uri="{28A0092B-C50C-407E-A947-70E740481C1C}">
+                                          <a14:useLocalDpi xmlns:a14="http://schemas.microsoft.com/office/drawing/2010/main" val="0"/>
+                                        </a:ext>
+                                      </a:extLst>
+                                    </a:blip>
+                                    <a:srcRect/>
+                                    <a:stretch>
+                                      <a:fillRect/>
+                                    </a:stretch>
+                                  </pic:blipFill>
+                                  <pic:spPr bwMode="auto">
+                                    <a:xfrm>
+                                      <a:off x="0" y="0"/>
+                                      <a:ext cx="1607820" cy="586740"/>
+                                    </a:xfrm>
+                                    <a:prstGeom prst="rect">
+                                      <a:avLst/>
+                                    </a:prstGeom>
+                                    <a:noFill/>
+                                    <a:ln>
+                                      <a:noFill/>
+                                    </a:ln>
+                                  </pic:spPr>
+                                </pic:pic>
+                              </a:graphicData>
+                            </a:graphic>
+                          </wp:inline>
+                        </w:drawing>
+                      </w:r>
                     </w:p>
                   </w:txbxContent>
                 </v:textbox>
@@ -4661,6 +5292,59 @@
                             <w:pPr>
                               <w:jc w:val="center"/>
                             </w:pPr>
+                            <w:r>
+                              <w:rPr>
+                                <w:noProof/>
+                              </w:rPr>
+                              <w:drawing>
+                                <wp:inline distT="0" distB="0" distL="0" distR="0" wp14:anchorId="4DD7C4B5" wp14:editId="7D74E202">
+                                  <wp:extent cx="1607820" cy="1033145"/>
+                                  <wp:effectExtent l="0" t="0" r="0" b="0"/>
+                                  <wp:docPr id="52" name="Picture 52"/>
+                                  <wp:cNvGraphicFramePr>
+                                    <a:graphicFrameLocks xmlns:a="http://schemas.openxmlformats.org/drawingml/2006/main" noChangeAspect="1"/>
+                                  </wp:cNvGraphicFramePr>
+                                  <a:graphic xmlns:a="http://schemas.openxmlformats.org/drawingml/2006/main">
+                                    <a:graphicData uri="http://schemas.openxmlformats.org/drawingml/2006/picture">
+                                      <pic:pic xmlns:pic="http://schemas.openxmlformats.org/drawingml/2006/picture">
+                                        <pic:nvPicPr>
+                                          <pic:cNvPr id="0" name="Picture 9"/>
+                                          <pic:cNvPicPr>
+                                            <a:picLocks noChangeAspect="1" noChangeArrowheads="1"/>
+                                          </pic:cNvPicPr>
+                                        </pic:nvPicPr>
+                                        <pic:blipFill>
+                                          <a:blip r:embed="rId43">
+                                            <a:extLst>
+                                              <a:ext uri="{28A0092B-C50C-407E-A947-70E740481C1C}">
+                                                <a14:useLocalDpi xmlns:a14="http://schemas.microsoft.com/office/drawing/2010/main" val="0"/>
+                                              </a:ext>
+                                            </a:extLst>
+                                          </a:blip>
+                                          <a:srcRect/>
+                                          <a:stretch>
+                                            <a:fillRect/>
+                                          </a:stretch>
+                                        </pic:blipFill>
+                                        <pic:spPr bwMode="auto">
+                                          <a:xfrm>
+                                            <a:off x="0" y="0"/>
+                                            <a:ext cx="1607820" cy="1033145"/>
+                                          </a:xfrm>
+                                          <a:prstGeom prst="rect">
+                                            <a:avLst/>
+                                          </a:prstGeom>
+                                          <a:noFill/>
+                                          <a:ln>
+                                            <a:noFill/>
+                                          </a:ln>
+                                        </pic:spPr>
+                                      </pic:pic>
+                                    </a:graphicData>
+                                  </a:graphic>
+                                </wp:inline>
+                              </w:drawing>
+                            </w:r>
                           </w:p>
                         </w:txbxContent>
                       </wps:txbx>
@@ -4745,6 +5429,59 @@
                       <w:pPr>
                         <w:jc w:val="center"/>
                       </w:pPr>
+                      <w:r>
+                        <w:rPr>
+                          <w:noProof/>
+                        </w:rPr>
+                        <w:drawing>
+                          <wp:inline distT="0" distB="0" distL="0" distR="0" wp14:anchorId="4DD7C4B5" wp14:editId="7D74E202">
+                            <wp:extent cx="1607820" cy="1033145"/>
+                            <wp:effectExtent l="0" t="0" r="0" b="0"/>
+                            <wp:docPr id="52" name="Picture 52"/>
+                            <wp:cNvGraphicFramePr>
+                              <a:graphicFrameLocks xmlns:a="http://schemas.openxmlformats.org/drawingml/2006/main" noChangeAspect="1"/>
+                            </wp:cNvGraphicFramePr>
+                            <a:graphic xmlns:a="http://schemas.openxmlformats.org/drawingml/2006/main">
+                              <a:graphicData uri="http://schemas.openxmlformats.org/drawingml/2006/picture">
+                                <pic:pic xmlns:pic="http://schemas.openxmlformats.org/drawingml/2006/picture">
+                                  <pic:nvPicPr>
+                                    <pic:cNvPr id="0" name="Picture 9"/>
+                                    <pic:cNvPicPr>
+                                      <a:picLocks noChangeAspect="1" noChangeArrowheads="1"/>
+                                    </pic:cNvPicPr>
+                                  </pic:nvPicPr>
+                                  <pic:blipFill>
+                                    <a:blip r:embed="rId44">
+                                      <a:extLst>
+                                        <a:ext uri="{28A0092B-C50C-407E-A947-70E740481C1C}">
+                                          <a14:useLocalDpi xmlns:a14="http://schemas.microsoft.com/office/drawing/2010/main" val="0"/>
+                                        </a:ext>
+                                      </a:extLst>
+                                    </a:blip>
+                                    <a:srcRect/>
+                                    <a:stretch>
+                                      <a:fillRect/>
+                                    </a:stretch>
+                                  </pic:blipFill>
+                                  <pic:spPr bwMode="auto">
+                                    <a:xfrm>
+                                      <a:off x="0" y="0"/>
+                                      <a:ext cx="1607820" cy="1033145"/>
+                                    </a:xfrm>
+                                    <a:prstGeom prst="rect">
+                                      <a:avLst/>
+                                    </a:prstGeom>
+                                    <a:noFill/>
+                                    <a:ln>
+                                      <a:noFill/>
+                                    </a:ln>
+                                  </pic:spPr>
+                                </pic:pic>
+                              </a:graphicData>
+                            </a:graphic>
+                          </wp:inline>
+                        </w:drawing>
+                      </w:r>
                     </w:p>
                   </w:txbxContent>
                 </v:textbox>
@@ -4849,6 +5586,56 @@
           <w:szCs w:val="20"/>
         </w:rPr>
       </w:pPr>
+      <w:r>
+        <w:rPr>
+          <w:rFonts w:ascii="Arial" w:hAnsi="Arial" w:cs="Arial"/>
+          <w:b/>
+          <w:bCs/>
+          <w:noProof/>
+          <w:sz w:val="20"/>
+          <w:szCs w:val="20"/>
+        </w:rPr>
+        <mc:AlternateContent>
+          <mc:Choice Requires="wpi">
+            <w:drawing>
+              <wp:anchor distT="0" distB="0" distL="114300" distR="114300" simplePos="0" relativeHeight="251783168" behindDoc="0" locked="0" layoutInCell="1" allowOverlap="1" wp14:anchorId="33DA8880" wp14:editId="6293849B">
+                <wp:simplePos x="0" y="0"/>
+                <wp:positionH relativeFrom="column">
+                  <wp:posOffset>5105637</wp:posOffset>
+                </wp:positionH>
+                <wp:positionV relativeFrom="paragraph">
+                  <wp:posOffset>39383</wp:posOffset>
+                </wp:positionV>
+                <wp:extent cx="360" cy="360"/>
+                <wp:effectExtent l="38100" t="38100" r="57150" b="57150"/>
+                <wp:wrapNone/>
+                <wp:docPr id="55" name="Ink 55"/>
+                <wp:cNvGraphicFramePr/>
+                <a:graphic xmlns:a="http://schemas.openxmlformats.org/drawingml/2006/main">
+                  <a:graphicData uri="http://schemas.microsoft.com/office/word/2010/wordprocessingInk">
+                    <w14:contentPart bwMode="auto" r:id="rId45">
+                      <w14:nvContentPartPr>
+                        <w14:cNvContentPartPr/>
+                      </w14:nvContentPartPr>
+                      <w14:xfrm>
+                        <a:off x="0" y="0"/>
+                        <a:ext cx="360" cy="360"/>
+                      </w14:xfrm>
+                    </w14:contentPart>
+                  </a:graphicData>
+                </a:graphic>
+              </wp:anchor>
+            </w:drawing>
+          </mc:Choice>
+          <mc:Fallback>
+            <w:pict>
+              <v:shape w14:anchorId="1E26FEAA" id="Ink 55" o:spid="_x0000_s1026" type="#_x0000_t75" style="position:absolute;margin-left:401.3pt;margin-top:2.4pt;width:1.45pt;height:1.45pt;z-index:251783168;visibility:visible;mso-wrap-style:square;mso-wrap-distance-left:9pt;mso-wrap-distance-top:0;mso-wrap-distance-right:9pt;mso-wrap-distance-bottom:0;mso-position-horizontal:absolute;mso-position-horizontal-relative:text;mso-position-vertical:absolute;mso-position-vertical-relative:text" o:gfxdata="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">
+                <v:imagedata r:id="rId38" o:title=""/>
+              </v:shape>
+            </w:pict>
+          </mc:Fallback>
+        </mc:AlternateContent>
+      </w:r>
     </w:p>
     <w:p>
       <w:pPr>
@@ -5024,12 +5811,18 @@
         <w:jc w:val="both"/>
         <w:rPr>
           <w:rFonts w:ascii="Arial" w:hAnsi="Arial" w:cs="Arial"/>
-          <w:b/>
-          <w:bCs/>
-          <w:sz w:val="20"/>
-          <w:szCs w:val="20"/>
-        </w:rPr>
-      </w:pPr>
+          <w:sz w:val="20"/>
+          <w:szCs w:val="20"/>
+        </w:rPr>
+      </w:pPr>
+      <w:r>
+        <w:rPr>
+          <w:rFonts w:ascii="Arial" w:hAnsi="Arial" w:cs="Arial"/>
+          <w:sz w:val="20"/>
+          <w:szCs w:val="20"/>
+        </w:rPr>
+        <w:t>The results are not the same if you skew then rotate vs rotate then skew. This is because transformations are the application of a transformation matrix on a matrix that is the pixel position in the image. Therefore applying multiple transformations is equivalent to multiplying one transformation by another then applying it to the points in the image and because in matrix multiplication:</w:t>
+      </w:r>
     </w:p>
     <w:p>
       <w:pPr>
@@ -5043,8 +5836,6 @@
         <w:jc w:val="both"/>
         <w:rPr>
           <w:rFonts w:ascii="Arial" w:hAnsi="Arial" w:cs="Arial"/>
-          <w:b/>
-          <w:bCs/>
           <w:sz w:val="20"/>
           <w:szCs w:val="20"/>
         </w:rPr>
@@ -5062,12 +5853,22 @@
         <w:jc w:val="both"/>
         <w:rPr>
           <w:rFonts w:ascii="Arial" w:hAnsi="Arial" w:cs="Arial"/>
-          <w:b/>
-          <w:bCs/>
-          <w:sz w:val="20"/>
-          <w:szCs w:val="20"/>
-        </w:rPr>
-      </w:pPr>
+          <w:sz w:val="20"/>
+          <w:szCs w:val="20"/>
+        </w:rPr>
+      </w:pPr>
+      <m:oMathPara>
+        <m:oMath>
+          <m:r>
+            <w:rPr>
+              <w:rFonts w:ascii="Cambria Math" w:hAnsi="Cambria Math" w:cs="Arial"/>
+              <w:sz w:val="20"/>
+              <w:szCs w:val="20"/>
+            </w:rPr>
+            <m:t>AB≠BA</m:t>
+          </m:r>
+        </m:oMath>
+      </m:oMathPara>
     </w:p>
     <w:p>
       <w:pPr>
@@ -5100,12 +5901,18 @@
         <w:jc w:val="both"/>
         <w:rPr>
           <w:rFonts w:ascii="Arial" w:hAnsi="Arial" w:cs="Arial"/>
-          <w:b/>
-          <w:bCs/>
-          <w:sz w:val="20"/>
-          <w:szCs w:val="20"/>
-        </w:rPr>
-      </w:pPr>
+          <w:sz w:val="20"/>
+          <w:szCs w:val="20"/>
+        </w:rPr>
+      </w:pPr>
+      <w:r>
+        <w:rPr>
+          <w:rFonts w:ascii="Arial" w:hAnsi="Arial" w:cs="Arial"/>
+          <w:sz w:val="20"/>
+          <w:szCs w:val="20"/>
+        </w:rPr>
+        <w:t>This is because matrix multiplication is not commutative.</w:t>
+      </w:r>
     </w:p>
     <w:p>
       <w:pPr>
@@ -5119,8 +5926,6 @@
         <w:jc w:val="both"/>
         <w:rPr>
           <w:rFonts w:ascii="Arial" w:hAnsi="Arial" w:cs="Arial"/>
-          <w:b/>
-          <w:bCs/>
           <w:sz w:val="20"/>
           <w:szCs w:val="20"/>
         </w:rPr>
@@ -5138,8 +5943,6 @@
         <w:jc w:val="both"/>
         <w:rPr>
           <w:rFonts w:ascii="Arial" w:hAnsi="Arial" w:cs="Arial"/>
-          <w:b/>
-          <w:bCs/>
           <w:sz w:val="20"/>
           <w:szCs w:val="20"/>
         </w:rPr>
@@ -5220,25 +6023,6 @@
           <w:szCs w:val="20"/>
         </w:rPr>
       </w:pPr>
-    </w:p>
-    <w:p>
-      <w:pPr>
-        <w:pBdr>
-          <w:top w:val="single" w:sz="4" w:space="1" w:color="auto"/>
-          <w:left w:val="single" w:sz="4" w:space="4" w:color="auto"/>
-          <w:bottom w:val="single" w:sz="4" w:space="1" w:color="auto"/>
-          <w:right w:val="single" w:sz="4" w:space="4" w:color="auto"/>
-        </w:pBdr>
-        <w:spacing w:line="276" w:lineRule="auto"/>
-        <w:jc w:val="both"/>
-        <w:rPr>
-          <w:rFonts w:ascii="Arial" w:hAnsi="Arial" w:cs="Arial"/>
-          <w:b/>
-          <w:bCs/>
-          <w:sz w:val="20"/>
-          <w:szCs w:val="20"/>
-        </w:rPr>
-      </w:pPr>
       <w:r>
         <w:rPr>
           <w:rFonts w:ascii="Arial" w:hAnsi="Arial" w:cs="Arial"/>
@@ -5249,42 +6033,6 @@
         </w:rPr>
         <w:t xml:space="preserve"> </w:t>
       </w:r>
-    </w:p>
-    <w:p>
-      <w:pPr>
-        <w:pBdr>
-          <w:top w:val="single" w:sz="4" w:space="1" w:color="auto"/>
-          <w:left w:val="single" w:sz="4" w:space="4" w:color="auto"/>
-          <w:bottom w:val="single" w:sz="4" w:space="1" w:color="auto"/>
-          <w:right w:val="single" w:sz="4" w:space="4" w:color="auto"/>
-        </w:pBdr>
-        <w:jc w:val="both"/>
-        <w:rPr>
-          <w:rFonts w:ascii="Arial" w:hAnsi="Arial" w:cs="Arial"/>
-          <w:b/>
-          <w:bCs/>
-          <w:sz w:val="20"/>
-          <w:szCs w:val="20"/>
-        </w:rPr>
-      </w:pPr>
-    </w:p>
-    <w:p>
-      <w:pPr>
-        <w:pBdr>
-          <w:top w:val="single" w:sz="4" w:space="1" w:color="auto"/>
-          <w:left w:val="single" w:sz="4" w:space="4" w:color="auto"/>
-          <w:bottom w:val="single" w:sz="4" w:space="1" w:color="auto"/>
-          <w:right w:val="single" w:sz="4" w:space="4" w:color="auto"/>
-        </w:pBdr>
-        <w:jc w:val="both"/>
-        <w:rPr>
-          <w:rFonts w:ascii="Arial" w:hAnsi="Arial" w:cs="Arial"/>
-          <w:b/>
-          <w:bCs/>
-          <w:sz w:val="20"/>
-          <w:szCs w:val="20"/>
-        </w:rPr>
-      </w:pPr>
     </w:p>
     <w:p>
       <w:pPr>
@@ -6077,42 +6825,16 @@
         </w:rPr>
         <w:t>A box blur</w:t>
       </w:r>
-    </w:p>
-    <w:p>
-      <w:pPr>
-        <w:pBdr>
-          <w:top w:val="single" w:sz="4" w:space="1" w:color="auto"/>
-          <w:left w:val="single" w:sz="4" w:space="4" w:color="auto"/>
-          <w:bottom w:val="single" w:sz="4" w:space="1" w:color="auto"/>
-          <w:right w:val="single" w:sz="4" w:space="4" w:color="auto"/>
-        </w:pBdr>
-        <w:jc w:val="both"/>
-        <w:rPr>
-          <w:rFonts w:ascii="Arial" w:hAnsi="Arial" w:cs="Arial"/>
-          <w:b/>
-          <w:bCs/>
-          <w:sz w:val="20"/>
-          <w:szCs w:val="20"/>
-        </w:rPr>
-      </w:pPr>
-    </w:p>
-    <w:p>
-      <w:pPr>
-        <w:pBdr>
-          <w:top w:val="single" w:sz="4" w:space="1" w:color="auto"/>
-          <w:left w:val="single" w:sz="4" w:space="4" w:color="auto"/>
-          <w:bottom w:val="single" w:sz="4" w:space="1" w:color="auto"/>
-          <w:right w:val="single" w:sz="4" w:space="4" w:color="auto"/>
-        </w:pBdr>
-        <w:jc w:val="both"/>
-        <w:rPr>
-          <w:rFonts w:ascii="Arial" w:hAnsi="Arial" w:cs="Arial"/>
-          <w:b/>
-          <w:bCs/>
-          <w:sz w:val="20"/>
-          <w:szCs w:val="20"/>
-        </w:rPr>
-      </w:pPr>
+      <w:r>
+        <w:rPr>
+          <w:rFonts w:ascii="Arial" w:hAnsi="Arial" w:cs="Arial"/>
+          <w:b/>
+          <w:bCs/>
+          <w:sz w:val="20"/>
+          <w:szCs w:val="20"/>
+        </w:rPr>
+        <w:t xml:space="preserve">. </w:t>
+      </w:r>
     </w:p>
     <w:p>
       <w:pPr>
@@ -6375,7 +7097,7 @@
                                           </pic:cNvPicPr>
                                         </pic:nvPicPr>
                                         <pic:blipFill>
-                                          <a:blip r:embed="rId23">
+                                          <a:blip r:embed="rId46">
                                             <a:extLst>
                                               <a:ext uri="{28A0092B-C50C-407E-A947-70E740481C1C}">
                                                 <a14:useLocalDpi xmlns:a14="http://schemas.microsoft.com/office/drawing/2010/main" val="0"/>
@@ -6474,7 +7196,7 @@
                                     </pic:cNvPicPr>
                                   </pic:nvPicPr>
                                   <pic:blipFill>
-                                    <a:blip r:embed="rId24">
+                                    <a:blip r:embed="rId47">
                                       <a:extLst>
                                         <a:ext uri="{28A0092B-C50C-407E-A947-70E740481C1C}">
                                           <a14:useLocalDpi xmlns:a14="http://schemas.microsoft.com/office/drawing/2010/main" val="0"/>
@@ -6613,7 +7335,7 @@
                                           </pic:cNvPicPr>
                                         </pic:nvPicPr>
                                         <pic:blipFill>
-                                          <a:blip r:embed="rId25">
+                                          <a:blip r:embed="rId48">
                                             <a:extLst>
                                               <a:ext uri="{28A0092B-C50C-407E-A947-70E740481C1C}">
                                                 <a14:useLocalDpi xmlns:a14="http://schemas.microsoft.com/office/drawing/2010/main" val="0"/>
@@ -6711,7 +7433,7 @@
                                     </pic:cNvPicPr>
                                   </pic:nvPicPr>
                                   <pic:blipFill>
-                                    <a:blip r:embed="rId26">
+                                    <a:blip r:embed="rId49">
                                       <a:extLst>
                                         <a:ext uri="{28A0092B-C50C-407E-A947-70E740481C1C}">
                                           <a14:useLocalDpi xmlns:a14="http://schemas.microsoft.com/office/drawing/2010/main" val="0"/>
@@ -7035,7 +7757,55 @@
           <w:sz w:val="20"/>
           <w:szCs w:val="20"/>
         </w:rPr>
-        <w:t xml:space="preserve">box blur kernel averages the value of the target pixel by the pixels surrounding it. The matrix constant 1/9 reduces the floating maths to a multiplication with </w:t>
+        <w:t xml:space="preserve">box blur kernel averages the value of the target pixel by the pixels surrounding it. The matrix constant </w:t>
+      </w:r>
+      <w:r>
+        <w:rPr>
+          <w:rFonts w:ascii="Arial" w:hAnsi="Arial" w:cs="Arial"/>
+          <w:sz w:val="20"/>
+          <w:szCs w:val="20"/>
+        </w:rPr>
+        <w:t>(</w:t>
+      </w:r>
+      <w:r>
+        <w:rPr>
+          <w:rFonts w:ascii="Arial" w:hAnsi="Arial" w:cs="Arial"/>
+          <w:sz w:val="20"/>
+          <w:szCs w:val="20"/>
+        </w:rPr>
+        <w:t>1/9</w:t>
+      </w:r>
+      <w:r>
+        <w:rPr>
+          <w:rFonts w:ascii="Arial" w:hAnsi="Arial" w:cs="Arial"/>
+          <w:sz w:val="20"/>
+          <w:szCs w:val="20"/>
+        </w:rPr>
+        <w:t>)</w:t>
+      </w:r>
+      <w:r>
+        <w:rPr>
+          <w:rFonts w:ascii="Arial" w:hAnsi="Arial" w:cs="Arial"/>
+          <w:sz w:val="20"/>
+          <w:szCs w:val="20"/>
+        </w:rPr>
+        <w:t xml:space="preserve"> reduces the floating </w:t>
+      </w:r>
+      <w:r>
+        <w:rPr>
+          <w:rFonts w:ascii="Arial" w:hAnsi="Arial" w:cs="Arial"/>
+          <w:sz w:val="20"/>
+          <w:szCs w:val="20"/>
+        </w:rPr>
+        <w:t xml:space="preserve">point </w:t>
+      </w:r>
+      <w:r>
+        <w:rPr>
+          <w:rFonts w:ascii="Arial" w:hAnsi="Arial" w:cs="Arial"/>
+          <w:sz w:val="20"/>
+          <w:szCs w:val="20"/>
+        </w:rPr>
+        <w:t xml:space="preserve">maths to a multiplication with </w:t>
       </w:r>
       <w:r>
         <w:rPr>
@@ -7052,6 +7822,14 @@
           <w:szCs w:val="20"/>
         </w:rPr>
         <w:t xml:space="preserve"> output of the mask on a target pixel.</w:t>
+      </w:r>
+      <w:r>
+        <w:rPr>
+          <w:rFonts w:ascii="Arial" w:hAnsi="Arial" w:cs="Arial"/>
+          <w:sz w:val="20"/>
+          <w:szCs w:val="20"/>
+        </w:rPr>
+        <w:t xml:space="preserve"> Therefore improving efficiency as less floating point maths is performed.</w:t>
       </w:r>
     </w:p>
     <w:p>
@@ -7616,7 +8394,7 @@
                                           </pic:cNvPicPr>
                                         </pic:nvPicPr>
                                         <pic:blipFill>
-                                          <a:blip r:embed="rId27">
+                                          <a:blip r:embed="rId50">
                                             <a:extLst>
                                               <a:ext uri="{28A0092B-C50C-407E-A947-70E740481C1C}">
                                                 <a14:useLocalDpi xmlns:a14="http://schemas.microsoft.com/office/drawing/2010/main" val="0"/>
@@ -7732,7 +8510,7 @@
                                     </pic:cNvPicPr>
                                   </pic:nvPicPr>
                                   <pic:blipFill>
-                                    <a:blip r:embed="rId28">
+                                    <a:blip r:embed="rId51">
                                       <a:extLst>
                                         <a:ext uri="{28A0092B-C50C-407E-A947-70E740481C1C}">
                                           <a14:useLocalDpi xmlns:a14="http://schemas.microsoft.com/office/drawing/2010/main" val="0"/>
@@ -7867,7 +8645,7 @@
                                           </pic:cNvPicPr>
                                         </pic:nvPicPr>
                                         <pic:blipFill>
-                                          <a:blip r:embed="rId29">
+                                          <a:blip r:embed="rId52">
                                             <a:extLst>
                                               <a:ext uri="{28A0092B-C50C-407E-A947-70E740481C1C}">
                                                 <a14:useLocalDpi xmlns:a14="http://schemas.microsoft.com/office/drawing/2010/main" val="0"/>
@@ -7961,7 +8739,7 @@
                                     </pic:cNvPicPr>
                                   </pic:nvPicPr>
                                   <pic:blipFill>
-                                    <a:blip r:embed="rId30">
+                                    <a:blip r:embed="rId53">
                                       <a:extLst>
                                         <a:ext uri="{28A0092B-C50C-407E-A947-70E740481C1C}">
                                           <a14:useLocalDpi xmlns:a14="http://schemas.microsoft.com/office/drawing/2010/main" val="0"/>
@@ -8634,7 +9412,7 @@
                     </pic:cNvPicPr>
                   </pic:nvPicPr>
                   <pic:blipFill rotWithShape="1">
-                    <a:blip r:embed="rId29">
+                    <a:blip r:embed="rId52">
                       <a:extLst>
                         <a:ext uri="{28A0092B-C50C-407E-A947-70E740481C1C}">
                           <a14:useLocalDpi xmlns:a14="http://schemas.microsoft.com/office/drawing/2010/main" val="0"/>
@@ -9103,7 +9881,7 @@
                                           </pic:cNvPicPr>
                                         </pic:nvPicPr>
                                         <pic:blipFill>
-                                          <a:blip r:embed="rId31">
+                                          <a:blip r:embed="rId54">
                                             <a:extLst>
                                               <a:ext uri="{28A0092B-C50C-407E-A947-70E740481C1C}">
                                                 <a14:useLocalDpi xmlns:a14="http://schemas.microsoft.com/office/drawing/2010/main" val="0"/>
@@ -9192,7 +9970,7 @@
                                     </pic:cNvPicPr>
                                   </pic:nvPicPr>
                                   <pic:blipFill>
-                                    <a:blip r:embed="rId32">
+                                    <a:blip r:embed="rId55">
                                       <a:extLst>
                                         <a:ext uri="{28A0092B-C50C-407E-A947-70E740481C1C}">
                                           <a14:useLocalDpi xmlns:a14="http://schemas.microsoft.com/office/drawing/2010/main" val="0"/>
@@ -9324,7 +10102,7 @@
                                           </pic:cNvPicPr>
                                         </pic:nvPicPr>
                                         <pic:blipFill>
-                                          <a:blip r:embed="rId33">
+                                          <a:blip r:embed="rId56">
                                             <a:extLst>
                                               <a:ext uri="{28A0092B-C50C-407E-A947-70E740481C1C}">
                                                 <a14:useLocalDpi xmlns:a14="http://schemas.microsoft.com/office/drawing/2010/main" val="0"/>
@@ -9415,7 +10193,7 @@
                                     </pic:cNvPicPr>
                                   </pic:nvPicPr>
                                   <pic:blipFill>
-                                    <a:blip r:embed="rId34">
+                                    <a:blip r:embed="rId57">
                                       <a:extLst>
                                         <a:ext uri="{28A0092B-C50C-407E-A947-70E740481C1C}">
                                           <a14:useLocalDpi xmlns:a14="http://schemas.microsoft.com/office/drawing/2010/main" val="0"/>
@@ -9547,7 +10325,7 @@
                                           </pic:cNvPicPr>
                                         </pic:nvPicPr>
                                         <pic:blipFill>
-                                          <a:blip r:embed="rId35">
+                                          <a:blip r:embed="rId58">
                                             <a:extLst>
                                               <a:ext uri="{28A0092B-C50C-407E-A947-70E740481C1C}">
                                                 <a14:useLocalDpi xmlns:a14="http://schemas.microsoft.com/office/drawing/2010/main" val="0"/>
@@ -9638,7 +10416,7 @@
                                     </pic:cNvPicPr>
                                   </pic:nvPicPr>
                                   <pic:blipFill>
-                                    <a:blip r:embed="rId36">
+                                    <a:blip r:embed="rId59">
                                       <a:extLst>
                                         <a:ext uri="{28A0092B-C50C-407E-A947-70E740481C1C}">
                                           <a14:useLocalDpi xmlns:a14="http://schemas.microsoft.com/office/drawing/2010/main" val="0"/>
@@ -11943,7 +12721,7 @@
                                           </pic:cNvPicPr>
                                         </pic:nvPicPr>
                                         <pic:blipFill>
-                                          <a:blip r:embed="rId37">
+                                          <a:blip r:embed="rId60">
                                             <a:extLst>
                                               <a:ext uri="{28A0092B-C50C-407E-A947-70E740481C1C}">
                                                 <a14:useLocalDpi xmlns:a14="http://schemas.microsoft.com/office/drawing/2010/main" val="0"/>
@@ -12040,7 +12818,7 @@
                                     </pic:cNvPicPr>
                                   </pic:nvPicPr>
                                   <pic:blipFill>
-                                    <a:blip r:embed="rId38">
+                                    <a:blip r:embed="rId61">
                                       <a:extLst>
                                         <a:ext uri="{28A0092B-C50C-407E-A947-70E740481C1C}">
                                           <a14:useLocalDpi xmlns:a14="http://schemas.microsoft.com/office/drawing/2010/main" val="0"/>
@@ -12178,7 +12956,7 @@
                                           </pic:cNvPicPr>
                                         </pic:nvPicPr>
                                         <pic:blipFill>
-                                          <a:blip r:embed="rId39">
+                                          <a:blip r:embed="rId62">
                                             <a:extLst>
                                               <a:ext uri="{28A0092B-C50C-407E-A947-70E740481C1C}">
                                                 <a14:useLocalDpi xmlns:a14="http://schemas.microsoft.com/office/drawing/2010/main" val="0"/>
@@ -12275,7 +13053,7 @@
                                     </pic:cNvPicPr>
                                   </pic:nvPicPr>
                                   <pic:blipFill>
-                                    <a:blip r:embed="rId40">
+                                    <a:blip r:embed="rId63">
                                       <a:extLst>
                                         <a:ext uri="{28A0092B-C50C-407E-A947-70E740481C1C}">
                                           <a14:useLocalDpi xmlns:a14="http://schemas.microsoft.com/office/drawing/2010/main" val="0"/>
@@ -12413,7 +13191,7 @@
                                           </pic:cNvPicPr>
                                         </pic:nvPicPr>
                                         <pic:blipFill>
-                                          <a:blip r:embed="rId41">
+                                          <a:blip r:embed="rId64">
                                             <a:extLst>
                                               <a:ext uri="{28A0092B-C50C-407E-A947-70E740481C1C}">
                                                 <a14:useLocalDpi xmlns:a14="http://schemas.microsoft.com/office/drawing/2010/main" val="0"/>
@@ -12510,7 +13288,7 @@
                                     </pic:cNvPicPr>
                                   </pic:nvPicPr>
                                   <pic:blipFill>
-                                    <a:blip r:embed="rId42">
+                                    <a:blip r:embed="rId65">
                                       <a:extLst>
                                         <a:ext uri="{28A0092B-C50C-407E-A947-70E740481C1C}">
                                           <a14:useLocalDpi xmlns:a14="http://schemas.microsoft.com/office/drawing/2010/main" val="0"/>
@@ -14797,7 +15575,7 @@
                                           </pic:cNvPicPr>
                                         </pic:nvPicPr>
                                         <pic:blipFill>
-                                          <a:blip r:embed="rId43">
+                                          <a:blip r:embed="rId66">
                                             <a:extLst>
                                               <a:ext uri="{28A0092B-C50C-407E-A947-70E740481C1C}">
                                                 <a14:useLocalDpi xmlns:a14="http://schemas.microsoft.com/office/drawing/2010/main" val="0"/>
@@ -14894,7 +15672,7 @@
                                     </pic:cNvPicPr>
                                   </pic:nvPicPr>
                                   <pic:blipFill>
-                                    <a:blip r:embed="rId44">
+                                    <a:blip r:embed="rId67">
                                       <a:extLst>
                                         <a:ext uri="{28A0092B-C50C-407E-A947-70E740481C1C}">
                                           <a14:useLocalDpi xmlns:a14="http://schemas.microsoft.com/office/drawing/2010/main" val="0"/>
@@ -15032,7 +15810,7 @@
                                           </pic:cNvPicPr>
                                         </pic:nvPicPr>
                                         <pic:blipFill>
-                                          <a:blip r:embed="rId45">
+                                          <a:blip r:embed="rId68">
                                             <a:extLst>
                                               <a:ext uri="{28A0092B-C50C-407E-A947-70E740481C1C}">
                                                 <a14:useLocalDpi xmlns:a14="http://schemas.microsoft.com/office/drawing/2010/main" val="0"/>
@@ -15129,7 +15907,7 @@
                                     </pic:cNvPicPr>
                                   </pic:nvPicPr>
                                   <pic:blipFill>
-                                    <a:blip r:embed="rId46">
+                                    <a:blip r:embed="rId69">
                                       <a:extLst>
                                         <a:ext uri="{28A0092B-C50C-407E-A947-70E740481C1C}">
                                           <a14:useLocalDpi xmlns:a14="http://schemas.microsoft.com/office/drawing/2010/main" val="0"/>
@@ -15267,7 +16045,7 @@
                                           </pic:cNvPicPr>
                                         </pic:nvPicPr>
                                         <pic:blipFill>
-                                          <a:blip r:embed="rId47">
+                                          <a:blip r:embed="rId70">
                                             <a:extLst>
                                               <a:ext uri="{28A0092B-C50C-407E-A947-70E740481C1C}">
                                                 <a14:useLocalDpi xmlns:a14="http://schemas.microsoft.com/office/drawing/2010/main" val="0"/>
@@ -15364,7 +16142,7 @@
                                     </pic:cNvPicPr>
                                   </pic:nvPicPr>
                                   <pic:blipFill>
-                                    <a:blip r:embed="rId48">
+                                    <a:blip r:embed="rId71">
                                       <a:extLst>
                                         <a:ext uri="{28A0092B-C50C-407E-A947-70E740481C1C}">
                                           <a14:useLocalDpi xmlns:a14="http://schemas.microsoft.com/office/drawing/2010/main" val="0"/>
@@ -16924,7 +17702,7 @@
                                           </pic:cNvPicPr>
                                         </pic:nvPicPr>
                                         <pic:blipFill>
-                                          <a:blip r:embed="rId49">
+                                          <a:blip r:embed="rId72">
                                             <a:extLst>
                                               <a:ext uri="{28A0092B-C50C-407E-A947-70E740481C1C}">
                                                 <a14:useLocalDpi xmlns:a14="http://schemas.microsoft.com/office/drawing/2010/main" val="0"/>
@@ -17014,7 +17792,7 @@
                                     </pic:cNvPicPr>
                                   </pic:nvPicPr>
                                   <pic:blipFill>
-                                    <a:blip r:embed="rId50">
+                                    <a:blip r:embed="rId73">
                                       <a:extLst>
                                         <a:ext uri="{28A0092B-C50C-407E-A947-70E740481C1C}">
                                           <a14:useLocalDpi xmlns:a14="http://schemas.microsoft.com/office/drawing/2010/main" val="0"/>
@@ -17169,7 +17947,7 @@
                                           </pic:cNvPicPr>
                                         </pic:nvPicPr>
                                         <pic:blipFill>
-                                          <a:blip r:embed="rId51">
+                                          <a:blip r:embed="rId74">
                                             <a:extLst>
                                               <a:ext uri="{28A0092B-C50C-407E-A947-70E740481C1C}">
                                                 <a14:useLocalDpi xmlns:a14="http://schemas.microsoft.com/office/drawing/2010/main" val="0"/>
@@ -17265,7 +18043,7 @@
                                     </pic:cNvPicPr>
                                   </pic:nvPicPr>
                                   <pic:blipFill>
-                                    <a:blip r:embed="rId52">
+                                    <a:blip r:embed="rId75">
                                       <a:extLst>
                                         <a:ext uri="{28A0092B-C50C-407E-A947-70E740481C1C}">
                                           <a14:useLocalDpi xmlns:a14="http://schemas.microsoft.com/office/drawing/2010/main" val="0"/>
@@ -17770,7 +18548,7 @@
                                           </pic:cNvPicPr>
                                         </pic:nvPicPr>
                                         <pic:blipFill>
-                                          <a:blip r:embed="rId53">
+                                          <a:blip r:embed="rId76">
                                             <a:extLst>
                                               <a:ext uri="{28A0092B-C50C-407E-A947-70E740481C1C}">
                                                 <a14:useLocalDpi xmlns:a14="http://schemas.microsoft.com/office/drawing/2010/main" val="0"/>
@@ -17871,7 +18649,7 @@
                                     </pic:cNvPicPr>
                                   </pic:nvPicPr>
                                   <pic:blipFill>
-                                    <a:blip r:embed="rId54">
+                                    <a:blip r:embed="rId77">
                                       <a:extLst>
                                         <a:ext uri="{28A0092B-C50C-407E-A947-70E740481C1C}">
                                           <a14:useLocalDpi xmlns:a14="http://schemas.microsoft.com/office/drawing/2010/main" val="0"/>
@@ -18007,7 +18785,7 @@
                                           </pic:cNvPicPr>
                                         </pic:nvPicPr>
                                         <pic:blipFill>
-                                          <a:blip r:embed="rId55">
+                                          <a:blip r:embed="rId78">
                                             <a:extLst>
                                               <a:ext uri="{28A0092B-C50C-407E-A947-70E740481C1C}">
                                                 <a14:useLocalDpi xmlns:a14="http://schemas.microsoft.com/office/drawing/2010/main" val="0"/>
@@ -18097,7 +18875,7 @@
                                     </pic:cNvPicPr>
                                   </pic:nvPicPr>
                                   <pic:blipFill>
-                                    <a:blip r:embed="rId56">
+                                    <a:blip r:embed="rId79">
                                       <a:extLst>
                                         <a:ext uri="{28A0092B-C50C-407E-A947-70E740481C1C}">
                                           <a14:useLocalDpi xmlns:a14="http://schemas.microsoft.com/office/drawing/2010/main" val="0"/>
@@ -19224,7 +20002,7 @@
                                           </pic:cNvPicPr>
                                         </pic:nvPicPr>
                                         <pic:blipFill>
-                                          <a:blip r:embed="rId57">
+                                          <a:blip r:embed="rId80">
                                             <a:extLst>
                                               <a:ext uri="{28A0092B-C50C-407E-A947-70E740481C1C}">
                                                 <a14:useLocalDpi xmlns:a14="http://schemas.microsoft.com/office/drawing/2010/main" val="0"/>
@@ -19334,7 +20112,7 @@
                                     </pic:cNvPicPr>
                                   </pic:nvPicPr>
                                   <pic:blipFill>
-                                    <a:blip r:embed="rId58">
+                                    <a:blip r:embed="rId81">
                                       <a:extLst>
                                         <a:ext uri="{28A0092B-C50C-407E-A947-70E740481C1C}">
                                           <a14:useLocalDpi xmlns:a14="http://schemas.microsoft.com/office/drawing/2010/main" val="0"/>
@@ -19496,7 +20274,7 @@
                                           </pic:cNvPicPr>
                                         </pic:nvPicPr>
                                         <pic:blipFill>
-                                          <a:blip r:embed="rId59">
+                                          <a:blip r:embed="rId82">
                                             <a:extLst>
                                               <a:ext uri="{28A0092B-C50C-407E-A947-70E740481C1C}">
                                                 <a14:useLocalDpi xmlns:a14="http://schemas.microsoft.com/office/drawing/2010/main" val="0"/>
@@ -19617,7 +20395,7 @@
                                     </pic:cNvPicPr>
                                   </pic:nvPicPr>
                                   <pic:blipFill>
-                                    <a:blip r:embed="rId60">
+                                    <a:blip r:embed="rId83">
                                       <a:extLst>
                                         <a:ext uri="{28A0092B-C50C-407E-A947-70E740481C1C}">
                                           <a14:useLocalDpi xmlns:a14="http://schemas.microsoft.com/office/drawing/2010/main" val="0"/>
@@ -20028,7 +20806,7 @@
                                           </pic:cNvPicPr>
                                         </pic:nvPicPr>
                                         <pic:blipFill>
-                                          <a:blip r:embed="rId61">
+                                          <a:blip r:embed="rId84">
                                             <a:extLst>
                                               <a:ext uri="{28A0092B-C50C-407E-A947-70E740481C1C}">
                                                 <a14:useLocalDpi xmlns:a14="http://schemas.microsoft.com/office/drawing/2010/main" val="0"/>
@@ -20136,7 +20914,7 @@
                                     </pic:cNvPicPr>
                                   </pic:nvPicPr>
                                   <pic:blipFill>
-                                    <a:blip r:embed="rId62">
+                                    <a:blip r:embed="rId85">
                                       <a:extLst>
                                         <a:ext uri="{28A0092B-C50C-407E-A947-70E740481C1C}">
                                           <a14:useLocalDpi xmlns:a14="http://schemas.microsoft.com/office/drawing/2010/main" val="0"/>
@@ -20285,7 +21063,7 @@
                                           </pic:cNvPicPr>
                                         </pic:nvPicPr>
                                         <pic:blipFill>
-                                          <a:blip r:embed="rId63">
+                                          <a:blip r:embed="rId86">
                                             <a:extLst>
                                               <a:ext uri="{28A0092B-C50C-407E-A947-70E740481C1C}">
                                                 <a14:useLocalDpi xmlns:a14="http://schemas.microsoft.com/office/drawing/2010/main" val="0"/>
@@ -20393,7 +21171,7 @@
                                     </pic:cNvPicPr>
                                   </pic:nvPicPr>
                                   <pic:blipFill>
-                                    <a:blip r:embed="rId64">
+                                    <a:blip r:embed="rId87">
                                       <a:extLst>
                                         <a:ext uri="{28A0092B-C50C-407E-A947-70E740481C1C}">
                                           <a14:useLocalDpi xmlns:a14="http://schemas.microsoft.com/office/drawing/2010/main" val="0"/>
@@ -20758,7 +21536,7 @@
                                           </pic:cNvPicPr>
                                         </pic:nvPicPr>
                                         <pic:blipFill>
-                                          <a:blip r:embed="rId65">
+                                          <a:blip r:embed="rId88">
                                             <a:extLst>
                                               <a:ext uri="{28A0092B-C50C-407E-A947-70E740481C1C}">
                                                 <a14:useLocalDpi xmlns:a14="http://schemas.microsoft.com/office/drawing/2010/main" val="0"/>
@@ -20875,7 +21653,7 @@
                                     </pic:cNvPicPr>
                                   </pic:nvPicPr>
                                   <pic:blipFill>
-                                    <a:blip r:embed="rId66">
+                                    <a:blip r:embed="rId89">
                                       <a:extLst>
                                         <a:ext uri="{28A0092B-C50C-407E-A947-70E740481C1C}">
                                           <a14:useLocalDpi xmlns:a14="http://schemas.microsoft.com/office/drawing/2010/main" val="0"/>
@@ -21302,7 +22080,7 @@
                                           </pic:cNvPicPr>
                                         </pic:nvPicPr>
                                         <pic:blipFill>
-                                          <a:blip r:embed="rId67">
+                                          <a:blip r:embed="rId90">
                                             <a:extLst>
                                               <a:ext uri="{28A0092B-C50C-407E-A947-70E740481C1C}">
                                                 <a14:useLocalDpi xmlns:a14="http://schemas.microsoft.com/office/drawing/2010/main" val="0"/>
@@ -21422,7 +22200,7 @@
                                     </pic:cNvPicPr>
                                   </pic:nvPicPr>
                                   <pic:blipFill>
-                                    <a:blip r:embed="rId68">
+                                    <a:blip r:embed="rId91">
                                       <a:extLst>
                                         <a:ext uri="{28A0092B-C50C-407E-A947-70E740481C1C}">
                                           <a14:useLocalDpi xmlns:a14="http://schemas.microsoft.com/office/drawing/2010/main" val="0"/>
@@ -21584,7 +22362,7 @@
                                           </pic:cNvPicPr>
                                         </pic:nvPicPr>
                                         <pic:blipFill>
-                                          <a:blip r:embed="rId69">
+                                          <a:blip r:embed="rId92">
                                             <a:extLst>
                                               <a:ext uri="{28A0092B-C50C-407E-A947-70E740481C1C}">
                                                 <a14:useLocalDpi xmlns:a14="http://schemas.microsoft.com/office/drawing/2010/main" val="0"/>
@@ -21700,7 +22478,7 @@
                                     </pic:cNvPicPr>
                                   </pic:nvPicPr>
                                   <pic:blipFill>
-                                    <a:blip r:embed="rId70">
+                                    <a:blip r:embed="rId93">
                                       <a:extLst>
                                         <a:ext uri="{28A0092B-C50C-407E-A947-70E740481C1C}">
                                           <a14:useLocalDpi xmlns:a14="http://schemas.microsoft.com/office/drawing/2010/main" val="0"/>
@@ -22112,7 +22890,7 @@
                                           </pic:cNvPicPr>
                                         </pic:nvPicPr>
                                         <pic:blipFill>
-                                          <a:blip r:embed="rId71">
+                                          <a:blip r:embed="rId94">
                                             <a:extLst>
                                               <a:ext uri="{28A0092B-C50C-407E-A947-70E740481C1C}">
                                                 <a14:useLocalDpi xmlns:a14="http://schemas.microsoft.com/office/drawing/2010/main" val="0"/>
@@ -22213,7 +22991,7 @@
                                     </pic:cNvPicPr>
                                   </pic:nvPicPr>
                                   <pic:blipFill>
-                                    <a:blip r:embed="rId72">
+                                    <a:blip r:embed="rId95">
                                       <a:extLst>
                                         <a:ext uri="{28A0092B-C50C-407E-A947-70E740481C1C}">
                                           <a14:useLocalDpi xmlns:a14="http://schemas.microsoft.com/office/drawing/2010/main" val="0"/>
@@ -22362,7 +23140,7 @@
                                           </pic:cNvPicPr>
                                         </pic:nvPicPr>
                                         <pic:blipFill>
-                                          <a:blip r:embed="rId73">
+                                          <a:blip r:embed="rId96">
                                             <a:extLst>
                                               <a:ext uri="{28A0092B-C50C-407E-A947-70E740481C1C}">
                                                 <a14:useLocalDpi xmlns:a14="http://schemas.microsoft.com/office/drawing/2010/main" val="0"/>
@@ -22470,7 +23248,7 @@
                                     </pic:cNvPicPr>
                                   </pic:nvPicPr>
                                   <pic:blipFill>
-                                    <a:blip r:embed="rId74">
+                                    <a:blip r:embed="rId97">
                                       <a:extLst>
                                         <a:ext uri="{28A0092B-C50C-407E-A947-70E740481C1C}">
                                           <a14:useLocalDpi xmlns:a14="http://schemas.microsoft.com/office/drawing/2010/main" val="0"/>
@@ -22835,7 +23613,7 @@
                                           </pic:cNvPicPr>
                                         </pic:nvPicPr>
                                         <pic:blipFill>
-                                          <a:blip r:embed="rId75">
+                                          <a:blip r:embed="rId98">
                                             <a:extLst>
                                               <a:ext uri="{28A0092B-C50C-407E-A947-70E740481C1C}">
                                                 <a14:useLocalDpi xmlns:a14="http://schemas.microsoft.com/office/drawing/2010/main" val="0"/>
@@ -22958,7 +23736,7 @@
                                     </pic:cNvPicPr>
                                   </pic:nvPicPr>
                                   <pic:blipFill>
-                                    <a:blip r:embed="rId76">
+                                    <a:blip r:embed="rId99">
                                       <a:extLst>
                                         <a:ext uri="{28A0092B-C50C-407E-A947-70E740481C1C}">
                                           <a14:useLocalDpi xmlns:a14="http://schemas.microsoft.com/office/drawing/2010/main" val="0"/>
@@ -24127,7 +24905,7 @@
                 <wp:cNvGraphicFramePr/>
                 <a:graphic xmlns:a="http://schemas.openxmlformats.org/drawingml/2006/main">
                   <a:graphicData uri="http://schemas.microsoft.com/office/word/2010/wordprocessingInk">
-                    <w14:contentPart bwMode="auto" r:id="rId77">
+                    <w14:contentPart bwMode="auto" r:id="rId100">
                       <w14:nvContentPartPr>
                         <w14:cNvContentPartPr/>
                       </w14:nvContentPartPr>
@@ -24144,7 +24922,7 @@
           <mc:Fallback>
             <w:pict>
               <v:shape w14:anchorId="62CEF781" id="Ink 45" o:spid="_x0000_s1026" type="#_x0000_t75" style="position:absolute;margin-left:791.85pt;margin-top:-63.7pt;width:36.95pt;height:180.1pt;z-index:251780096;visibility:visible;mso-wrap-style:square;mso-wrap-distance-left:9pt;mso-wrap-distance-top:0;mso-wrap-distance-right:9pt;mso-wrap-distance-bottom:0;mso-position-horizontal:absolute;mso-position-horizontal-relative:text;mso-position-vertical:absolute;mso-position-vertical-relative:text" o:gfxdata="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">
-                <v:imagedata r:id="rId78" o:title=""/>
+                <v:imagedata r:id="rId101" o:title=""/>
               </v:shape>
             </w:pict>
           </mc:Fallback>
@@ -25706,7 +26484,7 @@
       </w:pPr>
     </w:p>
     <w:sectPr>
-      <w:footerReference w:type="default" r:id="rId79"/>
+      <w:footerReference w:type="default" r:id="rId102"/>
       <w:pgSz w:w="11906" w:h="16838"/>
       <w:pgMar w:top="1304" w:right="1077" w:bottom="1304" w:left="1077" w:header="709" w:footer="709" w:gutter="0"/>
       <w:cols w:space="708"/>
@@ -27921,6 +28699,60 @@
           <inkml:channelProperty channel="F" name="resolution" value="0" units="1/dev"/>
         </inkml:channelProperties>
       </inkml:inkSource>
+      <inkml:timestamp xml:id="ts0" timeString="2019-11-02T08:53:35.627"/>
+    </inkml:context>
+    <inkml:brush xml:id="br0">
+      <inkml:brushProperty name="width" value="0.05" units="cm"/>
+      <inkml:brushProperty name="height" value="0.05" units="cm"/>
+    </inkml:brush>
+  </inkml:definitions>
+  <inkml:trace contextRef="#ctx0" brushRef="#br0">181 4003 10272,'0'0'293,"-2"-12"70,-9-68 874,4 0 0,2-48-1237,10-18 1070,8-11-1070,24-146 464,-23 189-296,100-729 1042,-107 785-1135,128-950 1162,-83 726-885,-14 81 203,1-93-555,-34 245 128,-3-1 0,-2 1 0,-3-19-128,2 42 78,1 21-36,0-1 1,0 1-1,0 0 0,-1-1 0,0 1 0,0 0 1,0-1-1,-1 0-42,2 6 5,0-1 1,0 1-1,0 0 0,0 0 1,0 0-1,0-1 0,0 1 1,0 0-1,0 0 1,0 0-1,-1-1 0,1 1 1,0 0-1,0 0 0,0 0 1,0 0-1,0-1 1,0 1-1,0 0 0,-1 0 1,1 0-1,0 0 1,0 0-1,0-1 0,0 1 1,-1 0-1,1 0 0,0 0 1,0 0-1,0 0 1,-1 0-1,1 0 0,0 0 1,0 0-1,0 0 1,-1 0-1,1 0 0,0 0 1,0 0-1,0 0 0,-1 0 1,1 0-1,0 0 1,0 0-1,0 0 0,0 0 1,-1 0-1,1 0 1,0 0-1,0 0 0,0 1 1,-1-1-1,1 0 0,0 0 1,0 0-1,0 0 1,0 0-1,0 1 0,0-1 1,-1 0-1,1 0-5,-7 16 213,5-12-178,-18 46 192,3 2 0,2 0 0,3 1 0,-6 48-227,-12 224 629,25-244-502,-15 380 609,29 240-736,9-402 182,13 0-182,-1-95 159,51 177-159,-43-247 98,39 90-98,-43-139 33,5-2 0,3-1 0,7 3-33,-1-4 29,40 60 33,-85-136-60,0 0 0,0-1 0,1 0 0,0 0 1,0 0-1,0 0 0,0 0 0,0-1 0,1 1-2,-3-3 1,1 0 1,-1 0-1,0 0 0,1 0 0,-1 0 1,1-1-1,-1 1 0,1-1 0,-1 1 0,1-1 1,-1 0-1,1 0 0,-1 0 0,1 0 1,0 0-1,-1-1 0,1 1 0,-1-1 1,2 0-2,2-2 3,0 1 0,0-1 0,0 0 1,-1-1-1,1 1 0,-1-1 0,5-4-3,35-36 4,6-14-4,-1-3 0,-4-2 0,-2-2 0,-3-1 0,5-19 0,-16 22 0,-3-1 0,-3-1 0,-2-1 0,12-67 0,-3-32 6,2-83-6,-8-38 21,-12 0 0,-13-1 1,-13 1-1,-31-155-21,23 289 12,-8 0 0,-11-18-12,24 112 6,-3 0 1,-2 1 0,-3 1 0,-2 1-1,-3 1 1,-28-39-7,45 76 1,0 1 0,-2 0-1,1 0 1,-2 2 0,0 0 0,-1 0 0,0 2 0,-9-5-1,17 11 0,-1 2-1,0-1 1,0 1 0,-1 1 0,1-1 0,-1 2 0,0-1 0,0 1 0,0 1 0,0 0 0,0 0 0,0 1 0,0 1 0,0-1-1,0 1 1,0 1 0,-9 2 0,1 2 0,-1 1 0,1 1 0,1 0 0,0 1 0,0 1 0,0 1 0,-3 3 0,-17 15 0,2 0 0,0 3 0,-27 32 0,21-16 0,2 2 0,2 2 0,-16 33 0,-5 20 0,5 3 0,4 5 0,-102 292 0,77-165 0,11 4-1,11 2 1,-7 126 0,38-176 2,9 1-1,9 0 1,8 1 0,25 142-2,-10-202 21,19 56-21,-12-95 11,28 68-11,30 40 19,-62-159-15,2-2 0,2 0 1,5 3-5,-15-28 4,0 1 1,1-2 0,1 0 0,0-2-1,2 0 1,0-1 0,1-1-1,1-1 1,0-1 0,1 0 0,1-3-1,4 2-4,-5-4 5,-1-1 1,2-1-1,-1-2 0,1 0 0,-1-2 0,1 0 0,0-2 0,1 0 0,-1-2 0,0-1 0,0-1 0,-1-1 0,12-4-5,0-3 8,0-1 0,-1-2 0,-1-1 0,18-11-8,7-8 16,-1-2 0,49-41-16,-34 16 14,-2-2-1,30-39-13,-9-1 5,75-111-5,-38 25 0,23-59 0,99-210-2933,-200 362-11733</inkml:trace>
+</inkml:ink>
+</file>
+
+<file path=word/ink/ink10.xml><?xml version="1.0" encoding="utf-8"?>
+<inkml:ink xmlns:inkml="http://www.w3.org/2003/InkML">
+  <inkml:definitions>
+    <inkml:context xml:id="ctx0">
+      <inkml:inkSource xml:id="inkSrc0">
+        <inkml:traceFormat>
+          <inkml:channel name="X" type="integer" min="-2.14748E9" max="2.14748E9" units="cm"/>
+          <inkml:channel name="Y" type="integer" min="-2.14748E9" max="2.14748E9" units="cm"/>
+          <inkml:channel name="F" type="integer" max="32767" units="dev"/>
+        </inkml:traceFormat>
+        <inkml:channelProperties>
+          <inkml:channelProperty channel="X" name="resolution" value="1000" units="1/cm"/>
+          <inkml:channelProperty channel="Y" name="resolution" value="1000" units="1/cm"/>
+          <inkml:channelProperty channel="F" name="resolution" value="0" units="1/dev"/>
+        </inkml:channelProperties>
+      </inkml:inkSource>
+      <inkml:timestamp xml:id="ts0" timeString="2019-11-01T15:16:22.512"/>
+    </inkml:context>
+    <inkml:brush xml:id="br0">
+      <inkml:brushProperty name="width" value="0.05" units="cm"/>
+      <inkml:brushProperty name="height" value="0.05" units="cm"/>
+    </inkml:brush>
+  </inkml:definitions>
+  <inkml:trace contextRef="#ctx0" brushRef="#br0">138 126 9376,'-31'-36'205,"17"19"255,-1 0-1,0 1 1,-15-11-460,11 16 467,9 9-152,9 2-303,1 0-1,0 0 1,0 1-1,0-1 1,0 0-1,-1 0 1,1 0-1,0 0 1,0 0-1,0 1 0,0-1 1,0 0-1,-1 0 1,1 0-1,0 0 1,0 1-1,0-1 1,0 0-1,0 0 1,0 0-1,0 1 0,0-1 1,0 0-1,0 0 1,0 0-1,0 1 1,0-1-1,0 0 1,0 0-1,0 1 1,0-1-1,0 0 1,0 0-1,0 0 0,0 1 1,0-1-1,0 0 1,1 0-1,-1 0 1,0 0-1,0 1 1,0-1-12,7 16 130,0-1 1,1 0-1,4 7-130,14 25 89,10 30 35,-4 1 0,-3 1 1,2 22-125,57 256 229,-83-336-218,56 253 138,5 42-15,130 487 236,53 254 252,-87-6 35,-61 6 152,-95-977-745,22 251 214,-13-207-1,22 75-277,2-51-1957,-39-148 1957,9 28-10528</inkml:trace>
+</inkml:ink>
+</file>
+
+<file path=word/ink/ink2.xml><?xml version="1.0" encoding="utf-8"?>
+<inkml:ink xmlns:inkml="http://www.w3.org/2003/InkML">
+  <inkml:definitions>
+    <inkml:context xml:id="ctx0">
+      <inkml:inkSource xml:id="inkSrc0">
+        <inkml:traceFormat>
+          <inkml:channel name="X" type="integer" min="-2.14748E9" max="2.14748E9" units="cm"/>
+          <inkml:channel name="Y" type="integer" min="-2.14748E9" max="2.14748E9" units="cm"/>
+          <inkml:channel name="F" type="integer" max="32767" units="dev"/>
+        </inkml:traceFormat>
+        <inkml:channelProperties>
+          <inkml:channelProperty channel="X" name="resolution" value="1000" units="1/cm"/>
+          <inkml:channelProperty channel="Y" name="resolution" value="1000" units="1/cm"/>
+          <inkml:channelProperty channel="F" name="resolution" value="0" units="1/dev"/>
+        </inkml:channelProperties>
+      </inkml:inkSource>
       <inkml:timestamp xml:id="ts0" timeString="2019-11-01T15:15:42.793"/>
     </inkml:context>
     <inkml:brush xml:id="br0">
@@ -27932,7 +28764,7 @@
 </inkml:ink>
 </file>
 
-<file path=word/ink/ink2.xml><?xml version="1.0" encoding="utf-8"?>
+<file path=word/ink/ink3.xml><?xml version="1.0" encoding="utf-8"?>
 <inkml:ink xmlns:inkml="http://www.w3.org/2003/InkML">
   <inkml:definitions>
     <inkml:context xml:id="ctx0">
@@ -27959,7 +28791,115 @@
 </inkml:ink>
 </file>
 
-<file path=word/ink/ink3.xml><?xml version="1.0" encoding="utf-8"?>
+<file path=word/ink/ink4.xml><?xml version="1.0" encoding="utf-8"?>
+<inkml:ink xmlns:inkml="http://www.w3.org/2003/InkML">
+  <inkml:definitions>
+    <inkml:context xml:id="ctx0">
+      <inkml:inkSource xml:id="inkSrc0">
+        <inkml:traceFormat>
+          <inkml:channel name="X" type="integer" min="-2.14748E9" max="2.14748E9" units="cm"/>
+          <inkml:channel name="Y" type="integer" min="-2.14748E9" max="2.14748E9" units="cm"/>
+          <inkml:channel name="F" type="integer" max="32767" units="dev"/>
+        </inkml:traceFormat>
+        <inkml:channelProperties>
+          <inkml:channelProperty channel="X" name="resolution" value="1000" units="1/cm"/>
+          <inkml:channelProperty channel="Y" name="resolution" value="1000" units="1/cm"/>
+          <inkml:channelProperty channel="F" name="resolution" value="0" units="1/dev"/>
+        </inkml:channelProperties>
+      </inkml:inkSource>
+      <inkml:timestamp xml:id="ts0" timeString="2019-11-02T10:33:31.210"/>
+    </inkml:context>
+    <inkml:brush xml:id="br0">
+      <inkml:brushProperty name="width" value="0.05" units="cm"/>
+      <inkml:brushProperty name="height" value="0.05" units="cm"/>
+    </inkml:brush>
+  </inkml:definitions>
+  <inkml:trace contextRef="#ctx0" brushRef="#br0">351 3739 7520,'-2'27'4,"2"-27"-4,0 0 1,0 0-1,0 0 0,0 0 0,0 0 0,0 0 1,0-1-1,0 1 0,0 0 0,0 0 0,0 0 1,0 0-1,0 0 0,0 0 0,0 0 0,-1 0 1,1-1-1,0 1 0,0 0 0,0 0 1,0 0-1,0 0 0,0 0 0,0 0 0,0 0 1,-1 0-1,1 0 0,0 0 0,0 0 0,0 0 1,0 0-1,0 0 0,0 0 0,0 0 0,-1 0 1,1 0-1,0 0 0,0 0 0,0 0 0,0 0 1,0 0-1,0 0 0,0 0 0,-1 0 0,1 0 1,0 0-1,0 0 0,0 0 0,0 0 0,0 0 1,0 0-1,0 0 0,0 1 0,-1-1 0,1 0 1,0 0-1,0 0 0,0 0 0,0 0 0,0 0 1,0 0-1,0 0 0,0 1 0,0-1 0,0 0 1,0 0-1,0 0 0,-17-48 54,11 29-30,-47-131 194,-5-12 102,20 18 164,6-1 0,7-2 0,2-45-484,-13-448 831,17 186-398,-4-131-66,21 503-327,-9-529 139,12 290-1566,-1 256-5802</inkml:trace>
+</inkml:ink>
+</file>
+
+<file path=word/ink/ink5.xml><?xml version="1.0" encoding="utf-8"?>
+<inkml:ink xmlns:inkml="http://www.w3.org/2003/InkML">
+  <inkml:definitions>
+    <inkml:context xml:id="ctx0">
+      <inkml:inkSource xml:id="inkSrc0">
+        <inkml:traceFormat>
+          <inkml:channel name="X" type="integer" min="-2.14748E9" max="2.14748E9" units="cm"/>
+          <inkml:channel name="Y" type="integer" min="-2.14748E9" max="2.14748E9" units="cm"/>
+          <inkml:channel name="F" type="integer" max="32767" units="dev"/>
+        </inkml:traceFormat>
+        <inkml:channelProperties>
+          <inkml:channelProperty channel="X" name="resolution" value="1000" units="1/cm"/>
+          <inkml:channelProperty channel="Y" name="resolution" value="1000" units="1/cm"/>
+          <inkml:channelProperty channel="F" name="resolution" value="0" units="1/dev"/>
+        </inkml:channelProperties>
+      </inkml:inkSource>
+      <inkml:timestamp xml:id="ts0" timeString="2019-11-02T09:44:43.344"/>
+    </inkml:context>
+    <inkml:brush xml:id="br0">
+      <inkml:brushProperty name="width" value="0.05" units="cm"/>
+      <inkml:brushProperty name="height" value="0.05" units="cm"/>
+    </inkml:brush>
+  </inkml:definitions>
+  <inkml:trace contextRef="#ctx0" brushRef="#br0">77 0 13952,'0'0'768,"0"0"32,-29 15-352,24 1 31,0 5-287,-7 7 0,-1 15-192,3-1 0,7-11 0,6-10 0,-3-21-12639</inkml:trace>
+</inkml:ink>
+</file>
+
+<file path=word/ink/ink6.xml><?xml version="1.0" encoding="utf-8"?>
+<inkml:ink xmlns:inkml="http://www.w3.org/2003/InkML">
+  <inkml:definitions>
+    <inkml:context xml:id="ctx0">
+      <inkml:inkSource xml:id="inkSrc0">
+        <inkml:traceFormat>
+          <inkml:channel name="X" type="integer" min="-2.14748E9" max="2.14748E9" units="cm"/>
+          <inkml:channel name="Y" type="integer" min="-2.14748E9" max="2.14748E9" units="cm"/>
+          <inkml:channel name="F" type="integer" max="32767" units="dev"/>
+        </inkml:traceFormat>
+        <inkml:channelProperties>
+          <inkml:channelProperty channel="X" name="resolution" value="1000" units="1/cm"/>
+          <inkml:channelProperty channel="Y" name="resolution" value="1000" units="1/cm"/>
+          <inkml:channelProperty channel="F" name="resolution" value="0" units="1/dev"/>
+        </inkml:channelProperties>
+      </inkml:inkSource>
+      <inkml:timestamp xml:id="ts0" timeString="2019-11-02T09:42:14.982"/>
+    </inkml:context>
+    <inkml:brush xml:id="br0">
+      <inkml:brushProperty name="width" value="0.05" units="cm"/>
+      <inkml:brushProperty name="height" value="0.05" units="cm"/>
+    </inkml:brush>
+  </inkml:definitions>
+  <inkml:trace contextRef="#ctx0" brushRef="#br0">1 9419 12704,'0'0'448,"0"0"74,3-8 300,6-15-412,-2-1 1,0-1 0,-2 1-1,-1-1 1,0-7-411,8-77 794,15-50-794,203-1182 960,-125 599-634,19-375-14,-59-1-54,-57 550-68,-17 324 74,-20-78-264,-13 39 237,-14 2 0,-46-126-237,-89-320 254,123 410-124,-2-104-130,49 223 22,9-2-1,8 0 0,13-69-21,5 74-2576,-11 156-10303</inkml:trace>
+</inkml:ink>
+</file>
+
+<file path=word/ink/ink7.xml><?xml version="1.0" encoding="utf-8"?>
+<inkml:ink xmlns:inkml="http://www.w3.org/2003/InkML">
+  <inkml:definitions>
+    <inkml:context xml:id="ctx0">
+      <inkml:inkSource xml:id="inkSrc0">
+        <inkml:traceFormat>
+          <inkml:channel name="X" type="integer" min="-2.14748E9" max="2.14748E9" units="cm"/>
+          <inkml:channel name="Y" type="integer" min="-2.14748E9" max="2.14748E9" units="cm"/>
+          <inkml:channel name="F" type="integer" max="32767" units="dev"/>
+        </inkml:traceFormat>
+        <inkml:channelProperties>
+          <inkml:channelProperty channel="X" name="resolution" value="1000" units="1/cm"/>
+          <inkml:channelProperty channel="Y" name="resolution" value="1000" units="1/cm"/>
+          <inkml:channelProperty channel="F" name="resolution" value="0" units="1/dev"/>
+        </inkml:channelProperties>
+      </inkml:inkSource>
+      <inkml:timestamp xml:id="ts0" timeString="2019-11-02T09:44:44.696"/>
+    </inkml:context>
+    <inkml:brush xml:id="br0">
+      <inkml:brushProperty name="width" value="0.05" units="cm"/>
+      <inkml:brushProperty name="height" value="0.05" units="cm"/>
+    </inkml:brush>
+  </inkml:definitions>
+  <inkml:trace contextRef="#ctx0" brushRef="#br0">0 0 10112,'0'0'0,"0"0"128,0 0 32,0 0 64,0 0 0,0 0-160,0 0 0,0 0-544,0 0 32,0 0-7104</inkml:trace>
+</inkml:ink>
+</file>
+
+<file path=word/ink/ink8.xml><?xml version="1.0" encoding="utf-8"?>
 <inkml:ink xmlns:inkml="http://www.w3.org/2003/InkML">
   <inkml:definitions>
     <inkml:context xml:id="ctx0">
@@ -27986,7 +28926,7 @@
 </inkml:ink>
 </file>
 
-<file path=word/ink/ink4.xml><?xml version="1.0" encoding="utf-8"?>
+<file path=word/ink/ink9.xml><?xml version="1.0" encoding="utf-8"?>
 <inkml:ink xmlns:inkml="http://www.w3.org/2003/InkML">
   <inkml:definitions>
     <inkml:context xml:id="ctx0">
@@ -28002,14 +28942,14 @@
           <inkml:channelProperty channel="F" name="resolution" value="0" units="1/dev"/>
         </inkml:channelProperties>
       </inkml:inkSource>
-      <inkml:timestamp xml:id="ts0" timeString="2019-11-01T15:16:22.512"/>
+      <inkml:timestamp xml:id="ts0" timeString="2019-11-02T09:15:22.109"/>
     </inkml:context>
     <inkml:brush xml:id="br0">
       <inkml:brushProperty name="width" value="0.05" units="cm"/>
       <inkml:brushProperty name="height" value="0.05" units="cm"/>
     </inkml:brush>
   </inkml:definitions>
-  <inkml:trace contextRef="#ctx0" brushRef="#br0">138 126 9376,'-31'-36'205,"17"19"255,-1 0-1,0 1 1,-15-11-460,11 16 467,9 9-152,9 2-303,1 0-1,0 0 1,0 1-1,0-1 1,0 0-1,-1 0 1,1 0-1,0 0 1,0 0-1,0 1 0,0-1 1,0 0-1,-1 0 1,1 0-1,0 0 1,0 1-1,0-1 1,0 0-1,0 0 1,0 0-1,0 1 0,0-1 1,0 0-1,0 0 1,0 0-1,0 1 1,0-1-1,0 0 1,0 0-1,0 1 1,0-1-1,0 0 1,0 0-1,0 0 0,0 1 1,0-1-1,0 0 1,1 0-1,-1 0 1,0 0-1,0 1 1,0-1-12,7 16 130,0-1 1,1 0-1,4 7-130,14 25 89,10 30 35,-4 1 0,-3 1 1,2 22-125,57 256 229,-83-336-218,56 253 138,5 42-15,130 487 236,53 254 252,-87-6 35,-61 6 152,-95-977-745,22 251 214,-13-207-1,22 75-277,2-51-1957,-39-148 1957,9 28-10528</inkml:trace>
+  <inkml:trace contextRef="#ctx0" brushRef="#br0">0 0 10272,'0'0'0,"0"0"384,0 0 0,0 0-352,0 0 0,0 0-192,0 0-8064</inkml:trace>
 </inkml:ink>
 </file>
 
@@ -28303,7 +29243,7 @@
 </file>
 
 <file path=customXml/itemProps1.xml><?xml version="1.0" encoding="utf-8"?>
-<ds:datastoreItem xmlns:ds="http://schemas.openxmlformats.org/officeDocument/2006/customXml" ds:itemID="{72B9641C-F617-4856-8F3E-D463BE6C2DC5}">
+<ds:datastoreItem xmlns:ds="http://schemas.openxmlformats.org/officeDocument/2006/customXml" ds:itemID="{4238AA24-F378-478A-B87A-549BA80099DB}">
   <ds:schemaRefs>
     <ds:schemaRef ds:uri="http://schemas.openxmlformats.org/officeDocument/2006/bibliography"/>
   </ds:schemaRefs>

</xml_diff>